<commit_message>
ajustes de vazamento de tenant e semantica DDD
</commit_message>
<xml_diff>
--- a/meu prompt de verificacao.docx
+++ b/meu prompt de verificacao.docx
@@ -146,32 +146,7 @@
       <w:r>
         <w:t xml:space="preserve">? </w:t>
       </w:r>
-      <w:proofErr w:type="spellStart"/>
-      <w:r>
-        <w:t>tenant</w:t>
-      </w:r>
-      <w:proofErr w:type="spellEnd"/>
-      <w:r>
-        <w:t xml:space="preserve"> </w:t>
-      </w:r>
-      <w:proofErr w:type="spellStart"/>
-      <w:r>
-        <w:t>nao</w:t>
-      </w:r>
-      <w:proofErr w:type="spellEnd"/>
-      <w:r>
-        <w:t xml:space="preserve"> esta furando </w:t>
-      </w:r>
-      <w:proofErr w:type="spellStart"/>
-      <w:r>
-        <w:t>accont</w:t>
-      </w:r>
-      <w:proofErr w:type="spellEnd"/>
-      <w:r>
-        <w:t xml:space="preserve"> e vice versa?</w:t>
-      </w:r>
-      <w:r>
-        <w:br/>
+      <w:r>
         <w:t xml:space="preserve">tem algum domínio “furando” o outro, por exemplo </w:t>
       </w:r>
       <w:proofErr w:type="spellStart"/>

</xml_diff>

<commit_message>
refatorando para o username ser o email
</commit_message>
<xml_diff>
--- a/meu prompt de verificacao.docx
+++ b/meu prompt de verificacao.docx
@@ -4,182 +4,72 @@
   <w:body>
     <w:p>
       <w:r>
-        <w:t xml:space="preserve">considere somente o anexo do meu </w:t>
-      </w:r>
-      <w:proofErr w:type="spellStart"/>
-      <w:r>
-        <w:t>codigo</w:t>
-      </w:r>
-      <w:proofErr w:type="spellEnd"/>
-      <w:r>
-        <w:t xml:space="preserve"> refatorado. as roles e </w:t>
-      </w:r>
-      <w:proofErr w:type="spellStart"/>
-      <w:r>
-        <w:t>permissions</w:t>
-      </w:r>
-      <w:proofErr w:type="spellEnd"/>
-      <w:r>
-        <w:t xml:space="preserve"> de </w:t>
-      </w:r>
-      <w:proofErr w:type="spellStart"/>
-      <w:r>
-        <w:t>tenant</w:t>
-      </w:r>
-      <w:proofErr w:type="spellEnd"/>
-      <w:r>
-        <w:t xml:space="preserve"> e </w:t>
-      </w:r>
-      <w:proofErr w:type="spellStart"/>
-      <w:r>
-        <w:t>controlplane</w:t>
-      </w:r>
-      <w:proofErr w:type="spellEnd"/>
+        <w:t xml:space="preserve">considere somente o anexo do meu codigo refatorado. </w:t>
+      </w:r>
+      <w:r>
+        <w:br/>
+      </w:r>
+      <w:r>
+        <w:t>1) Roles &amp; Permissions: estão “corretas”?</w:t>
+      </w:r>
+      <w:r>
+        <w:br/>
+      </w:r>
+      <w:r>
+        <w:t>2) Naming / semântica DDD/layered simples (sem ports &amp; adapters)</w:t>
+      </w:r>
+      <w:r>
+        <w:br/>
+      </w:r>
+      <w:r>
+        <w:t>3) Variáveis/campos</w:t>
+      </w:r>
+      <w:r>
+        <w:t>/packages</w:t>
+      </w:r>
+      <w:r>
+        <w:t xml:space="preserve"> que merecem ajuste de naming (clareza e consistência)</w:t>
+      </w:r>
+      <w:r>
+        <w:br/>
+      </w:r>
+      <w:r>
+        <w:t>4) “Classes sem uso” (não referenciadas)</w:t>
+      </w:r>
+      <w:r>
+        <w:br/>
+      </w:r>
+      <w:r>
+        <w:t>5) Entidades em sincronismo com migrations?</w:t>
+      </w:r>
+      <w:r>
+        <w:br/>
+      </w:r>
+      <w:r>
+        <w:t>6) Domínio “furando” o outro (ControlPlane ↔ Tenant)</w:t>
+      </w:r>
+      <w:r>
+        <w:br/>
+      </w:r>
+      <w:r>
+        <w:t>7) Onde estaria violando DDD/LAYERED (se ocorrer)</w:t>
+      </w:r>
+    </w:p>
+    <w:p>
+      <w:r>
+        <w:t>8)</w:t>
+      </w:r>
       <w:r>
         <w:t xml:space="preserve"> </w:t>
       </w:r>
-      <w:proofErr w:type="spellStart"/>
-      <w:r>
-        <w:t>estao</w:t>
-      </w:r>
-      <w:proofErr w:type="spellEnd"/>
-      <w:r>
-        <w:t xml:space="preserve"> corretas? os nomes de </w:t>
-      </w:r>
-      <w:proofErr w:type="spellStart"/>
-      <w:proofErr w:type="gramStart"/>
-      <w:r>
-        <w:t>classes,variáveis</w:t>
-      </w:r>
-      <w:proofErr w:type="spellEnd"/>
-      <w:proofErr w:type="gramEnd"/>
-      <w:r>
-        <w:t xml:space="preserve"> e path </w:t>
-      </w:r>
-      <w:proofErr w:type="spellStart"/>
-      <w:r>
-        <w:t>estao</w:t>
-      </w:r>
-      <w:proofErr w:type="spellEnd"/>
-      <w:r>
-        <w:t xml:space="preserve"> corretos semanticamente seguindo o modelo </w:t>
-      </w:r>
-      <w:proofErr w:type="spellStart"/>
-      <w:r>
-        <w:t>ddd</w:t>
-      </w:r>
-      <w:proofErr w:type="spellEnd"/>
-      <w:r>
-        <w:t>/</w:t>
-      </w:r>
-      <w:proofErr w:type="spellStart"/>
-      <w:r>
-        <w:t>layered</w:t>
-      </w:r>
-      <w:proofErr w:type="spellEnd"/>
-      <w:r>
-        <w:t xml:space="preserve"> simples, sem </w:t>
-      </w:r>
-      <w:proofErr w:type="spellStart"/>
-      <w:r>
-        <w:t>ports</w:t>
-      </w:r>
-      <w:proofErr w:type="spellEnd"/>
-      <w:r>
-        <w:t xml:space="preserve"> </w:t>
-      </w:r>
-      <w:proofErr w:type="spellStart"/>
-      <w:r>
-        <w:t>and</w:t>
-      </w:r>
-      <w:proofErr w:type="spellEnd"/>
-      <w:r>
-        <w:t xml:space="preserve"> </w:t>
-      </w:r>
-      <w:proofErr w:type="spellStart"/>
-      <w:r>
-        <w:t>adapters</w:t>
-      </w:r>
-      <w:proofErr w:type="spellEnd"/>
-      <w:r>
-        <w:t xml:space="preserve">? tem </w:t>
-      </w:r>
-      <w:proofErr w:type="spellStart"/>
-      <w:r>
-        <w:t>variaveis</w:t>
-      </w:r>
-      <w:proofErr w:type="spellEnd"/>
-      <w:r>
-        <w:t xml:space="preserve"> que precisam de ajuste de </w:t>
-      </w:r>
-      <w:proofErr w:type="spellStart"/>
-      <w:r>
-        <w:t>naming</w:t>
-      </w:r>
-      <w:proofErr w:type="spellEnd"/>
-      <w:r>
-        <w:t xml:space="preserve"> para </w:t>
-      </w:r>
-      <w:proofErr w:type="spellStart"/>
-      <w:proofErr w:type="gramStart"/>
-      <w:r>
-        <w:t>clareza?tem</w:t>
-      </w:r>
-      <w:proofErr w:type="spellEnd"/>
-      <w:proofErr w:type="gramEnd"/>
-      <w:r>
-        <w:t xml:space="preserve"> classes sem uso, ou seja que não foram referenciadas? as entidades </w:t>
-      </w:r>
-      <w:proofErr w:type="spellStart"/>
-      <w:r>
-        <w:t>estao</w:t>
-      </w:r>
-      <w:proofErr w:type="spellEnd"/>
-      <w:r>
-        <w:t xml:space="preserve"> em sincronismo com as </w:t>
-      </w:r>
-      <w:proofErr w:type="spellStart"/>
-      <w:r>
-        <w:t>migrations</w:t>
-      </w:r>
-      <w:proofErr w:type="spellEnd"/>
-      <w:r>
-        <w:t xml:space="preserve">? </w:t>
-      </w:r>
-      <w:r>
-        <w:t xml:space="preserve">tem algum domínio “furando” o outro, por exemplo </w:t>
-      </w:r>
-      <w:proofErr w:type="spellStart"/>
-      <w:r>
-        <w:t>controlplane</w:t>
-      </w:r>
-      <w:proofErr w:type="spellEnd"/>
-      <w:r>
-        <w:t xml:space="preserve"> usando classes de </w:t>
-      </w:r>
-      <w:proofErr w:type="spellStart"/>
-      <w:r>
-        <w:t>tenant</w:t>
-      </w:r>
-      <w:proofErr w:type="spellEnd"/>
-      <w:r>
-        <w:t xml:space="preserve"> e </w:t>
-      </w:r>
-      <w:proofErr w:type="spellStart"/>
-      <w:r>
-        <w:t>tenant</w:t>
-      </w:r>
-      <w:proofErr w:type="spellEnd"/>
-      <w:r>
-        <w:t xml:space="preserve"> usando classes de </w:t>
-      </w:r>
-      <w:proofErr w:type="spellStart"/>
-      <w:r>
-        <w:t>controlplane</w:t>
-      </w:r>
-      <w:proofErr w:type="spellEnd"/>
-      <w:r>
-        <w:t>. Onde isto é permitido? Onde isto está violando DDD/LAYERED?</w:t>
+      <w:r>
+        <w:t>O</w:t>
+      </w:r>
+      <w:r>
+        <w:t xml:space="preserve"> nome do método aparece somente na interface e não aparece como .nomeDoMetodo</w:t>
+      </w:r>
+      <w:r>
+        <w:t>?</w:t>
       </w:r>
     </w:p>
     <w:sectPr>
@@ -793,7 +683,6 @@
   <w:style w:type="character" w:default="1" w:styleId="Fontepargpadro">
     <w:name w:val="Default Paragraph Font"/>
     <w:uiPriority w:val="1"/>
-    <w:semiHidden/>
     <w:unhideWhenUsed/>
   </w:style>
   <w:style w:type="table" w:default="1" w:styleId="Tabelanormal">

</xml_diff>

<commit_message>
fazendo ajustes para nao ter classes atravessando outras
</commit_message>
<xml_diff>
--- a/meu prompt de verificacao.docx
+++ b/meu prompt de verificacao.docx
@@ -4,7 +4,21 @@
   <w:body>
     <w:p>
       <w:r>
-        <w:t xml:space="preserve">considere somente o anexo do meu </w:t>
+        <w:t xml:space="preserve">considere </w:t>
+      </w:r>
+      <w:proofErr w:type="gramStart"/>
+      <w:r>
+        <w:t xml:space="preserve">somente </w:t>
+      </w:r>
+      <w:r>
+        <w:t>,única</w:t>
+      </w:r>
+      <w:proofErr w:type="gramEnd"/>
+      <w:r>
+        <w:t xml:space="preserve"> e exclusivamente o</w:t>
+      </w:r>
+      <w:r>
+        <w:t xml:space="preserve"> anexo do meu </w:t>
       </w:r>
       <w:proofErr w:type="spellStart"/>
       <w:r>
@@ -12,7 +26,39 @@
       </w:r>
       <w:proofErr w:type="spellEnd"/>
       <w:r>
-        <w:t xml:space="preserve"> refatorado. </w:t>
+        <w:t xml:space="preserve"> refatorado.</w:t>
+      </w:r>
+      <w:r>
+        <w:t xml:space="preserve"> Examine todo o código</w:t>
+      </w:r>
+      <w:r>
+        <w:t xml:space="preserve"> em detalhes</w:t>
+      </w:r>
+      <w:r>
+        <w:t xml:space="preserve">. Todo o meu projeto </w:t>
+      </w:r>
+      <w:proofErr w:type="spellStart"/>
+      <w:proofErr w:type="gramStart"/>
+      <w:r>
+        <w:t>esta</w:t>
+      </w:r>
+      <w:proofErr w:type="spellEnd"/>
+      <w:proofErr w:type="gramEnd"/>
+      <w:r>
+        <w:t xml:space="preserve"> aqui e </w:t>
+      </w:r>
+      <w:proofErr w:type="spellStart"/>
+      <w:proofErr w:type="gramStart"/>
+      <w:r>
+        <w:t>esta</w:t>
+      </w:r>
+      <w:proofErr w:type="spellEnd"/>
+      <w:proofErr w:type="gramEnd"/>
+      <w:r>
+        <w:t xml:space="preserve"> compilando.</w:t>
+      </w:r>
+      <w:r>
+        <w:t xml:space="preserve"> </w:t>
       </w:r>
     </w:p>
     <w:p>
@@ -104,53 +150,145 @@
         <w:br/>
       </w:r>
       <w:r>
-        <w:t>4) “Classes sem uso” (não referenciadas)</w:t>
-      </w:r>
-      <w:r>
-        <w:br/>
-      </w:r>
-      <w:r>
-        <w:t xml:space="preserve">5) Entidades em sincronismo com </w:t>
-      </w:r>
-      <w:proofErr w:type="spellStart"/>
-      <w:r>
-        <w:t>migrations</w:t>
-      </w:r>
-      <w:proofErr w:type="spellEnd"/>
-      <w:r>
-        <w:t>?</w:t>
-      </w:r>
-      <w:r>
-        <w:br/>
-      </w:r>
-      <w:r>
-        <w:t>6) Domínio “furando” o outro (</w:t>
-      </w:r>
-      <w:proofErr w:type="spellStart"/>
-      <w:r>
-        <w:t>ControlPlane</w:t>
-      </w:r>
-      <w:proofErr w:type="spellEnd"/>
-      <w:r>
-        <w:t xml:space="preserve"> ↔ </w:t>
-      </w:r>
-      <w:proofErr w:type="spellStart"/>
-      <w:r>
-        <w:t>Tenant</w:t>
-      </w:r>
-      <w:proofErr w:type="spellEnd"/>
+        <w:t>4</w:t>
+      </w:r>
+      <w:r>
+        <w:t>) T</w:t>
+      </w:r>
+      <w:r>
+        <w:t xml:space="preserve">odo </w:t>
+      </w:r>
+      <w:proofErr w:type="spellStart"/>
+      <w:r>
+        <w:t>Repository</w:t>
+      </w:r>
+      <w:proofErr w:type="spellEnd"/>
+      <w:r>
+        <w:t xml:space="preserve"> deve ter pelo menos 1 </w:t>
+      </w:r>
+      <w:proofErr w:type="spellStart"/>
+      <w:r>
+        <w:t>application</w:t>
+      </w:r>
+      <w:proofErr w:type="spellEnd"/>
+      <w:r>
+        <w:t xml:space="preserve"> </w:t>
+      </w:r>
+      <w:proofErr w:type="spellStart"/>
+      <w:r>
+        <w:t>service</w:t>
+      </w:r>
+      <w:proofErr w:type="spellEnd"/>
+      <w:r>
+        <w:t xml:space="preserve"> que o usa; e todo </w:t>
+      </w:r>
+      <w:proofErr w:type="spellStart"/>
+      <w:r>
+        <w:t>application</w:t>
+      </w:r>
+      <w:proofErr w:type="spellEnd"/>
+      <w:r>
+        <w:t xml:space="preserve"> </w:t>
+      </w:r>
+      <w:proofErr w:type="spellStart"/>
+      <w:r>
+        <w:t>service</w:t>
+      </w:r>
+      <w:proofErr w:type="spellEnd"/>
+      <w:r>
+        <w:t xml:space="preserve"> exposto deve ter um </w:t>
+      </w:r>
+      <w:proofErr w:type="spellStart"/>
+      <w:r>
+        <w:t>controller</w:t>
+      </w:r>
+      <w:proofErr w:type="spellEnd"/>
+      <w:r>
+        <w:t xml:space="preserve"> (ou </w:t>
+      </w:r>
+      <w:proofErr w:type="spellStart"/>
+      <w:r>
+        <w:t>scheduled</w:t>
+      </w:r>
+      <w:proofErr w:type="spellEnd"/>
+      <w:r>
+        <w:t xml:space="preserve"> </w:t>
+      </w:r>
+      <w:proofErr w:type="spellStart"/>
+      <w:r>
+        <w:t>job</w:t>
+      </w:r>
+      <w:proofErr w:type="spellEnd"/>
+      <w:r>
+        <w:t>) chamando</w:t>
+      </w:r>
+      <w:r>
+        <w:t xml:space="preserve"> (</w:t>
+      </w:r>
+      <w:r>
+        <w:t>listar interfaces que não aparecem como uso</w:t>
+      </w:r>
       <w:r>
         <w:t>)</w:t>
       </w:r>
       <w:r>
-        <w:br/>
-      </w:r>
-      <w:r>
-        <w:t>7) Onde estaria violando DDD/LAYERED (se ocorrer)</w:t>
+        <w:t>.</w:t>
+      </w:r>
+      <w:r>
+        <w:t xml:space="preserve"> Verifique isto.</w:t>
       </w:r>
     </w:p>
     <w:p>
       <w:r>
+        <w:t xml:space="preserve">5) Entidades em sincronismo com </w:t>
+      </w:r>
+      <w:proofErr w:type="spellStart"/>
+      <w:r>
+        <w:t>migrations</w:t>
+      </w:r>
+      <w:proofErr w:type="spellEnd"/>
+      <w:r>
+        <w:t xml:space="preserve">, estão </w:t>
+      </w:r>
+      <w:proofErr w:type="spellStart"/>
+      <w:r>
+        <w:t>compativeis</w:t>
+      </w:r>
+      <w:proofErr w:type="spellEnd"/>
+      <w:r>
+        <w:t>?</w:t>
+      </w:r>
+      <w:r>
+        <w:br/>
+      </w:r>
+      <w:r>
+        <w:t>6) Domínio “furando” o outro (</w:t>
+      </w:r>
+      <w:proofErr w:type="spellStart"/>
+      <w:r>
+        <w:t>ControlPlane</w:t>
+      </w:r>
+      <w:proofErr w:type="spellEnd"/>
+      <w:r>
+        <w:t xml:space="preserve"> ↔ </w:t>
+      </w:r>
+      <w:proofErr w:type="spellStart"/>
+      <w:r>
+        <w:t>Tenant</w:t>
+      </w:r>
+      <w:proofErr w:type="spellEnd"/>
+      <w:r>
+        <w:t>)</w:t>
+      </w:r>
+      <w:r>
+        <w:br/>
+      </w:r>
+      <w:r>
+        <w:t>7) Onde estaria violando DDD/LAYERED (se ocorrer)</w:t>
+      </w:r>
+    </w:p>
+    <w:p>
+      <w:r>
         <w:t>8)</w:t>
       </w:r>
       <w:r>
@@ -174,6 +312,225 @@
       <w:proofErr w:type="gramEnd"/>
       <w:r>
         <w:t>?</w:t>
+      </w:r>
+      <w:r>
+        <w:br/>
+        <w:t xml:space="preserve">9) Existem mais </w:t>
+      </w:r>
+      <w:proofErr w:type="spellStart"/>
+      <w:r>
+        <w:t>variaves</w:t>
+      </w:r>
+      <w:proofErr w:type="spellEnd"/>
+      <w:r>
+        <w:t xml:space="preserve"> que podem ser </w:t>
+      </w:r>
+      <w:proofErr w:type="spellStart"/>
+      <w:r>
+        <w:t>tipadas</w:t>
+      </w:r>
+      <w:proofErr w:type="spellEnd"/>
+      <w:r>
+        <w:t xml:space="preserve"> com enum</w:t>
+      </w:r>
+      <w:r>
+        <w:t xml:space="preserve"> e algumas que já poderia ser enum se eu já tenho a classe?</w:t>
+      </w:r>
+    </w:p>
+    <w:p>
+      <w:r>
+        <w:t xml:space="preserve">10) Eu troquei </w:t>
+      </w:r>
+      <w:proofErr w:type="spellStart"/>
+      <w:r>
+        <w:t>active</w:t>
+      </w:r>
+      <w:proofErr w:type="spellEnd"/>
+      <w:r>
+        <w:t xml:space="preserve"> por </w:t>
+      </w:r>
+      <w:proofErr w:type="spellStart"/>
+      <w:r>
+        <w:t>suspendedByAdmin</w:t>
+      </w:r>
+      <w:proofErr w:type="spellEnd"/>
+      <w:r>
+        <w:t xml:space="preserve"> e </w:t>
+      </w:r>
+      <w:proofErr w:type="spellStart"/>
+      <w:r>
+        <w:t>suspendedByAccount</w:t>
+      </w:r>
+      <w:proofErr w:type="spellEnd"/>
+      <w:r>
+        <w:t xml:space="preserve">. Precisa trocar em mais algum lugar para deixar num padrão </w:t>
+      </w:r>
+      <w:proofErr w:type="spellStart"/>
+      <w:r>
+        <w:t>unico</w:t>
+      </w:r>
+      <w:proofErr w:type="spellEnd"/>
+      <w:r>
+        <w:t>?</w:t>
+      </w:r>
+      <w:r>
+        <w:br/>
+        <w:t xml:space="preserve">11) </w:t>
+      </w:r>
+      <w:r>
+        <w:t xml:space="preserve">Caso tenha observado mais </w:t>
+      </w:r>
+      <w:proofErr w:type="spellStart"/>
+      <w:r>
+        <w:t>inconsistencias</w:t>
+      </w:r>
+      <w:proofErr w:type="spellEnd"/>
+      <w:r>
+        <w:t xml:space="preserve"> ou </w:t>
+      </w:r>
+      <w:proofErr w:type="spellStart"/>
+      <w:r>
+        <w:t>sugestoes</w:t>
+      </w:r>
+      <w:proofErr w:type="spellEnd"/>
+      <w:r>
+        <w:t xml:space="preserve"> para </w:t>
+      </w:r>
+      <w:proofErr w:type="gramStart"/>
+      <w:r>
+        <w:t>deixar</w:t>
+      </w:r>
+      <w:proofErr w:type="gramEnd"/>
+      <w:r>
+        <w:t xml:space="preserve"> mas DDD/</w:t>
+      </w:r>
+      <w:proofErr w:type="spellStart"/>
+      <w:r>
+        <w:t>layered</w:t>
+      </w:r>
+      <w:proofErr w:type="spellEnd"/>
+      <w:r>
+        <w:t xml:space="preserve"> mas sem </w:t>
+      </w:r>
+      <w:proofErr w:type="spellStart"/>
+      <w:r>
+        <w:t>ports</w:t>
+      </w:r>
+      <w:proofErr w:type="spellEnd"/>
+      <w:r>
+        <w:t xml:space="preserve"> </w:t>
+      </w:r>
+      <w:proofErr w:type="spellStart"/>
+      <w:r>
+        <w:t>and</w:t>
+      </w:r>
+      <w:proofErr w:type="spellEnd"/>
+      <w:r>
+        <w:t xml:space="preserve"> </w:t>
+      </w:r>
+      <w:proofErr w:type="spellStart"/>
+      <w:r>
+        <w:t>adapters</w:t>
+      </w:r>
+      <w:proofErr w:type="spellEnd"/>
+      <w:r>
+        <w:t xml:space="preserve"> coloque aqui</w:t>
+      </w:r>
+    </w:p>
+    <w:p/>
+    <w:p/>
+    <w:p>
+      <w:r>
+        <w:t xml:space="preserve">lista todo o </w:t>
+      </w:r>
+      <w:proofErr w:type="spellStart"/>
+      <w:r>
+        <w:t>conteudo</w:t>
+      </w:r>
+      <w:proofErr w:type="spellEnd"/>
+      <w:r>
+        <w:t xml:space="preserve"> dos arquivos</w:t>
+      </w:r>
+    </w:p>
+    <w:p>
+      <w:proofErr w:type="spellStart"/>
+      <w:proofErr w:type="gramStart"/>
+      <w:r>
+        <w:t>find</w:t>
+      </w:r>
+      <w:proofErr w:type="spellEnd"/>
+      <w:r>
+        <w:t xml:space="preserve"> .</w:t>
+      </w:r>
+      <w:proofErr w:type="gramEnd"/>
+      <w:r>
+        <w:t xml:space="preserve"> -</w:t>
+      </w:r>
+      <w:proofErr w:type="spellStart"/>
+      <w:proofErr w:type="gramStart"/>
+      <w:r>
+        <w:t>type</w:t>
+      </w:r>
+      <w:proofErr w:type="spellEnd"/>
+      <w:proofErr w:type="gramEnd"/>
+      <w:r>
+        <w:t xml:space="preserve"> f </w:t>
+      </w:r>
+      <w:proofErr w:type="gramStart"/>
+      <w:r>
+        <w:t>\( -</w:t>
+      </w:r>
+      <w:proofErr w:type="spellStart"/>
+      <w:proofErr w:type="gramEnd"/>
+      <w:r>
+        <w:t>name</w:t>
+      </w:r>
+      <w:proofErr w:type="spellEnd"/>
+      <w:r>
+        <w:t xml:space="preserve"> "*.</w:t>
+      </w:r>
+      <w:proofErr w:type="spellStart"/>
+      <w:r>
+        <w:t>java</w:t>
+      </w:r>
+      <w:proofErr w:type="spellEnd"/>
+      <w:r>
+        <w:t>" -o -</w:t>
+      </w:r>
+      <w:proofErr w:type="spellStart"/>
+      <w:r>
+        <w:t>name</w:t>
+      </w:r>
+      <w:proofErr w:type="spellEnd"/>
+      <w:r>
+        <w:t xml:space="preserve"> "*.</w:t>
+      </w:r>
+      <w:proofErr w:type="spellStart"/>
+      <w:r>
+        <w:t>sql</w:t>
+      </w:r>
+      <w:proofErr w:type="spellEnd"/>
+      <w:r>
+        <w:t>" \) -</w:t>
+      </w:r>
+      <w:proofErr w:type="spellStart"/>
+      <w:r>
+        <w:t>exec</w:t>
+      </w:r>
+      <w:proofErr w:type="spellEnd"/>
+      <w:r>
+        <w:t xml:space="preserve"> </w:t>
+      </w:r>
+      <w:proofErr w:type="spellStart"/>
+      <w:r>
+        <w:t>cat</w:t>
+      </w:r>
+      <w:proofErr w:type="spellEnd"/>
+      <w:r>
+        <w:t xml:space="preserve"> {} + &gt; all_content.txt</w:t>
+      </w:r>
+      <w:r>
+        <w:br/>
       </w:r>
     </w:p>
     <w:sectPr>
@@ -787,7 +1144,6 @@
   <w:style w:type="character" w:default="1" w:styleId="Fontepargpadro">
     <w:name w:val="Default Paragraph Font"/>
     <w:uiPriority w:val="1"/>
-    <w:semiHidden/>
     <w:unhideWhenUsed/>
   </w:style>
   <w:style w:type="table" w:default="1" w:styleId="Tabelanormal">

</xml_diff>

<commit_message>
refatorando para remover active
</commit_message>
<xml_diff>
--- a/meu prompt de verificacao.docx
+++ b/meu prompt de verificacao.docx
@@ -4,29 +4,13 @@
   <w:body>
     <w:p>
       <w:r>
-        <w:t xml:space="preserve">considere </w:t>
-      </w:r>
-      <w:proofErr w:type="gramStart"/>
-      <w:r>
-        <w:t xml:space="preserve">somente </w:t>
-      </w:r>
-      <w:r>
-        <w:t>,única</w:t>
-      </w:r>
-      <w:proofErr w:type="gramEnd"/>
-      <w:r>
-        <w:t xml:space="preserve"> e exclusivamente o</w:t>
-      </w:r>
-      <w:r>
-        <w:t xml:space="preserve"> anexo do meu </w:t>
-      </w:r>
-      <w:proofErr w:type="spellStart"/>
-      <w:r>
-        <w:t>codigo</w:t>
-      </w:r>
-      <w:proofErr w:type="spellEnd"/>
-      <w:r>
-        <w:t xml:space="preserve"> refatorado.</w:t>
+        <w:t xml:space="preserve">considere somente </w:t>
+      </w:r>
+      <w:r>
+        <w:t>,única e exclusivamente o</w:t>
+      </w:r>
+      <w:r>
+        <w:t xml:space="preserve"> anexo do meu codigo refatorado.</w:t>
       </w:r>
       <w:r>
         <w:t xml:space="preserve"> Examine todo o código</w:t>
@@ -35,27 +19,7 @@
         <w:t xml:space="preserve"> em detalhes</w:t>
       </w:r>
       <w:r>
-        <w:t xml:space="preserve">. Todo o meu projeto </w:t>
-      </w:r>
-      <w:proofErr w:type="spellStart"/>
-      <w:proofErr w:type="gramStart"/>
-      <w:r>
-        <w:t>esta</w:t>
-      </w:r>
-      <w:proofErr w:type="spellEnd"/>
-      <w:proofErr w:type="gramEnd"/>
-      <w:r>
-        <w:t xml:space="preserve"> aqui e </w:t>
-      </w:r>
-      <w:proofErr w:type="spellStart"/>
-      <w:proofErr w:type="gramStart"/>
-      <w:r>
-        <w:t>esta</w:t>
-      </w:r>
-      <w:proofErr w:type="spellEnd"/>
-      <w:proofErr w:type="gramEnd"/>
-      <w:r>
-        <w:t xml:space="preserve"> compilando.</w:t>
+        <w:t>. Todo o meu projeto esta aqui e esta compilando.</w:t>
       </w:r>
       <w:r>
         <w:t xml:space="preserve"> </w:t>
@@ -73,53 +37,13 @@
         <w:br/>
       </w:r>
       <w:r>
-        <w:t xml:space="preserve">1) Roles &amp; </w:t>
-      </w:r>
-      <w:proofErr w:type="spellStart"/>
-      <w:r>
-        <w:t>Permissions</w:t>
-      </w:r>
-      <w:proofErr w:type="spellEnd"/>
-      <w:r>
-        <w:t>: estão “corretas”?</w:t>
+        <w:t>1) Roles &amp; Permissions: estão “corretas”?</w:t>
       </w:r>
       <w:r>
         <w:br/>
       </w:r>
       <w:r>
-        <w:t xml:space="preserve">2) </w:t>
-      </w:r>
-      <w:proofErr w:type="spellStart"/>
-      <w:r>
-        <w:t>Naming</w:t>
-      </w:r>
-      <w:proofErr w:type="spellEnd"/>
-      <w:r>
-        <w:t xml:space="preserve"> / semântica DDD/</w:t>
-      </w:r>
-      <w:proofErr w:type="spellStart"/>
-      <w:r>
-        <w:t>layered</w:t>
-      </w:r>
-      <w:proofErr w:type="spellEnd"/>
-      <w:r>
-        <w:t xml:space="preserve"> simples (sem </w:t>
-      </w:r>
-      <w:proofErr w:type="spellStart"/>
-      <w:r>
-        <w:t>ports</w:t>
-      </w:r>
-      <w:proofErr w:type="spellEnd"/>
-      <w:r>
-        <w:t xml:space="preserve"> &amp; </w:t>
-      </w:r>
-      <w:proofErr w:type="spellStart"/>
-      <w:r>
-        <w:t>adapters</w:t>
-      </w:r>
-      <w:proofErr w:type="spellEnd"/>
-      <w:r>
-        <w:t>)</w:t>
+        <w:t>2) Naming / semântica DDD/layered simples (sem ports &amp; adapters)</w:t>
       </w:r>
       <w:r>
         <w:br/>
@@ -128,23 +52,10 @@
         <w:t>3) Variáveis/campos</w:t>
       </w:r>
       <w:r>
-        <w:t>/</w:t>
-      </w:r>
-      <w:proofErr w:type="spellStart"/>
-      <w:r>
-        <w:t>packages</w:t>
-      </w:r>
-      <w:proofErr w:type="spellEnd"/>
-      <w:r>
-        <w:t xml:space="preserve"> que merecem ajuste de </w:t>
-      </w:r>
-      <w:proofErr w:type="spellStart"/>
-      <w:r>
-        <w:t>naming</w:t>
-      </w:r>
-      <w:proofErr w:type="spellEnd"/>
-      <w:r>
-        <w:t xml:space="preserve"> (clareza e consistência)</w:t>
+        <w:t>/packages</w:t>
+      </w:r>
+      <w:r>
+        <w:t xml:space="preserve"> que merecem ajuste de naming (clareza e consistência)</w:t>
       </w:r>
       <w:r>
         <w:br/>
@@ -156,71 +67,7 @@
         <w:t>) T</w:t>
       </w:r>
       <w:r>
-        <w:t xml:space="preserve">odo </w:t>
-      </w:r>
-      <w:proofErr w:type="spellStart"/>
-      <w:r>
-        <w:t>Repository</w:t>
-      </w:r>
-      <w:proofErr w:type="spellEnd"/>
-      <w:r>
-        <w:t xml:space="preserve"> deve ter pelo menos 1 </w:t>
-      </w:r>
-      <w:proofErr w:type="spellStart"/>
-      <w:r>
-        <w:t>application</w:t>
-      </w:r>
-      <w:proofErr w:type="spellEnd"/>
-      <w:r>
-        <w:t xml:space="preserve"> </w:t>
-      </w:r>
-      <w:proofErr w:type="spellStart"/>
-      <w:r>
-        <w:t>service</w:t>
-      </w:r>
-      <w:proofErr w:type="spellEnd"/>
-      <w:r>
-        <w:t xml:space="preserve"> que o usa; e todo </w:t>
-      </w:r>
-      <w:proofErr w:type="spellStart"/>
-      <w:r>
-        <w:t>application</w:t>
-      </w:r>
-      <w:proofErr w:type="spellEnd"/>
-      <w:r>
-        <w:t xml:space="preserve"> </w:t>
-      </w:r>
-      <w:proofErr w:type="spellStart"/>
-      <w:r>
-        <w:t>service</w:t>
-      </w:r>
-      <w:proofErr w:type="spellEnd"/>
-      <w:r>
-        <w:t xml:space="preserve"> exposto deve ter um </w:t>
-      </w:r>
-      <w:proofErr w:type="spellStart"/>
-      <w:r>
-        <w:t>controller</w:t>
-      </w:r>
-      <w:proofErr w:type="spellEnd"/>
-      <w:r>
-        <w:t xml:space="preserve"> (ou </w:t>
-      </w:r>
-      <w:proofErr w:type="spellStart"/>
-      <w:r>
-        <w:t>scheduled</w:t>
-      </w:r>
-      <w:proofErr w:type="spellEnd"/>
-      <w:r>
-        <w:t xml:space="preserve"> </w:t>
-      </w:r>
-      <w:proofErr w:type="spellStart"/>
-      <w:r>
-        <w:t>job</w:t>
-      </w:r>
-      <w:proofErr w:type="spellEnd"/>
-      <w:r>
-        <w:t>) chamando</w:t>
+        <w:t>odo Repository deve ter pelo menos 1 application service que o usa; e todo application service exposto deve ter um controller (ou scheduled job) chamando</w:t>
       </w:r>
       <w:r>
         <w:t xml:space="preserve"> (</w:t>
@@ -240,21 +87,11 @@
     </w:p>
     <w:p>
       <w:r>
-        <w:t xml:space="preserve">5) Entidades em sincronismo com </w:t>
-      </w:r>
-      <w:proofErr w:type="spellStart"/>
-      <w:r>
-        <w:t>migrations</w:t>
-      </w:r>
-      <w:proofErr w:type="spellEnd"/>
-      <w:r>
-        <w:t xml:space="preserve">, estão </w:t>
-      </w:r>
-      <w:proofErr w:type="spellStart"/>
-      <w:r>
-        <w:t>compativeis</w:t>
-      </w:r>
-      <w:proofErr w:type="spellEnd"/>
+        <w:t>5) Entidades em sincronismo com migrations</w:t>
+      </w:r>
+      <w:r>
+        <w:t>, estão compativeis</w:t>
+      </w:r>
       <w:r>
         <w:t>?</w:t>
       </w:r>
@@ -262,23 +99,7 @@
         <w:br/>
       </w:r>
       <w:r>
-        <w:t>6) Domínio “furando” o outro (</w:t>
-      </w:r>
-      <w:proofErr w:type="spellStart"/>
-      <w:r>
-        <w:t>ControlPlane</w:t>
-      </w:r>
-      <w:proofErr w:type="spellEnd"/>
-      <w:r>
-        <w:t xml:space="preserve"> ↔ </w:t>
-      </w:r>
-      <w:proofErr w:type="spellStart"/>
-      <w:r>
-        <w:t>Tenant</w:t>
-      </w:r>
-      <w:proofErr w:type="spellEnd"/>
-      <w:r>
-        <w:t>)</w:t>
+        <w:t>6) Domínio “furando” o outro (ControlPlane ↔ Tenant)</w:t>
       </w:r>
       <w:r>
         <w:br/>
@@ -298,40 +119,14 @@
         <w:t>O</w:t>
       </w:r>
       <w:r>
-        <w:t xml:space="preserve"> nome do método aparece somente na interface e não aparece </w:t>
-      </w:r>
-      <w:proofErr w:type="gramStart"/>
-      <w:r>
-        <w:t>como .</w:t>
-      </w:r>
-      <w:proofErr w:type="spellStart"/>
-      <w:r>
-        <w:t>nomeDoMetodo</w:t>
-      </w:r>
-      <w:proofErr w:type="spellEnd"/>
-      <w:proofErr w:type="gramEnd"/>
+        <w:t xml:space="preserve"> nome do método aparece somente na interface e não aparece como .nomeDoMetodo</w:t>
+      </w:r>
       <w:r>
         <w:t>?</w:t>
       </w:r>
       <w:r>
         <w:br/>
-        <w:t xml:space="preserve">9) Existem mais </w:t>
-      </w:r>
-      <w:proofErr w:type="spellStart"/>
-      <w:r>
-        <w:t>variaves</w:t>
-      </w:r>
-      <w:proofErr w:type="spellEnd"/>
-      <w:r>
-        <w:t xml:space="preserve"> que podem ser </w:t>
-      </w:r>
-      <w:proofErr w:type="spellStart"/>
-      <w:r>
-        <w:t>tipadas</w:t>
-      </w:r>
-      <w:proofErr w:type="spellEnd"/>
-      <w:r>
-        <w:t xml:space="preserve"> com enum</w:t>
+        <w:t>9) Existem mais variaves que podem ser tipadas com enum</w:t>
       </w:r>
       <w:r>
         <w:t xml:space="preserve"> e algumas que já poderia ser enum se eu já tenho a classe?</w:t>
@@ -339,195 +134,26 @@
     </w:p>
     <w:p>
       <w:r>
-        <w:t xml:space="preserve">10) Eu troquei </w:t>
-      </w:r>
-      <w:proofErr w:type="spellStart"/>
-      <w:r>
-        <w:t>active</w:t>
-      </w:r>
-      <w:proofErr w:type="spellEnd"/>
-      <w:r>
-        <w:t xml:space="preserve"> por </w:t>
-      </w:r>
-      <w:proofErr w:type="spellStart"/>
-      <w:r>
-        <w:t>suspendedByAdmin</w:t>
-      </w:r>
-      <w:proofErr w:type="spellEnd"/>
-      <w:r>
-        <w:t xml:space="preserve"> e </w:t>
-      </w:r>
-      <w:proofErr w:type="spellStart"/>
-      <w:r>
-        <w:t>suspendedByAccount</w:t>
-      </w:r>
-      <w:proofErr w:type="spellEnd"/>
-      <w:r>
-        <w:t xml:space="preserve">. Precisa trocar em mais algum lugar para deixar num padrão </w:t>
-      </w:r>
-      <w:proofErr w:type="spellStart"/>
-      <w:r>
-        <w:t>unico</w:t>
-      </w:r>
-      <w:proofErr w:type="spellEnd"/>
-      <w:r>
-        <w:t>?</w:t>
+        <w:t>10) Eu troquei active por suspendedByAdmin e suspendedByAccount. Precisa trocar em mais algum lugar para deixar num padrão unico?</w:t>
       </w:r>
       <w:r>
         <w:br/>
         <w:t xml:space="preserve">11) </w:t>
       </w:r>
       <w:r>
-        <w:t xml:space="preserve">Caso tenha observado mais </w:t>
-      </w:r>
-      <w:proofErr w:type="spellStart"/>
-      <w:r>
-        <w:t>inconsistencias</w:t>
-      </w:r>
-      <w:proofErr w:type="spellEnd"/>
-      <w:r>
-        <w:t xml:space="preserve"> ou </w:t>
-      </w:r>
-      <w:proofErr w:type="spellStart"/>
-      <w:r>
-        <w:t>sugestoes</w:t>
-      </w:r>
-      <w:proofErr w:type="spellEnd"/>
-      <w:r>
-        <w:t xml:space="preserve"> para </w:t>
-      </w:r>
-      <w:proofErr w:type="gramStart"/>
-      <w:r>
-        <w:t>deixar</w:t>
-      </w:r>
-      <w:proofErr w:type="gramEnd"/>
-      <w:r>
-        <w:t xml:space="preserve"> mas DDD/</w:t>
-      </w:r>
-      <w:proofErr w:type="spellStart"/>
-      <w:r>
-        <w:t>layered</w:t>
-      </w:r>
-      <w:proofErr w:type="spellEnd"/>
-      <w:r>
-        <w:t xml:space="preserve"> mas sem </w:t>
-      </w:r>
-      <w:proofErr w:type="spellStart"/>
-      <w:r>
-        <w:t>ports</w:t>
-      </w:r>
-      <w:proofErr w:type="spellEnd"/>
-      <w:r>
-        <w:t xml:space="preserve"> </w:t>
-      </w:r>
-      <w:proofErr w:type="spellStart"/>
-      <w:r>
-        <w:t>and</w:t>
-      </w:r>
-      <w:proofErr w:type="spellEnd"/>
-      <w:r>
-        <w:t xml:space="preserve"> </w:t>
-      </w:r>
-      <w:proofErr w:type="spellStart"/>
-      <w:r>
-        <w:t>adapters</w:t>
-      </w:r>
-      <w:proofErr w:type="spellEnd"/>
-      <w:r>
-        <w:t xml:space="preserve"> coloque aqui</w:t>
+        <w:t>Caso tenha observado mais inconsistencias ou sugestoes para deixar mas DDD/layered mas sem ports and adapters coloque aqui</w:t>
       </w:r>
     </w:p>
     <w:p/>
     <w:p/>
     <w:p>
       <w:r>
-        <w:t xml:space="preserve">lista todo o </w:t>
-      </w:r>
-      <w:proofErr w:type="spellStart"/>
-      <w:r>
-        <w:t>conteudo</w:t>
-      </w:r>
-      <w:proofErr w:type="spellEnd"/>
-      <w:r>
-        <w:t xml:space="preserve"> dos arquivos</w:t>
+        <w:t>lista todo o conteudo dos arquivos</w:t>
       </w:r>
     </w:p>
     <w:p>
-      <w:proofErr w:type="spellStart"/>
-      <w:proofErr w:type="gramStart"/>
-      <w:r>
-        <w:t>find</w:t>
-      </w:r>
-      <w:proofErr w:type="spellEnd"/>
-      <w:r>
-        <w:t xml:space="preserve"> .</w:t>
-      </w:r>
-      <w:proofErr w:type="gramEnd"/>
-      <w:r>
-        <w:t xml:space="preserve"> -</w:t>
-      </w:r>
-      <w:proofErr w:type="spellStart"/>
-      <w:proofErr w:type="gramStart"/>
-      <w:r>
-        <w:t>type</w:t>
-      </w:r>
-      <w:proofErr w:type="spellEnd"/>
-      <w:proofErr w:type="gramEnd"/>
-      <w:r>
-        <w:t xml:space="preserve"> f </w:t>
-      </w:r>
-      <w:proofErr w:type="gramStart"/>
-      <w:r>
-        <w:t>\( -</w:t>
-      </w:r>
-      <w:proofErr w:type="spellStart"/>
-      <w:proofErr w:type="gramEnd"/>
-      <w:r>
-        <w:t>name</w:t>
-      </w:r>
-      <w:proofErr w:type="spellEnd"/>
-      <w:r>
-        <w:t xml:space="preserve"> "*.</w:t>
-      </w:r>
-      <w:proofErr w:type="spellStart"/>
-      <w:r>
-        <w:t>java</w:t>
-      </w:r>
-      <w:proofErr w:type="spellEnd"/>
-      <w:r>
-        <w:t>" -o -</w:t>
-      </w:r>
-      <w:proofErr w:type="spellStart"/>
-      <w:r>
-        <w:t>name</w:t>
-      </w:r>
-      <w:proofErr w:type="spellEnd"/>
-      <w:r>
-        <w:t xml:space="preserve"> "*.</w:t>
-      </w:r>
-      <w:proofErr w:type="spellStart"/>
-      <w:r>
-        <w:t>sql</w:t>
-      </w:r>
-      <w:proofErr w:type="spellEnd"/>
-      <w:r>
-        <w:t>" \) -</w:t>
-      </w:r>
-      <w:proofErr w:type="spellStart"/>
-      <w:r>
-        <w:t>exec</w:t>
-      </w:r>
-      <w:proofErr w:type="spellEnd"/>
-      <w:r>
-        <w:t xml:space="preserve"> </w:t>
-      </w:r>
-      <w:proofErr w:type="spellStart"/>
-      <w:r>
-        <w:t>cat</w:t>
-      </w:r>
-      <w:proofErr w:type="spellEnd"/>
-      <w:r>
-        <w:t xml:space="preserve"> {} + &gt; all_content.txt</w:t>
+      <w:r>
+        <w:t>find . -type f \( -name "*.java" -o -name "*.sql" \) -exec cat {} + &gt; all_content.txt</w:t>
       </w:r>
       <w:r>
         <w:br/>
@@ -1144,6 +770,7 @@
   <w:style w:type="character" w:default="1" w:styleId="Fontepargpadro">
     <w:name w:val="Default Paragraph Font"/>
     <w:uiPriority w:val="1"/>
+    <w:semiHidden/>
     <w:unhideWhenUsed/>
   </w:style>
   <w:style w:type="table" w:default="1" w:styleId="Tabelanormal">

</xml_diff>

<commit_message>
refatorando para ficar mais semantico
</commit_message>
<xml_diff>
--- a/meu prompt de verificacao.docx
+++ b/meu prompt de verificacao.docx
@@ -4,13 +4,29 @@
   <w:body>
     <w:p>
       <w:r>
-        <w:t xml:space="preserve">considere somente </w:t>
-      </w:r>
-      <w:r>
-        <w:t>,única e exclusivamente o</w:t>
-      </w:r>
-      <w:r>
-        <w:t xml:space="preserve"> anexo do meu codigo refatorado.</w:t>
+        <w:t xml:space="preserve">considere </w:t>
+      </w:r>
+      <w:proofErr w:type="gramStart"/>
+      <w:r>
+        <w:t xml:space="preserve">somente </w:t>
+      </w:r>
+      <w:r>
+        <w:t>,única</w:t>
+      </w:r>
+      <w:proofErr w:type="gramEnd"/>
+      <w:r>
+        <w:t xml:space="preserve"> e exclusivamente o</w:t>
+      </w:r>
+      <w:r>
+        <w:t xml:space="preserve"> anexo do meu </w:t>
+      </w:r>
+      <w:proofErr w:type="spellStart"/>
+      <w:r>
+        <w:t>codigo</w:t>
+      </w:r>
+      <w:proofErr w:type="spellEnd"/>
+      <w:r>
+        <w:t xml:space="preserve"> refatorado.</w:t>
       </w:r>
       <w:r>
         <w:t xml:space="preserve"> Examine todo o código</w:t>
@@ -19,7 +35,27 @@
         <w:t xml:space="preserve"> em detalhes</w:t>
       </w:r>
       <w:r>
-        <w:t>. Todo o meu projeto esta aqui e esta compilando.</w:t>
+        <w:t xml:space="preserve">. Todo o meu projeto </w:t>
+      </w:r>
+      <w:proofErr w:type="spellStart"/>
+      <w:proofErr w:type="gramStart"/>
+      <w:r>
+        <w:t>esta</w:t>
+      </w:r>
+      <w:proofErr w:type="spellEnd"/>
+      <w:proofErr w:type="gramEnd"/>
+      <w:r>
+        <w:t xml:space="preserve"> aqui e </w:t>
+      </w:r>
+      <w:proofErr w:type="spellStart"/>
+      <w:proofErr w:type="gramStart"/>
+      <w:r>
+        <w:t>esta</w:t>
+      </w:r>
+      <w:proofErr w:type="spellEnd"/>
+      <w:proofErr w:type="gramEnd"/>
+      <w:r>
+        <w:t xml:space="preserve"> compilando.</w:t>
       </w:r>
       <w:r>
         <w:t xml:space="preserve"> </w:t>
@@ -37,13 +73,53 @@
         <w:br/>
       </w:r>
       <w:r>
-        <w:t>1) Roles &amp; Permissions: estão “corretas”?</w:t>
+        <w:t xml:space="preserve">1) Roles &amp; </w:t>
+      </w:r>
+      <w:proofErr w:type="spellStart"/>
+      <w:r>
+        <w:t>Permissions</w:t>
+      </w:r>
+      <w:proofErr w:type="spellEnd"/>
+      <w:r>
+        <w:t>: estão “corretas”?</w:t>
       </w:r>
       <w:r>
         <w:br/>
       </w:r>
       <w:r>
-        <w:t>2) Naming / semântica DDD/layered simples (sem ports &amp; adapters)</w:t>
+        <w:t xml:space="preserve">2) </w:t>
+      </w:r>
+      <w:proofErr w:type="spellStart"/>
+      <w:r>
+        <w:t>Naming</w:t>
+      </w:r>
+      <w:proofErr w:type="spellEnd"/>
+      <w:r>
+        <w:t xml:space="preserve"> / semântica DDD/</w:t>
+      </w:r>
+      <w:proofErr w:type="spellStart"/>
+      <w:r>
+        <w:t>layered</w:t>
+      </w:r>
+      <w:proofErr w:type="spellEnd"/>
+      <w:r>
+        <w:t xml:space="preserve"> simples (sem </w:t>
+      </w:r>
+      <w:proofErr w:type="spellStart"/>
+      <w:r>
+        <w:t>ports</w:t>
+      </w:r>
+      <w:proofErr w:type="spellEnd"/>
+      <w:r>
+        <w:t xml:space="preserve"> &amp; </w:t>
+      </w:r>
+      <w:proofErr w:type="spellStart"/>
+      <w:r>
+        <w:t>adapters</w:t>
+      </w:r>
+      <w:proofErr w:type="spellEnd"/>
+      <w:r>
+        <w:t>)</w:t>
       </w:r>
       <w:r>
         <w:br/>
@@ -52,10 +128,23 @@
         <w:t>3) Variáveis/campos</w:t>
       </w:r>
       <w:r>
-        <w:t>/packages</w:t>
-      </w:r>
-      <w:r>
-        <w:t xml:space="preserve"> que merecem ajuste de naming (clareza e consistência)</w:t>
+        <w:t>/</w:t>
+      </w:r>
+      <w:proofErr w:type="spellStart"/>
+      <w:r>
+        <w:t>packages</w:t>
+      </w:r>
+      <w:proofErr w:type="spellEnd"/>
+      <w:r>
+        <w:t xml:space="preserve"> que merecem ajuste de </w:t>
+      </w:r>
+      <w:proofErr w:type="spellStart"/>
+      <w:r>
+        <w:t>naming</w:t>
+      </w:r>
+      <w:proofErr w:type="spellEnd"/>
+      <w:r>
+        <w:t xml:space="preserve"> (clareza e consistência)</w:t>
       </w:r>
       <w:r>
         <w:br/>
@@ -67,7 +156,71 @@
         <w:t>) T</w:t>
       </w:r>
       <w:r>
-        <w:t>odo Repository deve ter pelo menos 1 application service que o usa; e todo application service exposto deve ter um controller (ou scheduled job) chamando</w:t>
+        <w:t xml:space="preserve">odo </w:t>
+      </w:r>
+      <w:proofErr w:type="spellStart"/>
+      <w:r>
+        <w:t>Repository</w:t>
+      </w:r>
+      <w:proofErr w:type="spellEnd"/>
+      <w:r>
+        <w:t xml:space="preserve"> deve ter pelo menos 1 </w:t>
+      </w:r>
+      <w:proofErr w:type="spellStart"/>
+      <w:r>
+        <w:t>application</w:t>
+      </w:r>
+      <w:proofErr w:type="spellEnd"/>
+      <w:r>
+        <w:t xml:space="preserve"> </w:t>
+      </w:r>
+      <w:proofErr w:type="spellStart"/>
+      <w:r>
+        <w:t>service</w:t>
+      </w:r>
+      <w:proofErr w:type="spellEnd"/>
+      <w:r>
+        <w:t xml:space="preserve"> que o usa; e todo </w:t>
+      </w:r>
+      <w:proofErr w:type="spellStart"/>
+      <w:r>
+        <w:t>application</w:t>
+      </w:r>
+      <w:proofErr w:type="spellEnd"/>
+      <w:r>
+        <w:t xml:space="preserve"> </w:t>
+      </w:r>
+      <w:proofErr w:type="spellStart"/>
+      <w:r>
+        <w:t>service</w:t>
+      </w:r>
+      <w:proofErr w:type="spellEnd"/>
+      <w:r>
+        <w:t xml:space="preserve"> exposto deve ter um </w:t>
+      </w:r>
+      <w:proofErr w:type="spellStart"/>
+      <w:r>
+        <w:t>controller</w:t>
+      </w:r>
+      <w:proofErr w:type="spellEnd"/>
+      <w:r>
+        <w:t xml:space="preserve"> (ou </w:t>
+      </w:r>
+      <w:proofErr w:type="spellStart"/>
+      <w:r>
+        <w:t>scheduled</w:t>
+      </w:r>
+      <w:proofErr w:type="spellEnd"/>
+      <w:r>
+        <w:t xml:space="preserve"> </w:t>
+      </w:r>
+      <w:proofErr w:type="spellStart"/>
+      <w:r>
+        <w:t>job</w:t>
+      </w:r>
+      <w:proofErr w:type="spellEnd"/>
+      <w:r>
+        <w:t>) chamando</w:t>
       </w:r>
       <w:r>
         <w:t xml:space="preserve"> (</w:t>
@@ -87,11 +240,21 @@
     </w:p>
     <w:p>
       <w:r>
-        <w:t>5) Entidades em sincronismo com migrations</w:t>
-      </w:r>
-      <w:r>
-        <w:t>, estão compativeis</w:t>
-      </w:r>
+        <w:t xml:space="preserve">5) Entidades em sincronismo com </w:t>
+      </w:r>
+      <w:proofErr w:type="spellStart"/>
+      <w:r>
+        <w:t>migrations</w:t>
+      </w:r>
+      <w:proofErr w:type="spellEnd"/>
+      <w:r>
+        <w:t xml:space="preserve">, estão </w:t>
+      </w:r>
+      <w:proofErr w:type="spellStart"/>
+      <w:r>
+        <w:t>compativeis</w:t>
+      </w:r>
+      <w:proofErr w:type="spellEnd"/>
       <w:r>
         <w:t>?</w:t>
       </w:r>
@@ -99,7 +262,23 @@
         <w:br/>
       </w:r>
       <w:r>
-        <w:t>6) Domínio “furando” o outro (ControlPlane ↔ Tenant)</w:t>
+        <w:t>6) Domínio “furando” o outro (</w:t>
+      </w:r>
+      <w:proofErr w:type="spellStart"/>
+      <w:r>
+        <w:t>ControlPlane</w:t>
+      </w:r>
+      <w:proofErr w:type="spellEnd"/>
+      <w:r>
+        <w:t xml:space="preserve"> ↔ </w:t>
+      </w:r>
+      <w:proofErr w:type="spellStart"/>
+      <w:r>
+        <w:t>Tenant</w:t>
+      </w:r>
+      <w:proofErr w:type="spellEnd"/>
+      <w:r>
+        <w:t>)</w:t>
       </w:r>
       <w:r>
         <w:br/>
@@ -119,14 +298,40 @@
         <w:t>O</w:t>
       </w:r>
       <w:r>
-        <w:t xml:space="preserve"> nome do método aparece somente na interface e não aparece como .nomeDoMetodo</w:t>
-      </w:r>
+        <w:t xml:space="preserve"> nome do método aparece somente na interface e não aparece </w:t>
+      </w:r>
+      <w:proofErr w:type="gramStart"/>
+      <w:r>
+        <w:t>como .</w:t>
+      </w:r>
+      <w:proofErr w:type="spellStart"/>
+      <w:r>
+        <w:t>nomeDoMetodo</w:t>
+      </w:r>
+      <w:proofErr w:type="spellEnd"/>
+      <w:proofErr w:type="gramEnd"/>
       <w:r>
         <w:t>?</w:t>
       </w:r>
       <w:r>
         <w:br/>
-        <w:t>9) Existem mais variaves que podem ser tipadas com enum</w:t>
+        <w:t xml:space="preserve">9) Existem mais </w:t>
+      </w:r>
+      <w:proofErr w:type="spellStart"/>
+      <w:r>
+        <w:t>variaves</w:t>
+      </w:r>
+      <w:proofErr w:type="spellEnd"/>
+      <w:r>
+        <w:t xml:space="preserve"> que podem ser </w:t>
+      </w:r>
+      <w:proofErr w:type="spellStart"/>
+      <w:r>
+        <w:t>tipadas</w:t>
+      </w:r>
+      <w:proofErr w:type="spellEnd"/>
+      <w:r>
+        <w:t xml:space="preserve"> com enum</w:t>
       </w:r>
       <w:r>
         <w:t xml:space="preserve"> e algumas que já poderia ser enum se eu já tenho a classe?</w:t>
@@ -134,29 +339,278 @@
     </w:p>
     <w:p>
       <w:r>
-        <w:t>10) Eu troquei active por suspendedByAdmin e suspendedByAccount. Precisa trocar em mais algum lugar para deixar num padrão unico?</w:t>
+        <w:t xml:space="preserve">10) Eu troquei </w:t>
+      </w:r>
+      <w:proofErr w:type="spellStart"/>
+      <w:r>
+        <w:t>active</w:t>
+      </w:r>
+      <w:proofErr w:type="spellEnd"/>
+      <w:r>
+        <w:t xml:space="preserve"> por </w:t>
+      </w:r>
+      <w:proofErr w:type="spellStart"/>
+      <w:r>
+        <w:t>suspendedByAdmin</w:t>
+      </w:r>
+      <w:proofErr w:type="spellEnd"/>
+      <w:r>
+        <w:t xml:space="preserve"> e </w:t>
+      </w:r>
+      <w:proofErr w:type="spellStart"/>
+      <w:r>
+        <w:t>suspendedByAccount</w:t>
+      </w:r>
+      <w:proofErr w:type="spellEnd"/>
+      <w:r>
+        <w:t xml:space="preserve">. Precisa trocar em mais algum lugar para deixar num padrão </w:t>
+      </w:r>
+      <w:proofErr w:type="spellStart"/>
+      <w:r>
+        <w:t>unico</w:t>
+      </w:r>
+      <w:proofErr w:type="spellEnd"/>
+      <w:r>
+        <w:t>?</w:t>
       </w:r>
       <w:r>
         <w:br/>
         <w:t xml:space="preserve">11) </w:t>
       </w:r>
       <w:r>
-        <w:t>Caso tenha observado mais inconsistencias ou sugestoes para deixar mas DDD/layered mas sem ports and adapters coloque aqui</w:t>
+        <w:t xml:space="preserve">Caso tenha observado mais </w:t>
+      </w:r>
+      <w:proofErr w:type="spellStart"/>
+      <w:r>
+        <w:t>inconsistencias</w:t>
+      </w:r>
+      <w:proofErr w:type="spellEnd"/>
+      <w:r>
+        <w:t xml:space="preserve"> ou </w:t>
+      </w:r>
+      <w:proofErr w:type="spellStart"/>
+      <w:r>
+        <w:t>sugestoes</w:t>
+      </w:r>
+      <w:proofErr w:type="spellEnd"/>
+      <w:r>
+        <w:t xml:space="preserve"> para </w:t>
+      </w:r>
+      <w:proofErr w:type="gramStart"/>
+      <w:r>
+        <w:t>deixar</w:t>
+      </w:r>
+      <w:proofErr w:type="gramEnd"/>
+      <w:r>
+        <w:t xml:space="preserve"> mas DDD/</w:t>
+      </w:r>
+      <w:proofErr w:type="spellStart"/>
+      <w:r>
+        <w:t>layered</w:t>
+      </w:r>
+      <w:proofErr w:type="spellEnd"/>
+      <w:r>
+        <w:t xml:space="preserve"> mas sem </w:t>
+      </w:r>
+      <w:proofErr w:type="spellStart"/>
+      <w:r>
+        <w:t>ports</w:t>
+      </w:r>
+      <w:proofErr w:type="spellEnd"/>
+      <w:r>
+        <w:t xml:space="preserve"> </w:t>
+      </w:r>
+      <w:proofErr w:type="spellStart"/>
+      <w:r>
+        <w:t>and</w:t>
+      </w:r>
+      <w:proofErr w:type="spellEnd"/>
+      <w:r>
+        <w:t xml:space="preserve"> </w:t>
+      </w:r>
+      <w:proofErr w:type="spellStart"/>
+      <w:r>
+        <w:t>adapters</w:t>
+      </w:r>
+      <w:proofErr w:type="spellEnd"/>
+      <w:r>
+        <w:t xml:space="preserve"> coloque aqui</w:t>
       </w:r>
     </w:p>
     <w:p/>
     <w:p/>
     <w:p>
       <w:r>
-        <w:t>lista todo o conteudo dos arquivos</w:t>
+        <w:t xml:space="preserve">lista todo o </w:t>
+      </w:r>
+      <w:proofErr w:type="spellStart"/>
+      <w:r>
+        <w:t>conteudo</w:t>
+      </w:r>
+      <w:proofErr w:type="spellEnd"/>
+      <w:r>
+        <w:t xml:space="preserve"> dos arquivos</w:t>
+      </w:r>
+      <w:r>
+        <w:t xml:space="preserve"> com cabeçalhos</w:t>
       </w:r>
     </w:p>
     <w:p>
-      <w:r>
-        <w:t>find . -type f \( -name "*.java" -o -name "*.sql" \) -exec cat {} + &gt; all_content.txt</w:t>
-      </w:r>
-      <w:r>
-        <w:br/>
+      <w:proofErr w:type="spellStart"/>
+      <w:proofErr w:type="gramStart"/>
+      <w:r>
+        <w:t>find</w:t>
+      </w:r>
+      <w:proofErr w:type="spellEnd"/>
+      <w:r>
+        <w:t xml:space="preserve"> .</w:t>
+      </w:r>
+      <w:proofErr w:type="gramEnd"/>
+      <w:r>
+        <w:t xml:space="preserve"> -</w:t>
+      </w:r>
+      <w:proofErr w:type="spellStart"/>
+      <w:proofErr w:type="gramStart"/>
+      <w:r>
+        <w:t>type</w:t>
+      </w:r>
+      <w:proofErr w:type="spellEnd"/>
+      <w:proofErr w:type="gramEnd"/>
+      <w:r>
+        <w:t xml:space="preserve"> f </w:t>
+      </w:r>
+      <w:proofErr w:type="gramStart"/>
+      <w:r>
+        <w:t>\( -</w:t>
+      </w:r>
+      <w:proofErr w:type="spellStart"/>
+      <w:proofErr w:type="gramEnd"/>
+      <w:r>
+        <w:t>name</w:t>
+      </w:r>
+      <w:proofErr w:type="spellEnd"/>
+      <w:r>
+        <w:t xml:space="preserve"> "*.</w:t>
+      </w:r>
+      <w:proofErr w:type="spellStart"/>
+      <w:r>
+        <w:t>java</w:t>
+      </w:r>
+      <w:proofErr w:type="spellEnd"/>
+      <w:r>
+        <w:t>" -o -</w:t>
+      </w:r>
+      <w:proofErr w:type="spellStart"/>
+      <w:r>
+        <w:t>name</w:t>
+      </w:r>
+      <w:proofErr w:type="spellEnd"/>
+      <w:r>
+        <w:t xml:space="preserve"> "*.</w:t>
+      </w:r>
+      <w:proofErr w:type="spellStart"/>
+      <w:r>
+        <w:t>sql</w:t>
+      </w:r>
+      <w:proofErr w:type="spellEnd"/>
+      <w:r>
+        <w:t xml:space="preserve">" \) | </w:t>
+      </w:r>
+      <w:proofErr w:type="spellStart"/>
+      <w:r>
+        <w:t>sort</w:t>
+      </w:r>
+      <w:proofErr w:type="spellEnd"/>
+      <w:r>
+        <w:t xml:space="preserve"> | </w:t>
+      </w:r>
+      <w:proofErr w:type="spellStart"/>
+      <w:r>
+        <w:t>while</w:t>
+      </w:r>
+      <w:proofErr w:type="spellEnd"/>
+      <w:r>
+        <w:t xml:space="preserve"> </w:t>
+      </w:r>
+      <w:proofErr w:type="spellStart"/>
+      <w:r>
+        <w:t>read</w:t>
+      </w:r>
+      <w:proofErr w:type="spellEnd"/>
+      <w:r>
+        <w:t xml:space="preserve"> -r f; do</w:t>
+      </w:r>
+    </w:p>
+    <w:p>
+      <w:r>
+        <w:t xml:space="preserve">  </w:t>
+      </w:r>
+      <w:proofErr w:type="spellStart"/>
+      <w:r>
+        <w:t>echo</w:t>
+      </w:r>
+      <w:proofErr w:type="spellEnd"/>
+      <w:r>
+        <w:t xml:space="preserve"> "============================================================"</w:t>
+      </w:r>
+    </w:p>
+    <w:p>
+      <w:r>
+        <w:t xml:space="preserve">  </w:t>
+      </w:r>
+      <w:proofErr w:type="spellStart"/>
+      <w:r>
+        <w:t>echo</w:t>
+      </w:r>
+      <w:proofErr w:type="spellEnd"/>
+      <w:r>
+        <w:t xml:space="preserve"> "// FILE: $f"</w:t>
+      </w:r>
+    </w:p>
+    <w:p>
+      <w:r>
+        <w:t xml:space="preserve">  </w:t>
+      </w:r>
+      <w:proofErr w:type="spellStart"/>
+      <w:r>
+        <w:t>echo</w:t>
+      </w:r>
+      <w:proofErr w:type="spellEnd"/>
+      <w:r>
+        <w:t xml:space="preserve"> "============================================================"</w:t>
+      </w:r>
+    </w:p>
+    <w:p>
+      <w:r>
+        <w:t xml:space="preserve">  </w:t>
+      </w:r>
+      <w:proofErr w:type="spellStart"/>
+      <w:r>
+        <w:t>cat</w:t>
+      </w:r>
+      <w:proofErr w:type="spellEnd"/>
+      <w:r>
+        <w:t xml:space="preserve"> "$f"</w:t>
+      </w:r>
+    </w:p>
+    <w:p>
+      <w:r>
+        <w:t xml:space="preserve">  </w:t>
+      </w:r>
+      <w:proofErr w:type="spellStart"/>
+      <w:r>
+        <w:t>echo</w:t>
+      </w:r>
+      <w:proofErr w:type="spellEnd"/>
+    </w:p>
+    <w:p>
+      <w:proofErr w:type="spellStart"/>
+      <w:r>
+        <w:t>done</w:t>
+      </w:r>
+      <w:proofErr w:type="spellEnd"/>
+      <w:r>
+        <w:t xml:space="preserve"> &gt; all_content_with_paths.txt</w:t>
       </w:r>
     </w:p>
     <w:sectPr>

</xml_diff>

<commit_message>
refatorando diminuindo acoplamento, colocando auditoria
</commit_message>
<xml_diff>
--- a/meu prompt de verificacao.docx
+++ b/meu prompt de verificacao.docx
@@ -373,9 +373,28 @@
       <w:r>
         <w:t>?</w:t>
       </w:r>
+    </w:p>
+    <w:p>
+      <w:r>
+        <w:t>11) O processo de auditoria “</w:t>
+      </w:r>
+      <w:proofErr w:type="spellStart"/>
+      <w:r>
+        <w:t>audits</w:t>
+      </w:r>
+      <w:proofErr w:type="spellEnd"/>
+      <w:r>
+        <w:t>” está implementado corretamente?</w:t>
+      </w:r>
       <w:r>
         <w:br/>
-        <w:t xml:space="preserve">11) </w:t>
+        <w:t>1</w:t>
+      </w:r>
+      <w:r>
+        <w:t>2</w:t>
+      </w:r>
+      <w:r>
+        <w:t xml:space="preserve">) </w:t>
       </w:r>
       <w:r>
         <w:t xml:space="preserve">Caso tenha observado mais </w:t>
@@ -394,15 +413,7 @@
       </w:r>
       <w:proofErr w:type="spellEnd"/>
       <w:r>
-        <w:t xml:space="preserve"> para </w:t>
-      </w:r>
-      <w:proofErr w:type="gramStart"/>
-      <w:r>
-        <w:t>deixar</w:t>
-      </w:r>
-      <w:proofErr w:type="gramEnd"/>
-      <w:r>
-        <w:t xml:space="preserve"> mas DDD/</w:t>
+        <w:t xml:space="preserve"> para deixar mas DDD/</w:t>
       </w:r>
       <w:proofErr w:type="spellStart"/>
       <w:r>
@@ -604,15 +615,1032 @@
       <w:proofErr w:type="spellEnd"/>
     </w:p>
     <w:p>
+      <w:pPr>
+        <w:rPr>
+          <w:b/>
+          <w:bCs/>
+        </w:rPr>
+      </w:pPr>
       <w:proofErr w:type="spellStart"/>
       <w:r>
         <w:t>done</w:t>
       </w:r>
       <w:proofErr w:type="spellEnd"/>
       <w:r>
-        <w:t xml:space="preserve"> &gt; all_content_with_paths.txt</w:t>
-      </w:r>
-    </w:p>
+        <w:t xml:space="preserve"> &gt; all_content_with_paths05.txt</w:t>
+      </w:r>
+      <w:r>
+        <w:br/>
+      </w:r>
+      <w:r>
+        <w:br/>
+      </w:r>
+      <w:r>
+        <w:br/>
+      </w:r>
+    </w:p>
+    <w:p>
+      <w:pPr>
+        <w:rPr>
+          <w:b/>
+          <w:bCs/>
+        </w:rPr>
+      </w:pPr>
+    </w:p>
+    <w:p>
+      <w:pPr>
+        <w:rPr>
+          <w:b/>
+          <w:bCs/>
+        </w:rPr>
+      </w:pPr>
+    </w:p>
+    <w:p>
+      <w:pPr>
+        <w:rPr>
+          <w:b/>
+          <w:bCs/>
+        </w:rPr>
+      </w:pPr>
+    </w:p>
+    <w:p>
+      <w:pPr>
+        <w:rPr>
+          <w:b/>
+          <w:bCs/>
+        </w:rPr>
+      </w:pPr>
+    </w:p>
+    <w:p>
+      <w:pPr>
+        <w:rPr>
+          <w:b/>
+          <w:bCs/>
+        </w:rPr>
+      </w:pPr>
+      <w:r>
+        <w:rPr>
+          <w:b/>
+          <w:bCs/>
+        </w:rPr>
+        <w:t>Além de auditoria, o que normalmente existe em projetos desse tamanho?</w:t>
+      </w:r>
+    </w:p>
+    <w:p>
+      <w:r>
+        <w:t xml:space="preserve">Vou listar o que “vira padrão” em sistemas </w:t>
+      </w:r>
+      <w:proofErr w:type="spellStart"/>
+      <w:r>
+        <w:t>multi-tenant</w:t>
+      </w:r>
+      <w:proofErr w:type="spellEnd"/>
+      <w:r>
+        <w:t xml:space="preserve">/SaaS com </w:t>
+      </w:r>
+      <w:proofErr w:type="spellStart"/>
+      <w:r>
+        <w:t>control</w:t>
+      </w:r>
+      <w:proofErr w:type="spellEnd"/>
+      <w:r>
+        <w:t xml:space="preserve"> plane + </w:t>
+      </w:r>
+      <w:proofErr w:type="spellStart"/>
+      <w:r>
+        <w:t>tenant</w:t>
+      </w:r>
+      <w:proofErr w:type="spellEnd"/>
+      <w:r>
+        <w:t xml:space="preserve"> plane.</w:t>
+      </w:r>
+    </w:p>
+    <w:p>
+      <w:pPr>
+        <w:rPr>
+          <w:b/>
+          <w:bCs/>
+        </w:rPr>
+      </w:pPr>
+      <w:r>
+        <w:rPr>
+          <w:b/>
+          <w:bCs/>
+        </w:rPr>
+        <w:t xml:space="preserve">1) </w:t>
+      </w:r>
+      <w:proofErr w:type="spellStart"/>
+      <w:r>
+        <w:rPr>
+          <w:b/>
+          <w:bCs/>
+        </w:rPr>
+        <w:t>Observabilidade</w:t>
+      </w:r>
+      <w:proofErr w:type="spellEnd"/>
+      <w:r>
+        <w:rPr>
+          <w:b/>
+          <w:bCs/>
+        </w:rPr>
+        <w:t xml:space="preserve"> (quase sempre vem junto com auditoria)</w:t>
+      </w:r>
+    </w:p>
+    <w:p>
+      <w:pPr>
+        <w:numPr>
+          <w:ilvl w:val="0"/>
+          <w:numId w:val="1"/>
+        </w:numPr>
+      </w:pPr>
+      <w:r>
+        <w:rPr>
+          <w:b/>
+          <w:bCs/>
+        </w:rPr>
+        <w:t>Logs estruturados</w:t>
+      </w:r>
+      <w:r>
+        <w:t xml:space="preserve"> (JSON), com </w:t>
+      </w:r>
+      <w:proofErr w:type="spellStart"/>
+      <w:r>
+        <w:t>traceId</w:t>
+      </w:r>
+      <w:proofErr w:type="spellEnd"/>
+      <w:r>
+        <w:t xml:space="preserve">, </w:t>
+      </w:r>
+      <w:proofErr w:type="spellStart"/>
+      <w:r>
+        <w:t>accountId</w:t>
+      </w:r>
+      <w:proofErr w:type="spellEnd"/>
+      <w:r>
+        <w:t xml:space="preserve">, </w:t>
+      </w:r>
+      <w:proofErr w:type="spellStart"/>
+      <w:r>
+        <w:t>tenantSchema</w:t>
+      </w:r>
+      <w:proofErr w:type="spellEnd"/>
+      <w:r>
+        <w:t xml:space="preserve">, </w:t>
+      </w:r>
+      <w:proofErr w:type="spellStart"/>
+      <w:r>
+        <w:t>userId</w:t>
+      </w:r>
+      <w:proofErr w:type="spellEnd"/>
+      <w:r>
+        <w:t xml:space="preserve">, </w:t>
+      </w:r>
+      <w:proofErr w:type="spellStart"/>
+      <w:r>
+        <w:t>endpoint</w:t>
+      </w:r>
+      <w:proofErr w:type="spellEnd"/>
+      <w:r>
+        <w:t xml:space="preserve">, </w:t>
+      </w:r>
+      <w:proofErr w:type="spellStart"/>
+      <w:r>
+        <w:t>latency</w:t>
+      </w:r>
+      <w:proofErr w:type="spellEnd"/>
+    </w:p>
+    <w:p>
+      <w:pPr>
+        <w:numPr>
+          <w:ilvl w:val="0"/>
+          <w:numId w:val="1"/>
+        </w:numPr>
+      </w:pPr>
+      <w:proofErr w:type="spellStart"/>
+      <w:r>
+        <w:rPr>
+          <w:b/>
+          <w:bCs/>
+        </w:rPr>
+        <w:t>Metrics</w:t>
+      </w:r>
+      <w:proofErr w:type="spellEnd"/>
+      <w:r>
+        <w:t xml:space="preserve"> (</w:t>
+      </w:r>
+      <w:proofErr w:type="spellStart"/>
+      <w:r>
+        <w:t>Prometheus</w:t>
+      </w:r>
+      <w:proofErr w:type="spellEnd"/>
+      <w:r>
+        <w:t>/</w:t>
+      </w:r>
+      <w:proofErr w:type="spellStart"/>
+      <w:r>
+        <w:t>Micrometer</w:t>
+      </w:r>
+      <w:proofErr w:type="spellEnd"/>
+      <w:r>
+        <w:t xml:space="preserve">): latência por </w:t>
+      </w:r>
+      <w:proofErr w:type="spellStart"/>
+      <w:r>
+        <w:t>endpoint</w:t>
+      </w:r>
+      <w:proofErr w:type="spellEnd"/>
+      <w:r>
+        <w:t xml:space="preserve">, erros, </w:t>
+      </w:r>
+      <w:proofErr w:type="spellStart"/>
+      <w:r>
+        <w:t>throughput</w:t>
+      </w:r>
+      <w:proofErr w:type="spellEnd"/>
+      <w:r>
+        <w:t>, queries lentas</w:t>
+      </w:r>
+    </w:p>
+    <w:p>
+      <w:pPr>
+        <w:numPr>
+          <w:ilvl w:val="0"/>
+          <w:numId w:val="1"/>
+        </w:numPr>
+      </w:pPr>
+      <w:proofErr w:type="spellStart"/>
+      <w:r>
+        <w:rPr>
+          <w:b/>
+          <w:bCs/>
+        </w:rPr>
+        <w:t>Tracing</w:t>
+      </w:r>
+      <w:proofErr w:type="spellEnd"/>
+      <w:r>
+        <w:rPr>
+          <w:b/>
+          <w:bCs/>
+        </w:rPr>
+        <w:t xml:space="preserve"> distribuído</w:t>
+      </w:r>
+      <w:r>
+        <w:t xml:space="preserve"> (</w:t>
+      </w:r>
+      <w:proofErr w:type="spellStart"/>
+      <w:r>
+        <w:t>OpenTelemetry</w:t>
+      </w:r>
+      <w:proofErr w:type="spellEnd"/>
+      <w:r>
+        <w:t xml:space="preserve">): </w:t>
+      </w:r>
+      <w:proofErr w:type="spellStart"/>
+      <w:r>
+        <w:t>request</w:t>
+      </w:r>
+      <w:proofErr w:type="spellEnd"/>
+      <w:r>
+        <w:t xml:space="preserve"> → </w:t>
+      </w:r>
+      <w:proofErr w:type="spellStart"/>
+      <w:r>
+        <w:t>service</w:t>
+      </w:r>
+      <w:proofErr w:type="spellEnd"/>
+      <w:r>
+        <w:t xml:space="preserve"> → DB</w:t>
+      </w:r>
+    </w:p>
+    <w:p>
+      <w:pPr>
+        <w:numPr>
+          <w:ilvl w:val="0"/>
+          <w:numId w:val="1"/>
+        </w:numPr>
+      </w:pPr>
+      <w:r>
+        <w:rPr>
+          <w:b/>
+          <w:bCs/>
+        </w:rPr>
+        <w:t>Alertas</w:t>
+      </w:r>
+      <w:r>
+        <w:t xml:space="preserve"> (SLO): taxa de erro, p95/p99 de latência, uso de CPU/memória</w:t>
+      </w:r>
+    </w:p>
+    <w:p>
+      <w:pPr>
+        <w:rPr>
+          <w:b/>
+          <w:bCs/>
+        </w:rPr>
+      </w:pPr>
+      <w:r>
+        <w:rPr>
+          <w:b/>
+          <w:bCs/>
+        </w:rPr>
+        <w:t>2) Tratamento de erros e padronização de API</w:t>
+      </w:r>
+    </w:p>
+    <w:p>
+      <w:pPr>
+        <w:numPr>
+          <w:ilvl w:val="0"/>
+          <w:numId w:val="2"/>
+        </w:numPr>
+      </w:pPr>
+      <w:r>
+        <w:t>“</w:t>
+      </w:r>
+      <w:proofErr w:type="spellStart"/>
+      <w:r>
+        <w:t>Error</w:t>
+      </w:r>
+      <w:proofErr w:type="spellEnd"/>
+      <w:r>
+        <w:t xml:space="preserve"> envelope” padrão (ex.: </w:t>
+      </w:r>
+      <w:proofErr w:type="spellStart"/>
+      <w:r>
+        <w:t>code</w:t>
+      </w:r>
+      <w:proofErr w:type="spellEnd"/>
+      <w:r>
+        <w:t xml:space="preserve">, </w:t>
+      </w:r>
+      <w:proofErr w:type="spellStart"/>
+      <w:r>
+        <w:t>message</w:t>
+      </w:r>
+      <w:proofErr w:type="spellEnd"/>
+      <w:r>
+        <w:t xml:space="preserve">, </w:t>
+      </w:r>
+      <w:proofErr w:type="spellStart"/>
+      <w:r>
+        <w:t>details</w:t>
+      </w:r>
+      <w:proofErr w:type="spellEnd"/>
+      <w:r>
+        <w:t xml:space="preserve">, </w:t>
+      </w:r>
+      <w:proofErr w:type="spellStart"/>
+      <w:r>
+        <w:t>correlationId</w:t>
+      </w:r>
+      <w:proofErr w:type="spellEnd"/>
+      <w:r>
+        <w:t>)</w:t>
+      </w:r>
+    </w:p>
+    <w:p>
+      <w:pPr>
+        <w:numPr>
+          <w:ilvl w:val="0"/>
+          <w:numId w:val="2"/>
+        </w:numPr>
+      </w:pPr>
+      <w:r>
+        <w:t>Mapeamento consistente de exceções de domínio para HTTP</w:t>
+      </w:r>
+    </w:p>
+    <w:p>
+      <w:pPr>
+        <w:numPr>
+          <w:ilvl w:val="0"/>
+          <w:numId w:val="2"/>
+        </w:numPr>
+      </w:pPr>
+      <w:r>
+        <w:t xml:space="preserve">Validação de entrada (Bean </w:t>
+      </w:r>
+      <w:proofErr w:type="spellStart"/>
+      <w:r>
+        <w:t>Validation</w:t>
+      </w:r>
+      <w:proofErr w:type="spellEnd"/>
+      <w:r>
+        <w:t>) + mensagens padronizadas</w:t>
+      </w:r>
+    </w:p>
+    <w:p>
+      <w:pPr>
+        <w:rPr>
+          <w:b/>
+          <w:bCs/>
+        </w:rPr>
+      </w:pPr>
+      <w:r>
+        <w:rPr>
+          <w:b/>
+          <w:bCs/>
+        </w:rPr>
+        <w:t>3) Segurança e governança</w:t>
+      </w:r>
+    </w:p>
+    <w:p>
+      <w:pPr>
+        <w:numPr>
+          <w:ilvl w:val="0"/>
+          <w:numId w:val="3"/>
+        </w:numPr>
+      </w:pPr>
+      <w:r>
+        <w:rPr>
+          <w:b/>
+          <w:bCs/>
+        </w:rPr>
+        <w:t>RBAC</w:t>
+      </w:r>
+      <w:r>
+        <w:t xml:space="preserve"> (você já tem)</w:t>
+      </w:r>
+    </w:p>
+    <w:p>
+      <w:pPr>
+        <w:numPr>
+          <w:ilvl w:val="0"/>
+          <w:numId w:val="3"/>
+        </w:numPr>
+      </w:pPr>
+      <w:r>
+        <w:rPr>
+          <w:b/>
+          <w:bCs/>
+        </w:rPr>
+        <w:t xml:space="preserve">Rate </w:t>
+      </w:r>
+      <w:proofErr w:type="spellStart"/>
+      <w:r>
+        <w:rPr>
+          <w:b/>
+          <w:bCs/>
+        </w:rPr>
+        <w:t>limiting</w:t>
+      </w:r>
+      <w:proofErr w:type="spellEnd"/>
+      <w:r>
+        <w:t xml:space="preserve"> por </w:t>
+      </w:r>
+      <w:proofErr w:type="spellStart"/>
+      <w:r>
+        <w:t>tenant</w:t>
+      </w:r>
+      <w:proofErr w:type="spellEnd"/>
+      <w:r>
+        <w:t>/usuário</w:t>
+      </w:r>
+    </w:p>
+    <w:p>
+      <w:pPr>
+        <w:numPr>
+          <w:ilvl w:val="0"/>
+          <w:numId w:val="3"/>
+        </w:numPr>
+      </w:pPr>
+      <w:proofErr w:type="spellStart"/>
+      <w:r>
+        <w:rPr>
+          <w:b/>
+          <w:bCs/>
+        </w:rPr>
+        <w:t>Idempotência</w:t>
+      </w:r>
+      <w:proofErr w:type="spellEnd"/>
+      <w:r>
+        <w:t xml:space="preserve"> para </w:t>
+      </w:r>
+      <w:proofErr w:type="spellStart"/>
+      <w:r>
+        <w:t>endpoints</w:t>
+      </w:r>
+      <w:proofErr w:type="spellEnd"/>
+      <w:r>
+        <w:t xml:space="preserve"> sensíveis (pagamentos, </w:t>
+      </w:r>
+      <w:proofErr w:type="spellStart"/>
+      <w:r>
+        <w:t>webhooks</w:t>
+      </w:r>
+      <w:proofErr w:type="spellEnd"/>
+      <w:r>
+        <w:t>, criação)</w:t>
+      </w:r>
+    </w:p>
+    <w:p>
+      <w:pPr>
+        <w:numPr>
+          <w:ilvl w:val="0"/>
+          <w:numId w:val="3"/>
+        </w:numPr>
+      </w:pPr>
+      <w:proofErr w:type="spellStart"/>
+      <w:r>
+        <w:rPr>
+          <w:b/>
+          <w:bCs/>
+        </w:rPr>
+        <w:t>Audit</w:t>
+      </w:r>
+      <w:proofErr w:type="spellEnd"/>
+      <w:r>
+        <w:rPr>
+          <w:b/>
+          <w:bCs/>
+        </w:rPr>
+        <w:t xml:space="preserve"> de acesso a dados sensíveis</w:t>
+      </w:r>
+      <w:r>
+        <w:t xml:space="preserve"> (LGPD): quem exportou, quem consultou CPF/CNPJ etc.</w:t>
+      </w:r>
+    </w:p>
+    <w:p>
+      <w:pPr>
+        <w:numPr>
+          <w:ilvl w:val="0"/>
+          <w:numId w:val="3"/>
+        </w:numPr>
+      </w:pPr>
+      <w:r>
+        <w:t>Rotação de chaves / segredos (</w:t>
+      </w:r>
+      <w:proofErr w:type="spellStart"/>
+      <w:r>
+        <w:t>Vault</w:t>
+      </w:r>
+      <w:proofErr w:type="spellEnd"/>
+      <w:r>
+        <w:t>/Secrets Manager)</w:t>
+      </w:r>
+    </w:p>
+    <w:p>
+      <w:pPr>
+        <w:rPr>
+          <w:b/>
+          <w:bCs/>
+        </w:rPr>
+      </w:pPr>
+      <w:r>
+        <w:rPr>
+          <w:b/>
+          <w:bCs/>
+        </w:rPr>
+        <w:t xml:space="preserve">4) </w:t>
+      </w:r>
+      <w:proofErr w:type="spellStart"/>
+      <w:r>
+        <w:rPr>
+          <w:b/>
+          <w:bCs/>
+        </w:rPr>
+        <w:t>Multi-tenancy</w:t>
+      </w:r>
+      <w:proofErr w:type="spellEnd"/>
+      <w:r>
+        <w:rPr>
+          <w:b/>
+          <w:bCs/>
+        </w:rPr>
+        <w:t xml:space="preserve"> </w:t>
+      </w:r>
+      <w:proofErr w:type="spellStart"/>
+      <w:r>
+        <w:rPr>
+          <w:b/>
+          <w:bCs/>
+        </w:rPr>
+        <w:t>hardening</w:t>
+      </w:r>
+      <w:proofErr w:type="spellEnd"/>
+      <w:r>
+        <w:rPr>
+          <w:b/>
+          <w:bCs/>
+        </w:rPr>
+        <w:t xml:space="preserve"> (bem típico)</w:t>
+      </w:r>
+    </w:p>
+    <w:p>
+      <w:pPr>
+        <w:numPr>
+          <w:ilvl w:val="0"/>
+          <w:numId w:val="4"/>
+        </w:numPr>
+      </w:pPr>
+      <w:r>
+        <w:t xml:space="preserve">Garantias fortes de isolamento (ex.: “sempre </w:t>
+      </w:r>
+      <w:proofErr w:type="spellStart"/>
+      <w:r>
+        <w:t>setar</w:t>
+      </w:r>
+      <w:proofErr w:type="spellEnd"/>
+      <w:r>
+        <w:t xml:space="preserve"> </w:t>
+      </w:r>
+      <w:proofErr w:type="spellStart"/>
+      <w:r>
+        <w:t>schema</w:t>
+      </w:r>
+      <w:proofErr w:type="spellEnd"/>
+      <w:r>
+        <w:t xml:space="preserve"> no início da transação”)</w:t>
+      </w:r>
+    </w:p>
+    <w:p>
+      <w:pPr>
+        <w:numPr>
+          <w:ilvl w:val="0"/>
+          <w:numId w:val="4"/>
+        </w:numPr>
+      </w:pPr>
+      <w:r>
+        <w:t>“</w:t>
+      </w:r>
+      <w:proofErr w:type="spellStart"/>
+      <w:r>
+        <w:t>TenantContext</w:t>
+      </w:r>
+      <w:proofErr w:type="spellEnd"/>
+      <w:r>
+        <w:t xml:space="preserve"> </w:t>
+      </w:r>
+      <w:proofErr w:type="spellStart"/>
+      <w:r>
+        <w:t>leak</w:t>
+      </w:r>
+      <w:proofErr w:type="spellEnd"/>
+      <w:r>
+        <w:t xml:space="preserve"> </w:t>
+      </w:r>
+      <w:proofErr w:type="spellStart"/>
+      <w:r>
+        <w:t>prevention</w:t>
+      </w:r>
+      <w:proofErr w:type="spellEnd"/>
+      <w:r>
+        <w:t>” (você já tem validações de escopo — ótimo)</w:t>
+      </w:r>
+    </w:p>
+    <w:p>
+      <w:pPr>
+        <w:numPr>
+          <w:ilvl w:val="0"/>
+          <w:numId w:val="4"/>
+        </w:numPr>
+      </w:pPr>
+      <w:r>
+        <w:t xml:space="preserve">Estratégia de migração de </w:t>
+      </w:r>
+      <w:proofErr w:type="spellStart"/>
+      <w:r>
+        <w:t>schemas</w:t>
+      </w:r>
+      <w:proofErr w:type="spellEnd"/>
+      <w:r>
+        <w:t xml:space="preserve"> e versionamento por </w:t>
+      </w:r>
+      <w:proofErr w:type="spellStart"/>
+      <w:r>
+        <w:t>tenant</w:t>
+      </w:r>
+      <w:proofErr w:type="spellEnd"/>
+    </w:p>
+    <w:p>
+      <w:pPr>
+        <w:numPr>
+          <w:ilvl w:val="0"/>
+          <w:numId w:val="4"/>
+        </w:numPr>
+      </w:pPr>
+      <w:r>
+        <w:t>“</w:t>
+      </w:r>
+      <w:proofErr w:type="spellStart"/>
+      <w:r>
+        <w:t>Tenant</w:t>
+      </w:r>
+      <w:proofErr w:type="spellEnd"/>
+      <w:r>
+        <w:t xml:space="preserve"> </w:t>
+      </w:r>
+      <w:proofErr w:type="spellStart"/>
+      <w:r>
+        <w:t>bootstrap</w:t>
+      </w:r>
+      <w:proofErr w:type="spellEnd"/>
+      <w:r>
+        <w:t xml:space="preserve">” transacional (criar </w:t>
+      </w:r>
+      <w:proofErr w:type="spellStart"/>
+      <w:r>
+        <w:t>schema</w:t>
+      </w:r>
+      <w:proofErr w:type="spellEnd"/>
+      <w:r>
+        <w:t xml:space="preserve"> + </w:t>
+      </w:r>
+      <w:proofErr w:type="spellStart"/>
+      <w:r>
+        <w:t>migrate</w:t>
+      </w:r>
+      <w:proofErr w:type="spellEnd"/>
+      <w:r>
+        <w:t xml:space="preserve"> + </w:t>
+      </w:r>
+      <w:proofErr w:type="spellStart"/>
+      <w:r>
+        <w:t>seed</w:t>
+      </w:r>
+      <w:proofErr w:type="spellEnd"/>
+      <w:r>
+        <w:t xml:space="preserve"> mínimo)</w:t>
+      </w:r>
+    </w:p>
+    <w:p>
+      <w:pPr>
+        <w:rPr>
+          <w:b/>
+          <w:bCs/>
+        </w:rPr>
+      </w:pPr>
+      <w:r>
+        <w:rPr>
+          <w:b/>
+          <w:bCs/>
+        </w:rPr>
+        <w:t>5) Performance e integridade</w:t>
+      </w:r>
+    </w:p>
+    <w:p>
+      <w:pPr>
+        <w:numPr>
+          <w:ilvl w:val="0"/>
+          <w:numId w:val="5"/>
+        </w:numPr>
+      </w:pPr>
+      <w:r>
+        <w:t xml:space="preserve">Índices e </w:t>
+      </w:r>
+      <w:proofErr w:type="spellStart"/>
+      <w:r>
+        <w:t>constraints</w:t>
+      </w:r>
+      <w:proofErr w:type="spellEnd"/>
+      <w:r>
+        <w:t xml:space="preserve"> (você já está forte aqui)</w:t>
+      </w:r>
+    </w:p>
+    <w:p>
+      <w:pPr>
+        <w:numPr>
+          <w:ilvl w:val="0"/>
+          <w:numId w:val="5"/>
+        </w:numPr>
+      </w:pPr>
+      <w:r>
+        <w:t>“</w:t>
+      </w:r>
+      <w:proofErr w:type="spellStart"/>
+      <w:r>
+        <w:t>Optimistic</w:t>
+      </w:r>
+      <w:proofErr w:type="spellEnd"/>
+      <w:r>
+        <w:t xml:space="preserve"> </w:t>
+      </w:r>
+      <w:proofErr w:type="spellStart"/>
+      <w:r>
+        <w:t>locking</w:t>
+      </w:r>
+      <w:proofErr w:type="spellEnd"/>
+      <w:r>
+        <w:t xml:space="preserve">” (@Version) para evitar </w:t>
+      </w:r>
+      <w:proofErr w:type="spellStart"/>
+      <w:r>
+        <w:t>lost</w:t>
+      </w:r>
+      <w:proofErr w:type="spellEnd"/>
+      <w:r>
+        <w:t xml:space="preserve"> update em operações críticas</w:t>
+      </w:r>
+    </w:p>
+    <w:p>
+      <w:pPr>
+        <w:numPr>
+          <w:ilvl w:val="0"/>
+          <w:numId w:val="5"/>
+        </w:numPr>
+      </w:pPr>
+      <w:r>
+        <w:t>Paginação consistente + ordenação estável</w:t>
+      </w:r>
+    </w:p>
+    <w:p>
+      <w:pPr>
+        <w:numPr>
+          <w:ilvl w:val="0"/>
+          <w:numId w:val="5"/>
+        </w:numPr>
+      </w:pPr>
+      <w:r>
+        <w:t>Cache (</w:t>
+      </w:r>
+      <w:proofErr w:type="spellStart"/>
+      <w:r>
+        <w:t>Caffeine</w:t>
+      </w:r>
+      <w:proofErr w:type="spellEnd"/>
+      <w:r>
+        <w:t xml:space="preserve">/Redis) para </w:t>
+      </w:r>
+      <w:proofErr w:type="spellStart"/>
+      <w:r>
+        <w:t>reads</w:t>
+      </w:r>
+      <w:proofErr w:type="spellEnd"/>
+      <w:r>
+        <w:t xml:space="preserve"> frequentes</w:t>
+      </w:r>
+    </w:p>
+    <w:p>
+      <w:pPr>
+        <w:rPr>
+          <w:b/>
+          <w:bCs/>
+        </w:rPr>
+      </w:pPr>
+      <w:r>
+        <w:rPr>
+          <w:b/>
+          <w:bCs/>
+        </w:rPr>
+        <w:t>6) Jobs e eventos</w:t>
+      </w:r>
+    </w:p>
+    <w:p>
+      <w:pPr>
+        <w:numPr>
+          <w:ilvl w:val="0"/>
+          <w:numId w:val="6"/>
+        </w:numPr>
+      </w:pPr>
+      <w:proofErr w:type="spellStart"/>
+      <w:r>
+        <w:t>Outbox</w:t>
+      </w:r>
+      <w:proofErr w:type="spellEnd"/>
+      <w:r>
+        <w:t xml:space="preserve"> </w:t>
+      </w:r>
+      <w:proofErr w:type="spellStart"/>
+      <w:r>
+        <w:t>pattern</w:t>
+      </w:r>
+      <w:proofErr w:type="spellEnd"/>
+      <w:r>
+        <w:t xml:space="preserve"> (se você for integrar com pagamentos/marketplaces)</w:t>
+      </w:r>
+    </w:p>
+    <w:p>
+      <w:pPr>
+        <w:numPr>
+          <w:ilvl w:val="0"/>
+          <w:numId w:val="6"/>
+        </w:numPr>
+      </w:pPr>
+      <w:r>
+        <w:t>Processamento assíncrono (envio de e-mail, geração de relatório, etc.)</w:t>
+      </w:r>
+    </w:p>
+    <w:p>
+      <w:pPr>
+        <w:numPr>
+          <w:ilvl w:val="0"/>
+          <w:numId w:val="6"/>
+        </w:numPr>
+      </w:pPr>
+      <w:proofErr w:type="spellStart"/>
+      <w:r>
+        <w:t>Retentativas</w:t>
+      </w:r>
+      <w:proofErr w:type="spellEnd"/>
+      <w:r>
+        <w:t xml:space="preserve"> com </w:t>
+      </w:r>
+      <w:proofErr w:type="spellStart"/>
+      <w:r>
+        <w:t>backoff</w:t>
+      </w:r>
+      <w:proofErr w:type="spellEnd"/>
+      <w:r>
+        <w:t xml:space="preserve">, </w:t>
+      </w:r>
+      <w:proofErr w:type="spellStart"/>
+      <w:r>
+        <w:t>dead-letter</w:t>
+      </w:r>
+      <w:proofErr w:type="spellEnd"/>
+      <w:r>
+        <w:t>, etc.</w:t>
+      </w:r>
+    </w:p>
+    <w:p>
+      <w:pPr>
+        <w:rPr>
+          <w:b/>
+          <w:bCs/>
+        </w:rPr>
+      </w:pPr>
+      <w:r>
+        <w:rPr>
+          <w:b/>
+          <w:bCs/>
+        </w:rPr>
+        <w:t>7) Qualidade e manutenção</w:t>
+      </w:r>
+    </w:p>
+    <w:p>
+      <w:pPr>
+        <w:numPr>
+          <w:ilvl w:val="0"/>
+          <w:numId w:val="7"/>
+        </w:numPr>
+      </w:pPr>
+      <w:r>
+        <w:t xml:space="preserve">Testes: </w:t>
+      </w:r>
+      <w:proofErr w:type="spellStart"/>
+      <w:r>
+        <w:t>unit</w:t>
+      </w:r>
+      <w:proofErr w:type="spellEnd"/>
+      <w:r>
+        <w:t xml:space="preserve"> (domínio), integração (</w:t>
+      </w:r>
+      <w:proofErr w:type="spellStart"/>
+      <w:r>
+        <w:t>repos</w:t>
+      </w:r>
+      <w:proofErr w:type="spellEnd"/>
+      <w:r>
+        <w:t>), e2e (API)</w:t>
+      </w:r>
+    </w:p>
+    <w:p>
+      <w:pPr>
+        <w:numPr>
+          <w:ilvl w:val="0"/>
+          <w:numId w:val="7"/>
+        </w:numPr>
+      </w:pPr>
+      <w:r>
+        <w:t>Migrações de dados (</w:t>
+      </w:r>
+      <w:proofErr w:type="spellStart"/>
+      <w:r>
+        <w:t>seeding</w:t>
+      </w:r>
+      <w:proofErr w:type="spellEnd"/>
+      <w:r>
+        <w:t>) e ambientes</w:t>
+      </w:r>
+    </w:p>
+    <w:p>
+      <w:pPr>
+        <w:numPr>
+          <w:ilvl w:val="0"/>
+          <w:numId w:val="7"/>
+        </w:numPr>
+      </w:pPr>
+      <w:r>
+        <w:t>Feature flags (principalmente em SaaS)</w:t>
+      </w:r>
+    </w:p>
+    <w:p>
+      <w:pPr>
+        <w:numPr>
+          <w:ilvl w:val="0"/>
+          <w:numId w:val="7"/>
+        </w:numPr>
+      </w:pPr>
+      <w:r>
+        <w:t>Documentação de API (</w:t>
+      </w:r>
+      <w:proofErr w:type="spellStart"/>
+      <w:r>
+        <w:t>OpenAPI</w:t>
+      </w:r>
+      <w:proofErr w:type="spellEnd"/>
+      <w:r>
+        <w:t>/Swagger)</w:t>
+      </w:r>
+    </w:p>
+    <w:p/>
     <w:sectPr>
       <w:pgSz w:w="11906" w:h="16838"/>
       <w:pgMar w:top="1417" w:right="1701" w:bottom="1417" w:left="1701" w:header="708" w:footer="708" w:gutter="0"/>
@@ -621,6 +1649,1075 @@
     </w:sectPr>
   </w:body>
 </w:document>
+</file>
+
+<file path=word/numbering.xml><?xml version="1.0" encoding="utf-8"?>
+<w:numbering xmlns:wpc="http://schemas.microsoft.com/office/word/2010/wordprocessingCanvas" xmlns:cx="http://schemas.microsoft.com/office/drawing/2014/chartex" xmlns:cx1="http://schemas.microsoft.com/office/drawing/2015/9/8/chartex" xmlns:cx2="http://schemas.microsoft.com/office/drawing/2015/10/21/chartex" xmlns:cx3="http://schemas.microsoft.com/office/drawing/2016/5/9/chartex" xmlns:cx4="http://schemas.microsoft.com/office/drawing/2016/5/10/chartex" xmlns:cx5="http://schemas.microsoft.com/office/drawing/2016/5/11/chartex" xmlns:cx6="http://schemas.microsoft.com/office/drawing/2016/5/12/chartex" xmlns:cx7="http://schemas.microsoft.com/office/drawing/2016/5/13/chartex" xmlns:cx8="http://schemas.microsoft.com/office/drawing/2016/5/14/chartex" xmlns:mc="http://schemas.openxmlformats.org/markup-compatibility/2006" xmlns:aink="http://schemas.microsoft.com/office/drawing/2016/ink" xmlns:am3d="http://schemas.microsoft.com/office/drawing/2017/model3d" xmlns:o="urn:schemas-microsoft-com:office:office" xmlns:oel="http://schemas.microsoft.com/office/2019/extlst" xmlns:r="http://schemas.openxmlformats.org/officeDocument/2006/relationships" xmlns:m="http://schemas.openxmlformats.org/officeDocument/2006/math" xmlns:v="urn:schemas-microsoft-com:vml" xmlns:wp14="http://schemas.microsoft.com/office/word/2010/wordprocessingDrawing" xmlns:wp="http://schemas.openxmlformats.org/drawingml/2006/wordprocessingDrawing" xmlns:w10="urn:schemas-microsoft-com:office:word" xmlns:w="http://schemas.openxmlformats.org/wordprocessingml/2006/main" xmlns:w14="http://schemas.microsoft.com/office/word/2010/wordml" xmlns:w15="http://schemas.microsoft.com/office/word/2012/wordml" xmlns:w16cex="http://schemas.microsoft.com/office/word/2018/wordml/cex" xmlns:w16cid="http://schemas.microsoft.com/office/word/2016/wordml/cid" xmlns:w16="http://schemas.microsoft.com/office/word/2018/wordml" xmlns:w16du="http://schemas.microsoft.com/office/word/2023/wordml/word16du" xmlns:w16sdtdh="http://schemas.microsoft.com/office/word/2020/wordml/sdtdatahash" xmlns:w16sdtfl="http://schemas.microsoft.com/office/word/2024/wordml/sdtformatlock" xmlns:w16se="http://schemas.microsoft.com/office/word/2015/wordml/symex" xmlns:wpg="http://schemas.microsoft.com/office/word/2010/wordprocessingGroup" xmlns:wpi="http://schemas.microsoft.com/office/word/2010/wordprocessingInk" xmlns:wne="http://schemas.microsoft.com/office/word/2006/wordml" xmlns:wps="http://schemas.microsoft.com/office/word/2010/wordprocessingShape" mc:Ignorable="w14 w15 w16se w16cid w16 w16cex w16sdtdh w16sdtfl w16du wp14">
+  <w:abstractNum w:abstractNumId="0" w15:restartNumberingAfterBreak="0">
+    <w:nsid w:val="151F066B"/>
+    <w:multiLevelType w:val="multilevel"/>
+    <w:tmpl w:val="DC8EF82E"/>
+    <w:lvl w:ilvl="0">
+      <w:start w:val="1"/>
+      <w:numFmt w:val="bullet"/>
+      <w:lvlText w:val=""/>
+      <w:lvlJc w:val="left"/>
+      <w:pPr>
+        <w:tabs>
+          <w:tab w:val="num" w:pos="720"/>
+        </w:tabs>
+        <w:ind w:left="720" w:hanging="360"/>
+      </w:pPr>
+      <w:rPr>
+        <w:rFonts w:ascii="Symbol" w:hAnsi="Symbol" w:hint="default"/>
+        <w:sz w:val="20"/>
+      </w:rPr>
+    </w:lvl>
+    <w:lvl w:ilvl="1" w:tentative="1">
+      <w:start w:val="1"/>
+      <w:numFmt w:val="bullet"/>
+      <w:lvlText w:val="o"/>
+      <w:lvlJc w:val="left"/>
+      <w:pPr>
+        <w:tabs>
+          <w:tab w:val="num" w:pos="1440"/>
+        </w:tabs>
+        <w:ind w:left="1440" w:hanging="360"/>
+      </w:pPr>
+      <w:rPr>
+        <w:rFonts w:ascii="Courier New" w:hAnsi="Courier New" w:hint="default"/>
+        <w:sz w:val="20"/>
+      </w:rPr>
+    </w:lvl>
+    <w:lvl w:ilvl="2" w:tentative="1">
+      <w:start w:val="1"/>
+      <w:numFmt w:val="bullet"/>
+      <w:lvlText w:val=""/>
+      <w:lvlJc w:val="left"/>
+      <w:pPr>
+        <w:tabs>
+          <w:tab w:val="num" w:pos="2160"/>
+        </w:tabs>
+        <w:ind w:left="2160" w:hanging="360"/>
+      </w:pPr>
+      <w:rPr>
+        <w:rFonts w:ascii="Wingdings" w:hAnsi="Wingdings" w:hint="default"/>
+        <w:sz w:val="20"/>
+      </w:rPr>
+    </w:lvl>
+    <w:lvl w:ilvl="3" w:tentative="1">
+      <w:start w:val="1"/>
+      <w:numFmt w:val="bullet"/>
+      <w:lvlText w:val=""/>
+      <w:lvlJc w:val="left"/>
+      <w:pPr>
+        <w:tabs>
+          <w:tab w:val="num" w:pos="2880"/>
+        </w:tabs>
+        <w:ind w:left="2880" w:hanging="360"/>
+      </w:pPr>
+      <w:rPr>
+        <w:rFonts w:ascii="Wingdings" w:hAnsi="Wingdings" w:hint="default"/>
+        <w:sz w:val="20"/>
+      </w:rPr>
+    </w:lvl>
+    <w:lvl w:ilvl="4" w:tentative="1">
+      <w:start w:val="1"/>
+      <w:numFmt w:val="bullet"/>
+      <w:lvlText w:val=""/>
+      <w:lvlJc w:val="left"/>
+      <w:pPr>
+        <w:tabs>
+          <w:tab w:val="num" w:pos="3600"/>
+        </w:tabs>
+        <w:ind w:left="3600" w:hanging="360"/>
+      </w:pPr>
+      <w:rPr>
+        <w:rFonts w:ascii="Wingdings" w:hAnsi="Wingdings" w:hint="default"/>
+        <w:sz w:val="20"/>
+      </w:rPr>
+    </w:lvl>
+    <w:lvl w:ilvl="5" w:tentative="1">
+      <w:start w:val="1"/>
+      <w:numFmt w:val="bullet"/>
+      <w:lvlText w:val=""/>
+      <w:lvlJc w:val="left"/>
+      <w:pPr>
+        <w:tabs>
+          <w:tab w:val="num" w:pos="4320"/>
+        </w:tabs>
+        <w:ind w:left="4320" w:hanging="360"/>
+      </w:pPr>
+      <w:rPr>
+        <w:rFonts w:ascii="Wingdings" w:hAnsi="Wingdings" w:hint="default"/>
+        <w:sz w:val="20"/>
+      </w:rPr>
+    </w:lvl>
+    <w:lvl w:ilvl="6" w:tentative="1">
+      <w:start w:val="1"/>
+      <w:numFmt w:val="bullet"/>
+      <w:lvlText w:val=""/>
+      <w:lvlJc w:val="left"/>
+      <w:pPr>
+        <w:tabs>
+          <w:tab w:val="num" w:pos="5040"/>
+        </w:tabs>
+        <w:ind w:left="5040" w:hanging="360"/>
+      </w:pPr>
+      <w:rPr>
+        <w:rFonts w:ascii="Wingdings" w:hAnsi="Wingdings" w:hint="default"/>
+        <w:sz w:val="20"/>
+      </w:rPr>
+    </w:lvl>
+    <w:lvl w:ilvl="7" w:tentative="1">
+      <w:start w:val="1"/>
+      <w:numFmt w:val="bullet"/>
+      <w:lvlText w:val=""/>
+      <w:lvlJc w:val="left"/>
+      <w:pPr>
+        <w:tabs>
+          <w:tab w:val="num" w:pos="5760"/>
+        </w:tabs>
+        <w:ind w:left="5760" w:hanging="360"/>
+      </w:pPr>
+      <w:rPr>
+        <w:rFonts w:ascii="Wingdings" w:hAnsi="Wingdings" w:hint="default"/>
+        <w:sz w:val="20"/>
+      </w:rPr>
+    </w:lvl>
+    <w:lvl w:ilvl="8" w:tentative="1">
+      <w:start w:val="1"/>
+      <w:numFmt w:val="bullet"/>
+      <w:lvlText w:val=""/>
+      <w:lvlJc w:val="left"/>
+      <w:pPr>
+        <w:tabs>
+          <w:tab w:val="num" w:pos="6480"/>
+        </w:tabs>
+        <w:ind w:left="6480" w:hanging="360"/>
+      </w:pPr>
+      <w:rPr>
+        <w:rFonts w:ascii="Wingdings" w:hAnsi="Wingdings" w:hint="default"/>
+        <w:sz w:val="20"/>
+      </w:rPr>
+    </w:lvl>
+  </w:abstractNum>
+  <w:abstractNum w:abstractNumId="1" w15:restartNumberingAfterBreak="0">
+    <w:nsid w:val="1C371197"/>
+    <w:multiLevelType w:val="multilevel"/>
+    <w:tmpl w:val="F69ED1B4"/>
+    <w:lvl w:ilvl="0">
+      <w:start w:val="1"/>
+      <w:numFmt w:val="bullet"/>
+      <w:lvlText w:val=""/>
+      <w:lvlJc w:val="left"/>
+      <w:pPr>
+        <w:tabs>
+          <w:tab w:val="num" w:pos="720"/>
+        </w:tabs>
+        <w:ind w:left="720" w:hanging="360"/>
+      </w:pPr>
+      <w:rPr>
+        <w:rFonts w:ascii="Symbol" w:hAnsi="Symbol" w:hint="default"/>
+        <w:sz w:val="20"/>
+      </w:rPr>
+    </w:lvl>
+    <w:lvl w:ilvl="1" w:tentative="1">
+      <w:start w:val="1"/>
+      <w:numFmt w:val="bullet"/>
+      <w:lvlText w:val="o"/>
+      <w:lvlJc w:val="left"/>
+      <w:pPr>
+        <w:tabs>
+          <w:tab w:val="num" w:pos="1440"/>
+        </w:tabs>
+        <w:ind w:left="1440" w:hanging="360"/>
+      </w:pPr>
+      <w:rPr>
+        <w:rFonts w:ascii="Courier New" w:hAnsi="Courier New" w:hint="default"/>
+        <w:sz w:val="20"/>
+      </w:rPr>
+    </w:lvl>
+    <w:lvl w:ilvl="2" w:tentative="1">
+      <w:start w:val="1"/>
+      <w:numFmt w:val="bullet"/>
+      <w:lvlText w:val=""/>
+      <w:lvlJc w:val="left"/>
+      <w:pPr>
+        <w:tabs>
+          <w:tab w:val="num" w:pos="2160"/>
+        </w:tabs>
+        <w:ind w:left="2160" w:hanging="360"/>
+      </w:pPr>
+      <w:rPr>
+        <w:rFonts w:ascii="Wingdings" w:hAnsi="Wingdings" w:hint="default"/>
+        <w:sz w:val="20"/>
+      </w:rPr>
+    </w:lvl>
+    <w:lvl w:ilvl="3" w:tentative="1">
+      <w:start w:val="1"/>
+      <w:numFmt w:val="bullet"/>
+      <w:lvlText w:val=""/>
+      <w:lvlJc w:val="left"/>
+      <w:pPr>
+        <w:tabs>
+          <w:tab w:val="num" w:pos="2880"/>
+        </w:tabs>
+        <w:ind w:left="2880" w:hanging="360"/>
+      </w:pPr>
+      <w:rPr>
+        <w:rFonts w:ascii="Wingdings" w:hAnsi="Wingdings" w:hint="default"/>
+        <w:sz w:val="20"/>
+      </w:rPr>
+    </w:lvl>
+    <w:lvl w:ilvl="4" w:tentative="1">
+      <w:start w:val="1"/>
+      <w:numFmt w:val="bullet"/>
+      <w:lvlText w:val=""/>
+      <w:lvlJc w:val="left"/>
+      <w:pPr>
+        <w:tabs>
+          <w:tab w:val="num" w:pos="3600"/>
+        </w:tabs>
+        <w:ind w:left="3600" w:hanging="360"/>
+      </w:pPr>
+      <w:rPr>
+        <w:rFonts w:ascii="Wingdings" w:hAnsi="Wingdings" w:hint="default"/>
+        <w:sz w:val="20"/>
+      </w:rPr>
+    </w:lvl>
+    <w:lvl w:ilvl="5" w:tentative="1">
+      <w:start w:val="1"/>
+      <w:numFmt w:val="bullet"/>
+      <w:lvlText w:val=""/>
+      <w:lvlJc w:val="left"/>
+      <w:pPr>
+        <w:tabs>
+          <w:tab w:val="num" w:pos="4320"/>
+        </w:tabs>
+        <w:ind w:left="4320" w:hanging="360"/>
+      </w:pPr>
+      <w:rPr>
+        <w:rFonts w:ascii="Wingdings" w:hAnsi="Wingdings" w:hint="default"/>
+        <w:sz w:val="20"/>
+      </w:rPr>
+    </w:lvl>
+    <w:lvl w:ilvl="6" w:tentative="1">
+      <w:start w:val="1"/>
+      <w:numFmt w:val="bullet"/>
+      <w:lvlText w:val=""/>
+      <w:lvlJc w:val="left"/>
+      <w:pPr>
+        <w:tabs>
+          <w:tab w:val="num" w:pos="5040"/>
+        </w:tabs>
+        <w:ind w:left="5040" w:hanging="360"/>
+      </w:pPr>
+      <w:rPr>
+        <w:rFonts w:ascii="Wingdings" w:hAnsi="Wingdings" w:hint="default"/>
+        <w:sz w:val="20"/>
+      </w:rPr>
+    </w:lvl>
+    <w:lvl w:ilvl="7" w:tentative="1">
+      <w:start w:val="1"/>
+      <w:numFmt w:val="bullet"/>
+      <w:lvlText w:val=""/>
+      <w:lvlJc w:val="left"/>
+      <w:pPr>
+        <w:tabs>
+          <w:tab w:val="num" w:pos="5760"/>
+        </w:tabs>
+        <w:ind w:left="5760" w:hanging="360"/>
+      </w:pPr>
+      <w:rPr>
+        <w:rFonts w:ascii="Wingdings" w:hAnsi="Wingdings" w:hint="default"/>
+        <w:sz w:val="20"/>
+      </w:rPr>
+    </w:lvl>
+    <w:lvl w:ilvl="8" w:tentative="1">
+      <w:start w:val="1"/>
+      <w:numFmt w:val="bullet"/>
+      <w:lvlText w:val=""/>
+      <w:lvlJc w:val="left"/>
+      <w:pPr>
+        <w:tabs>
+          <w:tab w:val="num" w:pos="6480"/>
+        </w:tabs>
+        <w:ind w:left="6480" w:hanging="360"/>
+      </w:pPr>
+      <w:rPr>
+        <w:rFonts w:ascii="Wingdings" w:hAnsi="Wingdings" w:hint="default"/>
+        <w:sz w:val="20"/>
+      </w:rPr>
+    </w:lvl>
+  </w:abstractNum>
+  <w:abstractNum w:abstractNumId="2" w15:restartNumberingAfterBreak="0">
+    <w:nsid w:val="20D37ABE"/>
+    <w:multiLevelType w:val="multilevel"/>
+    <w:tmpl w:val="20A6DC44"/>
+    <w:lvl w:ilvl="0">
+      <w:start w:val="1"/>
+      <w:numFmt w:val="bullet"/>
+      <w:lvlText w:val=""/>
+      <w:lvlJc w:val="left"/>
+      <w:pPr>
+        <w:tabs>
+          <w:tab w:val="num" w:pos="720"/>
+        </w:tabs>
+        <w:ind w:left="720" w:hanging="360"/>
+      </w:pPr>
+      <w:rPr>
+        <w:rFonts w:ascii="Symbol" w:hAnsi="Symbol" w:hint="default"/>
+        <w:sz w:val="20"/>
+      </w:rPr>
+    </w:lvl>
+    <w:lvl w:ilvl="1" w:tentative="1">
+      <w:start w:val="1"/>
+      <w:numFmt w:val="bullet"/>
+      <w:lvlText w:val="o"/>
+      <w:lvlJc w:val="left"/>
+      <w:pPr>
+        <w:tabs>
+          <w:tab w:val="num" w:pos="1440"/>
+        </w:tabs>
+        <w:ind w:left="1440" w:hanging="360"/>
+      </w:pPr>
+      <w:rPr>
+        <w:rFonts w:ascii="Courier New" w:hAnsi="Courier New" w:hint="default"/>
+        <w:sz w:val="20"/>
+      </w:rPr>
+    </w:lvl>
+    <w:lvl w:ilvl="2" w:tentative="1">
+      <w:start w:val="1"/>
+      <w:numFmt w:val="bullet"/>
+      <w:lvlText w:val=""/>
+      <w:lvlJc w:val="left"/>
+      <w:pPr>
+        <w:tabs>
+          <w:tab w:val="num" w:pos="2160"/>
+        </w:tabs>
+        <w:ind w:left="2160" w:hanging="360"/>
+      </w:pPr>
+      <w:rPr>
+        <w:rFonts w:ascii="Wingdings" w:hAnsi="Wingdings" w:hint="default"/>
+        <w:sz w:val="20"/>
+      </w:rPr>
+    </w:lvl>
+    <w:lvl w:ilvl="3" w:tentative="1">
+      <w:start w:val="1"/>
+      <w:numFmt w:val="bullet"/>
+      <w:lvlText w:val=""/>
+      <w:lvlJc w:val="left"/>
+      <w:pPr>
+        <w:tabs>
+          <w:tab w:val="num" w:pos="2880"/>
+        </w:tabs>
+        <w:ind w:left="2880" w:hanging="360"/>
+      </w:pPr>
+      <w:rPr>
+        <w:rFonts w:ascii="Wingdings" w:hAnsi="Wingdings" w:hint="default"/>
+        <w:sz w:val="20"/>
+      </w:rPr>
+    </w:lvl>
+    <w:lvl w:ilvl="4" w:tentative="1">
+      <w:start w:val="1"/>
+      <w:numFmt w:val="bullet"/>
+      <w:lvlText w:val=""/>
+      <w:lvlJc w:val="left"/>
+      <w:pPr>
+        <w:tabs>
+          <w:tab w:val="num" w:pos="3600"/>
+        </w:tabs>
+        <w:ind w:left="3600" w:hanging="360"/>
+      </w:pPr>
+      <w:rPr>
+        <w:rFonts w:ascii="Wingdings" w:hAnsi="Wingdings" w:hint="default"/>
+        <w:sz w:val="20"/>
+      </w:rPr>
+    </w:lvl>
+    <w:lvl w:ilvl="5" w:tentative="1">
+      <w:start w:val="1"/>
+      <w:numFmt w:val="bullet"/>
+      <w:lvlText w:val=""/>
+      <w:lvlJc w:val="left"/>
+      <w:pPr>
+        <w:tabs>
+          <w:tab w:val="num" w:pos="4320"/>
+        </w:tabs>
+        <w:ind w:left="4320" w:hanging="360"/>
+      </w:pPr>
+      <w:rPr>
+        <w:rFonts w:ascii="Wingdings" w:hAnsi="Wingdings" w:hint="default"/>
+        <w:sz w:val="20"/>
+      </w:rPr>
+    </w:lvl>
+    <w:lvl w:ilvl="6" w:tentative="1">
+      <w:start w:val="1"/>
+      <w:numFmt w:val="bullet"/>
+      <w:lvlText w:val=""/>
+      <w:lvlJc w:val="left"/>
+      <w:pPr>
+        <w:tabs>
+          <w:tab w:val="num" w:pos="5040"/>
+        </w:tabs>
+        <w:ind w:left="5040" w:hanging="360"/>
+      </w:pPr>
+      <w:rPr>
+        <w:rFonts w:ascii="Wingdings" w:hAnsi="Wingdings" w:hint="default"/>
+        <w:sz w:val="20"/>
+      </w:rPr>
+    </w:lvl>
+    <w:lvl w:ilvl="7" w:tentative="1">
+      <w:start w:val="1"/>
+      <w:numFmt w:val="bullet"/>
+      <w:lvlText w:val=""/>
+      <w:lvlJc w:val="left"/>
+      <w:pPr>
+        <w:tabs>
+          <w:tab w:val="num" w:pos="5760"/>
+        </w:tabs>
+        <w:ind w:left="5760" w:hanging="360"/>
+      </w:pPr>
+      <w:rPr>
+        <w:rFonts w:ascii="Wingdings" w:hAnsi="Wingdings" w:hint="default"/>
+        <w:sz w:val="20"/>
+      </w:rPr>
+    </w:lvl>
+    <w:lvl w:ilvl="8" w:tentative="1">
+      <w:start w:val="1"/>
+      <w:numFmt w:val="bullet"/>
+      <w:lvlText w:val=""/>
+      <w:lvlJc w:val="left"/>
+      <w:pPr>
+        <w:tabs>
+          <w:tab w:val="num" w:pos="6480"/>
+        </w:tabs>
+        <w:ind w:left="6480" w:hanging="360"/>
+      </w:pPr>
+      <w:rPr>
+        <w:rFonts w:ascii="Wingdings" w:hAnsi="Wingdings" w:hint="default"/>
+        <w:sz w:val="20"/>
+      </w:rPr>
+    </w:lvl>
+  </w:abstractNum>
+  <w:abstractNum w:abstractNumId="3" w15:restartNumberingAfterBreak="0">
+    <w:nsid w:val="39093B4E"/>
+    <w:multiLevelType w:val="multilevel"/>
+    <w:tmpl w:val="C3B0C438"/>
+    <w:lvl w:ilvl="0">
+      <w:start w:val="1"/>
+      <w:numFmt w:val="bullet"/>
+      <w:lvlText w:val=""/>
+      <w:lvlJc w:val="left"/>
+      <w:pPr>
+        <w:tabs>
+          <w:tab w:val="num" w:pos="720"/>
+        </w:tabs>
+        <w:ind w:left="720" w:hanging="360"/>
+      </w:pPr>
+      <w:rPr>
+        <w:rFonts w:ascii="Symbol" w:hAnsi="Symbol" w:hint="default"/>
+        <w:sz w:val="20"/>
+      </w:rPr>
+    </w:lvl>
+    <w:lvl w:ilvl="1" w:tentative="1">
+      <w:start w:val="1"/>
+      <w:numFmt w:val="bullet"/>
+      <w:lvlText w:val="o"/>
+      <w:lvlJc w:val="left"/>
+      <w:pPr>
+        <w:tabs>
+          <w:tab w:val="num" w:pos="1440"/>
+        </w:tabs>
+        <w:ind w:left="1440" w:hanging="360"/>
+      </w:pPr>
+      <w:rPr>
+        <w:rFonts w:ascii="Courier New" w:hAnsi="Courier New" w:hint="default"/>
+        <w:sz w:val="20"/>
+      </w:rPr>
+    </w:lvl>
+    <w:lvl w:ilvl="2" w:tentative="1">
+      <w:start w:val="1"/>
+      <w:numFmt w:val="bullet"/>
+      <w:lvlText w:val=""/>
+      <w:lvlJc w:val="left"/>
+      <w:pPr>
+        <w:tabs>
+          <w:tab w:val="num" w:pos="2160"/>
+        </w:tabs>
+        <w:ind w:left="2160" w:hanging="360"/>
+      </w:pPr>
+      <w:rPr>
+        <w:rFonts w:ascii="Wingdings" w:hAnsi="Wingdings" w:hint="default"/>
+        <w:sz w:val="20"/>
+      </w:rPr>
+    </w:lvl>
+    <w:lvl w:ilvl="3" w:tentative="1">
+      <w:start w:val="1"/>
+      <w:numFmt w:val="bullet"/>
+      <w:lvlText w:val=""/>
+      <w:lvlJc w:val="left"/>
+      <w:pPr>
+        <w:tabs>
+          <w:tab w:val="num" w:pos="2880"/>
+        </w:tabs>
+        <w:ind w:left="2880" w:hanging="360"/>
+      </w:pPr>
+      <w:rPr>
+        <w:rFonts w:ascii="Wingdings" w:hAnsi="Wingdings" w:hint="default"/>
+        <w:sz w:val="20"/>
+      </w:rPr>
+    </w:lvl>
+    <w:lvl w:ilvl="4" w:tentative="1">
+      <w:start w:val="1"/>
+      <w:numFmt w:val="bullet"/>
+      <w:lvlText w:val=""/>
+      <w:lvlJc w:val="left"/>
+      <w:pPr>
+        <w:tabs>
+          <w:tab w:val="num" w:pos="3600"/>
+        </w:tabs>
+        <w:ind w:left="3600" w:hanging="360"/>
+      </w:pPr>
+      <w:rPr>
+        <w:rFonts w:ascii="Wingdings" w:hAnsi="Wingdings" w:hint="default"/>
+        <w:sz w:val="20"/>
+      </w:rPr>
+    </w:lvl>
+    <w:lvl w:ilvl="5" w:tentative="1">
+      <w:start w:val="1"/>
+      <w:numFmt w:val="bullet"/>
+      <w:lvlText w:val=""/>
+      <w:lvlJc w:val="left"/>
+      <w:pPr>
+        <w:tabs>
+          <w:tab w:val="num" w:pos="4320"/>
+        </w:tabs>
+        <w:ind w:left="4320" w:hanging="360"/>
+      </w:pPr>
+      <w:rPr>
+        <w:rFonts w:ascii="Wingdings" w:hAnsi="Wingdings" w:hint="default"/>
+        <w:sz w:val="20"/>
+      </w:rPr>
+    </w:lvl>
+    <w:lvl w:ilvl="6" w:tentative="1">
+      <w:start w:val="1"/>
+      <w:numFmt w:val="bullet"/>
+      <w:lvlText w:val=""/>
+      <w:lvlJc w:val="left"/>
+      <w:pPr>
+        <w:tabs>
+          <w:tab w:val="num" w:pos="5040"/>
+        </w:tabs>
+        <w:ind w:left="5040" w:hanging="360"/>
+      </w:pPr>
+      <w:rPr>
+        <w:rFonts w:ascii="Wingdings" w:hAnsi="Wingdings" w:hint="default"/>
+        <w:sz w:val="20"/>
+      </w:rPr>
+    </w:lvl>
+    <w:lvl w:ilvl="7" w:tentative="1">
+      <w:start w:val="1"/>
+      <w:numFmt w:val="bullet"/>
+      <w:lvlText w:val=""/>
+      <w:lvlJc w:val="left"/>
+      <w:pPr>
+        <w:tabs>
+          <w:tab w:val="num" w:pos="5760"/>
+        </w:tabs>
+        <w:ind w:left="5760" w:hanging="360"/>
+      </w:pPr>
+      <w:rPr>
+        <w:rFonts w:ascii="Wingdings" w:hAnsi="Wingdings" w:hint="default"/>
+        <w:sz w:val="20"/>
+      </w:rPr>
+    </w:lvl>
+    <w:lvl w:ilvl="8" w:tentative="1">
+      <w:start w:val="1"/>
+      <w:numFmt w:val="bullet"/>
+      <w:lvlText w:val=""/>
+      <w:lvlJc w:val="left"/>
+      <w:pPr>
+        <w:tabs>
+          <w:tab w:val="num" w:pos="6480"/>
+        </w:tabs>
+        <w:ind w:left="6480" w:hanging="360"/>
+      </w:pPr>
+      <w:rPr>
+        <w:rFonts w:ascii="Wingdings" w:hAnsi="Wingdings" w:hint="default"/>
+        <w:sz w:val="20"/>
+      </w:rPr>
+    </w:lvl>
+  </w:abstractNum>
+  <w:abstractNum w:abstractNumId="4" w15:restartNumberingAfterBreak="0">
+    <w:nsid w:val="4ABD6A01"/>
+    <w:multiLevelType w:val="multilevel"/>
+    <w:tmpl w:val="E3CEFCD6"/>
+    <w:lvl w:ilvl="0">
+      <w:start w:val="1"/>
+      <w:numFmt w:val="bullet"/>
+      <w:lvlText w:val=""/>
+      <w:lvlJc w:val="left"/>
+      <w:pPr>
+        <w:tabs>
+          <w:tab w:val="num" w:pos="720"/>
+        </w:tabs>
+        <w:ind w:left="720" w:hanging="360"/>
+      </w:pPr>
+      <w:rPr>
+        <w:rFonts w:ascii="Symbol" w:hAnsi="Symbol" w:hint="default"/>
+        <w:sz w:val="20"/>
+      </w:rPr>
+    </w:lvl>
+    <w:lvl w:ilvl="1" w:tentative="1">
+      <w:start w:val="1"/>
+      <w:numFmt w:val="bullet"/>
+      <w:lvlText w:val="o"/>
+      <w:lvlJc w:val="left"/>
+      <w:pPr>
+        <w:tabs>
+          <w:tab w:val="num" w:pos="1440"/>
+        </w:tabs>
+        <w:ind w:left="1440" w:hanging="360"/>
+      </w:pPr>
+      <w:rPr>
+        <w:rFonts w:ascii="Courier New" w:hAnsi="Courier New" w:hint="default"/>
+        <w:sz w:val="20"/>
+      </w:rPr>
+    </w:lvl>
+    <w:lvl w:ilvl="2" w:tentative="1">
+      <w:start w:val="1"/>
+      <w:numFmt w:val="bullet"/>
+      <w:lvlText w:val=""/>
+      <w:lvlJc w:val="left"/>
+      <w:pPr>
+        <w:tabs>
+          <w:tab w:val="num" w:pos="2160"/>
+        </w:tabs>
+        <w:ind w:left="2160" w:hanging="360"/>
+      </w:pPr>
+      <w:rPr>
+        <w:rFonts w:ascii="Wingdings" w:hAnsi="Wingdings" w:hint="default"/>
+        <w:sz w:val="20"/>
+      </w:rPr>
+    </w:lvl>
+    <w:lvl w:ilvl="3" w:tentative="1">
+      <w:start w:val="1"/>
+      <w:numFmt w:val="bullet"/>
+      <w:lvlText w:val=""/>
+      <w:lvlJc w:val="left"/>
+      <w:pPr>
+        <w:tabs>
+          <w:tab w:val="num" w:pos="2880"/>
+        </w:tabs>
+        <w:ind w:left="2880" w:hanging="360"/>
+      </w:pPr>
+      <w:rPr>
+        <w:rFonts w:ascii="Wingdings" w:hAnsi="Wingdings" w:hint="default"/>
+        <w:sz w:val="20"/>
+      </w:rPr>
+    </w:lvl>
+    <w:lvl w:ilvl="4" w:tentative="1">
+      <w:start w:val="1"/>
+      <w:numFmt w:val="bullet"/>
+      <w:lvlText w:val=""/>
+      <w:lvlJc w:val="left"/>
+      <w:pPr>
+        <w:tabs>
+          <w:tab w:val="num" w:pos="3600"/>
+        </w:tabs>
+        <w:ind w:left="3600" w:hanging="360"/>
+      </w:pPr>
+      <w:rPr>
+        <w:rFonts w:ascii="Wingdings" w:hAnsi="Wingdings" w:hint="default"/>
+        <w:sz w:val="20"/>
+      </w:rPr>
+    </w:lvl>
+    <w:lvl w:ilvl="5" w:tentative="1">
+      <w:start w:val="1"/>
+      <w:numFmt w:val="bullet"/>
+      <w:lvlText w:val=""/>
+      <w:lvlJc w:val="left"/>
+      <w:pPr>
+        <w:tabs>
+          <w:tab w:val="num" w:pos="4320"/>
+        </w:tabs>
+        <w:ind w:left="4320" w:hanging="360"/>
+      </w:pPr>
+      <w:rPr>
+        <w:rFonts w:ascii="Wingdings" w:hAnsi="Wingdings" w:hint="default"/>
+        <w:sz w:val="20"/>
+      </w:rPr>
+    </w:lvl>
+    <w:lvl w:ilvl="6" w:tentative="1">
+      <w:start w:val="1"/>
+      <w:numFmt w:val="bullet"/>
+      <w:lvlText w:val=""/>
+      <w:lvlJc w:val="left"/>
+      <w:pPr>
+        <w:tabs>
+          <w:tab w:val="num" w:pos="5040"/>
+        </w:tabs>
+        <w:ind w:left="5040" w:hanging="360"/>
+      </w:pPr>
+      <w:rPr>
+        <w:rFonts w:ascii="Wingdings" w:hAnsi="Wingdings" w:hint="default"/>
+        <w:sz w:val="20"/>
+      </w:rPr>
+    </w:lvl>
+    <w:lvl w:ilvl="7" w:tentative="1">
+      <w:start w:val="1"/>
+      <w:numFmt w:val="bullet"/>
+      <w:lvlText w:val=""/>
+      <w:lvlJc w:val="left"/>
+      <w:pPr>
+        <w:tabs>
+          <w:tab w:val="num" w:pos="5760"/>
+        </w:tabs>
+        <w:ind w:left="5760" w:hanging="360"/>
+      </w:pPr>
+      <w:rPr>
+        <w:rFonts w:ascii="Wingdings" w:hAnsi="Wingdings" w:hint="default"/>
+        <w:sz w:val="20"/>
+      </w:rPr>
+    </w:lvl>
+    <w:lvl w:ilvl="8" w:tentative="1">
+      <w:start w:val="1"/>
+      <w:numFmt w:val="bullet"/>
+      <w:lvlText w:val=""/>
+      <w:lvlJc w:val="left"/>
+      <w:pPr>
+        <w:tabs>
+          <w:tab w:val="num" w:pos="6480"/>
+        </w:tabs>
+        <w:ind w:left="6480" w:hanging="360"/>
+      </w:pPr>
+      <w:rPr>
+        <w:rFonts w:ascii="Wingdings" w:hAnsi="Wingdings" w:hint="default"/>
+        <w:sz w:val="20"/>
+      </w:rPr>
+    </w:lvl>
+  </w:abstractNum>
+  <w:abstractNum w:abstractNumId="5" w15:restartNumberingAfterBreak="0">
+    <w:nsid w:val="5E424B6F"/>
+    <w:multiLevelType w:val="multilevel"/>
+    <w:tmpl w:val="55AC19EE"/>
+    <w:lvl w:ilvl="0">
+      <w:start w:val="1"/>
+      <w:numFmt w:val="bullet"/>
+      <w:lvlText w:val=""/>
+      <w:lvlJc w:val="left"/>
+      <w:pPr>
+        <w:tabs>
+          <w:tab w:val="num" w:pos="720"/>
+        </w:tabs>
+        <w:ind w:left="720" w:hanging="360"/>
+      </w:pPr>
+      <w:rPr>
+        <w:rFonts w:ascii="Symbol" w:hAnsi="Symbol" w:hint="default"/>
+        <w:sz w:val="20"/>
+      </w:rPr>
+    </w:lvl>
+    <w:lvl w:ilvl="1" w:tentative="1">
+      <w:start w:val="1"/>
+      <w:numFmt w:val="bullet"/>
+      <w:lvlText w:val="o"/>
+      <w:lvlJc w:val="left"/>
+      <w:pPr>
+        <w:tabs>
+          <w:tab w:val="num" w:pos="1440"/>
+        </w:tabs>
+        <w:ind w:left="1440" w:hanging="360"/>
+      </w:pPr>
+      <w:rPr>
+        <w:rFonts w:ascii="Courier New" w:hAnsi="Courier New" w:hint="default"/>
+        <w:sz w:val="20"/>
+      </w:rPr>
+    </w:lvl>
+    <w:lvl w:ilvl="2" w:tentative="1">
+      <w:start w:val="1"/>
+      <w:numFmt w:val="bullet"/>
+      <w:lvlText w:val=""/>
+      <w:lvlJc w:val="left"/>
+      <w:pPr>
+        <w:tabs>
+          <w:tab w:val="num" w:pos="2160"/>
+        </w:tabs>
+        <w:ind w:left="2160" w:hanging="360"/>
+      </w:pPr>
+      <w:rPr>
+        <w:rFonts w:ascii="Wingdings" w:hAnsi="Wingdings" w:hint="default"/>
+        <w:sz w:val="20"/>
+      </w:rPr>
+    </w:lvl>
+    <w:lvl w:ilvl="3" w:tentative="1">
+      <w:start w:val="1"/>
+      <w:numFmt w:val="bullet"/>
+      <w:lvlText w:val=""/>
+      <w:lvlJc w:val="left"/>
+      <w:pPr>
+        <w:tabs>
+          <w:tab w:val="num" w:pos="2880"/>
+        </w:tabs>
+        <w:ind w:left="2880" w:hanging="360"/>
+      </w:pPr>
+      <w:rPr>
+        <w:rFonts w:ascii="Wingdings" w:hAnsi="Wingdings" w:hint="default"/>
+        <w:sz w:val="20"/>
+      </w:rPr>
+    </w:lvl>
+    <w:lvl w:ilvl="4" w:tentative="1">
+      <w:start w:val="1"/>
+      <w:numFmt w:val="bullet"/>
+      <w:lvlText w:val=""/>
+      <w:lvlJc w:val="left"/>
+      <w:pPr>
+        <w:tabs>
+          <w:tab w:val="num" w:pos="3600"/>
+        </w:tabs>
+        <w:ind w:left="3600" w:hanging="360"/>
+      </w:pPr>
+      <w:rPr>
+        <w:rFonts w:ascii="Wingdings" w:hAnsi="Wingdings" w:hint="default"/>
+        <w:sz w:val="20"/>
+      </w:rPr>
+    </w:lvl>
+    <w:lvl w:ilvl="5" w:tentative="1">
+      <w:start w:val="1"/>
+      <w:numFmt w:val="bullet"/>
+      <w:lvlText w:val=""/>
+      <w:lvlJc w:val="left"/>
+      <w:pPr>
+        <w:tabs>
+          <w:tab w:val="num" w:pos="4320"/>
+        </w:tabs>
+        <w:ind w:left="4320" w:hanging="360"/>
+      </w:pPr>
+      <w:rPr>
+        <w:rFonts w:ascii="Wingdings" w:hAnsi="Wingdings" w:hint="default"/>
+        <w:sz w:val="20"/>
+      </w:rPr>
+    </w:lvl>
+    <w:lvl w:ilvl="6" w:tentative="1">
+      <w:start w:val="1"/>
+      <w:numFmt w:val="bullet"/>
+      <w:lvlText w:val=""/>
+      <w:lvlJc w:val="left"/>
+      <w:pPr>
+        <w:tabs>
+          <w:tab w:val="num" w:pos="5040"/>
+        </w:tabs>
+        <w:ind w:left="5040" w:hanging="360"/>
+      </w:pPr>
+      <w:rPr>
+        <w:rFonts w:ascii="Wingdings" w:hAnsi="Wingdings" w:hint="default"/>
+        <w:sz w:val="20"/>
+      </w:rPr>
+    </w:lvl>
+    <w:lvl w:ilvl="7" w:tentative="1">
+      <w:start w:val="1"/>
+      <w:numFmt w:val="bullet"/>
+      <w:lvlText w:val=""/>
+      <w:lvlJc w:val="left"/>
+      <w:pPr>
+        <w:tabs>
+          <w:tab w:val="num" w:pos="5760"/>
+        </w:tabs>
+        <w:ind w:left="5760" w:hanging="360"/>
+      </w:pPr>
+      <w:rPr>
+        <w:rFonts w:ascii="Wingdings" w:hAnsi="Wingdings" w:hint="default"/>
+        <w:sz w:val="20"/>
+      </w:rPr>
+    </w:lvl>
+    <w:lvl w:ilvl="8" w:tentative="1">
+      <w:start w:val="1"/>
+      <w:numFmt w:val="bullet"/>
+      <w:lvlText w:val=""/>
+      <w:lvlJc w:val="left"/>
+      <w:pPr>
+        <w:tabs>
+          <w:tab w:val="num" w:pos="6480"/>
+        </w:tabs>
+        <w:ind w:left="6480" w:hanging="360"/>
+      </w:pPr>
+      <w:rPr>
+        <w:rFonts w:ascii="Wingdings" w:hAnsi="Wingdings" w:hint="default"/>
+        <w:sz w:val="20"/>
+      </w:rPr>
+    </w:lvl>
+  </w:abstractNum>
+  <w:abstractNum w:abstractNumId="6" w15:restartNumberingAfterBreak="0">
+    <w:nsid w:val="5F1A3FA0"/>
+    <w:multiLevelType w:val="multilevel"/>
+    <w:tmpl w:val="2F1491B2"/>
+    <w:lvl w:ilvl="0">
+      <w:start w:val="1"/>
+      <w:numFmt w:val="bullet"/>
+      <w:lvlText w:val=""/>
+      <w:lvlJc w:val="left"/>
+      <w:pPr>
+        <w:tabs>
+          <w:tab w:val="num" w:pos="720"/>
+        </w:tabs>
+        <w:ind w:left="720" w:hanging="360"/>
+      </w:pPr>
+      <w:rPr>
+        <w:rFonts w:ascii="Symbol" w:hAnsi="Symbol" w:hint="default"/>
+        <w:sz w:val="20"/>
+      </w:rPr>
+    </w:lvl>
+    <w:lvl w:ilvl="1" w:tentative="1">
+      <w:start w:val="1"/>
+      <w:numFmt w:val="bullet"/>
+      <w:lvlText w:val="o"/>
+      <w:lvlJc w:val="left"/>
+      <w:pPr>
+        <w:tabs>
+          <w:tab w:val="num" w:pos="1440"/>
+        </w:tabs>
+        <w:ind w:left="1440" w:hanging="360"/>
+      </w:pPr>
+      <w:rPr>
+        <w:rFonts w:ascii="Courier New" w:hAnsi="Courier New" w:hint="default"/>
+        <w:sz w:val="20"/>
+      </w:rPr>
+    </w:lvl>
+    <w:lvl w:ilvl="2" w:tentative="1">
+      <w:start w:val="1"/>
+      <w:numFmt w:val="bullet"/>
+      <w:lvlText w:val=""/>
+      <w:lvlJc w:val="left"/>
+      <w:pPr>
+        <w:tabs>
+          <w:tab w:val="num" w:pos="2160"/>
+        </w:tabs>
+        <w:ind w:left="2160" w:hanging="360"/>
+      </w:pPr>
+      <w:rPr>
+        <w:rFonts w:ascii="Wingdings" w:hAnsi="Wingdings" w:hint="default"/>
+        <w:sz w:val="20"/>
+      </w:rPr>
+    </w:lvl>
+    <w:lvl w:ilvl="3" w:tentative="1">
+      <w:start w:val="1"/>
+      <w:numFmt w:val="bullet"/>
+      <w:lvlText w:val=""/>
+      <w:lvlJc w:val="left"/>
+      <w:pPr>
+        <w:tabs>
+          <w:tab w:val="num" w:pos="2880"/>
+        </w:tabs>
+        <w:ind w:left="2880" w:hanging="360"/>
+      </w:pPr>
+      <w:rPr>
+        <w:rFonts w:ascii="Wingdings" w:hAnsi="Wingdings" w:hint="default"/>
+        <w:sz w:val="20"/>
+      </w:rPr>
+    </w:lvl>
+    <w:lvl w:ilvl="4" w:tentative="1">
+      <w:start w:val="1"/>
+      <w:numFmt w:val="bullet"/>
+      <w:lvlText w:val=""/>
+      <w:lvlJc w:val="left"/>
+      <w:pPr>
+        <w:tabs>
+          <w:tab w:val="num" w:pos="3600"/>
+        </w:tabs>
+        <w:ind w:left="3600" w:hanging="360"/>
+      </w:pPr>
+      <w:rPr>
+        <w:rFonts w:ascii="Wingdings" w:hAnsi="Wingdings" w:hint="default"/>
+        <w:sz w:val="20"/>
+      </w:rPr>
+    </w:lvl>
+    <w:lvl w:ilvl="5" w:tentative="1">
+      <w:start w:val="1"/>
+      <w:numFmt w:val="bullet"/>
+      <w:lvlText w:val=""/>
+      <w:lvlJc w:val="left"/>
+      <w:pPr>
+        <w:tabs>
+          <w:tab w:val="num" w:pos="4320"/>
+        </w:tabs>
+        <w:ind w:left="4320" w:hanging="360"/>
+      </w:pPr>
+      <w:rPr>
+        <w:rFonts w:ascii="Wingdings" w:hAnsi="Wingdings" w:hint="default"/>
+        <w:sz w:val="20"/>
+      </w:rPr>
+    </w:lvl>
+    <w:lvl w:ilvl="6" w:tentative="1">
+      <w:start w:val="1"/>
+      <w:numFmt w:val="bullet"/>
+      <w:lvlText w:val=""/>
+      <w:lvlJc w:val="left"/>
+      <w:pPr>
+        <w:tabs>
+          <w:tab w:val="num" w:pos="5040"/>
+        </w:tabs>
+        <w:ind w:left="5040" w:hanging="360"/>
+      </w:pPr>
+      <w:rPr>
+        <w:rFonts w:ascii="Wingdings" w:hAnsi="Wingdings" w:hint="default"/>
+        <w:sz w:val="20"/>
+      </w:rPr>
+    </w:lvl>
+    <w:lvl w:ilvl="7" w:tentative="1">
+      <w:start w:val="1"/>
+      <w:numFmt w:val="bullet"/>
+      <w:lvlText w:val=""/>
+      <w:lvlJc w:val="left"/>
+      <w:pPr>
+        <w:tabs>
+          <w:tab w:val="num" w:pos="5760"/>
+        </w:tabs>
+        <w:ind w:left="5760" w:hanging="360"/>
+      </w:pPr>
+      <w:rPr>
+        <w:rFonts w:ascii="Wingdings" w:hAnsi="Wingdings" w:hint="default"/>
+        <w:sz w:val="20"/>
+      </w:rPr>
+    </w:lvl>
+    <w:lvl w:ilvl="8" w:tentative="1">
+      <w:start w:val="1"/>
+      <w:numFmt w:val="bullet"/>
+      <w:lvlText w:val=""/>
+      <w:lvlJc w:val="left"/>
+      <w:pPr>
+        <w:tabs>
+          <w:tab w:val="num" w:pos="6480"/>
+        </w:tabs>
+        <w:ind w:left="6480" w:hanging="360"/>
+      </w:pPr>
+      <w:rPr>
+        <w:rFonts w:ascii="Wingdings" w:hAnsi="Wingdings" w:hint="default"/>
+        <w:sz w:val="20"/>
+      </w:rPr>
+    </w:lvl>
+  </w:abstractNum>
+  <w:num w:numId="1" w16cid:durableId="1574003555">
+    <w:abstractNumId w:val="6"/>
+  </w:num>
+  <w:num w:numId="2" w16cid:durableId="1512376399">
+    <w:abstractNumId w:val="2"/>
+  </w:num>
+  <w:num w:numId="3" w16cid:durableId="3870822">
+    <w:abstractNumId w:val="5"/>
+  </w:num>
+  <w:num w:numId="4" w16cid:durableId="467861807">
+    <w:abstractNumId w:val="3"/>
+  </w:num>
+  <w:num w:numId="5" w16cid:durableId="1376390673">
+    <w:abstractNumId w:val="1"/>
+  </w:num>
+  <w:num w:numId="6" w16cid:durableId="757598662">
+    <w:abstractNumId w:val="4"/>
+  </w:num>
+  <w:num w:numId="7" w16cid:durableId="1573201747">
+    <w:abstractNumId w:val="0"/>
+  </w:num>
+</w:numbering>
 </file>
 
 <file path=word/styles.xml><?xml version="1.0" encoding="utf-8"?>

</xml_diff>

<commit_message>
fazendo enpoints de tenants funcionar
</commit_message>
<xml_diff>
--- a/meu prompt de verificacao.docx
+++ b/meu prompt de verificacao.docx
@@ -4,18 +4,10 @@
   <w:body>
     <w:p>
       <w:r>
-        <w:t xml:space="preserve">considere </w:t>
-      </w:r>
-      <w:proofErr w:type="gramStart"/>
-      <w:r>
-        <w:t xml:space="preserve">somente </w:t>
-      </w:r>
-      <w:r>
-        <w:t>,única</w:t>
-      </w:r>
-      <w:proofErr w:type="gramEnd"/>
-      <w:r>
-        <w:t xml:space="preserve"> e exclusivamente o</w:t>
+        <w:t xml:space="preserve">considere somente </w:t>
+      </w:r>
+      <w:r>
+        <w:t>,única e exclusivamente o</w:t>
       </w:r>
       <w:r>
         <w:t xml:space="preserve"> anexo do meu </w:t>
@@ -38,27 +30,27 @@
         <w:t xml:space="preserve">. Todo o meu projeto </w:t>
       </w:r>
       <w:proofErr w:type="spellStart"/>
-      <w:proofErr w:type="gramStart"/>
       <w:r>
         <w:t>esta</w:t>
       </w:r>
       <w:proofErr w:type="spellEnd"/>
-      <w:proofErr w:type="gramEnd"/>
       <w:r>
         <w:t xml:space="preserve"> aqui e </w:t>
       </w:r>
       <w:proofErr w:type="spellStart"/>
-      <w:proofErr w:type="gramStart"/>
       <w:r>
         <w:t>esta</w:t>
       </w:r>
       <w:proofErr w:type="spellEnd"/>
-      <w:proofErr w:type="gramEnd"/>
       <w:r>
         <w:t xml:space="preserve"> compilando.</w:t>
       </w:r>
       <w:r>
         <w:t xml:space="preserve"> </w:t>
+      </w:r>
+      <w:r>
+        <w:br/>
+        <w:t>O projeto está em fase de desenvolvimento portando pode refatorar o que for necessário.</w:t>
       </w:r>
     </w:p>
     <w:p>
@@ -298,18 +290,13 @@
         <w:t>O</w:t>
       </w:r>
       <w:r>
-        <w:t xml:space="preserve"> nome do método aparece somente na interface e não aparece </w:t>
-      </w:r>
-      <w:proofErr w:type="gramStart"/>
-      <w:r>
-        <w:t>como .</w:t>
+        <w:t xml:space="preserve"> nome do método aparece somente na interface e não aparece como .</w:t>
       </w:r>
       <w:proofErr w:type="spellStart"/>
       <w:r>
         <w:t>nomeDoMetodo</w:t>
       </w:r>
       <w:proofErr w:type="spellEnd"/>
-      <w:proofErr w:type="gramEnd"/>
       <w:r>
         <w:t>?</w:t>
       </w:r>
@@ -374,6 +361,7 @@
         <w:t>?</w:t>
       </w:r>
     </w:p>
+    <w:p/>
     <w:p>
       <w:r>
         <w:t>11) O processo de auditoria “</w:t>
@@ -468,34 +456,22 @@
     </w:p>
     <w:p>
       <w:proofErr w:type="spellStart"/>
-      <w:proofErr w:type="gramStart"/>
       <w:r>
         <w:t>find</w:t>
       </w:r>
       <w:proofErr w:type="spellEnd"/>
       <w:r>
-        <w:t xml:space="preserve"> .</w:t>
-      </w:r>
-      <w:proofErr w:type="gramEnd"/>
-      <w:r>
-        <w:t xml:space="preserve"> -</w:t>
-      </w:r>
-      <w:proofErr w:type="spellStart"/>
-      <w:proofErr w:type="gramStart"/>
+        <w:t xml:space="preserve"> . -</w:t>
+      </w:r>
+      <w:proofErr w:type="spellStart"/>
       <w:r>
         <w:t>type</w:t>
       </w:r>
       <w:proofErr w:type="spellEnd"/>
-      <w:proofErr w:type="gramEnd"/>
-      <w:r>
-        <w:t xml:space="preserve"> f </w:t>
-      </w:r>
-      <w:proofErr w:type="gramStart"/>
-      <w:r>
-        <w:t>\( -</w:t>
-      </w:r>
-      <w:proofErr w:type="spellStart"/>
-      <w:proofErr w:type="gramEnd"/>
+      <w:r>
+        <w:t xml:space="preserve"> f \( -</w:t>
+      </w:r>
+      <w:proofErr w:type="spellStart"/>
       <w:r>
         <w:t>name</w:t>
       </w:r>

</xml_diff>

<commit_message>
adicionado swagger ao projeto
</commit_message>
<xml_diff>
--- a/meu prompt de verificacao.docx
+++ b/meu prompt de verificacao.docx
@@ -4,29 +4,13 @@
   <w:body>
     <w:p>
       <w:r>
-        <w:t xml:space="preserve">considere </w:t>
-      </w:r>
-      <w:proofErr w:type="gramStart"/>
-      <w:r>
-        <w:t xml:space="preserve">somente </w:t>
-      </w:r>
-      <w:r>
-        <w:t>,única</w:t>
-      </w:r>
-      <w:proofErr w:type="gramEnd"/>
-      <w:r>
-        <w:t xml:space="preserve"> e exclusivamente o</w:t>
-      </w:r>
-      <w:r>
-        <w:t xml:space="preserve"> anexo do meu </w:t>
-      </w:r>
-      <w:proofErr w:type="spellStart"/>
-      <w:r>
-        <w:t>codigo</w:t>
-      </w:r>
-      <w:proofErr w:type="spellEnd"/>
-      <w:r>
-        <w:t xml:space="preserve"> refatorado.</w:t>
+        <w:t xml:space="preserve">considere somente </w:t>
+      </w:r>
+      <w:r>
+        <w:t>,única e exclusivamente o</w:t>
+      </w:r>
+      <w:r>
+        <w:t xml:space="preserve"> anexo do meu codigo refatorado.</w:t>
       </w:r>
       <w:r>
         <w:t xml:space="preserve"> Examine todo o código</w:t>
@@ -35,27 +19,7 @@
         <w:t xml:space="preserve"> em detalhes</w:t>
       </w:r>
       <w:r>
-        <w:t xml:space="preserve">. Todo o meu projeto </w:t>
-      </w:r>
-      <w:proofErr w:type="spellStart"/>
-      <w:proofErr w:type="gramStart"/>
-      <w:r>
-        <w:t>esta</w:t>
-      </w:r>
-      <w:proofErr w:type="spellEnd"/>
-      <w:proofErr w:type="gramEnd"/>
-      <w:r>
-        <w:t xml:space="preserve"> aqui e </w:t>
-      </w:r>
-      <w:proofErr w:type="spellStart"/>
-      <w:proofErr w:type="gramStart"/>
-      <w:r>
-        <w:t>esta</w:t>
-      </w:r>
-      <w:proofErr w:type="spellEnd"/>
-      <w:proofErr w:type="gramEnd"/>
-      <w:r>
-        <w:t xml:space="preserve"> compilando.</w:t>
+        <w:t>. Todo o meu projeto esta aqui e esta compilando.</w:t>
       </w:r>
       <w:r>
         <w:t xml:space="preserve"> </w:t>
@@ -77,265 +41,96 @@
         <w:br/>
       </w:r>
       <w:r>
-        <w:t xml:space="preserve">1) Roles &amp; </w:t>
-      </w:r>
-      <w:proofErr w:type="spellStart"/>
-      <w:r>
-        <w:t>Permissions</w:t>
-      </w:r>
-      <w:proofErr w:type="spellEnd"/>
-      <w:r>
-        <w:t>: estão “corretas”?</w:t>
+        <w:t>1) Roles &amp; Permissions: estão “corretas”?</w:t>
       </w:r>
       <w:r>
         <w:br/>
       </w:r>
       <w:r>
-        <w:t xml:space="preserve">2) </w:t>
-      </w:r>
-      <w:proofErr w:type="spellStart"/>
-      <w:r>
-        <w:t>Naming</w:t>
-      </w:r>
-      <w:proofErr w:type="spellEnd"/>
-      <w:r>
-        <w:t xml:space="preserve"> / semântica DDD/</w:t>
-      </w:r>
-      <w:proofErr w:type="spellStart"/>
-      <w:r>
-        <w:t>layered</w:t>
-      </w:r>
-      <w:proofErr w:type="spellEnd"/>
-      <w:r>
-        <w:t xml:space="preserve"> simples (sem </w:t>
-      </w:r>
-      <w:proofErr w:type="spellStart"/>
-      <w:r>
-        <w:t>ports</w:t>
-      </w:r>
-      <w:proofErr w:type="spellEnd"/>
-      <w:r>
-        <w:t xml:space="preserve"> &amp; </w:t>
-      </w:r>
-      <w:proofErr w:type="spellStart"/>
-      <w:r>
-        <w:t>adapters</w:t>
-      </w:r>
-      <w:proofErr w:type="spellEnd"/>
+        <w:t>2) Naming / semântica DDD/layered simples (sem ports &amp; adapters)</w:t>
+      </w:r>
+      <w:r>
+        <w:br/>
+      </w:r>
+      <w:r>
+        <w:t>3) Variáveis/campos</w:t>
+      </w:r>
+      <w:r>
+        <w:t>/packages</w:t>
+      </w:r>
+      <w:r>
+        <w:t xml:space="preserve"> que merecem ajuste de naming (clareza e consistência)</w:t>
+      </w:r>
+      <w:r>
+        <w:br/>
+      </w:r>
+      <w:r>
+        <w:t>4</w:t>
+      </w:r>
+      <w:r>
+        <w:t>) T</w:t>
+      </w:r>
+      <w:r>
+        <w:t>odo Repository deve ter pelo menos 1 application service que o usa; e todo application service exposto deve ter um controller (ou scheduled job) chamando</w:t>
+      </w:r>
+      <w:r>
+        <w:t xml:space="preserve"> (</w:t>
+      </w:r>
+      <w:r>
+        <w:t>listar interfaces que não aparecem como uso</w:t>
+      </w:r>
       <w:r>
         <w:t>)</w:t>
       </w:r>
       <w:r>
+        <w:t>.</w:t>
+      </w:r>
+      <w:r>
+        <w:t xml:space="preserve"> Verifique isto.</w:t>
+      </w:r>
+    </w:p>
+    <w:p>
+      <w:r>
+        <w:t>5) Entidades em sincronismo com migrations</w:t>
+      </w:r>
+      <w:r>
+        <w:t>, estão compativeis</w:t>
+      </w:r>
+      <w:r>
+        <w:t>?</w:t>
+      </w:r>
+      <w:r>
         <w:br/>
       </w:r>
       <w:r>
-        <w:t>3) Variáveis/campos</w:t>
-      </w:r>
-      <w:r>
-        <w:t>/</w:t>
-      </w:r>
-      <w:proofErr w:type="spellStart"/>
-      <w:r>
-        <w:t>packages</w:t>
-      </w:r>
-      <w:proofErr w:type="spellEnd"/>
-      <w:r>
-        <w:t xml:space="preserve"> que merecem ajuste de </w:t>
-      </w:r>
-      <w:proofErr w:type="spellStart"/>
-      <w:r>
-        <w:t>naming</w:t>
-      </w:r>
-      <w:proofErr w:type="spellEnd"/>
-      <w:r>
-        <w:t xml:space="preserve"> (clareza e consistência)</w:t>
+        <w:t>6) Domínio “furando” o outro (ControlPlane ↔ Tenant)</w:t>
       </w:r>
       <w:r>
         <w:br/>
       </w:r>
       <w:r>
-        <w:t>4</w:t>
-      </w:r>
-      <w:r>
-        <w:t>) T</w:t>
-      </w:r>
-      <w:r>
-        <w:t xml:space="preserve">odo </w:t>
-      </w:r>
-      <w:proofErr w:type="spellStart"/>
-      <w:r>
-        <w:t>Repository</w:t>
-      </w:r>
-      <w:proofErr w:type="spellEnd"/>
-      <w:r>
-        <w:t xml:space="preserve"> deve ter pelo menos 1 </w:t>
-      </w:r>
-      <w:proofErr w:type="spellStart"/>
-      <w:r>
-        <w:t>application</w:t>
-      </w:r>
-      <w:proofErr w:type="spellEnd"/>
+        <w:t>7) Onde estaria violando DDD/LAYERED (se ocorrer)</w:t>
+      </w:r>
+    </w:p>
+    <w:p>
+      <w:r>
+        <w:t>8)</w:t>
+      </w:r>
       <w:r>
         <w:t xml:space="preserve"> </w:t>
       </w:r>
-      <w:proofErr w:type="spellStart"/>
-      <w:r>
-        <w:t>service</w:t>
-      </w:r>
-      <w:proofErr w:type="spellEnd"/>
-      <w:r>
-        <w:t xml:space="preserve"> que o usa; e todo </w:t>
-      </w:r>
-      <w:proofErr w:type="spellStart"/>
-      <w:r>
-        <w:t>application</w:t>
-      </w:r>
-      <w:proofErr w:type="spellEnd"/>
-      <w:r>
-        <w:t xml:space="preserve"> </w:t>
-      </w:r>
-      <w:proofErr w:type="spellStart"/>
-      <w:r>
-        <w:t>service</w:t>
-      </w:r>
-      <w:proofErr w:type="spellEnd"/>
-      <w:r>
-        <w:t xml:space="preserve"> exposto deve ter um </w:t>
-      </w:r>
-      <w:proofErr w:type="spellStart"/>
-      <w:r>
-        <w:t>controller</w:t>
-      </w:r>
-      <w:proofErr w:type="spellEnd"/>
-      <w:r>
-        <w:t xml:space="preserve"> (ou </w:t>
-      </w:r>
-      <w:proofErr w:type="spellStart"/>
-      <w:r>
-        <w:t>scheduled</w:t>
-      </w:r>
-      <w:proofErr w:type="spellEnd"/>
-      <w:r>
-        <w:t xml:space="preserve"> </w:t>
-      </w:r>
-      <w:proofErr w:type="spellStart"/>
-      <w:r>
-        <w:t>job</w:t>
-      </w:r>
-      <w:proofErr w:type="spellEnd"/>
-      <w:r>
-        <w:t>) chamando</w:t>
-      </w:r>
-      <w:r>
-        <w:t xml:space="preserve"> (</w:t>
-      </w:r>
-      <w:r>
-        <w:t>listar interfaces que não aparecem como uso</w:t>
-      </w:r>
-      <w:r>
-        <w:t>)</w:t>
-      </w:r>
-      <w:r>
-        <w:t>.</w:t>
-      </w:r>
-      <w:r>
-        <w:t xml:space="preserve"> Verifique isto.</w:t>
-      </w:r>
-    </w:p>
-    <w:p>
-      <w:r>
-        <w:t xml:space="preserve">5) Entidades em sincronismo com </w:t>
-      </w:r>
-      <w:proofErr w:type="spellStart"/>
-      <w:r>
-        <w:t>migrations</w:t>
-      </w:r>
-      <w:proofErr w:type="spellEnd"/>
-      <w:r>
-        <w:t xml:space="preserve">, estão </w:t>
-      </w:r>
-      <w:proofErr w:type="spellStart"/>
-      <w:r>
-        <w:t>compativeis</w:t>
-      </w:r>
-      <w:proofErr w:type="spellEnd"/>
+      <w:r>
+        <w:t>O</w:t>
+      </w:r>
+      <w:r>
+        <w:t xml:space="preserve"> nome do método aparece somente na interface e não aparece como .nomeDoMetodo</w:t>
+      </w:r>
       <w:r>
         <w:t>?</w:t>
       </w:r>
       <w:r>
         <w:br/>
-      </w:r>
-      <w:r>
-        <w:t>6) Domínio “furando” o outro (</w:t>
-      </w:r>
-      <w:proofErr w:type="spellStart"/>
-      <w:r>
-        <w:t>ControlPlane</w:t>
-      </w:r>
-      <w:proofErr w:type="spellEnd"/>
-      <w:r>
-        <w:t xml:space="preserve"> ↔ </w:t>
-      </w:r>
-      <w:proofErr w:type="spellStart"/>
-      <w:r>
-        <w:t>Tenant</w:t>
-      </w:r>
-      <w:proofErr w:type="spellEnd"/>
-      <w:r>
-        <w:t>)</w:t>
-      </w:r>
-      <w:r>
-        <w:br/>
-      </w:r>
-      <w:r>
-        <w:t>7) Onde estaria violando DDD/LAYERED (se ocorrer)</w:t>
-      </w:r>
-    </w:p>
-    <w:p>
-      <w:r>
-        <w:t>8)</w:t>
-      </w:r>
-      <w:r>
-        <w:t xml:space="preserve"> </w:t>
-      </w:r>
-      <w:r>
-        <w:t>O</w:t>
-      </w:r>
-      <w:r>
-        <w:t xml:space="preserve"> nome do método aparece somente na interface e não aparece </w:t>
-      </w:r>
-      <w:proofErr w:type="gramStart"/>
-      <w:r>
-        <w:t>como .</w:t>
-      </w:r>
-      <w:proofErr w:type="spellStart"/>
-      <w:r>
-        <w:t>nomeDoMetodo</w:t>
-      </w:r>
-      <w:proofErr w:type="spellEnd"/>
-      <w:proofErr w:type="gramEnd"/>
-      <w:r>
-        <w:t>?</w:t>
-      </w:r>
-      <w:r>
-        <w:br/>
-        <w:t xml:space="preserve">9) Existem mais </w:t>
-      </w:r>
-      <w:proofErr w:type="spellStart"/>
-      <w:r>
-        <w:t>variaves</w:t>
-      </w:r>
-      <w:proofErr w:type="spellEnd"/>
-      <w:r>
-        <w:t xml:space="preserve"> que podem ser </w:t>
-      </w:r>
-      <w:proofErr w:type="spellStart"/>
-      <w:r>
-        <w:t>tipadas</w:t>
-      </w:r>
-      <w:proofErr w:type="spellEnd"/>
-      <w:r>
-        <w:t xml:space="preserve"> com enum</w:t>
+        <w:t>9) Existem mais variaves que podem ser tipadas com enum</w:t>
       </w:r>
       <w:r>
         <w:t xml:space="preserve"> e algumas que já poderia ser enum se eu já tenho a classe?</w:t>
@@ -343,64 +138,19 @@
     </w:p>
     <w:p>
       <w:r>
-        <w:t xml:space="preserve">10) Eu troquei </w:t>
-      </w:r>
-      <w:proofErr w:type="spellStart"/>
-      <w:r>
-        <w:t>active</w:t>
-      </w:r>
-      <w:proofErr w:type="spellEnd"/>
-      <w:r>
-        <w:t xml:space="preserve"> por </w:t>
-      </w:r>
-      <w:proofErr w:type="spellStart"/>
-      <w:r>
-        <w:t>suspendedByAdmin</w:t>
-      </w:r>
-      <w:proofErr w:type="spellEnd"/>
-      <w:r>
-        <w:t xml:space="preserve"> e </w:t>
-      </w:r>
-      <w:proofErr w:type="spellStart"/>
-      <w:r>
-        <w:t>suspendedByAccount</w:t>
-      </w:r>
-      <w:proofErr w:type="spellEnd"/>
-      <w:r>
-        <w:t xml:space="preserve">. Precisa trocar em mais algum lugar para deixar num padrão </w:t>
-      </w:r>
-      <w:proofErr w:type="spellStart"/>
-      <w:r>
-        <w:t>unico</w:t>
-      </w:r>
-      <w:proofErr w:type="spellEnd"/>
-      <w:r>
-        <w:t>?</w:t>
+        <w:t>10) Eu troquei active por suspendedByAdmin e suspendedByAccount. Precisa trocar em mais algum lugar para deixar num padrão unico?</w:t>
       </w:r>
     </w:p>
     <w:p/>
     <w:p>
       <w:r>
-        <w:t>11) O processo de auditoria “</w:t>
-      </w:r>
-      <w:proofErr w:type="spellStart"/>
-      <w:r>
-        <w:t>audits</w:t>
-      </w:r>
-      <w:proofErr w:type="spellEnd"/>
-      <w:r>
-        <w:t>” está implementado corretamente?</w:t>
-      </w:r>
-    </w:p>
-    <w:p>
-      <w:r>
-        <w:t xml:space="preserve">12) E a ordem dos métodos na classes, interfaces,etc estão boas? Seria melhor colocar em ordem alfabética ou por ordem </w:t>
-      </w:r>
-      <w:proofErr w:type="spellStart"/>
-      <w:r>
-        <w:t>semantica</w:t>
-      </w:r>
-      <w:proofErr w:type="spellEnd"/>
+        <w:t>11) O processo de auditoria “audits” está implementado corretamente?</w:t>
+      </w:r>
+    </w:p>
+    <w:p>
+      <w:r>
+        <w:t>12) E a ordem dos métodos na classes, interfaces,etc estão boas? Seria melhor colocar em ordem alfabética ou por ordem semantica</w:t>
+      </w:r>
       <w:r>
         <w:br/>
         <w:t>1</w:t>
@@ -412,230 +162,48 @@
         <w:t xml:space="preserve">) </w:t>
       </w:r>
       <w:r>
-        <w:t xml:space="preserve">Caso tenha observado mais </w:t>
-      </w:r>
-      <w:proofErr w:type="spellStart"/>
-      <w:r>
-        <w:t>inconsistencias</w:t>
-      </w:r>
-      <w:proofErr w:type="spellEnd"/>
-      <w:r>
-        <w:t xml:space="preserve"> ou </w:t>
-      </w:r>
-      <w:proofErr w:type="spellStart"/>
-      <w:r>
-        <w:t>sugestoes</w:t>
-      </w:r>
-      <w:proofErr w:type="spellEnd"/>
-      <w:r>
-        <w:t xml:space="preserve"> para </w:t>
-      </w:r>
-      <w:proofErr w:type="gramStart"/>
-      <w:r>
-        <w:t>deixar</w:t>
-      </w:r>
-      <w:proofErr w:type="gramEnd"/>
-      <w:r>
-        <w:t xml:space="preserve"> mas DDD/</w:t>
-      </w:r>
-      <w:proofErr w:type="spellStart"/>
-      <w:r>
-        <w:t>layered</w:t>
-      </w:r>
-      <w:proofErr w:type="spellEnd"/>
-      <w:r>
-        <w:t xml:space="preserve"> mas sem </w:t>
-      </w:r>
-      <w:proofErr w:type="spellStart"/>
-      <w:r>
-        <w:t>ports</w:t>
-      </w:r>
-      <w:proofErr w:type="spellEnd"/>
-      <w:r>
-        <w:t xml:space="preserve"> </w:t>
-      </w:r>
-      <w:proofErr w:type="spellStart"/>
-      <w:r>
-        <w:t>and</w:t>
-      </w:r>
-      <w:proofErr w:type="spellEnd"/>
-      <w:r>
-        <w:t xml:space="preserve"> </w:t>
-      </w:r>
-      <w:proofErr w:type="spellStart"/>
-      <w:r>
-        <w:t>adapters</w:t>
-      </w:r>
-      <w:proofErr w:type="spellEnd"/>
-      <w:r>
-        <w:t xml:space="preserve"> coloque aqui</w:t>
+        <w:t>Caso tenha observado mais inconsistencias ou sugestoes para deixar mas DDD/layered mas sem ports and adapters coloque aqui</w:t>
       </w:r>
     </w:p>
     <w:p/>
     <w:p/>
     <w:p>
       <w:r>
-        <w:t xml:space="preserve">lista todo o </w:t>
-      </w:r>
-      <w:proofErr w:type="spellStart"/>
-      <w:r>
-        <w:t>conteudo</w:t>
-      </w:r>
-      <w:proofErr w:type="spellEnd"/>
-      <w:r>
-        <w:t xml:space="preserve"> dos arquivos</w:t>
+        <w:t>lista todo o conteudo dos arquivos</w:t>
       </w:r>
       <w:r>
         <w:t xml:space="preserve"> com cabeçalhos</w:t>
       </w:r>
     </w:p>
     <w:p>
-      <w:proofErr w:type="spellStart"/>
-      <w:proofErr w:type="gramStart"/>
-      <w:r>
-        <w:t>find</w:t>
-      </w:r>
-      <w:proofErr w:type="spellEnd"/>
-      <w:r>
-        <w:t xml:space="preserve"> .</w:t>
-      </w:r>
-      <w:proofErr w:type="gramEnd"/>
-      <w:r>
-        <w:t xml:space="preserve"> -</w:t>
-      </w:r>
-      <w:proofErr w:type="spellStart"/>
-      <w:proofErr w:type="gramStart"/>
-      <w:r>
-        <w:t>type</w:t>
-      </w:r>
-      <w:proofErr w:type="spellEnd"/>
-      <w:proofErr w:type="gramEnd"/>
-      <w:r>
-        <w:t xml:space="preserve"> f </w:t>
-      </w:r>
-      <w:proofErr w:type="gramStart"/>
-      <w:r>
-        <w:t>\( -</w:t>
-      </w:r>
-      <w:proofErr w:type="spellStart"/>
-      <w:proofErr w:type="gramEnd"/>
-      <w:r>
-        <w:t>name</w:t>
-      </w:r>
-      <w:proofErr w:type="spellEnd"/>
-      <w:r>
-        <w:t xml:space="preserve"> "*.</w:t>
-      </w:r>
-      <w:proofErr w:type="spellStart"/>
-      <w:r>
-        <w:t>java</w:t>
-      </w:r>
-      <w:proofErr w:type="spellEnd"/>
-      <w:r>
-        <w:t>" -o -</w:t>
-      </w:r>
-      <w:proofErr w:type="spellStart"/>
-      <w:r>
-        <w:t>name</w:t>
-      </w:r>
-      <w:proofErr w:type="spellEnd"/>
-      <w:r>
-        <w:t xml:space="preserve"> "*.</w:t>
-      </w:r>
-      <w:proofErr w:type="spellStart"/>
-      <w:r>
-        <w:t>sql</w:t>
-      </w:r>
-      <w:proofErr w:type="spellEnd"/>
-      <w:r>
-        <w:t xml:space="preserve">" \) | </w:t>
-      </w:r>
-      <w:proofErr w:type="spellStart"/>
-      <w:r>
-        <w:t>sort</w:t>
-      </w:r>
-      <w:proofErr w:type="spellEnd"/>
-      <w:r>
-        <w:t xml:space="preserve"> | </w:t>
-      </w:r>
-      <w:proofErr w:type="spellStart"/>
-      <w:r>
-        <w:t>while</w:t>
-      </w:r>
-      <w:proofErr w:type="spellEnd"/>
-      <w:r>
-        <w:t xml:space="preserve"> </w:t>
-      </w:r>
-      <w:proofErr w:type="spellStart"/>
-      <w:r>
-        <w:t>read</w:t>
-      </w:r>
-      <w:proofErr w:type="spellEnd"/>
-      <w:r>
-        <w:t xml:space="preserve"> -r f; do</w:t>
-      </w:r>
-    </w:p>
-    <w:p>
-      <w:r>
-        <w:t xml:space="preserve">  </w:t>
-      </w:r>
-      <w:proofErr w:type="spellStart"/>
-      <w:r>
-        <w:t>echo</w:t>
-      </w:r>
-      <w:proofErr w:type="spellEnd"/>
-      <w:r>
-        <w:t xml:space="preserve"> "============================================================"</w:t>
-      </w:r>
-    </w:p>
-    <w:p>
-      <w:r>
-        <w:t xml:space="preserve">  </w:t>
-      </w:r>
-      <w:proofErr w:type="spellStart"/>
-      <w:r>
-        <w:t>echo</w:t>
-      </w:r>
-      <w:proofErr w:type="spellEnd"/>
-      <w:r>
-        <w:t xml:space="preserve"> "// FILE: $f"</w:t>
-      </w:r>
-    </w:p>
-    <w:p>
-      <w:r>
-        <w:t xml:space="preserve">  </w:t>
-      </w:r>
-      <w:proofErr w:type="spellStart"/>
-      <w:r>
-        <w:t>echo</w:t>
-      </w:r>
-      <w:proofErr w:type="spellEnd"/>
-      <w:r>
-        <w:t xml:space="preserve"> "============================================================"</w:t>
-      </w:r>
-    </w:p>
-    <w:p>
-      <w:r>
-        <w:t xml:space="preserve">  </w:t>
-      </w:r>
-      <w:proofErr w:type="spellStart"/>
-      <w:r>
-        <w:t>cat</w:t>
-      </w:r>
-      <w:proofErr w:type="spellEnd"/>
-      <w:r>
-        <w:t xml:space="preserve"> "$f"</w:t>
-      </w:r>
-    </w:p>
-    <w:p>
-      <w:r>
-        <w:t xml:space="preserve">  </w:t>
-      </w:r>
-      <w:proofErr w:type="spellStart"/>
-      <w:r>
-        <w:t>echo</w:t>
-      </w:r>
-      <w:proofErr w:type="spellEnd"/>
+      <w:r>
+        <w:t>find . -type f \( -name "*.java" -o -name "*.sql" \) | sort | while read -r f; do</w:t>
+      </w:r>
+    </w:p>
+    <w:p>
+      <w:r>
+        <w:t xml:space="preserve">  echo "============================================================"</w:t>
+      </w:r>
+    </w:p>
+    <w:p>
+      <w:r>
+        <w:t xml:space="preserve">  echo "// FILE: $f"</w:t>
+      </w:r>
+    </w:p>
+    <w:p>
+      <w:r>
+        <w:t xml:space="preserve">  echo "============================================================"</w:t>
+      </w:r>
+    </w:p>
+    <w:p>
+      <w:r>
+        <w:t xml:space="preserve">  cat "$f"</w:t>
+      </w:r>
+    </w:p>
+    <w:p>
+      <w:r>
+        <w:t xml:space="preserve">  echo</w:t>
+      </w:r>
     </w:p>
     <w:p>
       <w:pPr>
@@ -644,13 +212,8 @@
           <w:bCs/>
         </w:rPr>
       </w:pPr>
-      <w:proofErr w:type="spellStart"/>
-      <w:r>
-        <w:t>done</w:t>
-      </w:r>
-      <w:proofErr w:type="spellEnd"/>
-      <w:r>
-        <w:t xml:space="preserve"> &gt; all_content_with_paths05.txt</w:t>
+      <w:r>
+        <w:t>done &gt; all_content_with_paths05.txt</w:t>
       </w:r>
       <w:r>
         <w:br/>
@@ -669,6 +232,13 @@
           <w:bCs/>
         </w:rPr>
       </w:pPr>
+      <w:r>
+        <w:rPr>
+          <w:b/>
+          <w:bCs/>
+        </w:rPr>
+        <w:t>http://localhost:8080/swagger-ui/index.html</w:t>
+      </w:r>
     </w:p>
     <w:p>
       <w:pPr>
@@ -711,31 +281,7 @@
     </w:p>
     <w:p>
       <w:r>
-        <w:t xml:space="preserve">Vou listar o que “vira padrão” em sistemas </w:t>
-      </w:r>
-      <w:proofErr w:type="spellStart"/>
-      <w:r>
-        <w:t>multi-tenant</w:t>
-      </w:r>
-      <w:proofErr w:type="spellEnd"/>
-      <w:r>
-        <w:t xml:space="preserve">/SaaS com </w:t>
-      </w:r>
-      <w:proofErr w:type="spellStart"/>
-      <w:r>
-        <w:t>control</w:t>
-      </w:r>
-      <w:proofErr w:type="spellEnd"/>
-      <w:r>
-        <w:t xml:space="preserve"> plane + </w:t>
-      </w:r>
-      <w:proofErr w:type="spellStart"/>
-      <w:r>
-        <w:t>tenant</w:t>
-      </w:r>
-      <w:proofErr w:type="spellEnd"/>
-      <w:r>
-        <w:t xml:space="preserve"> plane.</w:t>
+        <w:t>Vou listar o que “vira padrão” em sistemas multi-tenant/SaaS com control plane + tenant plane.</w:t>
       </w:r>
     </w:p>
     <w:p>
@@ -750,23 +296,7 @@
           <w:b/>
           <w:bCs/>
         </w:rPr>
-        <w:t xml:space="preserve">1) </w:t>
-      </w:r>
-      <w:proofErr w:type="spellStart"/>
-      <w:r>
-        <w:rPr>
-          <w:b/>
-          <w:bCs/>
-        </w:rPr>
-        <w:t>Observabilidade</w:t>
-      </w:r>
-      <w:proofErr w:type="spellEnd"/>
-      <w:r>
-        <w:rPr>
-          <w:b/>
-          <w:bCs/>
-        </w:rPr>
-        <w:t xml:space="preserve"> (quase sempre vem junto com auditoria)</w:t>
+        <w:t>1) Observabilidade (quase sempre vem junto com auditoria)</w:t>
       </w:r>
     </w:p>
     <w:p>
@@ -784,53 +314,8 @@
         <w:t>Logs estruturados</w:t>
       </w:r>
       <w:r>
-        <w:t xml:space="preserve"> (JSON), com </w:t>
-      </w:r>
-      <w:proofErr w:type="spellStart"/>
-      <w:r>
-        <w:t>traceId</w:t>
-      </w:r>
-      <w:proofErr w:type="spellEnd"/>
-      <w:r>
-        <w:t xml:space="preserve">, </w:t>
-      </w:r>
-      <w:proofErr w:type="spellStart"/>
-      <w:r>
-        <w:t>accountId</w:t>
-      </w:r>
-      <w:proofErr w:type="spellEnd"/>
-      <w:r>
-        <w:t xml:space="preserve">, </w:t>
-      </w:r>
-      <w:proofErr w:type="spellStart"/>
-      <w:r>
-        <w:t>tenantSchema</w:t>
-      </w:r>
-      <w:proofErr w:type="spellEnd"/>
-      <w:r>
-        <w:t xml:space="preserve">, </w:t>
-      </w:r>
-      <w:proofErr w:type="spellStart"/>
-      <w:r>
-        <w:t>userId</w:t>
-      </w:r>
-      <w:proofErr w:type="spellEnd"/>
-      <w:r>
-        <w:t xml:space="preserve">, </w:t>
-      </w:r>
-      <w:proofErr w:type="spellStart"/>
-      <w:r>
-        <w:t>endpoint</w:t>
-      </w:r>
-      <w:proofErr w:type="spellEnd"/>
-      <w:r>
-        <w:t xml:space="preserve">, </w:t>
-      </w:r>
-      <w:proofErr w:type="spellStart"/>
-      <w:r>
-        <w:t>latency</w:t>
-      </w:r>
-      <w:proofErr w:type="spellEnd"/>
+        <w:t xml:space="preserve"> (JSON), com traceId, accountId, tenantSchema, userId, endpoint, latency</w:t>
+      </w:r>
     </w:p>
     <w:p>
       <w:pPr>
@@ -839,7 +324,6 @@
           <w:numId w:val="1"/>
         </w:numPr>
       </w:pPr>
-      <w:proofErr w:type="spellStart"/>
       <w:r>
         <w:rPr>
           <w:b/>
@@ -847,41 +331,8 @@
         </w:rPr>
         <w:t>Metrics</w:t>
       </w:r>
-      <w:proofErr w:type="spellEnd"/>
-      <w:r>
-        <w:t xml:space="preserve"> (</w:t>
-      </w:r>
-      <w:proofErr w:type="spellStart"/>
-      <w:r>
-        <w:t>Prometheus</w:t>
-      </w:r>
-      <w:proofErr w:type="spellEnd"/>
-      <w:r>
-        <w:t>/</w:t>
-      </w:r>
-      <w:proofErr w:type="spellStart"/>
-      <w:r>
-        <w:t>Micrometer</w:t>
-      </w:r>
-      <w:proofErr w:type="spellEnd"/>
-      <w:r>
-        <w:t xml:space="preserve">): latência por </w:t>
-      </w:r>
-      <w:proofErr w:type="spellStart"/>
-      <w:r>
-        <w:t>endpoint</w:t>
-      </w:r>
-      <w:proofErr w:type="spellEnd"/>
-      <w:r>
-        <w:t xml:space="preserve">, erros, </w:t>
-      </w:r>
-      <w:proofErr w:type="spellStart"/>
-      <w:r>
-        <w:t>throughput</w:t>
-      </w:r>
-      <w:proofErr w:type="spellEnd"/>
-      <w:r>
-        <w:t>, queries lentas</w:t>
+      <w:r>
+        <w:t xml:space="preserve"> (Prometheus/Micrometer): latência por endpoint, erros, throughput, queries lentas</w:t>
       </w:r>
     </w:p>
     <w:p>
@@ -891,48 +342,15 @@
           <w:numId w:val="1"/>
         </w:numPr>
       </w:pPr>
-      <w:proofErr w:type="spellStart"/>
       <w:r>
         <w:rPr>
           <w:b/>
           <w:bCs/>
         </w:rPr>
-        <w:t>Tracing</w:t>
-      </w:r>
-      <w:proofErr w:type="spellEnd"/>
-      <w:r>
-        <w:rPr>
-          <w:b/>
-          <w:bCs/>
-        </w:rPr>
-        <w:t xml:space="preserve"> distribuído</w:t>
-      </w:r>
-      <w:r>
-        <w:t xml:space="preserve"> (</w:t>
-      </w:r>
-      <w:proofErr w:type="spellStart"/>
-      <w:r>
-        <w:t>OpenTelemetry</w:t>
-      </w:r>
-      <w:proofErr w:type="spellEnd"/>
-      <w:r>
-        <w:t xml:space="preserve">): </w:t>
-      </w:r>
-      <w:proofErr w:type="spellStart"/>
-      <w:r>
-        <w:t>request</w:t>
-      </w:r>
-      <w:proofErr w:type="spellEnd"/>
-      <w:r>
-        <w:t xml:space="preserve"> → </w:t>
-      </w:r>
-      <w:proofErr w:type="spellStart"/>
-      <w:r>
-        <w:t>service</w:t>
-      </w:r>
-      <w:proofErr w:type="spellEnd"/>
-      <w:r>
-        <w:t xml:space="preserve"> → DB</w:t>
+        <w:t>Tracing distribuído</w:t>
+      </w:r>
+      <w:r>
+        <w:t xml:space="preserve"> (OpenTelemetry): request → service → DB</w:t>
       </w:r>
     </w:p>
     <w:p>
@@ -976,47 +394,7 @@
         </w:numPr>
       </w:pPr>
       <w:r>
-        <w:t>“</w:t>
-      </w:r>
-      <w:proofErr w:type="spellStart"/>
-      <w:r>
-        <w:t>Error</w:t>
-      </w:r>
-      <w:proofErr w:type="spellEnd"/>
-      <w:r>
-        <w:t xml:space="preserve"> envelope” padrão (ex.: </w:t>
-      </w:r>
-      <w:proofErr w:type="spellStart"/>
-      <w:r>
-        <w:t>code</w:t>
-      </w:r>
-      <w:proofErr w:type="spellEnd"/>
-      <w:r>
-        <w:t xml:space="preserve">, </w:t>
-      </w:r>
-      <w:proofErr w:type="spellStart"/>
-      <w:r>
-        <w:t>message</w:t>
-      </w:r>
-      <w:proofErr w:type="spellEnd"/>
-      <w:r>
-        <w:t xml:space="preserve">, </w:t>
-      </w:r>
-      <w:proofErr w:type="spellStart"/>
-      <w:r>
-        <w:t>details</w:t>
-      </w:r>
-      <w:proofErr w:type="spellEnd"/>
-      <w:r>
-        <w:t xml:space="preserve">, </w:t>
-      </w:r>
-      <w:proofErr w:type="spellStart"/>
-      <w:r>
-        <w:t>correlationId</w:t>
-      </w:r>
-      <w:proofErr w:type="spellEnd"/>
-      <w:r>
-        <w:t>)</w:t>
+        <w:t>“Error envelope” padrão (ex.: code, message, details, correlationId)</w:t>
       </w:r>
     </w:p>
     <w:p>
@@ -1038,15 +416,7 @@
         </w:numPr>
       </w:pPr>
       <w:r>
-        <w:t xml:space="preserve">Validação de entrada (Bean </w:t>
-      </w:r>
-      <w:proofErr w:type="spellStart"/>
-      <w:r>
-        <w:t>Validation</w:t>
-      </w:r>
-      <w:proofErr w:type="spellEnd"/>
-      <w:r>
-        <w:t>) + mensagens padronizadas</w:t>
+        <w:t>Validação de entrada (Bean Validation) + mensagens padronizadas</w:t>
       </w:r>
     </w:p>
     <w:p>
@@ -1094,27 +464,10 @@
           <w:b/>
           <w:bCs/>
         </w:rPr>
-        <w:t xml:space="preserve">Rate </w:t>
-      </w:r>
-      <w:proofErr w:type="spellStart"/>
-      <w:r>
-        <w:rPr>
-          <w:b/>
-          <w:bCs/>
-        </w:rPr>
-        <w:t>limiting</w:t>
-      </w:r>
-      <w:proofErr w:type="spellEnd"/>
-      <w:r>
-        <w:t xml:space="preserve"> por </w:t>
-      </w:r>
-      <w:proofErr w:type="spellStart"/>
-      <w:r>
-        <w:t>tenant</w:t>
-      </w:r>
-      <w:proofErr w:type="spellEnd"/>
-      <w:r>
-        <w:t>/usuário</w:t>
+        <w:t>Rate limiting</w:t>
+      </w:r>
+      <w:r>
+        <w:t xml:space="preserve"> por tenant/usuário</w:t>
       </w:r>
     </w:p>
     <w:p>
@@ -1124,7 +477,6 @@
           <w:numId w:val="3"/>
         </w:numPr>
       </w:pPr>
-      <w:proofErr w:type="spellStart"/>
       <w:r>
         <w:rPr>
           <w:b/>
@@ -1132,25 +484,8 @@
         </w:rPr>
         <w:t>Idempotência</w:t>
       </w:r>
-      <w:proofErr w:type="spellEnd"/>
-      <w:r>
-        <w:t xml:space="preserve"> para </w:t>
-      </w:r>
-      <w:proofErr w:type="spellStart"/>
-      <w:r>
-        <w:t>endpoints</w:t>
-      </w:r>
-      <w:proofErr w:type="spellEnd"/>
-      <w:r>
-        <w:t xml:space="preserve"> sensíveis (pagamentos, </w:t>
-      </w:r>
-      <w:proofErr w:type="spellStart"/>
-      <w:r>
-        <w:t>webhooks</w:t>
-      </w:r>
-      <w:proofErr w:type="spellEnd"/>
-      <w:r>
-        <w:t>, criação)</w:t>
+      <w:r>
+        <w:t xml:space="preserve"> para endpoints sensíveis (pagamentos, webhooks, criação)</w:t>
       </w:r>
     </w:p>
     <w:p>
@@ -1160,90 +495,41 @@
           <w:numId w:val="3"/>
         </w:numPr>
       </w:pPr>
-      <w:proofErr w:type="spellStart"/>
       <w:r>
         <w:rPr>
           <w:b/>
           <w:bCs/>
         </w:rPr>
-        <w:t>Audit</w:t>
-      </w:r>
-      <w:proofErr w:type="spellEnd"/>
-      <w:r>
+        <w:t>Audit de acesso a dados sensíveis</w:t>
+      </w:r>
+      <w:r>
+        <w:t xml:space="preserve"> (LGPD): quem exportou, quem consultou CPF/CNPJ etc.</w:t>
+      </w:r>
+    </w:p>
+    <w:p>
+      <w:pPr>
+        <w:numPr>
+          <w:ilvl w:val="0"/>
+          <w:numId w:val="3"/>
+        </w:numPr>
+      </w:pPr>
+      <w:r>
+        <w:t>Rotação de chaves / segredos (Vault/Secrets Manager)</w:t>
+      </w:r>
+    </w:p>
+    <w:p>
+      <w:pPr>
         <w:rPr>
           <w:b/>
           <w:bCs/>
         </w:rPr>
-        <w:t xml:space="preserve"> de acesso a dados sensíveis</w:t>
-      </w:r>
-      <w:r>
-        <w:t xml:space="preserve"> (LGPD): quem exportou, quem consultou CPF/CNPJ etc.</w:t>
-      </w:r>
-    </w:p>
-    <w:p>
-      <w:pPr>
-        <w:numPr>
-          <w:ilvl w:val="0"/>
-          <w:numId w:val="3"/>
-        </w:numPr>
-      </w:pPr>
-      <w:r>
-        <w:t>Rotação de chaves / segredos (</w:t>
-      </w:r>
-      <w:proofErr w:type="spellStart"/>
-      <w:r>
-        <w:t>Vault</w:t>
-      </w:r>
-      <w:proofErr w:type="spellEnd"/>
-      <w:r>
-        <w:t>/Secrets Manager)</w:t>
-      </w:r>
-    </w:p>
-    <w:p>
-      <w:pPr>
+      </w:pPr>
+      <w:r>
         <w:rPr>
           <w:b/>
           <w:bCs/>
         </w:rPr>
-      </w:pPr>
-      <w:r>
-        <w:rPr>
-          <w:b/>
-          <w:bCs/>
-        </w:rPr>
-        <w:t xml:space="preserve">4) </w:t>
-      </w:r>
-      <w:proofErr w:type="spellStart"/>
-      <w:r>
-        <w:rPr>
-          <w:b/>
-          <w:bCs/>
-        </w:rPr>
-        <w:t>Multi-tenancy</w:t>
-      </w:r>
-      <w:proofErr w:type="spellEnd"/>
-      <w:r>
-        <w:rPr>
-          <w:b/>
-          <w:bCs/>
-        </w:rPr>
-        <w:t xml:space="preserve"> </w:t>
-      </w:r>
-      <w:proofErr w:type="spellStart"/>
-      <w:r>
-        <w:rPr>
-          <w:b/>
-          <w:bCs/>
-        </w:rPr>
-        <w:t>hardening</w:t>
-      </w:r>
-      <w:proofErr w:type="spellEnd"/>
-      <w:r>
-        <w:rPr>
-          <w:b/>
-          <w:bCs/>
-        </w:rPr>
-        <w:t xml:space="preserve"> (bem típico)</w:t>
+        <w:t>4) Multi-tenancy hardening (bem típico)</w:t>
       </w:r>
     </w:p>
     <w:p>
@@ -1254,23 +540,7 @@
         </w:numPr>
       </w:pPr>
       <w:r>
-        <w:t xml:space="preserve">Garantias fortes de isolamento (ex.: “sempre </w:t>
-      </w:r>
-      <w:proofErr w:type="spellStart"/>
-      <w:r>
-        <w:t>setar</w:t>
-      </w:r>
-      <w:proofErr w:type="spellEnd"/>
-      <w:r>
-        <w:t xml:space="preserve"> </w:t>
-      </w:r>
-      <w:proofErr w:type="spellStart"/>
-      <w:r>
-        <w:t>schema</w:t>
-      </w:r>
-      <w:proofErr w:type="spellEnd"/>
-      <w:r>
-        <w:t xml:space="preserve"> no início da transação”)</w:t>
+        <w:t>Garantias fortes de isolamento (ex.: “sempre setar schema no início da transação”)</w:t>
       </w:r>
     </w:p>
     <w:p>
@@ -1281,31 +551,7 @@
         </w:numPr>
       </w:pPr>
       <w:r>
-        <w:t>“</w:t>
-      </w:r>
-      <w:proofErr w:type="spellStart"/>
-      <w:r>
-        <w:t>TenantContext</w:t>
-      </w:r>
-      <w:proofErr w:type="spellEnd"/>
-      <w:r>
-        <w:t xml:space="preserve"> </w:t>
-      </w:r>
-      <w:proofErr w:type="spellStart"/>
-      <w:r>
-        <w:t>leak</w:t>
-      </w:r>
-      <w:proofErr w:type="spellEnd"/>
-      <w:r>
-        <w:t xml:space="preserve"> </w:t>
-      </w:r>
-      <w:proofErr w:type="spellStart"/>
-      <w:r>
-        <w:t>prevention</w:t>
-      </w:r>
-      <w:proofErr w:type="spellEnd"/>
-      <w:r>
-        <w:t>” (você já tem validações de escopo — ótimo)</w:t>
+        <w:t>“TenantContext leak prevention” (você já tem validações de escopo — ótimo)</w:t>
       </w:r>
     </w:p>
     <w:p>
@@ -1316,21 +562,8 @@
         </w:numPr>
       </w:pPr>
       <w:r>
-        <w:t xml:space="preserve">Estratégia de migração de </w:t>
-      </w:r>
-      <w:proofErr w:type="spellStart"/>
-      <w:r>
-        <w:t>schemas</w:t>
-      </w:r>
-      <w:proofErr w:type="spellEnd"/>
-      <w:r>
-        <w:t xml:space="preserve"> e versionamento por </w:t>
-      </w:r>
-      <w:proofErr w:type="spellStart"/>
-      <w:r>
-        <w:t>tenant</w:t>
-      </w:r>
-      <w:proofErr w:type="spellEnd"/>
+        <w:t>Estratégia de migração de schemas e versionamento por tenant</w:t>
+      </w:r>
     </w:p>
     <w:p>
       <w:pPr>
@@ -1340,47 +573,7 @@
         </w:numPr>
       </w:pPr>
       <w:r>
-        <w:t>“</w:t>
-      </w:r>
-      <w:proofErr w:type="spellStart"/>
-      <w:r>
-        <w:t>Tenant</w:t>
-      </w:r>
-      <w:proofErr w:type="spellEnd"/>
-      <w:r>
-        <w:t xml:space="preserve"> </w:t>
-      </w:r>
-      <w:proofErr w:type="spellStart"/>
-      <w:r>
-        <w:t>bootstrap</w:t>
-      </w:r>
-      <w:proofErr w:type="spellEnd"/>
-      <w:r>
-        <w:t xml:space="preserve">” transacional (criar </w:t>
-      </w:r>
-      <w:proofErr w:type="spellStart"/>
-      <w:r>
-        <w:t>schema</w:t>
-      </w:r>
-      <w:proofErr w:type="spellEnd"/>
-      <w:r>
-        <w:t xml:space="preserve"> + </w:t>
-      </w:r>
-      <w:proofErr w:type="spellStart"/>
-      <w:r>
-        <w:t>migrate</w:t>
-      </w:r>
-      <w:proofErr w:type="spellEnd"/>
-      <w:r>
-        <w:t xml:space="preserve"> + </w:t>
-      </w:r>
-      <w:proofErr w:type="spellStart"/>
-      <w:r>
-        <w:t>seed</w:t>
-      </w:r>
-      <w:proofErr w:type="spellEnd"/>
-      <w:r>
-        <w:t xml:space="preserve"> mínimo)</w:t>
+        <w:t>“Tenant bootstrap” transacional (criar schema + migrate + seed mínimo)</w:t>
       </w:r>
     </w:p>
     <w:p>
@@ -1406,15 +599,7 @@
         </w:numPr>
       </w:pPr>
       <w:r>
-        <w:t xml:space="preserve">Índices e </w:t>
-      </w:r>
-      <w:proofErr w:type="spellStart"/>
-      <w:r>
-        <w:t>constraints</w:t>
-      </w:r>
-      <w:proofErr w:type="spellEnd"/>
-      <w:r>
-        <w:t xml:space="preserve"> (você já está forte aqui)</w:t>
+        <w:t>Índices e constraints (você já está forte aqui)</w:t>
       </w:r>
     </w:p>
     <w:p>
@@ -1425,31 +610,7 @@
         </w:numPr>
       </w:pPr>
       <w:r>
-        <w:t>“</w:t>
-      </w:r>
-      <w:proofErr w:type="spellStart"/>
-      <w:r>
-        <w:t>Optimistic</w:t>
-      </w:r>
-      <w:proofErr w:type="spellEnd"/>
-      <w:r>
-        <w:t xml:space="preserve"> </w:t>
-      </w:r>
-      <w:proofErr w:type="spellStart"/>
-      <w:r>
-        <w:t>locking</w:t>
-      </w:r>
-      <w:proofErr w:type="spellEnd"/>
-      <w:r>
-        <w:t xml:space="preserve">” (@Version) para evitar </w:t>
-      </w:r>
-      <w:proofErr w:type="spellStart"/>
-      <w:r>
-        <w:t>lost</w:t>
-      </w:r>
-      <w:proofErr w:type="spellEnd"/>
-      <w:r>
-        <w:t xml:space="preserve"> update em operações críticas</w:t>
+        <w:t>“Optimistic locking” (@Version) para evitar lost update em operações críticas</w:t>
       </w:r>
     </w:p>
     <w:p>
@@ -1471,23 +632,7 @@
         </w:numPr>
       </w:pPr>
       <w:r>
-        <w:t>Cache (</w:t>
-      </w:r>
-      <w:proofErr w:type="spellStart"/>
-      <w:r>
-        <w:t>Caffeine</w:t>
-      </w:r>
-      <w:proofErr w:type="spellEnd"/>
-      <w:r>
-        <w:t xml:space="preserve">/Redis) para </w:t>
-      </w:r>
-      <w:proofErr w:type="spellStart"/>
-      <w:r>
-        <w:t>reads</w:t>
-      </w:r>
-      <w:proofErr w:type="spellEnd"/>
-      <w:r>
-        <w:t xml:space="preserve"> frequentes</w:t>
+        <w:t>Cache (Caffeine/Redis) para reads frequentes</w:t>
       </w:r>
     </w:p>
     <w:p>
@@ -1512,21 +657,8 @@
           <w:numId w:val="6"/>
         </w:numPr>
       </w:pPr>
-      <w:proofErr w:type="spellStart"/>
-      <w:r>
-        <w:t>Outbox</w:t>
-      </w:r>
-      <w:proofErr w:type="spellEnd"/>
-      <w:r>
-        <w:t xml:space="preserve"> </w:t>
-      </w:r>
-      <w:proofErr w:type="spellStart"/>
-      <w:r>
-        <w:t>pattern</w:t>
-      </w:r>
-      <w:proofErr w:type="spellEnd"/>
-      <w:r>
-        <w:t xml:space="preserve"> (se você for integrar com pagamentos/marketplaces)</w:t>
+      <w:r>
+        <w:t>Outbox pattern (se você for integrar com pagamentos/marketplaces)</w:t>
       </w:r>
     </w:p>
     <w:p>
@@ -1547,29 +679,8 @@
           <w:numId w:val="6"/>
         </w:numPr>
       </w:pPr>
-      <w:proofErr w:type="spellStart"/>
-      <w:r>
-        <w:t>Retentativas</w:t>
-      </w:r>
-      <w:proofErr w:type="spellEnd"/>
-      <w:r>
-        <w:t xml:space="preserve"> com </w:t>
-      </w:r>
-      <w:proofErr w:type="spellStart"/>
-      <w:r>
-        <w:t>backoff</w:t>
-      </w:r>
-      <w:proofErr w:type="spellEnd"/>
-      <w:r>
-        <w:t xml:space="preserve">, </w:t>
-      </w:r>
-      <w:proofErr w:type="spellStart"/>
-      <w:r>
-        <w:t>dead-letter</w:t>
-      </w:r>
-      <w:proofErr w:type="spellEnd"/>
-      <w:r>
-        <w:t>, etc.</w:t>
+      <w:r>
+        <w:t>Retentativas com backoff, dead-letter, etc.</w:t>
       </w:r>
     </w:p>
     <w:p>
@@ -1595,23 +706,7 @@
         </w:numPr>
       </w:pPr>
       <w:r>
-        <w:t xml:space="preserve">Testes: </w:t>
-      </w:r>
-      <w:proofErr w:type="spellStart"/>
-      <w:r>
-        <w:t>unit</w:t>
-      </w:r>
-      <w:proofErr w:type="spellEnd"/>
-      <w:r>
-        <w:t xml:space="preserve"> (domínio), integração (</w:t>
-      </w:r>
-      <w:proofErr w:type="spellStart"/>
-      <w:r>
-        <w:t>repos</w:t>
-      </w:r>
-      <w:proofErr w:type="spellEnd"/>
-      <w:r>
-        <w:t>), e2e (API)</w:t>
+        <w:t>Testes: unit (domínio), integração (repos), e2e (API)</w:t>
       </w:r>
     </w:p>
     <w:p>
@@ -1622,15 +717,7 @@
         </w:numPr>
       </w:pPr>
       <w:r>
-        <w:t>Migrações de dados (</w:t>
-      </w:r>
-      <w:proofErr w:type="spellStart"/>
-      <w:r>
-        <w:t>seeding</w:t>
-      </w:r>
-      <w:proofErr w:type="spellEnd"/>
-      <w:r>
-        <w:t>) e ambientes</w:t>
+        <w:t>Migrações de dados (seeding) e ambientes</w:t>
       </w:r>
     </w:p>
     <w:p>
@@ -1652,15 +739,7 @@
         </w:numPr>
       </w:pPr>
       <w:r>
-        <w:t>Documentação de API (</w:t>
-      </w:r>
-      <w:proofErr w:type="spellStart"/>
-      <w:r>
-        <w:t>OpenAPI</w:t>
-      </w:r>
-      <w:proofErr w:type="spellEnd"/>
-      <w:r>
-        <w:t>/Swagger)</w:t>
+        <w:t>Documentação de API (OpenAPI/Swagger)</w:t>
       </w:r>
     </w:p>
     <w:p/>

</xml_diff>

<commit_message>
adicionando resoluçao automatica de slug para melhorar UX
</commit_message>
<xml_diff>
--- a/meu prompt de verificacao.docx
+++ b/meu prompt de verificacao.docx
@@ -151,12 +151,17 @@
       <w:r>
         <w:t>12) E a ordem dos métodos na classes, interfaces,etc estão boas? Seria melhor colocar em ordem alfabética ou por ordem semantica</w:t>
       </w:r>
+    </w:p>
+    <w:p>
+      <w:r>
+        <w:t>13) Eu preciso fazer versionamento do meu projeto?</w:t>
+      </w:r>
       <w:r>
         <w:br/>
         <w:t>1</w:t>
       </w:r>
       <w:r>
-        <w:t>3</w:t>
+        <w:t>4</w:t>
       </w:r>
       <w:r>
         <w:t xml:space="preserve">) </w:t>

</xml_diff>

<commit_message>
projeto refatorado para usar email como login
</commit_message>
<xml_diff>
--- a/meu prompt de verificacao.docx
+++ b/meu prompt de verificacao.docx
@@ -4,13 +4,29 @@
   <w:body>
     <w:p>
       <w:r>
-        <w:t xml:space="preserve">considere somente </w:t>
-      </w:r>
-      <w:r>
-        <w:t>,única e exclusivamente o</w:t>
-      </w:r>
-      <w:r>
-        <w:t xml:space="preserve"> anexo do meu codigo refatorado.</w:t>
+        <w:t xml:space="preserve">considere </w:t>
+      </w:r>
+      <w:proofErr w:type="gramStart"/>
+      <w:r>
+        <w:t xml:space="preserve">somente </w:t>
+      </w:r>
+      <w:r>
+        <w:t>,única</w:t>
+      </w:r>
+      <w:proofErr w:type="gramEnd"/>
+      <w:r>
+        <w:t xml:space="preserve"> e exclusivamente o</w:t>
+      </w:r>
+      <w:r>
+        <w:t xml:space="preserve"> anexo do meu </w:t>
+      </w:r>
+      <w:proofErr w:type="spellStart"/>
+      <w:r>
+        <w:t>codigo</w:t>
+      </w:r>
+      <w:proofErr w:type="spellEnd"/>
+      <w:r>
+        <w:t xml:space="preserve"> refatorado.</w:t>
       </w:r>
       <w:r>
         <w:t xml:space="preserve"> Examine todo o código</w:t>
@@ -19,7 +35,27 @@
         <w:t xml:space="preserve"> em detalhes</w:t>
       </w:r>
       <w:r>
-        <w:t>. Todo o meu projeto esta aqui e esta compilando.</w:t>
+        <w:t xml:space="preserve">. Todo o meu projeto </w:t>
+      </w:r>
+      <w:proofErr w:type="spellStart"/>
+      <w:proofErr w:type="gramStart"/>
+      <w:r>
+        <w:t>esta</w:t>
+      </w:r>
+      <w:proofErr w:type="spellEnd"/>
+      <w:proofErr w:type="gramEnd"/>
+      <w:r>
+        <w:t xml:space="preserve"> aqui e </w:t>
+      </w:r>
+      <w:proofErr w:type="spellStart"/>
+      <w:proofErr w:type="gramStart"/>
+      <w:r>
+        <w:t>esta</w:t>
+      </w:r>
+      <w:proofErr w:type="spellEnd"/>
+      <w:proofErr w:type="gramEnd"/>
+      <w:r>
+        <w:t xml:space="preserve"> compilando.</w:t>
       </w:r>
       <w:r>
         <w:t xml:space="preserve"> </w:t>
@@ -33,21 +69,135 @@
       <w:r>
         <w:t>Vou sempre dropar o banco</w:t>
       </w:r>
+    </w:p>
+    <w:p>
+      <w:r>
+        <w:t xml:space="preserve">Não quero ajuste “cirúrgico” e sim o ajuste </w:t>
+      </w:r>
+      <w:proofErr w:type="gramStart"/>
+      <w:r>
+        <w:t>correto ,</w:t>
+      </w:r>
+      <w:proofErr w:type="gramEnd"/>
+      <w:r>
+        <w:t xml:space="preserve"> mesmo tendo que fazer vários </w:t>
+      </w:r>
+      <w:proofErr w:type="spellStart"/>
+      <w:r>
+        <w:t>refatoramentos</w:t>
+      </w:r>
+      <w:proofErr w:type="spellEnd"/>
+      <w:r>
+        <w:t xml:space="preserve"> </w:t>
+      </w:r>
+      <w:proofErr w:type="gramStart"/>
+      <w:r>
+        <w:t>( DDD</w:t>
+      </w:r>
+      <w:proofErr w:type="gramEnd"/>
+      <w:r>
+        <w:t xml:space="preserve"> / </w:t>
+      </w:r>
+      <w:proofErr w:type="spellStart"/>
+      <w:r>
+        <w:t>layered</w:t>
+      </w:r>
+      <w:proofErr w:type="spellEnd"/>
+      <w:r>
+        <w:t xml:space="preserve"> sem </w:t>
+      </w:r>
+      <w:proofErr w:type="spellStart"/>
+      <w:r>
+        <w:t>ports</w:t>
+      </w:r>
+      <w:proofErr w:type="spellEnd"/>
+      <w:r>
+        <w:t xml:space="preserve"> </w:t>
+      </w:r>
+      <w:proofErr w:type="spellStart"/>
+      <w:r>
+        <w:t>and</w:t>
+      </w:r>
+      <w:proofErr w:type="spellEnd"/>
+      <w:r>
+        <w:t xml:space="preserve"> </w:t>
+      </w:r>
+      <w:proofErr w:type="spellStart"/>
+      <w:r>
+        <w:t>adapters</w:t>
+      </w:r>
+      <w:proofErr w:type="spellEnd"/>
+      <w:r>
+        <w:t>)</w:t>
+      </w:r>
       <w:r>
         <w:br/>
         <w:t>Ofereça código pronto copiar e colar</w:t>
       </w:r>
       <w:r>
+        <w:t xml:space="preserve">, não mande </w:t>
+      </w:r>
+      <w:proofErr w:type="spellStart"/>
+      <w:r>
+        <w:t>snippets</w:t>
+      </w:r>
+      <w:proofErr w:type="spellEnd"/>
+      <w:r>
+        <w:t xml:space="preserve"> de código e sim o código completo no contexto da classe.</w:t>
+      </w:r>
+    </w:p>
+    <w:p>
+      <w:r>
         <w:br/>
       </w:r>
       <w:r>
-        <w:t>1) Roles &amp; Permissions: estão “corretas”?</w:t>
+        <w:t xml:space="preserve">1) Roles &amp; </w:t>
+      </w:r>
+      <w:proofErr w:type="spellStart"/>
+      <w:r>
+        <w:t>Permissions</w:t>
+      </w:r>
+      <w:proofErr w:type="spellEnd"/>
+      <w:r>
+        <w:t>: estão “corretas”?</w:t>
       </w:r>
       <w:r>
         <w:br/>
       </w:r>
       <w:r>
-        <w:t>2) Naming / semântica DDD/layered simples (sem ports &amp; adapters)</w:t>
+        <w:t xml:space="preserve">2) </w:t>
+      </w:r>
+      <w:proofErr w:type="spellStart"/>
+      <w:r>
+        <w:t>Naming</w:t>
+      </w:r>
+      <w:proofErr w:type="spellEnd"/>
+      <w:r>
+        <w:t xml:space="preserve"> / semântica DDD/</w:t>
+      </w:r>
+      <w:proofErr w:type="spellStart"/>
+      <w:r>
+        <w:t>layered</w:t>
+      </w:r>
+      <w:proofErr w:type="spellEnd"/>
+      <w:r>
+        <w:t xml:space="preserve"> simples (sem </w:t>
+      </w:r>
+      <w:proofErr w:type="spellStart"/>
+      <w:r>
+        <w:t>ports</w:t>
+      </w:r>
+      <w:proofErr w:type="spellEnd"/>
+      <w:r>
+        <w:t xml:space="preserve"> &amp; </w:t>
+      </w:r>
+      <w:proofErr w:type="spellStart"/>
+      <w:r>
+        <w:t>adapters</w:t>
+      </w:r>
+      <w:proofErr w:type="spellEnd"/>
+      <w:r>
+        <w:t>)</w:t>
       </w:r>
       <w:r>
         <w:br/>
@@ -56,10 +206,23 @@
         <w:t>3) Variáveis/campos</w:t>
       </w:r>
       <w:r>
-        <w:t>/packages</w:t>
-      </w:r>
-      <w:r>
-        <w:t xml:space="preserve"> que merecem ajuste de naming (clareza e consistência)</w:t>
+        <w:t>/</w:t>
+      </w:r>
+      <w:proofErr w:type="spellStart"/>
+      <w:r>
+        <w:t>packages</w:t>
+      </w:r>
+      <w:proofErr w:type="spellEnd"/>
+      <w:r>
+        <w:t xml:space="preserve"> que merecem ajuste de </w:t>
+      </w:r>
+      <w:proofErr w:type="spellStart"/>
+      <w:r>
+        <w:t>naming</w:t>
+      </w:r>
+      <w:proofErr w:type="spellEnd"/>
+      <w:r>
+        <w:t xml:space="preserve"> (clareza e consistência)</w:t>
       </w:r>
       <w:r>
         <w:br/>
@@ -71,7 +234,71 @@
         <w:t>) T</w:t>
       </w:r>
       <w:r>
-        <w:t>odo Repository deve ter pelo menos 1 application service que o usa; e todo application service exposto deve ter um controller (ou scheduled job) chamando</w:t>
+        <w:t xml:space="preserve">odo </w:t>
+      </w:r>
+      <w:proofErr w:type="spellStart"/>
+      <w:r>
+        <w:t>Repository</w:t>
+      </w:r>
+      <w:proofErr w:type="spellEnd"/>
+      <w:r>
+        <w:t xml:space="preserve"> deve ter pelo menos 1 </w:t>
+      </w:r>
+      <w:proofErr w:type="spellStart"/>
+      <w:r>
+        <w:t>application</w:t>
+      </w:r>
+      <w:proofErr w:type="spellEnd"/>
+      <w:r>
+        <w:t xml:space="preserve"> </w:t>
+      </w:r>
+      <w:proofErr w:type="spellStart"/>
+      <w:r>
+        <w:t>service</w:t>
+      </w:r>
+      <w:proofErr w:type="spellEnd"/>
+      <w:r>
+        <w:t xml:space="preserve"> que o usa; e todo </w:t>
+      </w:r>
+      <w:proofErr w:type="spellStart"/>
+      <w:r>
+        <w:t>application</w:t>
+      </w:r>
+      <w:proofErr w:type="spellEnd"/>
+      <w:r>
+        <w:t xml:space="preserve"> </w:t>
+      </w:r>
+      <w:proofErr w:type="spellStart"/>
+      <w:r>
+        <w:t>service</w:t>
+      </w:r>
+      <w:proofErr w:type="spellEnd"/>
+      <w:r>
+        <w:t xml:space="preserve"> exposto deve ter um </w:t>
+      </w:r>
+      <w:proofErr w:type="spellStart"/>
+      <w:r>
+        <w:t>controller</w:t>
+      </w:r>
+      <w:proofErr w:type="spellEnd"/>
+      <w:r>
+        <w:t xml:space="preserve"> (ou </w:t>
+      </w:r>
+      <w:proofErr w:type="spellStart"/>
+      <w:r>
+        <w:t>scheduled</w:t>
+      </w:r>
+      <w:proofErr w:type="spellEnd"/>
+      <w:r>
+        <w:t xml:space="preserve"> </w:t>
+      </w:r>
+      <w:proofErr w:type="spellStart"/>
+      <w:r>
+        <w:t>job</w:t>
+      </w:r>
+      <w:proofErr w:type="spellEnd"/>
+      <w:r>
+        <w:t>) chamando</w:t>
       </w:r>
       <w:r>
         <w:t xml:space="preserve"> (</w:t>
@@ -91,11 +318,21 @@
     </w:p>
     <w:p>
       <w:r>
-        <w:t>5) Entidades em sincronismo com migrations</w:t>
-      </w:r>
-      <w:r>
-        <w:t>, estão compativeis</w:t>
-      </w:r>
+        <w:t xml:space="preserve">5) Entidades em sincronismo com </w:t>
+      </w:r>
+      <w:proofErr w:type="spellStart"/>
+      <w:r>
+        <w:t>migrations</w:t>
+      </w:r>
+      <w:proofErr w:type="spellEnd"/>
+      <w:r>
+        <w:t xml:space="preserve">, estão </w:t>
+      </w:r>
+      <w:proofErr w:type="spellStart"/>
+      <w:r>
+        <w:t>compativeis</w:t>
+      </w:r>
+      <w:proofErr w:type="spellEnd"/>
       <w:r>
         <w:t>?</w:t>
       </w:r>
@@ -103,7 +340,23 @@
         <w:br/>
       </w:r>
       <w:r>
-        <w:t>6) Domínio “furando” o outro (ControlPlane ↔ Tenant)</w:t>
+        <w:t>6) Domínio “furando” o outro (</w:t>
+      </w:r>
+      <w:proofErr w:type="spellStart"/>
+      <w:r>
+        <w:t>ControlPlane</w:t>
+      </w:r>
+      <w:proofErr w:type="spellEnd"/>
+      <w:r>
+        <w:t xml:space="preserve"> ↔ </w:t>
+      </w:r>
+      <w:proofErr w:type="spellStart"/>
+      <w:r>
+        <w:t>Tenant</w:t>
+      </w:r>
+      <w:proofErr w:type="spellEnd"/>
+      <w:r>
+        <w:t>)</w:t>
       </w:r>
       <w:r>
         <w:br/>
@@ -123,14 +376,40 @@
         <w:t>O</w:t>
       </w:r>
       <w:r>
-        <w:t xml:space="preserve"> nome do método aparece somente na interface e não aparece como .nomeDoMetodo</w:t>
-      </w:r>
+        <w:t xml:space="preserve"> nome do método aparece somente na interface e não aparece </w:t>
+      </w:r>
+      <w:proofErr w:type="gramStart"/>
+      <w:r>
+        <w:t>como .</w:t>
+      </w:r>
+      <w:proofErr w:type="spellStart"/>
+      <w:r>
+        <w:t>nomeDoMetodo</w:t>
+      </w:r>
+      <w:proofErr w:type="spellEnd"/>
+      <w:proofErr w:type="gramEnd"/>
       <w:r>
         <w:t>?</w:t>
       </w:r>
       <w:r>
         <w:br/>
-        <w:t>9) Existem mais variaves que podem ser tipadas com enum</w:t>
+        <w:t xml:space="preserve">9) Existem mais </w:t>
+      </w:r>
+      <w:proofErr w:type="spellStart"/>
+      <w:r>
+        <w:t>variaves</w:t>
+      </w:r>
+      <w:proofErr w:type="spellEnd"/>
+      <w:r>
+        <w:t xml:space="preserve"> que podem ser </w:t>
+      </w:r>
+      <w:proofErr w:type="spellStart"/>
+      <w:r>
+        <w:t>tipadas</w:t>
+      </w:r>
+      <w:proofErr w:type="spellEnd"/>
+      <w:r>
+        <w:t xml:space="preserve"> com enum</w:t>
       </w:r>
       <w:r>
         <w:t xml:space="preserve"> e algumas que já poderia ser enum se eu já tenho a classe?</w:t>
@@ -138,77 +417,534 @@
     </w:p>
     <w:p>
       <w:r>
-        <w:t>10) Eu troquei active por suspendedByAdmin e suspendedByAccount. Precisa trocar em mais algum lugar para deixar num padrão unico?</w:t>
+        <w:t xml:space="preserve">10) Eu troquei </w:t>
+      </w:r>
+      <w:proofErr w:type="spellStart"/>
+      <w:r>
+        <w:t>active</w:t>
+      </w:r>
+      <w:proofErr w:type="spellEnd"/>
+      <w:r>
+        <w:t xml:space="preserve"> por </w:t>
+      </w:r>
+      <w:proofErr w:type="spellStart"/>
+      <w:r>
+        <w:t>suspendedByAdmin</w:t>
+      </w:r>
+      <w:proofErr w:type="spellEnd"/>
+      <w:r>
+        <w:t xml:space="preserve"> e </w:t>
+      </w:r>
+      <w:proofErr w:type="spellStart"/>
+      <w:r>
+        <w:t>suspendedByAccount</w:t>
+      </w:r>
+      <w:proofErr w:type="spellEnd"/>
+      <w:r>
+        <w:t xml:space="preserve">. Precisa trocar em mais algum lugar para deixar num padrão </w:t>
+      </w:r>
+      <w:proofErr w:type="spellStart"/>
+      <w:r>
+        <w:t>unico</w:t>
+      </w:r>
+      <w:proofErr w:type="spellEnd"/>
+      <w:r>
+        <w:t>?</w:t>
       </w:r>
     </w:p>
     <w:p/>
     <w:p>
       <w:r>
-        <w:t>11) O processo de auditoria “audits” está implementado corretamente?</w:t>
-      </w:r>
-    </w:p>
-    <w:p>
-      <w:r>
-        <w:t>12) E a ordem dos métodos na classes, interfaces,etc estão boas? Seria melhor colocar em ordem alfabética ou por ordem semantica</w:t>
-      </w:r>
+        <w:t>11) O processo de auditoria “</w:t>
+      </w:r>
+      <w:proofErr w:type="spellStart"/>
+      <w:r>
+        <w:t>audits</w:t>
+      </w:r>
+      <w:proofErr w:type="spellEnd"/>
+      <w:r>
+        <w:t>” está implementado corretamente?</w:t>
+      </w:r>
+    </w:p>
+    <w:p>
+      <w:r>
+        <w:t xml:space="preserve">12) E a ordem dos métodos </w:t>
+      </w:r>
+      <w:proofErr w:type="gramStart"/>
+      <w:r>
+        <w:t>na classes</w:t>
+      </w:r>
+      <w:proofErr w:type="gramEnd"/>
+      <w:r>
+        <w:t xml:space="preserve">, </w:t>
+      </w:r>
+      <w:proofErr w:type="spellStart"/>
+      <w:proofErr w:type="gramStart"/>
+      <w:r>
+        <w:t>interfaces,etc</w:t>
+      </w:r>
+      <w:proofErr w:type="spellEnd"/>
+      <w:proofErr w:type="gramEnd"/>
+      <w:r>
+        <w:t xml:space="preserve"> estão boas? Seria melhor colocar em ordem alfabética ou por ordem </w:t>
+      </w:r>
+      <w:proofErr w:type="spellStart"/>
+      <w:r>
+        <w:t>semantica</w:t>
+      </w:r>
+      <w:proofErr w:type="spellEnd"/>
     </w:p>
     <w:p>
       <w:r>
         <w:t>13) Eu preciso fazer versionamento do meu projeto?</w:t>
       </w:r>
+    </w:p>
+    <w:p>
+      <w:r>
+        <w:t>14) Eu troquei o login usando o campo ‘</w:t>
+      </w:r>
+      <w:proofErr w:type="spellStart"/>
+      <w:r>
+        <w:t>username</w:t>
+      </w:r>
+      <w:proofErr w:type="spellEnd"/>
+      <w:r>
+        <w:t>’ para o login usando o campo ‘</w:t>
+      </w:r>
+      <w:proofErr w:type="spellStart"/>
+      <w:r>
+        <w:t>email</w:t>
+      </w:r>
+      <w:proofErr w:type="spellEnd"/>
+      <w:r>
+        <w:t>’</w:t>
+      </w:r>
+    </w:p>
+    <w:p>
+      <w:r>
+        <w:t xml:space="preserve">As alterações foram feitas para eliminar </w:t>
+      </w:r>
+      <w:proofErr w:type="spellStart"/>
+      <w:r>
+        <w:t>username</w:t>
+      </w:r>
+      <w:proofErr w:type="spellEnd"/>
+      <w:r>
+        <w:br/>
+        <w:t xml:space="preserve">para logar num </w:t>
+      </w:r>
+      <w:proofErr w:type="spellStart"/>
+      <w:r>
+        <w:t>tenant</w:t>
+      </w:r>
+      <w:proofErr w:type="spellEnd"/>
+      <w:r>
+        <w:t xml:space="preserve"> era necessário: </w:t>
+      </w:r>
+      <w:proofErr w:type="spellStart"/>
+      <w:r>
+        <w:t>username</w:t>
+      </w:r>
+      <w:proofErr w:type="spellEnd"/>
+      <w:r>
+        <w:t xml:space="preserve">, </w:t>
+      </w:r>
+      <w:proofErr w:type="spellStart"/>
+      <w:r>
+        <w:t>password</w:t>
+      </w:r>
+      <w:proofErr w:type="spellEnd"/>
+      <w:r>
+        <w:t xml:space="preserve"> e </w:t>
+      </w:r>
+      <w:proofErr w:type="spellStart"/>
+      <w:r>
+        <w:t>slug</w:t>
+      </w:r>
+      <w:proofErr w:type="spellEnd"/>
+    </w:p>
+    <w:p>
+      <w:r>
+        <w:t xml:space="preserve">Eu eliminei </w:t>
+      </w:r>
+      <w:proofErr w:type="spellStart"/>
+      <w:r>
+        <w:t>username</w:t>
+      </w:r>
+      <w:proofErr w:type="spellEnd"/>
+    </w:p>
+    <w:p>
+      <w:r>
+        <w:t xml:space="preserve">O login </w:t>
+      </w:r>
+      <w:proofErr w:type="spellStart"/>
+      <w:r>
+        <w:t>sera</w:t>
+      </w:r>
+      <w:proofErr w:type="spellEnd"/>
+      <w:r>
+        <w:t xml:space="preserve"> pelo </w:t>
+      </w:r>
+      <w:proofErr w:type="spellStart"/>
+      <w:r>
+        <w:t>email</w:t>
+      </w:r>
+      <w:proofErr w:type="spellEnd"/>
+    </w:p>
+    <w:p>
+      <w:r>
+        <w:t xml:space="preserve">E o </w:t>
+      </w:r>
+      <w:proofErr w:type="spellStart"/>
+      <w:r>
+        <w:t>slug</w:t>
+      </w:r>
+      <w:proofErr w:type="spellEnd"/>
+      <w:r>
+        <w:t xml:space="preserve"> só </w:t>
+      </w:r>
+      <w:proofErr w:type="spellStart"/>
+      <w:r>
+        <w:t>sera</w:t>
+      </w:r>
+      <w:proofErr w:type="spellEnd"/>
+      <w:r>
+        <w:t xml:space="preserve"> solicitado set tiver mais de </w:t>
+      </w:r>
+      <w:proofErr w:type="gramStart"/>
+      <w:r>
+        <w:t xml:space="preserve">um  </w:t>
+      </w:r>
+      <w:proofErr w:type="spellStart"/>
+      <w:r>
+        <w:t>email</w:t>
+      </w:r>
+      <w:proofErr w:type="gramEnd"/>
+      <w:r>
+        <w:t>+password</w:t>
+      </w:r>
+      <w:proofErr w:type="spellEnd"/>
+      <w:r>
+        <w:t xml:space="preserve"> mostrar mais de um </w:t>
+      </w:r>
+      <w:proofErr w:type="spellStart"/>
+      <w:r>
+        <w:t>slug</w:t>
+      </w:r>
+      <w:proofErr w:type="spellEnd"/>
+      <w:r>
+        <w:t xml:space="preserve"> igual,</w:t>
+      </w:r>
+      <w:r>
+        <w:br/>
+        <w:t xml:space="preserve">neste caso é </w:t>
+      </w:r>
+      <w:proofErr w:type="spellStart"/>
+      <w:r>
+        <w:t>retonado</w:t>
+      </w:r>
+      <w:proofErr w:type="spellEnd"/>
+      <w:r>
+        <w:t xml:space="preserve"> uma lista de </w:t>
+      </w:r>
+      <w:proofErr w:type="spellStart"/>
+      <w:r>
+        <w:t>slugs</w:t>
+      </w:r>
+      <w:proofErr w:type="spellEnd"/>
+      <w:r>
+        <w:t xml:space="preserve"> para o usuário fazer o login novamente escolhendo o </w:t>
+      </w:r>
+      <w:proofErr w:type="spellStart"/>
+      <w:r>
+        <w:t>slug</w:t>
+      </w:r>
+      <w:proofErr w:type="spellEnd"/>
+      <w:r>
+        <w:t xml:space="preserve"> correto</w:t>
+      </w:r>
+      <w:r>
+        <w:br/>
+      </w:r>
+    </w:p>
+    <w:p>
+      <w:r>
+        <w:t xml:space="preserve">Eu já fiz a refatoração.  O código .zip </w:t>
+      </w:r>
+      <w:proofErr w:type="spellStart"/>
+      <w:r>
+        <w:t>contem</w:t>
+      </w:r>
+      <w:proofErr w:type="spellEnd"/>
+      <w:r>
+        <w:t xml:space="preserve"> todo o projeto refatorado</w:t>
+      </w:r>
+    </w:p>
+    <w:p>
+      <w:r>
+        <w:t xml:space="preserve">Não deve ter mais </w:t>
+      </w:r>
+      <w:proofErr w:type="spellStart"/>
+      <w:r>
+        <w:t>username</w:t>
+      </w:r>
+      <w:proofErr w:type="spellEnd"/>
+    </w:p>
+    <w:p>
+      <w:r>
+        <w:t>Todo o login será por mail</w:t>
+      </w:r>
+    </w:p>
+    <w:p>
+      <w:r>
+        <w:t>Verifique se tem ruido de ‘</w:t>
+      </w:r>
+      <w:proofErr w:type="spellStart"/>
+      <w:r>
+        <w:t>username</w:t>
+      </w:r>
+      <w:proofErr w:type="spellEnd"/>
+      <w:r>
+        <w:t>’ no projeto e refatore tudo o que for necessário</w:t>
+      </w:r>
+    </w:p>
+    <w:p/>
+    <w:p>
       <w:r>
         <w:br/>
         <w:t>1</w:t>
       </w:r>
       <w:r>
-        <w:t>4</w:t>
+        <w:t>5</w:t>
       </w:r>
       <w:r>
         <w:t xml:space="preserve">) </w:t>
       </w:r>
       <w:r>
-        <w:t>Caso tenha observado mais inconsistencias ou sugestoes para deixar mas DDD/layered mas sem ports and adapters coloque aqui</w:t>
+        <w:t xml:space="preserve">Caso tenha observado mais </w:t>
+      </w:r>
+      <w:proofErr w:type="spellStart"/>
+      <w:r>
+        <w:t>inconsistencias</w:t>
+      </w:r>
+      <w:proofErr w:type="spellEnd"/>
+      <w:r>
+        <w:t xml:space="preserve"> ou </w:t>
+      </w:r>
+      <w:proofErr w:type="spellStart"/>
+      <w:r>
+        <w:t>sugestoes</w:t>
+      </w:r>
+      <w:proofErr w:type="spellEnd"/>
+      <w:r>
+        <w:t xml:space="preserve"> para </w:t>
+      </w:r>
+      <w:proofErr w:type="gramStart"/>
+      <w:r>
+        <w:t>deixar</w:t>
+      </w:r>
+      <w:proofErr w:type="gramEnd"/>
+      <w:r>
+        <w:t xml:space="preserve"> mas DDD/</w:t>
+      </w:r>
+      <w:proofErr w:type="spellStart"/>
+      <w:r>
+        <w:t>layered</w:t>
+      </w:r>
+      <w:proofErr w:type="spellEnd"/>
+      <w:r>
+        <w:t xml:space="preserve"> mas sem </w:t>
+      </w:r>
+      <w:proofErr w:type="spellStart"/>
+      <w:r>
+        <w:t>ports</w:t>
+      </w:r>
+      <w:proofErr w:type="spellEnd"/>
+      <w:r>
+        <w:t xml:space="preserve"> </w:t>
+      </w:r>
+      <w:proofErr w:type="spellStart"/>
+      <w:r>
+        <w:t>and</w:t>
+      </w:r>
+      <w:proofErr w:type="spellEnd"/>
+      <w:r>
+        <w:t xml:space="preserve"> </w:t>
+      </w:r>
+      <w:proofErr w:type="spellStart"/>
+      <w:r>
+        <w:t>adapters</w:t>
+      </w:r>
+      <w:proofErr w:type="spellEnd"/>
+      <w:r>
+        <w:t xml:space="preserve"> coloque aqui</w:t>
       </w:r>
     </w:p>
     <w:p/>
     <w:p/>
     <w:p>
       <w:r>
-        <w:t>lista todo o conteudo dos arquivos</w:t>
+        <w:t xml:space="preserve">lista todo o </w:t>
+      </w:r>
+      <w:proofErr w:type="spellStart"/>
+      <w:r>
+        <w:t>conteudo</w:t>
+      </w:r>
+      <w:proofErr w:type="spellEnd"/>
+      <w:r>
+        <w:t xml:space="preserve"> dos arquivos</w:t>
       </w:r>
       <w:r>
         <w:t xml:space="preserve"> com cabeçalhos</w:t>
       </w:r>
     </w:p>
     <w:p>
-      <w:r>
-        <w:t>find . -type f \( -name "*.java" -o -name "*.sql" \) | sort | while read -r f; do</w:t>
-      </w:r>
-    </w:p>
-    <w:p>
-      <w:r>
-        <w:t xml:space="preserve">  echo "============================================================"</w:t>
-      </w:r>
-    </w:p>
-    <w:p>
-      <w:r>
-        <w:t xml:space="preserve">  echo "// FILE: $f"</w:t>
-      </w:r>
-    </w:p>
-    <w:p>
-      <w:r>
-        <w:t xml:space="preserve">  echo "============================================================"</w:t>
-      </w:r>
-    </w:p>
-    <w:p>
-      <w:r>
-        <w:t xml:space="preserve">  cat "$f"</w:t>
-      </w:r>
-    </w:p>
-    <w:p>
-      <w:r>
-        <w:t xml:space="preserve">  echo</w:t>
-      </w:r>
+      <w:proofErr w:type="spellStart"/>
+      <w:proofErr w:type="gramStart"/>
+      <w:r>
+        <w:t>find</w:t>
+      </w:r>
+      <w:proofErr w:type="spellEnd"/>
+      <w:r>
+        <w:t xml:space="preserve"> .</w:t>
+      </w:r>
+      <w:proofErr w:type="gramEnd"/>
+      <w:r>
+        <w:t xml:space="preserve"> -</w:t>
+      </w:r>
+      <w:proofErr w:type="spellStart"/>
+      <w:proofErr w:type="gramStart"/>
+      <w:r>
+        <w:t>type</w:t>
+      </w:r>
+      <w:proofErr w:type="spellEnd"/>
+      <w:proofErr w:type="gramEnd"/>
+      <w:r>
+        <w:t xml:space="preserve"> f </w:t>
+      </w:r>
+      <w:proofErr w:type="gramStart"/>
+      <w:r>
+        <w:t>\( -</w:t>
+      </w:r>
+      <w:proofErr w:type="spellStart"/>
+      <w:proofErr w:type="gramEnd"/>
+      <w:r>
+        <w:t>name</w:t>
+      </w:r>
+      <w:proofErr w:type="spellEnd"/>
+      <w:r>
+        <w:t xml:space="preserve"> "*.</w:t>
+      </w:r>
+      <w:proofErr w:type="spellStart"/>
+      <w:r>
+        <w:t>java</w:t>
+      </w:r>
+      <w:proofErr w:type="spellEnd"/>
+      <w:r>
+        <w:t>" -o -</w:t>
+      </w:r>
+      <w:proofErr w:type="spellStart"/>
+      <w:r>
+        <w:t>name</w:t>
+      </w:r>
+      <w:proofErr w:type="spellEnd"/>
+      <w:r>
+        <w:t xml:space="preserve"> "*.</w:t>
+      </w:r>
+      <w:proofErr w:type="spellStart"/>
+      <w:r>
+        <w:t>sql</w:t>
+      </w:r>
+      <w:proofErr w:type="spellEnd"/>
+      <w:r>
+        <w:t xml:space="preserve">" \) | </w:t>
+      </w:r>
+      <w:proofErr w:type="spellStart"/>
+      <w:r>
+        <w:t>sort</w:t>
+      </w:r>
+      <w:proofErr w:type="spellEnd"/>
+      <w:r>
+        <w:t xml:space="preserve"> | </w:t>
+      </w:r>
+      <w:proofErr w:type="spellStart"/>
+      <w:r>
+        <w:t>while</w:t>
+      </w:r>
+      <w:proofErr w:type="spellEnd"/>
+      <w:r>
+        <w:t xml:space="preserve"> </w:t>
+      </w:r>
+      <w:proofErr w:type="spellStart"/>
+      <w:r>
+        <w:t>read</w:t>
+      </w:r>
+      <w:proofErr w:type="spellEnd"/>
+      <w:r>
+        <w:t xml:space="preserve"> -r f; do</w:t>
+      </w:r>
+    </w:p>
+    <w:p>
+      <w:r>
+        <w:t xml:space="preserve">  </w:t>
+      </w:r>
+      <w:proofErr w:type="spellStart"/>
+      <w:r>
+        <w:t>echo</w:t>
+      </w:r>
+      <w:proofErr w:type="spellEnd"/>
+      <w:r>
+        <w:t xml:space="preserve"> "============================================================"</w:t>
+      </w:r>
+    </w:p>
+    <w:p>
+      <w:r>
+        <w:t xml:space="preserve">  </w:t>
+      </w:r>
+      <w:proofErr w:type="spellStart"/>
+      <w:r>
+        <w:t>echo</w:t>
+      </w:r>
+      <w:proofErr w:type="spellEnd"/>
+      <w:r>
+        <w:t xml:space="preserve"> "// FILE: $f"</w:t>
+      </w:r>
+    </w:p>
+    <w:p>
+      <w:r>
+        <w:t xml:space="preserve">  </w:t>
+      </w:r>
+      <w:proofErr w:type="spellStart"/>
+      <w:r>
+        <w:t>echo</w:t>
+      </w:r>
+      <w:proofErr w:type="spellEnd"/>
+      <w:r>
+        <w:t xml:space="preserve"> "============================================================"</w:t>
+      </w:r>
+    </w:p>
+    <w:p>
+      <w:r>
+        <w:t xml:space="preserve">  </w:t>
+      </w:r>
+      <w:proofErr w:type="spellStart"/>
+      <w:r>
+        <w:t>cat</w:t>
+      </w:r>
+      <w:proofErr w:type="spellEnd"/>
+      <w:r>
+        <w:t xml:space="preserve"> "$f"</w:t>
+      </w:r>
+    </w:p>
+    <w:p>
+      <w:r>
+        <w:t xml:space="preserve">  </w:t>
+      </w:r>
+      <w:proofErr w:type="spellStart"/>
+      <w:r>
+        <w:t>echo</w:t>
+      </w:r>
+      <w:proofErr w:type="spellEnd"/>
     </w:p>
     <w:p>
       <w:pPr>
@@ -217,8 +953,13 @@
           <w:bCs/>
         </w:rPr>
       </w:pPr>
-      <w:r>
-        <w:t>done &gt; all_content_with_paths05.txt</w:t>
+      <w:proofErr w:type="spellStart"/>
+      <w:r>
+        <w:t>done</w:t>
+      </w:r>
+      <w:proofErr w:type="spellEnd"/>
+      <w:r>
+        <w:t xml:space="preserve"> &gt; all_content_with_paths05.txt</w:t>
       </w:r>
       <w:r>
         <w:br/>
@@ -286,7 +1027,31 @@
     </w:p>
     <w:p>
       <w:r>
-        <w:t>Vou listar o que “vira padrão” em sistemas multi-tenant/SaaS com control plane + tenant plane.</w:t>
+        <w:t xml:space="preserve">Vou listar o que “vira padrão” em sistemas </w:t>
+      </w:r>
+      <w:proofErr w:type="spellStart"/>
+      <w:r>
+        <w:t>multi-tenant</w:t>
+      </w:r>
+      <w:proofErr w:type="spellEnd"/>
+      <w:r>
+        <w:t xml:space="preserve">/SaaS com </w:t>
+      </w:r>
+      <w:proofErr w:type="spellStart"/>
+      <w:r>
+        <w:t>control</w:t>
+      </w:r>
+      <w:proofErr w:type="spellEnd"/>
+      <w:r>
+        <w:t xml:space="preserve"> plane + </w:t>
+      </w:r>
+      <w:proofErr w:type="spellStart"/>
+      <w:r>
+        <w:t>tenant</w:t>
+      </w:r>
+      <w:proofErr w:type="spellEnd"/>
+      <w:r>
+        <w:t xml:space="preserve"> plane.</w:t>
       </w:r>
     </w:p>
     <w:p>
@@ -301,7 +1066,23 @@
           <w:b/>
           <w:bCs/>
         </w:rPr>
-        <w:t>1) Observabilidade (quase sempre vem junto com auditoria)</w:t>
+        <w:t xml:space="preserve">1) </w:t>
+      </w:r>
+      <w:proofErr w:type="spellStart"/>
+      <w:r>
+        <w:rPr>
+          <w:b/>
+          <w:bCs/>
+        </w:rPr>
+        <w:t>Observabilidade</w:t>
+      </w:r>
+      <w:proofErr w:type="spellEnd"/>
+      <w:r>
+        <w:rPr>
+          <w:b/>
+          <w:bCs/>
+        </w:rPr>
+        <w:t xml:space="preserve"> (quase sempre vem junto com auditoria)</w:t>
       </w:r>
     </w:p>
     <w:p>
@@ -319,8 +1100,53 @@
         <w:t>Logs estruturados</w:t>
       </w:r>
       <w:r>
-        <w:t xml:space="preserve"> (JSON), com traceId, accountId, tenantSchema, userId, endpoint, latency</w:t>
-      </w:r>
+        <w:t xml:space="preserve"> (JSON), com </w:t>
+      </w:r>
+      <w:proofErr w:type="spellStart"/>
+      <w:r>
+        <w:t>traceId</w:t>
+      </w:r>
+      <w:proofErr w:type="spellEnd"/>
+      <w:r>
+        <w:t xml:space="preserve">, </w:t>
+      </w:r>
+      <w:proofErr w:type="spellStart"/>
+      <w:r>
+        <w:t>accountId</w:t>
+      </w:r>
+      <w:proofErr w:type="spellEnd"/>
+      <w:r>
+        <w:t xml:space="preserve">, </w:t>
+      </w:r>
+      <w:proofErr w:type="spellStart"/>
+      <w:r>
+        <w:t>tenantSchema</w:t>
+      </w:r>
+      <w:proofErr w:type="spellEnd"/>
+      <w:r>
+        <w:t xml:space="preserve">, </w:t>
+      </w:r>
+      <w:proofErr w:type="spellStart"/>
+      <w:r>
+        <w:t>userId</w:t>
+      </w:r>
+      <w:proofErr w:type="spellEnd"/>
+      <w:r>
+        <w:t xml:space="preserve">, </w:t>
+      </w:r>
+      <w:proofErr w:type="spellStart"/>
+      <w:r>
+        <w:t>endpoint</w:t>
+      </w:r>
+      <w:proofErr w:type="spellEnd"/>
+      <w:r>
+        <w:t xml:space="preserve">, </w:t>
+      </w:r>
+      <w:proofErr w:type="spellStart"/>
+      <w:r>
+        <w:t>latency</w:t>
+      </w:r>
+      <w:proofErr w:type="spellEnd"/>
     </w:p>
     <w:p>
       <w:pPr>
@@ -329,6 +1155,7 @@
           <w:numId w:val="1"/>
         </w:numPr>
       </w:pPr>
+      <w:proofErr w:type="spellStart"/>
       <w:r>
         <w:rPr>
           <w:b/>
@@ -336,8 +1163,41 @@
         </w:rPr>
         <w:t>Metrics</w:t>
       </w:r>
-      <w:r>
-        <w:t xml:space="preserve"> (Prometheus/Micrometer): latência por endpoint, erros, throughput, queries lentas</w:t>
+      <w:proofErr w:type="spellEnd"/>
+      <w:r>
+        <w:t xml:space="preserve"> (</w:t>
+      </w:r>
+      <w:proofErr w:type="spellStart"/>
+      <w:r>
+        <w:t>Prometheus</w:t>
+      </w:r>
+      <w:proofErr w:type="spellEnd"/>
+      <w:r>
+        <w:t>/</w:t>
+      </w:r>
+      <w:proofErr w:type="spellStart"/>
+      <w:r>
+        <w:t>Micrometer</w:t>
+      </w:r>
+      <w:proofErr w:type="spellEnd"/>
+      <w:r>
+        <w:t xml:space="preserve">): latência por </w:t>
+      </w:r>
+      <w:proofErr w:type="spellStart"/>
+      <w:r>
+        <w:t>endpoint</w:t>
+      </w:r>
+      <w:proofErr w:type="spellEnd"/>
+      <w:r>
+        <w:t xml:space="preserve">, erros, </w:t>
+      </w:r>
+      <w:proofErr w:type="spellStart"/>
+      <w:r>
+        <w:t>throughput</w:t>
+      </w:r>
+      <w:proofErr w:type="spellEnd"/>
+      <w:r>
+        <w:t>, queries lentas</w:t>
       </w:r>
     </w:p>
     <w:p>
@@ -347,15 +1207,48 @@
           <w:numId w:val="1"/>
         </w:numPr>
       </w:pPr>
+      <w:proofErr w:type="spellStart"/>
       <w:r>
         <w:rPr>
           <w:b/>
           <w:bCs/>
         </w:rPr>
-        <w:t>Tracing distribuído</w:t>
-      </w:r>
-      <w:r>
-        <w:t xml:space="preserve"> (OpenTelemetry): request → service → DB</w:t>
+        <w:t>Tracing</w:t>
+      </w:r>
+      <w:proofErr w:type="spellEnd"/>
+      <w:r>
+        <w:rPr>
+          <w:b/>
+          <w:bCs/>
+        </w:rPr>
+        <w:t xml:space="preserve"> distribuído</w:t>
+      </w:r>
+      <w:r>
+        <w:t xml:space="preserve"> (</w:t>
+      </w:r>
+      <w:proofErr w:type="spellStart"/>
+      <w:r>
+        <w:t>OpenTelemetry</w:t>
+      </w:r>
+      <w:proofErr w:type="spellEnd"/>
+      <w:r>
+        <w:t xml:space="preserve">): </w:t>
+      </w:r>
+      <w:proofErr w:type="spellStart"/>
+      <w:r>
+        <w:t>request</w:t>
+      </w:r>
+      <w:proofErr w:type="spellEnd"/>
+      <w:r>
+        <w:t xml:space="preserve"> → </w:t>
+      </w:r>
+      <w:proofErr w:type="spellStart"/>
+      <w:r>
+        <w:t>service</w:t>
+      </w:r>
+      <w:proofErr w:type="spellEnd"/>
+      <w:r>
+        <w:t xml:space="preserve"> → DB</w:t>
       </w:r>
     </w:p>
     <w:p>
@@ -399,7 +1292,47 @@
         </w:numPr>
       </w:pPr>
       <w:r>
-        <w:t>“Error envelope” padrão (ex.: code, message, details, correlationId)</w:t>
+        <w:t>“</w:t>
+      </w:r>
+      <w:proofErr w:type="spellStart"/>
+      <w:r>
+        <w:t>Error</w:t>
+      </w:r>
+      <w:proofErr w:type="spellEnd"/>
+      <w:r>
+        <w:t xml:space="preserve"> envelope” padrão (ex.: </w:t>
+      </w:r>
+      <w:proofErr w:type="spellStart"/>
+      <w:r>
+        <w:t>code</w:t>
+      </w:r>
+      <w:proofErr w:type="spellEnd"/>
+      <w:r>
+        <w:t xml:space="preserve">, </w:t>
+      </w:r>
+      <w:proofErr w:type="spellStart"/>
+      <w:r>
+        <w:t>message</w:t>
+      </w:r>
+      <w:proofErr w:type="spellEnd"/>
+      <w:r>
+        <w:t xml:space="preserve">, </w:t>
+      </w:r>
+      <w:proofErr w:type="spellStart"/>
+      <w:r>
+        <w:t>details</w:t>
+      </w:r>
+      <w:proofErr w:type="spellEnd"/>
+      <w:r>
+        <w:t xml:space="preserve">, </w:t>
+      </w:r>
+      <w:proofErr w:type="spellStart"/>
+      <w:r>
+        <w:t>correlationId</w:t>
+      </w:r>
+      <w:proofErr w:type="spellEnd"/>
+      <w:r>
+        <w:t>)</w:t>
       </w:r>
     </w:p>
     <w:p>
@@ -421,7 +1354,15 @@
         </w:numPr>
       </w:pPr>
       <w:r>
-        <w:t>Validação de entrada (Bean Validation) + mensagens padronizadas</w:t>
+        <w:t xml:space="preserve">Validação de entrada (Bean </w:t>
+      </w:r>
+      <w:proofErr w:type="spellStart"/>
+      <w:r>
+        <w:t>Validation</w:t>
+      </w:r>
+      <w:proofErr w:type="spellEnd"/>
+      <w:r>
+        <w:t>) + mensagens padronizadas</w:t>
       </w:r>
     </w:p>
     <w:p>
@@ -469,10 +1410,27 @@
           <w:b/>
           <w:bCs/>
         </w:rPr>
-        <w:t>Rate limiting</w:t>
-      </w:r>
-      <w:r>
-        <w:t xml:space="preserve"> por tenant/usuário</w:t>
+        <w:t xml:space="preserve">Rate </w:t>
+      </w:r>
+      <w:proofErr w:type="spellStart"/>
+      <w:r>
+        <w:rPr>
+          <w:b/>
+          <w:bCs/>
+        </w:rPr>
+        <w:t>limiting</w:t>
+      </w:r>
+      <w:proofErr w:type="spellEnd"/>
+      <w:r>
+        <w:t xml:space="preserve"> por </w:t>
+      </w:r>
+      <w:proofErr w:type="spellStart"/>
+      <w:r>
+        <w:t>tenant</w:t>
+      </w:r>
+      <w:proofErr w:type="spellEnd"/>
+      <w:r>
+        <w:t>/usuário</w:t>
       </w:r>
     </w:p>
     <w:p>
@@ -482,6 +1440,7 @@
           <w:numId w:val="3"/>
         </w:numPr>
       </w:pPr>
+      <w:proofErr w:type="spellStart"/>
       <w:r>
         <w:rPr>
           <w:b/>
@@ -489,8 +1448,25 @@
         </w:rPr>
         <w:t>Idempotência</w:t>
       </w:r>
-      <w:r>
-        <w:t xml:space="preserve"> para endpoints sensíveis (pagamentos, webhooks, criação)</w:t>
+      <w:proofErr w:type="spellEnd"/>
+      <w:r>
+        <w:t xml:space="preserve"> para </w:t>
+      </w:r>
+      <w:proofErr w:type="spellStart"/>
+      <w:r>
+        <w:t>endpoints</w:t>
+      </w:r>
+      <w:proofErr w:type="spellEnd"/>
+      <w:r>
+        <w:t xml:space="preserve"> sensíveis (pagamentos, </w:t>
+      </w:r>
+      <w:proofErr w:type="spellStart"/>
+      <w:r>
+        <w:t>webhooks</w:t>
+      </w:r>
+      <w:proofErr w:type="spellEnd"/>
+      <w:r>
+        <w:t>, criação)</w:t>
       </w:r>
     </w:p>
     <w:p>
@@ -500,12 +1476,21 @@
           <w:numId w:val="3"/>
         </w:numPr>
       </w:pPr>
+      <w:proofErr w:type="spellStart"/>
       <w:r>
         <w:rPr>
           <w:b/>
           <w:bCs/>
         </w:rPr>
-        <w:t>Audit de acesso a dados sensíveis</w:t>
+        <w:t>Audit</w:t>
+      </w:r>
+      <w:proofErr w:type="spellEnd"/>
+      <w:r>
+        <w:rPr>
+          <w:b/>
+          <w:bCs/>
+        </w:rPr>
+        <w:t xml:space="preserve"> de acesso a dados sensíveis</w:t>
       </w:r>
       <w:r>
         <w:t xml:space="preserve"> (LGPD): quem exportou, quem consultou CPF/CNPJ etc.</w:t>
@@ -519,7 +1504,15 @@
         </w:numPr>
       </w:pPr>
       <w:r>
-        <w:t>Rotação de chaves / segredos (Vault/Secrets Manager)</w:t>
+        <w:t>Rotação de chaves / segredos (</w:t>
+      </w:r>
+      <w:proofErr w:type="spellStart"/>
+      <w:r>
+        <w:t>Vault</w:t>
+      </w:r>
+      <w:proofErr w:type="spellEnd"/>
+      <w:r>
+        <w:t>/Secrets Manager)</w:t>
       </w:r>
     </w:p>
     <w:p>
@@ -534,7 +1527,39 @@
           <w:b/>
           <w:bCs/>
         </w:rPr>
-        <w:t>4) Multi-tenancy hardening (bem típico)</w:t>
+        <w:t xml:space="preserve">4) </w:t>
+      </w:r>
+      <w:proofErr w:type="spellStart"/>
+      <w:r>
+        <w:rPr>
+          <w:b/>
+          <w:bCs/>
+        </w:rPr>
+        <w:t>Multi-tenancy</w:t>
+      </w:r>
+      <w:proofErr w:type="spellEnd"/>
+      <w:r>
+        <w:rPr>
+          <w:b/>
+          <w:bCs/>
+        </w:rPr>
+        <w:t xml:space="preserve"> </w:t>
+      </w:r>
+      <w:proofErr w:type="spellStart"/>
+      <w:r>
+        <w:rPr>
+          <w:b/>
+          <w:bCs/>
+        </w:rPr>
+        <w:t>hardening</w:t>
+      </w:r>
+      <w:proofErr w:type="spellEnd"/>
+      <w:r>
+        <w:rPr>
+          <w:b/>
+          <w:bCs/>
+        </w:rPr>
+        <w:t xml:space="preserve"> (bem típico)</w:t>
       </w:r>
     </w:p>
     <w:p>
@@ -545,7 +1570,23 @@
         </w:numPr>
       </w:pPr>
       <w:r>
-        <w:t>Garantias fortes de isolamento (ex.: “sempre setar schema no início da transação”)</w:t>
+        <w:t xml:space="preserve">Garantias fortes de isolamento (ex.: “sempre </w:t>
+      </w:r>
+      <w:proofErr w:type="spellStart"/>
+      <w:r>
+        <w:t>setar</w:t>
+      </w:r>
+      <w:proofErr w:type="spellEnd"/>
+      <w:r>
+        <w:t xml:space="preserve"> </w:t>
+      </w:r>
+      <w:proofErr w:type="spellStart"/>
+      <w:r>
+        <w:t>schema</w:t>
+      </w:r>
+      <w:proofErr w:type="spellEnd"/>
+      <w:r>
+        <w:t xml:space="preserve"> no início da transação”)</w:t>
       </w:r>
     </w:p>
     <w:p>
@@ -556,7 +1597,31 @@
         </w:numPr>
       </w:pPr>
       <w:r>
-        <w:t>“TenantContext leak prevention” (você já tem validações de escopo — ótimo)</w:t>
+        <w:t>“</w:t>
+      </w:r>
+      <w:proofErr w:type="spellStart"/>
+      <w:r>
+        <w:t>TenantContext</w:t>
+      </w:r>
+      <w:proofErr w:type="spellEnd"/>
+      <w:r>
+        <w:t xml:space="preserve"> </w:t>
+      </w:r>
+      <w:proofErr w:type="spellStart"/>
+      <w:r>
+        <w:t>leak</w:t>
+      </w:r>
+      <w:proofErr w:type="spellEnd"/>
+      <w:r>
+        <w:t xml:space="preserve"> </w:t>
+      </w:r>
+      <w:proofErr w:type="spellStart"/>
+      <w:r>
+        <w:t>prevention</w:t>
+      </w:r>
+      <w:proofErr w:type="spellEnd"/>
+      <w:r>
+        <w:t>” (você já tem validações de escopo — ótimo)</w:t>
       </w:r>
     </w:p>
     <w:p>
@@ -567,8 +1632,21 @@
         </w:numPr>
       </w:pPr>
       <w:r>
-        <w:t>Estratégia de migração de schemas e versionamento por tenant</w:t>
-      </w:r>
+        <w:t xml:space="preserve">Estratégia de migração de </w:t>
+      </w:r>
+      <w:proofErr w:type="spellStart"/>
+      <w:r>
+        <w:t>schemas</w:t>
+      </w:r>
+      <w:proofErr w:type="spellEnd"/>
+      <w:r>
+        <w:t xml:space="preserve"> e versionamento por </w:t>
+      </w:r>
+      <w:proofErr w:type="spellStart"/>
+      <w:r>
+        <w:t>tenant</w:t>
+      </w:r>
+      <w:proofErr w:type="spellEnd"/>
     </w:p>
     <w:p>
       <w:pPr>
@@ -578,7 +1656,47 @@
         </w:numPr>
       </w:pPr>
       <w:r>
-        <w:t>“Tenant bootstrap” transacional (criar schema + migrate + seed mínimo)</w:t>
+        <w:t>“</w:t>
+      </w:r>
+      <w:proofErr w:type="spellStart"/>
+      <w:r>
+        <w:t>Tenant</w:t>
+      </w:r>
+      <w:proofErr w:type="spellEnd"/>
+      <w:r>
+        <w:t xml:space="preserve"> </w:t>
+      </w:r>
+      <w:proofErr w:type="spellStart"/>
+      <w:r>
+        <w:t>bootstrap</w:t>
+      </w:r>
+      <w:proofErr w:type="spellEnd"/>
+      <w:r>
+        <w:t xml:space="preserve">” transacional (criar </w:t>
+      </w:r>
+      <w:proofErr w:type="spellStart"/>
+      <w:r>
+        <w:t>schema</w:t>
+      </w:r>
+      <w:proofErr w:type="spellEnd"/>
+      <w:r>
+        <w:t xml:space="preserve"> + </w:t>
+      </w:r>
+      <w:proofErr w:type="spellStart"/>
+      <w:r>
+        <w:t>migrate</w:t>
+      </w:r>
+      <w:proofErr w:type="spellEnd"/>
+      <w:r>
+        <w:t xml:space="preserve"> + </w:t>
+      </w:r>
+      <w:proofErr w:type="spellStart"/>
+      <w:r>
+        <w:t>seed</w:t>
+      </w:r>
+      <w:proofErr w:type="spellEnd"/>
+      <w:r>
+        <w:t xml:space="preserve"> mínimo)</w:t>
       </w:r>
     </w:p>
     <w:p>
@@ -604,7 +1722,15 @@
         </w:numPr>
       </w:pPr>
       <w:r>
-        <w:t>Índices e constraints (você já está forte aqui)</w:t>
+        <w:t xml:space="preserve">Índices e </w:t>
+      </w:r>
+      <w:proofErr w:type="spellStart"/>
+      <w:r>
+        <w:t>constraints</w:t>
+      </w:r>
+      <w:proofErr w:type="spellEnd"/>
+      <w:r>
+        <w:t xml:space="preserve"> (você já está forte aqui)</w:t>
       </w:r>
     </w:p>
     <w:p>
@@ -615,7 +1741,31 @@
         </w:numPr>
       </w:pPr>
       <w:r>
-        <w:t>“Optimistic locking” (@Version) para evitar lost update em operações críticas</w:t>
+        <w:t>“</w:t>
+      </w:r>
+      <w:proofErr w:type="spellStart"/>
+      <w:r>
+        <w:t>Optimistic</w:t>
+      </w:r>
+      <w:proofErr w:type="spellEnd"/>
+      <w:r>
+        <w:t xml:space="preserve"> </w:t>
+      </w:r>
+      <w:proofErr w:type="spellStart"/>
+      <w:r>
+        <w:t>locking</w:t>
+      </w:r>
+      <w:proofErr w:type="spellEnd"/>
+      <w:r>
+        <w:t xml:space="preserve">” (@Version) para evitar </w:t>
+      </w:r>
+      <w:proofErr w:type="spellStart"/>
+      <w:r>
+        <w:t>lost</w:t>
+      </w:r>
+      <w:proofErr w:type="spellEnd"/>
+      <w:r>
+        <w:t xml:space="preserve"> update em operações críticas</w:t>
       </w:r>
     </w:p>
     <w:p>
@@ -637,7 +1787,23 @@
         </w:numPr>
       </w:pPr>
       <w:r>
-        <w:t>Cache (Caffeine/Redis) para reads frequentes</w:t>
+        <w:t>Cache (</w:t>
+      </w:r>
+      <w:proofErr w:type="spellStart"/>
+      <w:r>
+        <w:t>Caffeine</w:t>
+      </w:r>
+      <w:proofErr w:type="spellEnd"/>
+      <w:r>
+        <w:t xml:space="preserve">/Redis) para </w:t>
+      </w:r>
+      <w:proofErr w:type="spellStart"/>
+      <w:r>
+        <w:t>reads</w:t>
+      </w:r>
+      <w:proofErr w:type="spellEnd"/>
+      <w:r>
+        <w:t xml:space="preserve"> frequentes</w:t>
       </w:r>
     </w:p>
     <w:p>
@@ -662,8 +1828,21 @@
           <w:numId w:val="6"/>
         </w:numPr>
       </w:pPr>
-      <w:r>
-        <w:t>Outbox pattern (se você for integrar com pagamentos/marketplaces)</w:t>
+      <w:proofErr w:type="spellStart"/>
+      <w:r>
+        <w:t>Outbox</w:t>
+      </w:r>
+      <w:proofErr w:type="spellEnd"/>
+      <w:r>
+        <w:t xml:space="preserve"> </w:t>
+      </w:r>
+      <w:proofErr w:type="spellStart"/>
+      <w:r>
+        <w:t>pattern</w:t>
+      </w:r>
+      <w:proofErr w:type="spellEnd"/>
+      <w:r>
+        <w:t xml:space="preserve"> (se você for integrar com pagamentos/marketplaces)</w:t>
       </w:r>
     </w:p>
     <w:p>
@@ -684,8 +1863,29 @@
           <w:numId w:val="6"/>
         </w:numPr>
       </w:pPr>
-      <w:r>
-        <w:t>Retentativas com backoff, dead-letter, etc.</w:t>
+      <w:proofErr w:type="spellStart"/>
+      <w:r>
+        <w:t>Retentativas</w:t>
+      </w:r>
+      <w:proofErr w:type="spellEnd"/>
+      <w:r>
+        <w:t xml:space="preserve"> com </w:t>
+      </w:r>
+      <w:proofErr w:type="spellStart"/>
+      <w:r>
+        <w:t>backoff</w:t>
+      </w:r>
+      <w:proofErr w:type="spellEnd"/>
+      <w:r>
+        <w:t xml:space="preserve">, </w:t>
+      </w:r>
+      <w:proofErr w:type="spellStart"/>
+      <w:r>
+        <w:t>dead-letter</w:t>
+      </w:r>
+      <w:proofErr w:type="spellEnd"/>
+      <w:r>
+        <w:t>, etc.</w:t>
       </w:r>
     </w:p>
     <w:p>
@@ -711,7 +1911,23 @@
         </w:numPr>
       </w:pPr>
       <w:r>
-        <w:t>Testes: unit (domínio), integração (repos), e2e (API)</w:t>
+        <w:t xml:space="preserve">Testes: </w:t>
+      </w:r>
+      <w:proofErr w:type="spellStart"/>
+      <w:r>
+        <w:t>unit</w:t>
+      </w:r>
+      <w:proofErr w:type="spellEnd"/>
+      <w:r>
+        <w:t xml:space="preserve"> (domínio), integração (</w:t>
+      </w:r>
+      <w:proofErr w:type="spellStart"/>
+      <w:r>
+        <w:t>repos</w:t>
+      </w:r>
+      <w:proofErr w:type="spellEnd"/>
+      <w:r>
+        <w:t>), e2e (API)</w:t>
       </w:r>
     </w:p>
     <w:p>
@@ -722,7 +1938,15 @@
         </w:numPr>
       </w:pPr>
       <w:r>
-        <w:t>Migrações de dados (seeding) e ambientes</w:t>
+        <w:t>Migrações de dados (</w:t>
+      </w:r>
+      <w:proofErr w:type="spellStart"/>
+      <w:r>
+        <w:t>seeding</w:t>
+      </w:r>
+      <w:proofErr w:type="spellEnd"/>
+      <w:r>
+        <w:t>) e ambientes</w:t>
       </w:r>
     </w:p>
     <w:p>
@@ -744,7 +1968,15 @@
         </w:numPr>
       </w:pPr>
       <w:r>
-        <w:t>Documentação de API (OpenAPI/Swagger)</w:t>
+        <w:t>Documentação de API (</w:t>
+      </w:r>
+      <w:proofErr w:type="spellStart"/>
+      <w:r>
+        <w:t>OpenAPI</w:t>
+      </w:r>
+      <w:proofErr w:type="spellEnd"/>
+      <w:r>
+        <w:t>/Swagger)</w:t>
       </w:r>
     </w:p>
     <w:p/>

</xml_diff>

<commit_message>
ajustado para evitar boundary violation
</commit_message>
<xml_diff>
--- a/meu prompt de verificacao.docx
+++ b/meu prompt de verificacao.docx
@@ -501,7 +501,37 @@
     </w:p>
     <w:p>
       <w:r>
-        <w:t>14) Eu troquei o login usando o campo ‘</w:t>
+        <w:t>14) Sugira tipagem onde for conveniente e</w:t>
+      </w:r>
+      <w:r>
+        <w:t xml:space="preserve"> </w:t>
+      </w:r>
+      <w:r>
+        <w:t xml:space="preserve">onde já estiver </w:t>
+      </w:r>
+      <w:proofErr w:type="spellStart"/>
+      <w:r>
+        <w:t>tipado</w:t>
+      </w:r>
+      <w:proofErr w:type="spellEnd"/>
+      <w:r>
+        <w:t xml:space="preserve"> manter tipagem e ajustar para DDD/</w:t>
+      </w:r>
+      <w:proofErr w:type="spellStart"/>
+      <w:r>
+        <w:t>layered</w:t>
+      </w:r>
+      <w:proofErr w:type="spellEnd"/>
+    </w:p>
+    <w:p>
+      <w:r>
+        <w:t>1</w:t>
+      </w:r>
+      <w:r>
+        <w:t>5</w:t>
+      </w:r>
+      <w:r>
+        <w:t>) Eu troquei o login usando o campo ‘</w:t>
       </w:r>
       <w:proofErr w:type="spellStart"/>
       <w:r>
@@ -715,7 +745,7 @@
         <w:t>1</w:t>
       </w:r>
       <w:r>
-        <w:t>5</w:t>
+        <w:t>6</w:t>
       </w:r>
       <w:r>
         <w:t xml:space="preserve">) </w:t>
@@ -737,15 +767,7 @@
       </w:r>
       <w:proofErr w:type="spellEnd"/>
       <w:r>
-        <w:t xml:space="preserve"> para </w:t>
-      </w:r>
-      <w:proofErr w:type="gramStart"/>
-      <w:r>
-        <w:t>deixar</w:t>
-      </w:r>
-      <w:proofErr w:type="gramEnd"/>
-      <w:r>
-        <w:t xml:space="preserve"> mas DDD/</w:t>
+        <w:t xml:space="preserve"> para deixar mas DDD/</w:t>
       </w:r>
       <w:proofErr w:type="spellStart"/>
       <w:r>
@@ -3660,7 +3682,6 @@
   <w:style w:type="character" w:default="1" w:styleId="Fontepargpadro">
     <w:name w:val="Default Paragraph Font"/>
     <w:uiPriority w:val="1"/>
-    <w:semiHidden/>
     <w:unhideWhenUsed/>
   </w:style>
   <w:style w:type="table" w:default="1" w:styleId="Tabelanormal">

</xml_diff>

<commit_message>
cria conta, loga tenant, consulta /me
</commit_message>
<xml_diff>
--- a/meu prompt de verificacao.docx
+++ b/meu prompt de verificacao.docx
@@ -504,10 +504,7 @@
         <w:t>14) Sugira tipagem onde for conveniente e</w:t>
       </w:r>
       <w:r>
-        <w:t xml:space="preserve"> </w:t>
-      </w:r>
-      <w:r>
-        <w:t xml:space="preserve">onde já estiver </w:t>
+        <w:t xml:space="preserve"> onde já estiver </w:t>
       </w:r>
       <w:proofErr w:type="spellStart"/>
       <w:r>
@@ -767,7 +764,15 @@
       </w:r>
       <w:proofErr w:type="spellEnd"/>
       <w:r>
-        <w:t xml:space="preserve"> para deixar mas DDD/</w:t>
+        <w:t xml:space="preserve"> para </w:t>
+      </w:r>
+      <w:proofErr w:type="gramStart"/>
+      <w:r>
+        <w:t>deixar</w:t>
+      </w:r>
+      <w:proofErr w:type="gramEnd"/>
+      <w:r>
+        <w:t xml:space="preserve"> mas DDD/</w:t>
       </w:r>
       <w:proofErr w:type="spellStart"/>
       <w:r>
@@ -802,6 +807,1021 @@
         <w:t xml:space="preserve"> coloque aqui</w:t>
       </w:r>
     </w:p>
+    <w:p/>
+    <w:p/>
+    <w:p/>
+    <w:p/>
+    <w:p/>
+    <w:p/>
+    <w:p/>
+    <w:p/>
+    <w:p/>
+    <w:p/>
+    <w:p/>
+    <w:p/>
+    <w:p/>
+    <w:p/>
+    <w:p/>
+    <w:p/>
+    <w:p/>
+    <w:p/>
+    <w:p/>
+    <w:p/>
+    <w:p/>
+    <w:p/>
+    <w:p/>
+    <w:p>
+      <w:r>
+        <w:br/>
+      </w:r>
+      <w:r>
+        <w:t xml:space="preserve">lista todo o </w:t>
+      </w:r>
+      <w:proofErr w:type="spellStart"/>
+      <w:r>
+        <w:t>conteudo</w:t>
+      </w:r>
+      <w:proofErr w:type="spellEnd"/>
+      <w:r>
+        <w:t xml:space="preserve"> dos arquivos com cabeçalhos e com vários detalhes</w:t>
+      </w:r>
+    </w:p>
+    <w:p>
+      <w:r>
+        <w:t>{</w:t>
+      </w:r>
+    </w:p>
+    <w:p>
+      <w:r>
+        <w:t xml:space="preserve">  </w:t>
+      </w:r>
+      <w:proofErr w:type="spellStart"/>
+      <w:r>
+        <w:t>echo</w:t>
+      </w:r>
+      <w:proofErr w:type="spellEnd"/>
+      <w:r>
+        <w:t xml:space="preserve"> "### PROJECT FILE INDEX"</w:t>
+      </w:r>
+    </w:p>
+    <w:p>
+      <w:r>
+        <w:t xml:space="preserve">  </w:t>
+      </w:r>
+      <w:proofErr w:type="spellStart"/>
+      <w:proofErr w:type="gramStart"/>
+      <w:r>
+        <w:t>find</w:t>
+      </w:r>
+      <w:proofErr w:type="spellEnd"/>
+      <w:r>
+        <w:t xml:space="preserve"> .</w:t>
+      </w:r>
+      <w:proofErr w:type="gramEnd"/>
+      <w:r>
+        <w:t xml:space="preserve"> -</w:t>
+      </w:r>
+      <w:proofErr w:type="spellStart"/>
+      <w:proofErr w:type="gramStart"/>
+      <w:r>
+        <w:t>type</w:t>
+      </w:r>
+      <w:proofErr w:type="spellEnd"/>
+      <w:proofErr w:type="gramEnd"/>
+      <w:r>
+        <w:t xml:space="preserve"> f \</w:t>
+      </w:r>
+    </w:p>
+    <w:p>
+      <w:r>
+        <w:t xml:space="preserve">    -</w:t>
+      </w:r>
+      <w:proofErr w:type="spellStart"/>
+      <w:proofErr w:type="gramStart"/>
+      <w:r>
+        <w:t>not</w:t>
+      </w:r>
+      <w:proofErr w:type="spellEnd"/>
+      <w:r>
+        <w:t xml:space="preserve"> -path</w:t>
+      </w:r>
+      <w:proofErr w:type="gramEnd"/>
+      <w:r>
+        <w:t xml:space="preserve"> </w:t>
+      </w:r>
+      <w:proofErr w:type="gramStart"/>
+      <w:r>
+        <w:t>"./</w:t>
+      </w:r>
+      <w:proofErr w:type="gramEnd"/>
+      <w:r>
+        <w:t>target/*" \</w:t>
+      </w:r>
+    </w:p>
+    <w:p>
+      <w:r>
+        <w:t xml:space="preserve">    </w:t>
+      </w:r>
+      <w:proofErr w:type="gramStart"/>
+      <w:r>
+        <w:t>\( -</w:t>
+      </w:r>
+      <w:proofErr w:type="spellStart"/>
+      <w:proofErr w:type="gramEnd"/>
+      <w:r>
+        <w:t>name</w:t>
+      </w:r>
+      <w:proofErr w:type="spellEnd"/>
+      <w:r>
+        <w:t xml:space="preserve"> "*.</w:t>
+      </w:r>
+      <w:proofErr w:type="spellStart"/>
+      <w:r>
+        <w:t>java</w:t>
+      </w:r>
+      <w:proofErr w:type="spellEnd"/>
+      <w:r>
+        <w:t>" \</w:t>
+      </w:r>
+    </w:p>
+    <w:p>
+      <w:r>
+        <w:t xml:space="preserve">       -</w:t>
+      </w:r>
+      <w:proofErr w:type="gramStart"/>
+      <w:r>
+        <w:t>o</w:t>
+      </w:r>
+      <w:proofErr w:type="gramEnd"/>
+      <w:r>
+        <w:t xml:space="preserve"> -path </w:t>
+      </w:r>
+      <w:proofErr w:type="gramStart"/>
+      <w:r>
+        <w:t>"./</w:t>
+      </w:r>
+      <w:proofErr w:type="spellStart"/>
+      <w:proofErr w:type="gramEnd"/>
+      <w:r>
+        <w:t>src</w:t>
+      </w:r>
+      <w:proofErr w:type="spellEnd"/>
+      <w:r>
+        <w:t>/</w:t>
+      </w:r>
+      <w:proofErr w:type="spellStart"/>
+      <w:r>
+        <w:t>main</w:t>
+      </w:r>
+      <w:proofErr w:type="spellEnd"/>
+      <w:r>
+        <w:t>/</w:t>
+      </w:r>
+      <w:proofErr w:type="spellStart"/>
+      <w:r>
+        <w:t>resources</w:t>
+      </w:r>
+      <w:proofErr w:type="spellEnd"/>
+      <w:r>
+        <w:t>/</w:t>
+      </w:r>
+      <w:proofErr w:type="spellStart"/>
+      <w:r>
+        <w:t>db</w:t>
+      </w:r>
+      <w:proofErr w:type="spellEnd"/>
+      <w:r>
+        <w:t>/</w:t>
+      </w:r>
+      <w:proofErr w:type="spellStart"/>
+      <w:r>
+        <w:t>migration</w:t>
+      </w:r>
+      <w:proofErr w:type="spellEnd"/>
+      <w:r>
+        <w:t>/*/V*.</w:t>
+      </w:r>
+      <w:proofErr w:type="spellStart"/>
+      <w:r>
+        <w:t>sql</w:t>
+      </w:r>
+      <w:proofErr w:type="spellEnd"/>
+      <w:r>
+        <w:t>" \</w:t>
+      </w:r>
+    </w:p>
+    <w:p>
+      <w:r>
+        <w:t xml:space="preserve">       -</w:t>
+      </w:r>
+      <w:proofErr w:type="gramStart"/>
+      <w:r>
+        <w:t>o</w:t>
+      </w:r>
+      <w:proofErr w:type="gramEnd"/>
+      <w:r>
+        <w:t xml:space="preserve"> -path "./pom.xml" \</w:t>
+      </w:r>
+    </w:p>
+    <w:p>
+      <w:r>
+        <w:t xml:space="preserve">       -</w:t>
+      </w:r>
+      <w:proofErr w:type="gramStart"/>
+      <w:r>
+        <w:t>o</w:t>
+      </w:r>
+      <w:proofErr w:type="gramEnd"/>
+      <w:r>
+        <w:t xml:space="preserve"> -path "./</w:t>
+      </w:r>
+      <w:proofErr w:type="spellStart"/>
+      <w:r>
+        <w:t>src</w:t>
+      </w:r>
+      <w:proofErr w:type="spellEnd"/>
+      <w:r>
+        <w:t>/</w:t>
+      </w:r>
+      <w:proofErr w:type="spellStart"/>
+      <w:r>
+        <w:t>main</w:t>
+      </w:r>
+      <w:proofErr w:type="spellEnd"/>
+      <w:r>
+        <w:t>/</w:t>
+      </w:r>
+      <w:proofErr w:type="spellStart"/>
+      <w:r>
+        <w:t>resources</w:t>
+      </w:r>
+      <w:proofErr w:type="spellEnd"/>
+      <w:r>
+        <w:t>/</w:t>
+      </w:r>
+      <w:proofErr w:type="spellStart"/>
+      <w:r>
+        <w:t>application.properties</w:t>
+      </w:r>
+      <w:proofErr w:type="spellEnd"/>
+      <w:r>
+        <w:t>" \</w:t>
+      </w:r>
+    </w:p>
+    <w:p>
+      <w:r>
+        <w:t xml:space="preserve">       -</w:t>
+      </w:r>
+      <w:proofErr w:type="gramStart"/>
+      <w:r>
+        <w:t>o</w:t>
+      </w:r>
+      <w:proofErr w:type="gramEnd"/>
+      <w:r>
+        <w:t xml:space="preserve"> -path "./</w:t>
+      </w:r>
+      <w:proofErr w:type="spellStart"/>
+      <w:r>
+        <w:t>src</w:t>
+      </w:r>
+      <w:proofErr w:type="spellEnd"/>
+      <w:r>
+        <w:t>/</w:t>
+      </w:r>
+      <w:proofErr w:type="spellStart"/>
+      <w:r>
+        <w:t>main</w:t>
+      </w:r>
+      <w:proofErr w:type="spellEnd"/>
+      <w:r>
+        <w:t>/</w:t>
+      </w:r>
+      <w:proofErr w:type="spellStart"/>
+      <w:r>
+        <w:t>resources</w:t>
+      </w:r>
+      <w:proofErr w:type="spellEnd"/>
+      <w:r>
+        <w:t>/</w:t>
+      </w:r>
+      <w:proofErr w:type="spellStart"/>
+      <w:r>
+        <w:t>application-dev.properties</w:t>
+      </w:r>
+      <w:proofErr w:type="spellEnd"/>
+      <w:r>
+        <w:t>" \</w:t>
+      </w:r>
+    </w:p>
+    <w:p>
+      <w:r>
+        <w:t xml:space="preserve">    \) | </w:t>
+      </w:r>
+      <w:proofErr w:type="spellStart"/>
+      <w:r>
+        <w:t>sort</w:t>
+      </w:r>
+      <w:proofErr w:type="spellEnd"/>
+    </w:p>
+    <w:p/>
+    <w:p>
+      <w:r>
+        <w:t xml:space="preserve">  </w:t>
+      </w:r>
+      <w:proofErr w:type="spellStart"/>
+      <w:r>
+        <w:t>echo</w:t>
+      </w:r>
+      <w:proofErr w:type="spellEnd"/>
+    </w:p>
+    <w:p>
+      <w:r>
+        <w:t xml:space="preserve">  </w:t>
+      </w:r>
+      <w:proofErr w:type="spellStart"/>
+      <w:r>
+        <w:t>echo</w:t>
+      </w:r>
+      <w:proofErr w:type="spellEnd"/>
+      <w:r>
+        <w:t xml:space="preserve"> "### FILE CONTENTS"</w:t>
+      </w:r>
+    </w:p>
+    <w:p>
+      <w:r>
+        <w:t xml:space="preserve">  </w:t>
+      </w:r>
+      <w:proofErr w:type="spellStart"/>
+      <w:r>
+        <w:t>echo</w:t>
+      </w:r>
+      <w:proofErr w:type="spellEnd"/>
+    </w:p>
+    <w:p/>
+    <w:p>
+      <w:r>
+        <w:t xml:space="preserve">  </w:t>
+      </w:r>
+      <w:proofErr w:type="spellStart"/>
+      <w:proofErr w:type="gramStart"/>
+      <w:r>
+        <w:t>find</w:t>
+      </w:r>
+      <w:proofErr w:type="spellEnd"/>
+      <w:r>
+        <w:t xml:space="preserve"> .</w:t>
+      </w:r>
+      <w:proofErr w:type="gramEnd"/>
+      <w:r>
+        <w:t xml:space="preserve"> -</w:t>
+      </w:r>
+      <w:proofErr w:type="spellStart"/>
+      <w:proofErr w:type="gramStart"/>
+      <w:r>
+        <w:t>type</w:t>
+      </w:r>
+      <w:proofErr w:type="spellEnd"/>
+      <w:proofErr w:type="gramEnd"/>
+      <w:r>
+        <w:t xml:space="preserve"> f \</w:t>
+      </w:r>
+    </w:p>
+    <w:p>
+      <w:r>
+        <w:t xml:space="preserve">    -</w:t>
+      </w:r>
+      <w:proofErr w:type="spellStart"/>
+      <w:proofErr w:type="gramStart"/>
+      <w:r>
+        <w:t>not</w:t>
+      </w:r>
+      <w:proofErr w:type="spellEnd"/>
+      <w:r>
+        <w:t xml:space="preserve"> -path</w:t>
+      </w:r>
+      <w:proofErr w:type="gramEnd"/>
+      <w:r>
+        <w:t xml:space="preserve"> </w:t>
+      </w:r>
+      <w:proofErr w:type="gramStart"/>
+      <w:r>
+        <w:t>"./</w:t>
+      </w:r>
+      <w:proofErr w:type="gramEnd"/>
+      <w:r>
+        <w:t>target/*" \</w:t>
+      </w:r>
+    </w:p>
+    <w:p>
+      <w:r>
+        <w:t xml:space="preserve">    </w:t>
+      </w:r>
+      <w:proofErr w:type="gramStart"/>
+      <w:r>
+        <w:t>\( -</w:t>
+      </w:r>
+      <w:proofErr w:type="spellStart"/>
+      <w:proofErr w:type="gramEnd"/>
+      <w:r>
+        <w:t>name</w:t>
+      </w:r>
+      <w:proofErr w:type="spellEnd"/>
+      <w:r>
+        <w:t xml:space="preserve"> "*.</w:t>
+      </w:r>
+      <w:proofErr w:type="spellStart"/>
+      <w:r>
+        <w:t>java</w:t>
+      </w:r>
+      <w:proofErr w:type="spellEnd"/>
+      <w:r>
+        <w:t>" \</w:t>
+      </w:r>
+    </w:p>
+    <w:p>
+      <w:r>
+        <w:t xml:space="preserve">       -</w:t>
+      </w:r>
+      <w:proofErr w:type="gramStart"/>
+      <w:r>
+        <w:t>o</w:t>
+      </w:r>
+      <w:proofErr w:type="gramEnd"/>
+      <w:r>
+        <w:t xml:space="preserve"> -path </w:t>
+      </w:r>
+      <w:proofErr w:type="gramStart"/>
+      <w:r>
+        <w:t>"./</w:t>
+      </w:r>
+      <w:proofErr w:type="spellStart"/>
+      <w:proofErr w:type="gramEnd"/>
+      <w:r>
+        <w:t>src</w:t>
+      </w:r>
+      <w:proofErr w:type="spellEnd"/>
+      <w:r>
+        <w:t>/</w:t>
+      </w:r>
+      <w:proofErr w:type="spellStart"/>
+      <w:r>
+        <w:t>main</w:t>
+      </w:r>
+      <w:proofErr w:type="spellEnd"/>
+      <w:r>
+        <w:t>/</w:t>
+      </w:r>
+      <w:proofErr w:type="spellStart"/>
+      <w:r>
+        <w:t>resources</w:t>
+      </w:r>
+      <w:proofErr w:type="spellEnd"/>
+      <w:r>
+        <w:t>/</w:t>
+      </w:r>
+      <w:proofErr w:type="spellStart"/>
+      <w:r>
+        <w:t>db</w:t>
+      </w:r>
+      <w:proofErr w:type="spellEnd"/>
+      <w:r>
+        <w:t>/</w:t>
+      </w:r>
+      <w:proofErr w:type="spellStart"/>
+      <w:r>
+        <w:t>migration</w:t>
+      </w:r>
+      <w:proofErr w:type="spellEnd"/>
+      <w:r>
+        <w:t>/*/V*.</w:t>
+      </w:r>
+      <w:proofErr w:type="spellStart"/>
+      <w:r>
+        <w:t>sql</w:t>
+      </w:r>
+      <w:proofErr w:type="spellEnd"/>
+      <w:r>
+        <w:t>" \</w:t>
+      </w:r>
+    </w:p>
+    <w:p>
+      <w:r>
+        <w:t xml:space="preserve">       -</w:t>
+      </w:r>
+      <w:proofErr w:type="gramStart"/>
+      <w:r>
+        <w:t>o</w:t>
+      </w:r>
+      <w:proofErr w:type="gramEnd"/>
+      <w:r>
+        <w:t xml:space="preserve"> -path "./pom.xml" \</w:t>
+      </w:r>
+    </w:p>
+    <w:p>
+      <w:r>
+        <w:t xml:space="preserve">       -</w:t>
+      </w:r>
+      <w:proofErr w:type="gramStart"/>
+      <w:r>
+        <w:t>o</w:t>
+      </w:r>
+      <w:proofErr w:type="gramEnd"/>
+      <w:r>
+        <w:t xml:space="preserve"> -path "./</w:t>
+      </w:r>
+      <w:proofErr w:type="spellStart"/>
+      <w:r>
+        <w:t>src</w:t>
+      </w:r>
+      <w:proofErr w:type="spellEnd"/>
+      <w:r>
+        <w:t>/</w:t>
+      </w:r>
+      <w:proofErr w:type="spellStart"/>
+      <w:r>
+        <w:t>main</w:t>
+      </w:r>
+      <w:proofErr w:type="spellEnd"/>
+      <w:r>
+        <w:t>/</w:t>
+      </w:r>
+      <w:proofErr w:type="spellStart"/>
+      <w:r>
+        <w:t>resources</w:t>
+      </w:r>
+      <w:proofErr w:type="spellEnd"/>
+      <w:r>
+        <w:t>/</w:t>
+      </w:r>
+      <w:proofErr w:type="spellStart"/>
+      <w:r>
+        <w:t>application.properties</w:t>
+      </w:r>
+      <w:proofErr w:type="spellEnd"/>
+      <w:r>
+        <w:t>" \</w:t>
+      </w:r>
+    </w:p>
+    <w:p>
+      <w:r>
+        <w:t xml:space="preserve">       -</w:t>
+      </w:r>
+      <w:proofErr w:type="gramStart"/>
+      <w:r>
+        <w:t>o</w:t>
+      </w:r>
+      <w:proofErr w:type="gramEnd"/>
+      <w:r>
+        <w:t xml:space="preserve"> -path "./</w:t>
+      </w:r>
+      <w:proofErr w:type="spellStart"/>
+      <w:r>
+        <w:t>src</w:t>
+      </w:r>
+      <w:proofErr w:type="spellEnd"/>
+      <w:r>
+        <w:t>/</w:t>
+      </w:r>
+      <w:proofErr w:type="spellStart"/>
+      <w:r>
+        <w:t>main</w:t>
+      </w:r>
+      <w:proofErr w:type="spellEnd"/>
+      <w:r>
+        <w:t>/</w:t>
+      </w:r>
+      <w:proofErr w:type="spellStart"/>
+      <w:r>
+        <w:t>resources</w:t>
+      </w:r>
+      <w:proofErr w:type="spellEnd"/>
+      <w:r>
+        <w:t>/</w:t>
+      </w:r>
+      <w:proofErr w:type="spellStart"/>
+      <w:r>
+        <w:t>application-dev.properties</w:t>
+      </w:r>
+      <w:proofErr w:type="spellEnd"/>
+      <w:r>
+        <w:t>" \</w:t>
+      </w:r>
+    </w:p>
+    <w:p>
+      <w:r>
+        <w:t xml:space="preserve">    \) | </w:t>
+      </w:r>
+      <w:proofErr w:type="spellStart"/>
+      <w:r>
+        <w:t>sort</w:t>
+      </w:r>
+      <w:proofErr w:type="spellEnd"/>
+      <w:r>
+        <w:t xml:space="preserve"> | </w:t>
+      </w:r>
+      <w:proofErr w:type="spellStart"/>
+      <w:r>
+        <w:t>while</w:t>
+      </w:r>
+      <w:proofErr w:type="spellEnd"/>
+      <w:r>
+        <w:t xml:space="preserve"> IFS= </w:t>
+      </w:r>
+      <w:proofErr w:type="spellStart"/>
+      <w:r>
+        <w:t>read</w:t>
+      </w:r>
+      <w:proofErr w:type="spellEnd"/>
+      <w:r>
+        <w:t xml:space="preserve"> -r f; do</w:t>
+      </w:r>
+    </w:p>
+    <w:p>
+      <w:r>
+        <w:t xml:space="preserve">      </w:t>
+      </w:r>
+      <w:proofErr w:type="spellStart"/>
+      <w:r>
+        <w:t>echo</w:t>
+      </w:r>
+      <w:proofErr w:type="spellEnd"/>
+      <w:r>
+        <w:t xml:space="preserve"> "============================================================"</w:t>
+      </w:r>
+    </w:p>
+    <w:p>
+      <w:r>
+        <w:t xml:space="preserve">      </w:t>
+      </w:r>
+      <w:proofErr w:type="spellStart"/>
+      <w:r>
+        <w:t>echo</w:t>
+      </w:r>
+      <w:proofErr w:type="spellEnd"/>
+      <w:r>
+        <w:t xml:space="preserve"> "### FILE: $f"</w:t>
+      </w:r>
+    </w:p>
+    <w:p>
+      <w:r>
+        <w:t xml:space="preserve">      </w:t>
+      </w:r>
+      <w:proofErr w:type="spellStart"/>
+      <w:r>
+        <w:t>echo</w:t>
+      </w:r>
+      <w:proofErr w:type="spellEnd"/>
+      <w:r>
+        <w:t xml:space="preserve"> "============================================================"</w:t>
+      </w:r>
+    </w:p>
+    <w:p>
+      <w:r>
+        <w:t xml:space="preserve">      </w:t>
+      </w:r>
+      <w:proofErr w:type="spellStart"/>
+      <w:r>
+        <w:t>sed</w:t>
+      </w:r>
+      <w:proofErr w:type="spellEnd"/>
+      <w:r>
+        <w:t xml:space="preserve"> 's/\r$//' "$f"</w:t>
+      </w:r>
+    </w:p>
+    <w:p>
+      <w:r>
+        <w:t xml:space="preserve">      </w:t>
+      </w:r>
+      <w:proofErr w:type="spellStart"/>
+      <w:r>
+        <w:t>echo</w:t>
+      </w:r>
+      <w:proofErr w:type="spellEnd"/>
+    </w:p>
+    <w:p>
+      <w:r>
+        <w:t xml:space="preserve">    </w:t>
+      </w:r>
+      <w:proofErr w:type="spellStart"/>
+      <w:r>
+        <w:t>done</w:t>
+      </w:r>
+      <w:proofErr w:type="spellEnd"/>
+    </w:p>
+    <w:p>
+      <w:r>
+        <w:t>} &gt; all_content_with_paths555.txt</w:t>
+      </w:r>
+    </w:p>
+    <w:p/>
+    <w:p/>
+    <w:p/>
+    <w:p>
+      <w:r>
+        <w:t xml:space="preserve">lista todo o </w:t>
+      </w:r>
+      <w:proofErr w:type="spellStart"/>
+      <w:r>
+        <w:t>conteudo</w:t>
+      </w:r>
+      <w:proofErr w:type="spellEnd"/>
+      <w:r>
+        <w:t xml:space="preserve"> dos arquivos com cabeçalhos</w:t>
+      </w:r>
+      <w:r>
+        <w:t xml:space="preserve"> e com vários detalhes</w:t>
+      </w:r>
+    </w:p>
+    <w:p>
+      <w:r>
+        <w:t>{</w:t>
+      </w:r>
+    </w:p>
+    <w:p>
+      <w:r>
+        <w:t xml:space="preserve">  </w:t>
+      </w:r>
+      <w:proofErr w:type="spellStart"/>
+      <w:r>
+        <w:t>echo</w:t>
+      </w:r>
+      <w:proofErr w:type="spellEnd"/>
+      <w:r>
+        <w:t xml:space="preserve"> "### PROJECT FILE INDEX"</w:t>
+      </w:r>
+    </w:p>
+    <w:p>
+      <w:r>
+        <w:t xml:space="preserve">  </w:t>
+      </w:r>
+      <w:proofErr w:type="spellStart"/>
+      <w:proofErr w:type="gramStart"/>
+      <w:r>
+        <w:t>find</w:t>
+      </w:r>
+      <w:proofErr w:type="spellEnd"/>
+      <w:r>
+        <w:t xml:space="preserve"> .</w:t>
+      </w:r>
+      <w:proofErr w:type="gramEnd"/>
+      <w:r>
+        <w:t xml:space="preserve"> -</w:t>
+      </w:r>
+      <w:proofErr w:type="spellStart"/>
+      <w:proofErr w:type="gramStart"/>
+      <w:r>
+        <w:t>type</w:t>
+      </w:r>
+      <w:proofErr w:type="spellEnd"/>
+      <w:proofErr w:type="gramEnd"/>
+      <w:r>
+        <w:t xml:space="preserve"> f </w:t>
+      </w:r>
+      <w:proofErr w:type="gramStart"/>
+      <w:r>
+        <w:t>\( -</w:t>
+      </w:r>
+      <w:proofErr w:type="spellStart"/>
+      <w:proofErr w:type="gramEnd"/>
+      <w:r>
+        <w:t>name</w:t>
+      </w:r>
+      <w:proofErr w:type="spellEnd"/>
+      <w:r>
+        <w:t xml:space="preserve"> "*.</w:t>
+      </w:r>
+      <w:proofErr w:type="spellStart"/>
+      <w:r>
+        <w:t>java</w:t>
+      </w:r>
+      <w:proofErr w:type="spellEnd"/>
+      <w:r>
+        <w:t>" -o -</w:t>
+      </w:r>
+      <w:proofErr w:type="spellStart"/>
+      <w:r>
+        <w:t>name</w:t>
+      </w:r>
+      <w:proofErr w:type="spellEnd"/>
+      <w:r>
+        <w:t xml:space="preserve"> "*.</w:t>
+      </w:r>
+      <w:proofErr w:type="spellStart"/>
+      <w:r>
+        <w:t>sql</w:t>
+      </w:r>
+      <w:proofErr w:type="spellEnd"/>
+      <w:r>
+        <w:t xml:space="preserve">" \) | </w:t>
+      </w:r>
+      <w:proofErr w:type="spellStart"/>
+      <w:r>
+        <w:t>sort</w:t>
+      </w:r>
+      <w:proofErr w:type="spellEnd"/>
+    </w:p>
+    <w:p>
+      <w:r>
+        <w:t xml:space="preserve">  </w:t>
+      </w:r>
+      <w:proofErr w:type="spellStart"/>
+      <w:r>
+        <w:t>echo</w:t>
+      </w:r>
+      <w:proofErr w:type="spellEnd"/>
+    </w:p>
+    <w:p>
+      <w:r>
+        <w:t xml:space="preserve">  </w:t>
+      </w:r>
+      <w:proofErr w:type="spellStart"/>
+      <w:r>
+        <w:t>echo</w:t>
+      </w:r>
+      <w:proofErr w:type="spellEnd"/>
+      <w:r>
+        <w:t xml:space="preserve"> "### FILE CONTENTS"</w:t>
+      </w:r>
+    </w:p>
+    <w:p>
+      <w:r>
+        <w:t xml:space="preserve">  </w:t>
+      </w:r>
+      <w:proofErr w:type="spellStart"/>
+      <w:r>
+        <w:t>echo</w:t>
+      </w:r>
+      <w:proofErr w:type="spellEnd"/>
+    </w:p>
+    <w:p>
+      <w:r>
+        <w:t xml:space="preserve">  </w:t>
+      </w:r>
+      <w:proofErr w:type="spellStart"/>
+      <w:proofErr w:type="gramStart"/>
+      <w:r>
+        <w:t>find</w:t>
+      </w:r>
+      <w:proofErr w:type="spellEnd"/>
+      <w:r>
+        <w:t xml:space="preserve"> .</w:t>
+      </w:r>
+      <w:proofErr w:type="gramEnd"/>
+      <w:r>
+        <w:t xml:space="preserve"> -</w:t>
+      </w:r>
+      <w:proofErr w:type="spellStart"/>
+      <w:proofErr w:type="gramStart"/>
+      <w:r>
+        <w:t>type</w:t>
+      </w:r>
+      <w:proofErr w:type="spellEnd"/>
+      <w:proofErr w:type="gramEnd"/>
+      <w:r>
+        <w:t xml:space="preserve"> f </w:t>
+      </w:r>
+      <w:proofErr w:type="gramStart"/>
+      <w:r>
+        <w:t>\( -</w:t>
+      </w:r>
+      <w:proofErr w:type="spellStart"/>
+      <w:proofErr w:type="gramEnd"/>
+      <w:r>
+        <w:t>name</w:t>
+      </w:r>
+      <w:proofErr w:type="spellEnd"/>
+      <w:r>
+        <w:t xml:space="preserve"> "*.</w:t>
+      </w:r>
+      <w:proofErr w:type="spellStart"/>
+      <w:r>
+        <w:t>java</w:t>
+      </w:r>
+      <w:proofErr w:type="spellEnd"/>
+      <w:r>
+        <w:t>" -o -</w:t>
+      </w:r>
+      <w:proofErr w:type="spellStart"/>
+      <w:r>
+        <w:t>name</w:t>
+      </w:r>
+      <w:proofErr w:type="spellEnd"/>
+      <w:r>
+        <w:t xml:space="preserve"> "*.</w:t>
+      </w:r>
+      <w:proofErr w:type="spellStart"/>
+      <w:r>
+        <w:t>sql</w:t>
+      </w:r>
+      <w:proofErr w:type="spellEnd"/>
+      <w:r>
+        <w:t xml:space="preserve">" \) | </w:t>
+      </w:r>
+      <w:proofErr w:type="spellStart"/>
+      <w:r>
+        <w:t>sort</w:t>
+      </w:r>
+      <w:proofErr w:type="spellEnd"/>
+      <w:r>
+        <w:t xml:space="preserve"> | </w:t>
+      </w:r>
+      <w:proofErr w:type="spellStart"/>
+      <w:r>
+        <w:t>while</w:t>
+      </w:r>
+      <w:proofErr w:type="spellEnd"/>
+      <w:r>
+        <w:t xml:space="preserve"> </w:t>
+      </w:r>
+      <w:proofErr w:type="spellStart"/>
+      <w:r>
+        <w:t>read</w:t>
+      </w:r>
+      <w:proofErr w:type="spellEnd"/>
+      <w:r>
+        <w:t xml:space="preserve"> -r f; do</w:t>
+      </w:r>
+    </w:p>
+    <w:p>
+      <w:r>
+        <w:t xml:space="preserve">    </w:t>
+      </w:r>
+      <w:proofErr w:type="spellStart"/>
+      <w:r>
+        <w:t>echo</w:t>
+      </w:r>
+      <w:proofErr w:type="spellEnd"/>
+      <w:r>
+        <w:t xml:space="preserve"> "============================================================"</w:t>
+      </w:r>
+    </w:p>
+    <w:p>
+      <w:r>
+        <w:t xml:space="preserve">    </w:t>
+      </w:r>
+      <w:proofErr w:type="spellStart"/>
+      <w:r>
+        <w:t>echo</w:t>
+      </w:r>
+      <w:proofErr w:type="spellEnd"/>
+      <w:r>
+        <w:t xml:space="preserve"> "// FILE: $f"</w:t>
+      </w:r>
+    </w:p>
+    <w:p>
+      <w:r>
+        <w:t xml:space="preserve">    </w:t>
+      </w:r>
+      <w:proofErr w:type="spellStart"/>
+      <w:r>
+        <w:t>echo</w:t>
+      </w:r>
+      <w:proofErr w:type="spellEnd"/>
+      <w:r>
+        <w:t xml:space="preserve"> "============================================================"</w:t>
+      </w:r>
+    </w:p>
+    <w:p>
+      <w:r>
+        <w:t xml:space="preserve">    </w:t>
+      </w:r>
+      <w:proofErr w:type="spellStart"/>
+      <w:r>
+        <w:t>sed</w:t>
+      </w:r>
+      <w:proofErr w:type="spellEnd"/>
+      <w:r>
+        <w:t xml:space="preserve"> 's/\r$//' "$f"</w:t>
+      </w:r>
+    </w:p>
+    <w:p>
+      <w:r>
+        <w:t xml:space="preserve">    </w:t>
+      </w:r>
+      <w:proofErr w:type="spellStart"/>
+      <w:r>
+        <w:t>echo</w:t>
+      </w:r>
+      <w:proofErr w:type="spellEnd"/>
+    </w:p>
+    <w:p>
+      <w:r>
+        <w:t xml:space="preserve">  </w:t>
+      </w:r>
+      <w:proofErr w:type="spellStart"/>
+      <w:r>
+        <w:t>done</w:t>
+      </w:r>
+      <w:proofErr w:type="spellEnd"/>
+    </w:p>
+    <w:p>
+      <w:r>
+        <w:t>} &gt; all_content_with_paths999.txt</w:t>
+      </w:r>
+    </w:p>
+    <w:p/>
+    <w:p/>
+    <w:p/>
     <w:p/>
     <w:p/>
     <w:p>
@@ -3682,6 +4702,7 @@
   <w:style w:type="character" w:default="1" w:styleId="Fontepargpadro">
     <w:name w:val="Default Paragraph Font"/>
     <w:uiPriority w:val="1"/>
+    <w:semiHidden/>
     <w:unhideWhenUsed/>
   </w:style>
   <w:style w:type="table" w:default="1" w:styleId="Tabelanormal">

</xml_diff>

<commit_message>
testando mais endpoints de tenant
</commit_message>
<xml_diff>
--- a/meu prompt de verificacao.docx
+++ b/meu prompt de verificacao.docx
@@ -521,22 +521,90 @@
       <w:proofErr w:type="spellEnd"/>
     </w:p>
     <w:p>
-      <w:r>
-        <w:t>1</w:t>
-      </w:r>
-      <w:r>
-        <w:t>5</w:t>
-      </w:r>
-      <w:r>
-        <w:t>) Eu troquei o login usando o campo ‘</w:t>
-      </w:r>
-      <w:proofErr w:type="spellStart"/>
-      <w:r>
+      <w:pPr>
+        <w:rPr>
+          <w:b/>
+          <w:bCs/>
+        </w:rPr>
+      </w:pPr>
+      <w:r>
+        <w:rPr>
+          <w:b/>
+          <w:bCs/>
+        </w:rPr>
+        <w:t xml:space="preserve">15) Login por </w:t>
+      </w:r>
+      <w:proofErr w:type="spellStart"/>
+      <w:r>
+        <w:rPr>
+          <w:b/>
+          <w:bCs/>
+        </w:rPr>
+        <w:t>email</w:t>
+      </w:r>
+      <w:proofErr w:type="spellEnd"/>
+      <w:r>
+        <w:rPr>
+          <w:b/>
+          <w:bCs/>
+        </w:rPr>
+        <w:t xml:space="preserve">, sem </w:t>
+      </w:r>
+      <w:proofErr w:type="spellStart"/>
+      <w:r>
+        <w:rPr>
+          <w:b/>
+          <w:bCs/>
+        </w:rPr>
         <w:t>username</w:t>
       </w:r>
       <w:proofErr w:type="spellEnd"/>
       <w:r>
-        <w:t>’ para o login usando o campo ‘</w:t>
+        <w:rPr>
+          <w:b/>
+          <w:bCs/>
+        </w:rPr>
+        <w:t xml:space="preserve">, e </w:t>
+      </w:r>
+      <w:proofErr w:type="spellStart"/>
+      <w:r>
+        <w:rPr>
+          <w:b/>
+          <w:bCs/>
+        </w:rPr>
+        <w:t>slug</w:t>
+      </w:r>
+      <w:proofErr w:type="spellEnd"/>
+      <w:r>
+        <w:rPr>
+          <w:b/>
+          <w:bCs/>
+        </w:rPr>
+        <w:t xml:space="preserve"> só se houver ambiguidade</w:t>
+      </w:r>
+    </w:p>
+    <w:p>
+      <w:r>
+        <w:t xml:space="preserve">Aqui vai uma implementação completa, pronta pra copiar/colar (sem </w:t>
+      </w:r>
+      <w:proofErr w:type="spellStart"/>
+      <w:r>
+        <w:t>snippets</w:t>
+      </w:r>
+      <w:proofErr w:type="spellEnd"/>
+      <w:r>
+        <w:t>), que resolve exatamente:</w:t>
+      </w:r>
+    </w:p>
+    <w:p>
+      <w:pPr>
+        <w:numPr>
+          <w:ilvl w:val="0"/>
+          <w:numId w:val="8"/>
+        </w:numPr>
+      </w:pPr>
+      <w:r>
+        <w:t xml:space="preserve">login por </w:t>
       </w:r>
       <w:proofErr w:type="spellStart"/>
       <w:r>
@@ -544,12 +612,111 @@
       </w:r>
       <w:proofErr w:type="spellEnd"/>
       <w:r>
-        <w:t>’</w:t>
-      </w:r>
-    </w:p>
-    <w:p>
-      <w:r>
-        <w:t xml:space="preserve">As alterações foram feitas para eliminar </w:t>
+        <w:t xml:space="preserve"> + </w:t>
+      </w:r>
+      <w:proofErr w:type="spellStart"/>
+      <w:r>
+        <w:t>password</w:t>
+      </w:r>
+      <w:proofErr w:type="spellEnd"/>
+    </w:p>
+    <w:p>
+      <w:pPr>
+        <w:numPr>
+          <w:ilvl w:val="0"/>
+          <w:numId w:val="8"/>
+        </w:numPr>
+      </w:pPr>
+      <w:r>
+        <w:t xml:space="preserve">se houver </w:t>
+      </w:r>
+      <w:r>
+        <w:rPr>
+          <w:b/>
+          <w:bCs/>
+        </w:rPr>
+        <w:t xml:space="preserve">1 </w:t>
+      </w:r>
+      <w:proofErr w:type="spellStart"/>
+      <w:r>
+        <w:rPr>
+          <w:b/>
+          <w:bCs/>
+        </w:rPr>
+        <w:t>tenant</w:t>
+      </w:r>
+      <w:proofErr w:type="spellEnd"/>
+      <w:r>
+        <w:t xml:space="preserve"> para esse </w:t>
+      </w:r>
+      <w:proofErr w:type="spellStart"/>
+      <w:r>
+        <w:t>email+password</w:t>
+      </w:r>
+      <w:proofErr w:type="spellEnd"/>
+      <w:r>
+        <w:t xml:space="preserve"> → retorna token e entra</w:t>
+      </w:r>
+    </w:p>
+    <w:p>
+      <w:pPr>
+        <w:numPr>
+          <w:ilvl w:val="0"/>
+          <w:numId w:val="8"/>
+        </w:numPr>
+      </w:pPr>
+      <w:r>
+        <w:t xml:space="preserve">se houver </w:t>
+      </w:r>
+      <w:r>
+        <w:rPr>
+          <w:b/>
+          <w:bCs/>
+        </w:rPr>
+        <w:t xml:space="preserve">&gt;1 </w:t>
+      </w:r>
+      <w:proofErr w:type="spellStart"/>
+      <w:r>
+        <w:rPr>
+          <w:b/>
+          <w:bCs/>
+        </w:rPr>
+        <w:t>slug</w:t>
+      </w:r>
+      <w:proofErr w:type="spellEnd"/>
+      <w:r>
+        <w:t xml:space="preserve"> → retorna lista de </w:t>
+      </w:r>
+      <w:proofErr w:type="spellStart"/>
+      <w:r>
+        <w:t>slugs</w:t>
+      </w:r>
+      <w:proofErr w:type="spellEnd"/>
+      <w:r>
+        <w:t xml:space="preserve"> e exige 2ª tentativa com </w:t>
+      </w:r>
+      <w:proofErr w:type="spellStart"/>
+      <w:r>
+        <w:t>slug</w:t>
+      </w:r>
+      <w:proofErr w:type="spellEnd"/>
+    </w:p>
+    <w:p>
+      <w:r>
+        <w:t xml:space="preserve">Eu já fiz a refatoração.  O código .zip </w:t>
+      </w:r>
+      <w:proofErr w:type="spellStart"/>
+      <w:r>
+        <w:t>contem</w:t>
+      </w:r>
+      <w:proofErr w:type="spellEnd"/>
+      <w:r>
+        <w:t xml:space="preserve"> todo o projeto refatorado</w:t>
+      </w:r>
+    </w:p>
+    <w:p>
+      <w:r>
+        <w:t xml:space="preserve">Não deve ter mais </w:t>
       </w:r>
       <w:proofErr w:type="spellStart"/>
       <w:r>
@@ -558,165 +725,165 @@
       <w:proofErr w:type="spellEnd"/>
       <w:r>
         <w:br/>
-        <w:t xml:space="preserve">para logar num </w:t>
-      </w:r>
-      <w:proofErr w:type="spellStart"/>
-      <w:r>
+      </w:r>
+      <w:r>
+        <w:br/>
+      </w:r>
+      <w:proofErr w:type="gramStart"/>
+      <w:r>
+        <w:t xml:space="preserve">  </w:t>
+      </w:r>
+      <w:r>
+        <w:rPr>
+          <w:b/>
+          <w:bCs/>
+        </w:rPr>
+        <w:t>Se</w:t>
+      </w:r>
+      <w:proofErr w:type="gramEnd"/>
+      <w:r>
+        <w:rPr>
+          <w:b/>
+          <w:bCs/>
+        </w:rPr>
+        <w:t xml:space="preserve"> só 1 </w:t>
+      </w:r>
+      <w:proofErr w:type="spellStart"/>
+      <w:r>
+        <w:rPr>
+          <w:b/>
+          <w:bCs/>
+        </w:rPr>
         <w:t>tenant</w:t>
       </w:r>
       <w:proofErr w:type="spellEnd"/>
       <w:r>
-        <w:t xml:space="preserve"> era necessário: </w:t>
-      </w:r>
-      <w:proofErr w:type="spellStart"/>
-      <w:r>
-        <w:t>username</w:t>
-      </w:r>
-      <w:proofErr w:type="spellEnd"/>
-      <w:r>
-        <w:t xml:space="preserve">, </w:t>
-      </w:r>
-      <w:proofErr w:type="spellStart"/>
-      <w:r>
-        <w:t>password</w:t>
-      </w:r>
-      <w:proofErr w:type="spellEnd"/>
-      <w:r>
-        <w:t xml:space="preserve"> e </w:t>
-      </w:r>
-      <w:proofErr w:type="spellStart"/>
-      <w:r>
-        <w:t>slug</w:t>
-      </w:r>
-      <w:proofErr w:type="spellEnd"/>
-    </w:p>
-    <w:p>
-      <w:r>
-        <w:t xml:space="preserve">Eu eliminei </w:t>
-      </w:r>
-      <w:proofErr w:type="spellStart"/>
-      <w:r>
-        <w:t>username</w:t>
-      </w:r>
-      <w:proofErr w:type="spellEnd"/>
-    </w:p>
-    <w:p>
-      <w:r>
-        <w:t xml:space="preserve">O login </w:t>
-      </w:r>
-      <w:proofErr w:type="spellStart"/>
-      <w:r>
-        <w:t>sera</w:t>
-      </w:r>
-      <w:proofErr w:type="spellEnd"/>
-      <w:r>
-        <w:t xml:space="preserve"> pelo </w:t>
-      </w:r>
-      <w:proofErr w:type="spellStart"/>
-      <w:r>
-        <w:t>email</w:t>
-      </w:r>
-      <w:proofErr w:type="spellEnd"/>
-    </w:p>
-    <w:p>
-      <w:r>
-        <w:t xml:space="preserve">E o </w:t>
-      </w:r>
-      <w:proofErr w:type="spellStart"/>
-      <w:r>
-        <w:t>slug</w:t>
-      </w:r>
-      <w:proofErr w:type="spellEnd"/>
-      <w:r>
-        <w:t xml:space="preserve"> só </w:t>
-      </w:r>
-      <w:proofErr w:type="spellStart"/>
-      <w:r>
-        <w:t>sera</w:t>
-      </w:r>
-      <w:proofErr w:type="spellEnd"/>
-      <w:r>
-        <w:t xml:space="preserve"> solicitado set tiver mais de </w:t>
-      </w:r>
+        <w:t xml:space="preserve"> → autentica e retorna </w:t>
+      </w:r>
+      <w:r>
+        <w:rPr>
+          <w:b/>
+          <w:bCs/>
+        </w:rPr>
+        <w:t>JWT</w:t>
+      </w:r>
+      <w:r>
+        <w:t xml:space="preserve"> direto</w:t>
+      </w:r>
+    </w:p>
+    <w:p>
       <w:proofErr w:type="gramStart"/>
       <w:r>
-        <w:t xml:space="preserve">um  </w:t>
-      </w:r>
-      <w:proofErr w:type="spellStart"/>
-      <w:r>
-        <w:t>email</w:t>
+        <w:t xml:space="preserve">  </w:t>
+      </w:r>
+      <w:r>
+        <w:rPr>
+          <w:b/>
+          <w:bCs/>
+        </w:rPr>
+        <w:t>Se</w:t>
       </w:r>
       <w:proofErr w:type="gramEnd"/>
       <w:r>
-        <w:t>+password</w:t>
-      </w:r>
-      <w:proofErr w:type="spellEnd"/>
-      <w:r>
-        <w:t xml:space="preserve"> mostrar mais de um </w:t>
-      </w:r>
-      <w:proofErr w:type="spellStart"/>
-      <w:r>
-        <w:t>slug</w:t>
-      </w:r>
-      <w:proofErr w:type="spellEnd"/>
-      <w:r>
-        <w:t xml:space="preserve"> igual,</w:t>
-      </w:r>
-      <w:r>
-        <w:br/>
-        <w:t xml:space="preserve">neste caso é </w:t>
-      </w:r>
-      <w:proofErr w:type="spellStart"/>
-      <w:r>
-        <w:t>retonado</w:t>
-      </w:r>
-      <w:proofErr w:type="spellEnd"/>
-      <w:r>
-        <w:t xml:space="preserve"> uma lista de </w:t>
-      </w:r>
-      <w:proofErr w:type="spellStart"/>
-      <w:r>
-        <w:t>slugs</w:t>
-      </w:r>
-      <w:proofErr w:type="spellEnd"/>
-      <w:r>
-        <w:t xml:space="preserve"> para o usuário fazer o login novamente escolhendo o </w:t>
-      </w:r>
-      <w:proofErr w:type="spellStart"/>
-      <w:r>
-        <w:t>slug</w:t>
-      </w:r>
-      <w:proofErr w:type="spellEnd"/>
-      <w:r>
-        <w:t xml:space="preserve"> correto</w:t>
-      </w:r>
-      <w:r>
-        <w:br/>
-      </w:r>
-    </w:p>
-    <w:p>
-      <w:r>
-        <w:t xml:space="preserve">Eu já fiz a refatoração.  O código .zip </w:t>
-      </w:r>
-      <w:proofErr w:type="spellStart"/>
-      <w:r>
-        <w:t>contem</w:t>
-      </w:r>
-      <w:proofErr w:type="spellEnd"/>
-      <w:r>
-        <w:t xml:space="preserve"> todo o projeto refatorado</w:t>
-      </w:r>
-    </w:p>
-    <w:p>
-      <w:r>
-        <w:t xml:space="preserve">Não deve ter mais </w:t>
-      </w:r>
-      <w:proofErr w:type="spellStart"/>
-      <w:r>
-        <w:t>username</w:t>
-      </w:r>
-      <w:proofErr w:type="spellEnd"/>
-    </w:p>
+        <w:rPr>
+          <w:b/>
+          <w:bCs/>
+        </w:rPr>
+        <w:t xml:space="preserve"> vários e </w:t>
+      </w:r>
+      <w:proofErr w:type="spellStart"/>
+      <w:r>
+        <w:rPr>
+          <w:b/>
+          <w:bCs/>
+        </w:rPr>
+        <w:t>accountId</w:t>
+      </w:r>
+      <w:proofErr w:type="spellEnd"/>
+      <w:r>
+        <w:rPr>
+          <w:b/>
+          <w:bCs/>
+        </w:rPr>
+        <w:t xml:space="preserve"> não veio</w:t>
+      </w:r>
+      <w:r>
+        <w:t xml:space="preserve"> → retorna TENANT_SELECTION_REQUIRED com </w:t>
+      </w:r>
+      <w:proofErr w:type="spellStart"/>
+      <w:r>
+        <w:t>details</w:t>
+      </w:r>
+      <w:proofErr w:type="spellEnd"/>
+      <w:r>
+        <w:t xml:space="preserve"> = </w:t>
+      </w:r>
+      <w:proofErr w:type="spellStart"/>
+      <w:r>
+        <w:t>List</w:t>
+      </w:r>
+      <w:proofErr w:type="spellEnd"/>
+      <w:r>
+        <w:t>&lt;</w:t>
+      </w:r>
+      <w:proofErr w:type="spellStart"/>
+      <w:r>
+        <w:t>TenantSelectionOption</w:t>
+      </w:r>
+      <w:proofErr w:type="spellEnd"/>
+      <w:r>
+        <w:t>&gt;</w:t>
+      </w:r>
+    </w:p>
+    <w:p>
+      <w:proofErr w:type="gramStart"/>
+      <w:r>
+        <w:t xml:space="preserve">  </w:t>
+      </w:r>
+      <w:r>
+        <w:rPr>
+          <w:b/>
+          <w:bCs/>
+        </w:rPr>
+        <w:t>Se</w:t>
+      </w:r>
+      <w:proofErr w:type="gramEnd"/>
+      <w:r>
+        <w:rPr>
+          <w:b/>
+          <w:bCs/>
+        </w:rPr>
+        <w:t xml:space="preserve"> vários e </w:t>
+      </w:r>
+      <w:proofErr w:type="spellStart"/>
+      <w:r>
+        <w:rPr>
+          <w:b/>
+          <w:bCs/>
+        </w:rPr>
+        <w:t>accountId</w:t>
+      </w:r>
+      <w:proofErr w:type="spellEnd"/>
+      <w:r>
+        <w:rPr>
+          <w:b/>
+          <w:bCs/>
+        </w:rPr>
+        <w:t xml:space="preserve"> veio</w:t>
+      </w:r>
+      <w:r>
+        <w:t xml:space="preserve"> → autentica só no </w:t>
+      </w:r>
+      <w:proofErr w:type="spellStart"/>
+      <w:r>
+        <w:t>tenant</w:t>
+      </w:r>
+      <w:proofErr w:type="spellEnd"/>
+      <w:r>
+        <w:t xml:space="preserve"> escolhido</w:t>
+      </w:r>
+    </w:p>
+    <w:p/>
     <w:p>
       <w:r>
         <w:t>Todo o login será por mail</w:t>
@@ -796,15 +963,7 @@
       </w:r>
       <w:proofErr w:type="spellEnd"/>
       <w:r>
-        <w:t xml:space="preserve"> </w:t>
-      </w:r>
-      <w:proofErr w:type="spellStart"/>
-      <w:r>
-        <w:t>adapters</w:t>
-      </w:r>
-      <w:proofErr w:type="spellEnd"/>
-      <w:r>
-        <w:t xml:space="preserve"> coloque aqui</w:t>
+        <w:t xml:space="preserve"> adapters coloque aqui</w:t>
       </w:r>
     </w:p>
     <w:p/>
@@ -833,8 +992,6 @@
     <w:p>
       <w:r>
         <w:br/>
-      </w:r>
-      <w:r>
         <w:t xml:space="preserve">lista todo o </w:t>
       </w:r>
       <w:proofErr w:type="spellStart"/>
@@ -1526,10 +1683,7 @@
       </w:r>
       <w:proofErr w:type="spellEnd"/>
       <w:r>
-        <w:t xml:space="preserve"> dos arquivos com cabeçalhos</w:t>
-      </w:r>
-      <w:r>
-        <w:t xml:space="preserve"> e com vários detalhes</w:t>
+        <w:t xml:space="preserve"> dos arquivos com cabeçalhos e com vários detalhes</w:t>
       </w:r>
     </w:p>
     <w:p>
@@ -3780,6 +3934,155 @@
     </w:lvl>
   </w:abstractNum>
   <w:abstractNum w:abstractNumId="5" w15:restartNumberingAfterBreak="0">
+    <w:nsid w:val="4DD07BB2"/>
+    <w:multiLevelType w:val="multilevel"/>
+    <w:tmpl w:val="465453DC"/>
+    <w:lvl w:ilvl="0">
+      <w:start w:val="1"/>
+      <w:numFmt w:val="bullet"/>
+      <w:lvlText w:val=""/>
+      <w:lvlJc w:val="left"/>
+      <w:pPr>
+        <w:tabs>
+          <w:tab w:val="num" w:pos="720"/>
+        </w:tabs>
+        <w:ind w:left="720" w:hanging="360"/>
+      </w:pPr>
+      <w:rPr>
+        <w:rFonts w:ascii="Symbol" w:hAnsi="Symbol" w:hint="default"/>
+        <w:sz w:val="20"/>
+      </w:rPr>
+    </w:lvl>
+    <w:lvl w:ilvl="1" w:tentative="1">
+      <w:start w:val="1"/>
+      <w:numFmt w:val="bullet"/>
+      <w:lvlText w:val="o"/>
+      <w:lvlJc w:val="left"/>
+      <w:pPr>
+        <w:tabs>
+          <w:tab w:val="num" w:pos="1440"/>
+        </w:tabs>
+        <w:ind w:left="1440" w:hanging="360"/>
+      </w:pPr>
+      <w:rPr>
+        <w:rFonts w:ascii="Courier New" w:hAnsi="Courier New" w:hint="default"/>
+        <w:sz w:val="20"/>
+      </w:rPr>
+    </w:lvl>
+    <w:lvl w:ilvl="2" w:tentative="1">
+      <w:start w:val="1"/>
+      <w:numFmt w:val="bullet"/>
+      <w:lvlText w:val=""/>
+      <w:lvlJc w:val="left"/>
+      <w:pPr>
+        <w:tabs>
+          <w:tab w:val="num" w:pos="2160"/>
+        </w:tabs>
+        <w:ind w:left="2160" w:hanging="360"/>
+      </w:pPr>
+      <w:rPr>
+        <w:rFonts w:ascii="Wingdings" w:hAnsi="Wingdings" w:hint="default"/>
+        <w:sz w:val="20"/>
+      </w:rPr>
+    </w:lvl>
+    <w:lvl w:ilvl="3" w:tentative="1">
+      <w:start w:val="1"/>
+      <w:numFmt w:val="bullet"/>
+      <w:lvlText w:val=""/>
+      <w:lvlJc w:val="left"/>
+      <w:pPr>
+        <w:tabs>
+          <w:tab w:val="num" w:pos="2880"/>
+        </w:tabs>
+        <w:ind w:left="2880" w:hanging="360"/>
+      </w:pPr>
+      <w:rPr>
+        <w:rFonts w:ascii="Wingdings" w:hAnsi="Wingdings" w:hint="default"/>
+        <w:sz w:val="20"/>
+      </w:rPr>
+    </w:lvl>
+    <w:lvl w:ilvl="4" w:tentative="1">
+      <w:start w:val="1"/>
+      <w:numFmt w:val="bullet"/>
+      <w:lvlText w:val=""/>
+      <w:lvlJc w:val="left"/>
+      <w:pPr>
+        <w:tabs>
+          <w:tab w:val="num" w:pos="3600"/>
+        </w:tabs>
+        <w:ind w:left="3600" w:hanging="360"/>
+      </w:pPr>
+      <w:rPr>
+        <w:rFonts w:ascii="Wingdings" w:hAnsi="Wingdings" w:hint="default"/>
+        <w:sz w:val="20"/>
+      </w:rPr>
+    </w:lvl>
+    <w:lvl w:ilvl="5" w:tentative="1">
+      <w:start w:val="1"/>
+      <w:numFmt w:val="bullet"/>
+      <w:lvlText w:val=""/>
+      <w:lvlJc w:val="left"/>
+      <w:pPr>
+        <w:tabs>
+          <w:tab w:val="num" w:pos="4320"/>
+        </w:tabs>
+        <w:ind w:left="4320" w:hanging="360"/>
+      </w:pPr>
+      <w:rPr>
+        <w:rFonts w:ascii="Wingdings" w:hAnsi="Wingdings" w:hint="default"/>
+        <w:sz w:val="20"/>
+      </w:rPr>
+    </w:lvl>
+    <w:lvl w:ilvl="6" w:tentative="1">
+      <w:start w:val="1"/>
+      <w:numFmt w:val="bullet"/>
+      <w:lvlText w:val=""/>
+      <w:lvlJc w:val="left"/>
+      <w:pPr>
+        <w:tabs>
+          <w:tab w:val="num" w:pos="5040"/>
+        </w:tabs>
+        <w:ind w:left="5040" w:hanging="360"/>
+      </w:pPr>
+      <w:rPr>
+        <w:rFonts w:ascii="Wingdings" w:hAnsi="Wingdings" w:hint="default"/>
+        <w:sz w:val="20"/>
+      </w:rPr>
+    </w:lvl>
+    <w:lvl w:ilvl="7" w:tentative="1">
+      <w:start w:val="1"/>
+      <w:numFmt w:val="bullet"/>
+      <w:lvlText w:val=""/>
+      <w:lvlJc w:val="left"/>
+      <w:pPr>
+        <w:tabs>
+          <w:tab w:val="num" w:pos="5760"/>
+        </w:tabs>
+        <w:ind w:left="5760" w:hanging="360"/>
+      </w:pPr>
+      <w:rPr>
+        <w:rFonts w:ascii="Wingdings" w:hAnsi="Wingdings" w:hint="default"/>
+        <w:sz w:val="20"/>
+      </w:rPr>
+    </w:lvl>
+    <w:lvl w:ilvl="8" w:tentative="1">
+      <w:start w:val="1"/>
+      <w:numFmt w:val="bullet"/>
+      <w:lvlText w:val=""/>
+      <w:lvlJc w:val="left"/>
+      <w:pPr>
+        <w:tabs>
+          <w:tab w:val="num" w:pos="6480"/>
+        </w:tabs>
+        <w:ind w:left="6480" w:hanging="360"/>
+      </w:pPr>
+      <w:rPr>
+        <w:rFonts w:ascii="Wingdings" w:hAnsi="Wingdings" w:hint="default"/>
+        <w:sz w:val="20"/>
+      </w:rPr>
+    </w:lvl>
+  </w:abstractNum>
+  <w:abstractNum w:abstractNumId="6" w15:restartNumberingAfterBreak="0">
     <w:nsid w:val="5E424B6F"/>
     <w:multiLevelType w:val="multilevel"/>
     <w:tmpl w:val="55AC19EE"/>
@@ -3928,7 +4231,7 @@
       </w:rPr>
     </w:lvl>
   </w:abstractNum>
-  <w:abstractNum w:abstractNumId="6" w15:restartNumberingAfterBreak="0">
+  <w:abstractNum w:abstractNumId="7" w15:restartNumberingAfterBreak="0">
     <w:nsid w:val="5F1A3FA0"/>
     <w:multiLevelType w:val="multilevel"/>
     <w:tmpl w:val="2F1491B2"/>
@@ -4078,13 +4381,13 @@
     </w:lvl>
   </w:abstractNum>
   <w:num w:numId="1" w16cid:durableId="1574003555">
-    <w:abstractNumId w:val="6"/>
+    <w:abstractNumId w:val="7"/>
   </w:num>
   <w:num w:numId="2" w16cid:durableId="1512376399">
     <w:abstractNumId w:val="2"/>
   </w:num>
   <w:num w:numId="3" w16cid:durableId="3870822">
-    <w:abstractNumId w:val="5"/>
+    <w:abstractNumId w:val="6"/>
   </w:num>
   <w:num w:numId="4" w16cid:durableId="467861807">
     <w:abstractNumId w:val="3"/>
@@ -4097,6 +4400,9 @@
   </w:num>
   <w:num w:numId="7" w16cid:durableId="1573201747">
     <w:abstractNumId w:val="0"/>
+  </w:num>
+  <w:num w:numId="8" w16cid:durableId="1240410810">
+    <w:abstractNumId w:val="5"/>
   </w:num>
 </w:numbering>
 </file>

</xml_diff>

<commit_message>
packages com novos nomes pra ficar mais DDD
</commit_message>
<xml_diff>
--- a/meu prompt de verificacao.docx
+++ b/meu prompt de verificacao.docx
@@ -4,30 +4,10 @@
   <w:body>
     <w:p>
       <w:r>
-        <w:t xml:space="preserve">considere </w:t>
-      </w:r>
-      <w:proofErr w:type="gramStart"/>
-      <w:r>
-        <w:t xml:space="preserve">somente </w:t>
-      </w:r>
-      <w:r>
-        <w:t>,única</w:t>
-      </w:r>
-      <w:proofErr w:type="gramEnd"/>
-      <w:r>
-        <w:t xml:space="preserve"> e exclusivamente o</w:t>
-      </w:r>
-      <w:r>
-        <w:t xml:space="preserve"> anexo do meu </w:t>
-      </w:r>
-      <w:proofErr w:type="spellStart"/>
-      <w:r>
-        <w:t>codigo</w:t>
-      </w:r>
-      <w:proofErr w:type="spellEnd"/>
-      <w:r>
-        <w:t xml:space="preserve"> refatorado.</w:t>
-      </w:r>
+        <w:t>Faça assim: o novo .zip vira automaticamente a única fonte de verdade; ignore todos os anteriores</w:t>
+      </w:r>
+    </w:p>
+    <w:p>
       <w:r>
         <w:t xml:space="preserve"> Examine todo o código</w:t>
       </w:r>
@@ -35,27 +15,7 @@
         <w:t xml:space="preserve"> em detalhes</w:t>
       </w:r>
       <w:r>
-        <w:t xml:space="preserve">. Todo o meu projeto </w:t>
-      </w:r>
-      <w:proofErr w:type="spellStart"/>
-      <w:proofErr w:type="gramStart"/>
-      <w:r>
-        <w:t>esta</w:t>
-      </w:r>
-      <w:proofErr w:type="spellEnd"/>
-      <w:proofErr w:type="gramEnd"/>
-      <w:r>
-        <w:t xml:space="preserve"> aqui e </w:t>
-      </w:r>
-      <w:proofErr w:type="spellStart"/>
-      <w:proofErr w:type="gramStart"/>
-      <w:r>
-        <w:t>esta</w:t>
-      </w:r>
-      <w:proofErr w:type="spellEnd"/>
-      <w:proofErr w:type="gramEnd"/>
-      <w:r>
-        <w:t xml:space="preserve"> compilando.</w:t>
+        <w:t>. Todo o meu projeto esta aqui e esta compilando.</w:t>
       </w:r>
       <w:r>
         <w:t xml:space="preserve"> </w:t>
@@ -72,78 +32,14 @@
     </w:p>
     <w:p>
       <w:r>
-        <w:t xml:space="preserve">Não quero ajuste “cirúrgico” e sim o ajuste </w:t>
-      </w:r>
-      <w:proofErr w:type="gramStart"/>
-      <w:r>
-        <w:t>correto ,</w:t>
-      </w:r>
-      <w:proofErr w:type="gramEnd"/>
-      <w:r>
-        <w:t xml:space="preserve"> mesmo tendo que fazer vários </w:t>
-      </w:r>
-      <w:proofErr w:type="spellStart"/>
-      <w:r>
-        <w:t>refatoramentos</w:t>
-      </w:r>
-      <w:proofErr w:type="spellEnd"/>
-      <w:r>
-        <w:t xml:space="preserve"> </w:t>
-      </w:r>
-      <w:proofErr w:type="gramStart"/>
-      <w:r>
-        <w:t>( DDD</w:t>
-      </w:r>
-      <w:proofErr w:type="gramEnd"/>
-      <w:r>
-        <w:t xml:space="preserve"> / </w:t>
-      </w:r>
-      <w:proofErr w:type="spellStart"/>
-      <w:r>
-        <w:t>layered</w:t>
-      </w:r>
-      <w:proofErr w:type="spellEnd"/>
-      <w:r>
-        <w:t xml:space="preserve"> sem </w:t>
-      </w:r>
-      <w:proofErr w:type="spellStart"/>
-      <w:r>
-        <w:t>ports</w:t>
-      </w:r>
-      <w:proofErr w:type="spellEnd"/>
-      <w:r>
-        <w:t xml:space="preserve"> </w:t>
-      </w:r>
-      <w:proofErr w:type="spellStart"/>
-      <w:r>
-        <w:t>and</w:t>
-      </w:r>
-      <w:proofErr w:type="spellEnd"/>
-      <w:r>
-        <w:t xml:space="preserve"> </w:t>
-      </w:r>
-      <w:proofErr w:type="spellStart"/>
-      <w:r>
-        <w:t>adapters</w:t>
-      </w:r>
-      <w:proofErr w:type="spellEnd"/>
-      <w:r>
-        <w:t>)</w:t>
+        <w:t>Não quero ajuste “cirúrgico” e sim o ajuste correto , mesmo tendo que fazer vários refatoramentos ( DDD / layered sem ports and adapters)</w:t>
       </w:r>
       <w:r>
         <w:br/>
         <w:t>Ofereça código pronto copiar e colar</w:t>
       </w:r>
       <w:r>
-        <w:t xml:space="preserve">, não mande </w:t>
-      </w:r>
-      <w:proofErr w:type="spellStart"/>
-      <w:r>
-        <w:t>snippets</w:t>
-      </w:r>
-      <w:proofErr w:type="spellEnd"/>
-      <w:r>
-        <w:t xml:space="preserve"> de código e sim o código completo no contexto da classe.</w:t>
+        <w:t>, não mande snippets de código e sim o código completo no contexto da classe.</w:t>
       </w:r>
     </w:p>
     <w:p>
@@ -151,265 +47,96 @@
         <w:br/>
       </w:r>
       <w:r>
-        <w:t xml:space="preserve">1) Roles &amp; </w:t>
-      </w:r>
-      <w:proofErr w:type="spellStart"/>
-      <w:r>
-        <w:t>Permissions</w:t>
-      </w:r>
-      <w:proofErr w:type="spellEnd"/>
-      <w:r>
-        <w:t>: estão “corretas”?</w:t>
+        <w:t>1) Roles &amp; Permissions: estão “corretas”?</w:t>
       </w:r>
       <w:r>
         <w:br/>
       </w:r>
       <w:r>
-        <w:t xml:space="preserve">2) </w:t>
-      </w:r>
-      <w:proofErr w:type="spellStart"/>
-      <w:r>
-        <w:t>Naming</w:t>
-      </w:r>
-      <w:proofErr w:type="spellEnd"/>
-      <w:r>
-        <w:t xml:space="preserve"> / semântica DDD/</w:t>
-      </w:r>
-      <w:proofErr w:type="spellStart"/>
-      <w:r>
-        <w:t>layered</w:t>
-      </w:r>
-      <w:proofErr w:type="spellEnd"/>
-      <w:r>
-        <w:t xml:space="preserve"> simples (sem </w:t>
-      </w:r>
-      <w:proofErr w:type="spellStart"/>
-      <w:r>
-        <w:t>ports</w:t>
-      </w:r>
-      <w:proofErr w:type="spellEnd"/>
-      <w:r>
-        <w:t xml:space="preserve"> &amp; </w:t>
-      </w:r>
-      <w:proofErr w:type="spellStart"/>
-      <w:r>
-        <w:t>adapters</w:t>
-      </w:r>
-      <w:proofErr w:type="spellEnd"/>
+        <w:t>2) Naming / semântica DDD/layered simples (sem ports &amp; adapters)</w:t>
+      </w:r>
+      <w:r>
+        <w:br/>
+      </w:r>
+      <w:r>
+        <w:t>3) Variáveis/campos</w:t>
+      </w:r>
+      <w:r>
+        <w:t>/packages</w:t>
+      </w:r>
+      <w:r>
+        <w:t xml:space="preserve"> que merecem ajuste de naming (clareza e consistência)</w:t>
+      </w:r>
+      <w:r>
+        <w:br/>
+      </w:r>
+      <w:r>
+        <w:t>4</w:t>
+      </w:r>
+      <w:r>
+        <w:t>) T</w:t>
+      </w:r>
+      <w:r>
+        <w:t>odo Repository deve ter pelo menos 1 application service que o usa; e todo application service exposto deve ter um controller (ou scheduled job) chamando</w:t>
+      </w:r>
+      <w:r>
+        <w:t xml:space="preserve"> (</w:t>
+      </w:r>
+      <w:r>
+        <w:t>listar interfaces que não aparecem como uso</w:t>
+      </w:r>
       <w:r>
         <w:t>)</w:t>
       </w:r>
       <w:r>
+        <w:t>.</w:t>
+      </w:r>
+      <w:r>
+        <w:t xml:space="preserve"> Verifique isto.</w:t>
+      </w:r>
+    </w:p>
+    <w:p>
+      <w:r>
+        <w:t>5) Entidades em sincronismo com migrations</w:t>
+      </w:r>
+      <w:r>
+        <w:t>, estão compativeis</w:t>
+      </w:r>
+      <w:r>
+        <w:t>?</w:t>
+      </w:r>
+      <w:r>
         <w:br/>
       </w:r>
       <w:r>
-        <w:t>3) Variáveis/campos</w:t>
-      </w:r>
-      <w:r>
-        <w:t>/</w:t>
-      </w:r>
-      <w:proofErr w:type="spellStart"/>
-      <w:r>
-        <w:t>packages</w:t>
-      </w:r>
-      <w:proofErr w:type="spellEnd"/>
-      <w:r>
-        <w:t xml:space="preserve"> que merecem ajuste de </w:t>
-      </w:r>
-      <w:proofErr w:type="spellStart"/>
-      <w:r>
-        <w:t>naming</w:t>
-      </w:r>
-      <w:proofErr w:type="spellEnd"/>
-      <w:r>
-        <w:t xml:space="preserve"> (clareza e consistência)</w:t>
+        <w:t>6) Domínio “furando” o outro (ControlPlane ↔ Tenant)</w:t>
       </w:r>
       <w:r>
         <w:br/>
       </w:r>
       <w:r>
-        <w:t>4</w:t>
-      </w:r>
-      <w:r>
-        <w:t>) T</w:t>
-      </w:r>
-      <w:r>
-        <w:t xml:space="preserve">odo </w:t>
-      </w:r>
-      <w:proofErr w:type="spellStart"/>
-      <w:r>
-        <w:t>Repository</w:t>
-      </w:r>
-      <w:proofErr w:type="spellEnd"/>
-      <w:r>
-        <w:t xml:space="preserve"> deve ter pelo menos 1 </w:t>
-      </w:r>
-      <w:proofErr w:type="spellStart"/>
-      <w:r>
-        <w:t>application</w:t>
-      </w:r>
-      <w:proofErr w:type="spellEnd"/>
+        <w:t>7) Onde estaria violando DDD/LAYERED (se ocorrer)</w:t>
+      </w:r>
+    </w:p>
+    <w:p>
+      <w:r>
+        <w:t>8)</w:t>
+      </w:r>
       <w:r>
         <w:t xml:space="preserve"> </w:t>
       </w:r>
-      <w:proofErr w:type="spellStart"/>
-      <w:r>
-        <w:t>service</w:t>
-      </w:r>
-      <w:proofErr w:type="spellEnd"/>
-      <w:r>
-        <w:t xml:space="preserve"> que o usa; e todo </w:t>
-      </w:r>
-      <w:proofErr w:type="spellStart"/>
-      <w:r>
-        <w:t>application</w:t>
-      </w:r>
-      <w:proofErr w:type="spellEnd"/>
-      <w:r>
-        <w:t xml:space="preserve"> </w:t>
-      </w:r>
-      <w:proofErr w:type="spellStart"/>
-      <w:r>
-        <w:t>service</w:t>
-      </w:r>
-      <w:proofErr w:type="spellEnd"/>
-      <w:r>
-        <w:t xml:space="preserve"> exposto deve ter um </w:t>
-      </w:r>
-      <w:proofErr w:type="spellStart"/>
-      <w:r>
-        <w:t>controller</w:t>
-      </w:r>
-      <w:proofErr w:type="spellEnd"/>
-      <w:r>
-        <w:t xml:space="preserve"> (ou </w:t>
-      </w:r>
-      <w:proofErr w:type="spellStart"/>
-      <w:r>
-        <w:t>scheduled</w:t>
-      </w:r>
-      <w:proofErr w:type="spellEnd"/>
-      <w:r>
-        <w:t xml:space="preserve"> </w:t>
-      </w:r>
-      <w:proofErr w:type="spellStart"/>
-      <w:r>
-        <w:t>job</w:t>
-      </w:r>
-      <w:proofErr w:type="spellEnd"/>
-      <w:r>
-        <w:t>) chamando</w:t>
-      </w:r>
-      <w:r>
-        <w:t xml:space="preserve"> (</w:t>
-      </w:r>
-      <w:r>
-        <w:t>listar interfaces que não aparecem como uso</w:t>
-      </w:r>
-      <w:r>
-        <w:t>)</w:t>
-      </w:r>
-      <w:r>
-        <w:t>.</w:t>
-      </w:r>
-      <w:r>
-        <w:t xml:space="preserve"> Verifique isto.</w:t>
-      </w:r>
-    </w:p>
-    <w:p>
-      <w:r>
-        <w:t xml:space="preserve">5) Entidades em sincronismo com </w:t>
-      </w:r>
-      <w:proofErr w:type="spellStart"/>
-      <w:r>
-        <w:t>migrations</w:t>
-      </w:r>
-      <w:proofErr w:type="spellEnd"/>
-      <w:r>
-        <w:t xml:space="preserve">, estão </w:t>
-      </w:r>
-      <w:proofErr w:type="spellStart"/>
-      <w:r>
-        <w:t>compativeis</w:t>
-      </w:r>
-      <w:proofErr w:type="spellEnd"/>
+      <w:r>
+        <w:t>O</w:t>
+      </w:r>
+      <w:r>
+        <w:t xml:space="preserve"> nome do método aparece somente na interface e não aparece como .nomeDoMetodo</w:t>
+      </w:r>
       <w:r>
         <w:t>?</w:t>
       </w:r>
       <w:r>
         <w:br/>
-      </w:r>
-      <w:r>
-        <w:t>6) Domínio “furando” o outro (</w:t>
-      </w:r>
-      <w:proofErr w:type="spellStart"/>
-      <w:r>
-        <w:t>ControlPlane</w:t>
-      </w:r>
-      <w:proofErr w:type="spellEnd"/>
-      <w:r>
-        <w:t xml:space="preserve"> ↔ </w:t>
-      </w:r>
-      <w:proofErr w:type="spellStart"/>
-      <w:r>
-        <w:t>Tenant</w:t>
-      </w:r>
-      <w:proofErr w:type="spellEnd"/>
-      <w:r>
-        <w:t>)</w:t>
-      </w:r>
-      <w:r>
-        <w:br/>
-      </w:r>
-      <w:r>
-        <w:t>7) Onde estaria violando DDD/LAYERED (se ocorrer)</w:t>
-      </w:r>
-    </w:p>
-    <w:p>
-      <w:r>
-        <w:t>8)</w:t>
-      </w:r>
-      <w:r>
-        <w:t xml:space="preserve"> </w:t>
-      </w:r>
-      <w:r>
-        <w:t>O</w:t>
-      </w:r>
-      <w:r>
-        <w:t xml:space="preserve"> nome do método aparece somente na interface e não aparece </w:t>
-      </w:r>
-      <w:proofErr w:type="gramStart"/>
-      <w:r>
-        <w:t>como .</w:t>
-      </w:r>
-      <w:proofErr w:type="spellStart"/>
-      <w:r>
-        <w:t>nomeDoMetodo</w:t>
-      </w:r>
-      <w:proofErr w:type="spellEnd"/>
-      <w:proofErr w:type="gramEnd"/>
-      <w:r>
-        <w:t>?</w:t>
-      </w:r>
-      <w:r>
-        <w:br/>
-        <w:t xml:space="preserve">9) Existem mais </w:t>
-      </w:r>
-      <w:proofErr w:type="spellStart"/>
-      <w:r>
-        <w:t>variaves</w:t>
-      </w:r>
-      <w:proofErr w:type="spellEnd"/>
-      <w:r>
-        <w:t xml:space="preserve"> que podem ser </w:t>
-      </w:r>
-      <w:proofErr w:type="spellStart"/>
-      <w:r>
-        <w:t>tipadas</w:t>
-      </w:r>
-      <w:proofErr w:type="spellEnd"/>
-      <w:r>
-        <w:t xml:space="preserve"> com enum</w:t>
+        <w:t>9) Existem mais variaves que podem ser tipadas com enum</w:t>
       </w:r>
       <w:r>
         <w:t xml:space="preserve"> e algumas que já poderia ser enum se eu já tenho a classe?</w:t>
@@ -417,82 +144,19 @@
     </w:p>
     <w:p>
       <w:r>
-        <w:t xml:space="preserve">10) Eu troquei </w:t>
-      </w:r>
-      <w:proofErr w:type="spellStart"/>
-      <w:r>
-        <w:t>active</w:t>
-      </w:r>
-      <w:proofErr w:type="spellEnd"/>
-      <w:r>
-        <w:t xml:space="preserve"> por </w:t>
-      </w:r>
-      <w:proofErr w:type="spellStart"/>
-      <w:r>
-        <w:t>suspendedByAdmin</w:t>
-      </w:r>
-      <w:proofErr w:type="spellEnd"/>
-      <w:r>
-        <w:t xml:space="preserve"> e </w:t>
-      </w:r>
-      <w:proofErr w:type="spellStart"/>
-      <w:r>
-        <w:t>suspendedByAccount</w:t>
-      </w:r>
-      <w:proofErr w:type="spellEnd"/>
-      <w:r>
-        <w:t xml:space="preserve">. Precisa trocar em mais algum lugar para deixar num padrão </w:t>
-      </w:r>
-      <w:proofErr w:type="spellStart"/>
-      <w:r>
-        <w:t>unico</w:t>
-      </w:r>
-      <w:proofErr w:type="spellEnd"/>
-      <w:r>
-        <w:t>?</w:t>
+        <w:t>10) Eu troquei active por suspendedByAdmin e suspendedByAccount. Precisa trocar em mais algum lugar para deixar num padrão unico?</w:t>
       </w:r>
     </w:p>
     <w:p/>
     <w:p>
       <w:r>
-        <w:t>11) O processo de auditoria “</w:t>
-      </w:r>
-      <w:proofErr w:type="spellStart"/>
-      <w:r>
-        <w:t>audits</w:t>
-      </w:r>
-      <w:proofErr w:type="spellEnd"/>
-      <w:r>
-        <w:t>” está implementado corretamente?</w:t>
-      </w:r>
-    </w:p>
-    <w:p>
-      <w:r>
-        <w:t xml:space="preserve">12) E a ordem dos métodos </w:t>
-      </w:r>
-      <w:proofErr w:type="gramStart"/>
-      <w:r>
-        <w:t>na classes</w:t>
-      </w:r>
-      <w:proofErr w:type="gramEnd"/>
-      <w:r>
-        <w:t xml:space="preserve">, </w:t>
-      </w:r>
-      <w:proofErr w:type="spellStart"/>
-      <w:proofErr w:type="gramStart"/>
-      <w:r>
-        <w:t>interfaces,etc</w:t>
-      </w:r>
-      <w:proofErr w:type="spellEnd"/>
-      <w:proofErr w:type="gramEnd"/>
-      <w:r>
-        <w:t xml:space="preserve"> estão boas? Seria melhor colocar em ordem alfabética ou por ordem </w:t>
-      </w:r>
-      <w:proofErr w:type="spellStart"/>
-      <w:r>
-        <w:t>semantica</w:t>
-      </w:r>
-      <w:proofErr w:type="spellEnd"/>
+        <w:t>11) O processo de auditoria “audits” está implementado corretamente?</w:t>
+      </w:r>
+    </w:p>
+    <w:p>
+      <w:r>
+        <w:t>12) E a ordem dos métodos na classes, interfaces,etc estão boas? Seria melhor colocar em ordem alfabética ou por ordem semantica</w:t>
+      </w:r>
     </w:p>
     <w:p>
       <w:r>
@@ -504,96 +168,27 @@
         <w:t>14) Sugira tipagem onde for conveniente e</w:t>
       </w:r>
       <w:r>
-        <w:t xml:space="preserve"> onde já estiver </w:t>
-      </w:r>
-      <w:proofErr w:type="spellStart"/>
-      <w:r>
-        <w:t>tipado</w:t>
-      </w:r>
-      <w:proofErr w:type="spellEnd"/>
-      <w:r>
-        <w:t xml:space="preserve"> manter tipagem e ajustar para DDD/</w:t>
-      </w:r>
-      <w:proofErr w:type="spellStart"/>
-      <w:r>
-        <w:t>layered</w:t>
-      </w:r>
-      <w:proofErr w:type="spellEnd"/>
-    </w:p>
-    <w:p>
-      <w:pPr>
-        <w:rPr>
-          <w:b/>
-          <w:bCs/>
-        </w:rPr>
-      </w:pPr>
-      <w:r>
-        <w:rPr>
-          <w:b/>
-          <w:bCs/>
-        </w:rPr>
-        <w:t xml:space="preserve">15) Login por </w:t>
-      </w:r>
-      <w:proofErr w:type="spellStart"/>
-      <w:r>
-        <w:rPr>
-          <w:b/>
-          <w:bCs/>
-        </w:rPr>
-        <w:t>email</w:t>
-      </w:r>
-      <w:proofErr w:type="spellEnd"/>
-      <w:r>
-        <w:rPr>
-          <w:b/>
-          <w:bCs/>
-        </w:rPr>
-        <w:t xml:space="preserve">, sem </w:t>
-      </w:r>
-      <w:proofErr w:type="spellStart"/>
-      <w:r>
-        <w:rPr>
-          <w:b/>
-          <w:bCs/>
-        </w:rPr>
-        <w:t>username</w:t>
-      </w:r>
-      <w:proofErr w:type="spellEnd"/>
-      <w:r>
-        <w:rPr>
-          <w:b/>
-          <w:bCs/>
-        </w:rPr>
-        <w:t xml:space="preserve">, e </w:t>
-      </w:r>
-      <w:proofErr w:type="spellStart"/>
-      <w:r>
-        <w:rPr>
-          <w:b/>
-          <w:bCs/>
-        </w:rPr>
-        <w:t>slug</w:t>
-      </w:r>
-      <w:proofErr w:type="spellEnd"/>
-      <w:r>
-        <w:rPr>
-          <w:b/>
-          <w:bCs/>
-        </w:rPr>
-        <w:t xml:space="preserve"> só se houver ambiguidade</w:t>
-      </w:r>
-    </w:p>
-    <w:p>
-      <w:r>
-        <w:t xml:space="preserve">Aqui vai uma implementação completa, pronta pra copiar/colar (sem </w:t>
-      </w:r>
-      <w:proofErr w:type="spellStart"/>
-      <w:r>
-        <w:t>snippets</w:t>
-      </w:r>
-      <w:proofErr w:type="spellEnd"/>
-      <w:r>
-        <w:t>), que resolve exatamente:</w:t>
+        <w:t xml:space="preserve"> onde já estiver tipado manter tipagem e ajustar para DDD/layered</w:t>
+      </w:r>
+    </w:p>
+    <w:p>
+      <w:pPr>
+        <w:rPr>
+          <w:b/>
+          <w:bCs/>
+        </w:rPr>
+      </w:pPr>
+      <w:r>
+        <w:rPr>
+          <w:b/>
+          <w:bCs/>
+        </w:rPr>
+        <w:t>15) Login por email, sem username, e slug só se houver ambiguidade</w:t>
+      </w:r>
+    </w:p>
+    <w:p>
+      <w:r>
+        <w:t>Aqui vai uma implementação completa, pronta pra copiar/colar (sem snippets), que resolve exatamente:</w:t>
       </w:r>
     </w:p>
     <w:p>
@@ -604,21 +199,8 @@
         </w:numPr>
       </w:pPr>
       <w:r>
-        <w:t xml:space="preserve">login por </w:t>
-      </w:r>
-      <w:proofErr w:type="spellStart"/>
-      <w:r>
-        <w:t>email</w:t>
-      </w:r>
-      <w:proofErr w:type="spellEnd"/>
-      <w:r>
-        <w:t xml:space="preserve"> + </w:t>
-      </w:r>
-      <w:proofErr w:type="spellStart"/>
-      <w:r>
-        <w:t>password</w:t>
-      </w:r>
-      <w:proofErr w:type="spellEnd"/>
+        <w:t>login por email + password</w:t>
+      </w:r>
     </w:p>
     <w:p>
       <w:pPr>
@@ -635,27 +217,10 @@
           <w:b/>
           <w:bCs/>
         </w:rPr>
-        <w:t xml:space="preserve">1 </w:t>
-      </w:r>
-      <w:proofErr w:type="spellStart"/>
-      <w:r>
-        <w:rPr>
-          <w:b/>
-          <w:bCs/>
-        </w:rPr>
-        <w:t>tenant</w:t>
-      </w:r>
-      <w:proofErr w:type="spellEnd"/>
-      <w:r>
-        <w:t xml:space="preserve"> para esse </w:t>
-      </w:r>
-      <w:proofErr w:type="spellStart"/>
-      <w:r>
-        <w:t>email+password</w:t>
-      </w:r>
-      <w:proofErr w:type="spellEnd"/>
-      <w:r>
-        <w:t xml:space="preserve"> → retorna token e entra</w:t>
+        <w:t>1 tenant</w:t>
+      </w:r>
+      <w:r>
+        <w:t xml:space="preserve"> para esse email+password → retorna token e entra</w:t>
       </w:r>
     </w:p>
     <w:p>
@@ -673,63 +238,27 @@
           <w:b/>
           <w:bCs/>
         </w:rPr>
-        <w:t xml:space="preserve">&gt;1 </w:t>
-      </w:r>
-      <w:proofErr w:type="spellStart"/>
-      <w:r>
-        <w:rPr>
-          <w:b/>
-          <w:bCs/>
-        </w:rPr>
-        <w:t>slug</w:t>
-      </w:r>
-      <w:proofErr w:type="spellEnd"/>
-      <w:r>
-        <w:t xml:space="preserve"> → retorna lista de </w:t>
-      </w:r>
-      <w:proofErr w:type="spellStart"/>
-      <w:r>
-        <w:t>slugs</w:t>
-      </w:r>
-      <w:proofErr w:type="spellEnd"/>
-      <w:r>
-        <w:t xml:space="preserve"> e exige 2ª tentativa com </w:t>
-      </w:r>
-      <w:proofErr w:type="spellStart"/>
-      <w:r>
-        <w:t>slug</w:t>
-      </w:r>
-      <w:proofErr w:type="spellEnd"/>
-    </w:p>
-    <w:p>
-      <w:r>
-        <w:t xml:space="preserve">Eu já fiz a refatoração.  O código .zip </w:t>
-      </w:r>
-      <w:proofErr w:type="spellStart"/>
-      <w:r>
-        <w:t>contem</w:t>
-      </w:r>
-      <w:proofErr w:type="spellEnd"/>
-      <w:r>
-        <w:t xml:space="preserve"> todo o projeto refatorado</w:t>
-      </w:r>
-    </w:p>
-    <w:p>
-      <w:r>
-        <w:t xml:space="preserve">Não deve ter mais </w:t>
-      </w:r>
-      <w:proofErr w:type="spellStart"/>
-      <w:r>
-        <w:t>username</w:t>
-      </w:r>
-      <w:proofErr w:type="spellEnd"/>
+        <w:t>&gt;1 slug</w:t>
+      </w:r>
+      <w:r>
+        <w:t xml:space="preserve"> → retorna lista de slugs e exige 2ª tentativa com slug</w:t>
+      </w:r>
+    </w:p>
+    <w:p>
+      <w:r>
+        <w:t>Eu já fiz a refatoração.  O código .zip contem todo o projeto refatorado</w:t>
+      </w:r>
+    </w:p>
+    <w:p>
+      <w:r>
+        <w:t>Não deve ter mais username</w:t>
+      </w:r>
       <w:r>
         <w:br/>
       </w:r>
       <w:r>
         <w:br/>
       </w:r>
-      <w:proofErr w:type="gramStart"/>
       <w:r>
         <w:t xml:space="preserve">  </w:t>
       </w:r>
@@ -738,25 +267,8 @@
           <w:b/>
           <w:bCs/>
         </w:rPr>
-        <w:t>Se</w:t>
-      </w:r>
-      <w:proofErr w:type="gramEnd"/>
-      <w:r>
-        <w:rPr>
-          <w:b/>
-          <w:bCs/>
-        </w:rPr>
-        <w:t xml:space="preserve"> só 1 </w:t>
-      </w:r>
-      <w:proofErr w:type="spellStart"/>
-      <w:r>
-        <w:rPr>
-          <w:b/>
-          <w:bCs/>
-        </w:rPr>
-        <w:t>tenant</w:t>
-      </w:r>
-      <w:proofErr w:type="spellEnd"/>
+        <w:t>Se só 1 tenant</w:t>
+      </w:r>
       <w:r>
         <w:t xml:space="preserve"> → autentica e retorna </w:t>
       </w:r>
@@ -772,7 +284,6 @@
       </w:r>
     </w:p>
     <w:p>
-      <w:proofErr w:type="gramStart"/>
       <w:r>
         <w:t xml:space="preserve">  </w:t>
       </w:r>
@@ -781,62 +292,13 @@
           <w:b/>
           <w:bCs/>
         </w:rPr>
-        <w:t>Se</w:t>
-      </w:r>
-      <w:proofErr w:type="gramEnd"/>
-      <w:r>
-        <w:rPr>
-          <w:b/>
-          <w:bCs/>
-        </w:rPr>
-        <w:t xml:space="preserve"> vários e </w:t>
-      </w:r>
-      <w:proofErr w:type="spellStart"/>
-      <w:r>
-        <w:rPr>
-          <w:b/>
-          <w:bCs/>
-        </w:rPr>
-        <w:t>accountId</w:t>
-      </w:r>
-      <w:proofErr w:type="spellEnd"/>
-      <w:r>
-        <w:rPr>
-          <w:b/>
-          <w:bCs/>
-        </w:rPr>
-        <w:t xml:space="preserve"> não veio</w:t>
-      </w:r>
-      <w:r>
-        <w:t xml:space="preserve"> → retorna TENANT_SELECTION_REQUIRED com </w:t>
-      </w:r>
-      <w:proofErr w:type="spellStart"/>
-      <w:r>
-        <w:t>details</w:t>
-      </w:r>
-      <w:proofErr w:type="spellEnd"/>
-      <w:r>
-        <w:t xml:space="preserve"> = </w:t>
-      </w:r>
-      <w:proofErr w:type="spellStart"/>
-      <w:r>
-        <w:t>List</w:t>
-      </w:r>
-      <w:proofErr w:type="spellEnd"/>
-      <w:r>
-        <w:t>&lt;</w:t>
-      </w:r>
-      <w:proofErr w:type="spellStart"/>
-      <w:r>
-        <w:t>TenantSelectionOption</w:t>
-      </w:r>
-      <w:proofErr w:type="spellEnd"/>
-      <w:r>
-        <w:t>&gt;</w:t>
-      </w:r>
-    </w:p>
-    <w:p>
-      <w:proofErr w:type="gramStart"/>
+        <w:t>Se vários e accountId não veio</w:t>
+      </w:r>
+      <w:r>
+        <w:t xml:space="preserve"> → retorna TENANT_SELECTION_REQUIRED com details = List&lt;TenantSelectionOption&gt;</w:t>
+      </w:r>
+    </w:p>
+    <w:p>
       <w:r>
         <w:t xml:space="preserve">  </w:t>
       </w:r>
@@ -845,42 +307,10 @@
           <w:b/>
           <w:bCs/>
         </w:rPr>
-        <w:t>Se</w:t>
-      </w:r>
-      <w:proofErr w:type="gramEnd"/>
-      <w:r>
-        <w:rPr>
-          <w:b/>
-          <w:bCs/>
-        </w:rPr>
-        <w:t xml:space="preserve"> vários e </w:t>
-      </w:r>
-      <w:proofErr w:type="spellStart"/>
-      <w:r>
-        <w:rPr>
-          <w:b/>
-          <w:bCs/>
-        </w:rPr>
-        <w:t>accountId</w:t>
-      </w:r>
-      <w:proofErr w:type="spellEnd"/>
-      <w:r>
-        <w:rPr>
-          <w:b/>
-          <w:bCs/>
-        </w:rPr>
-        <w:t xml:space="preserve"> veio</w:t>
-      </w:r>
-      <w:r>
-        <w:t xml:space="preserve"> → autentica só no </w:t>
-      </w:r>
-      <w:proofErr w:type="spellStart"/>
-      <w:r>
-        <w:t>tenant</w:t>
-      </w:r>
-      <w:proofErr w:type="spellEnd"/>
-      <w:r>
-        <w:t xml:space="preserve"> escolhido</w:t>
+        <w:t>Se vários e accountId veio</w:t>
+      </w:r>
+      <w:r>
+        <w:t xml:space="preserve"> → autentica só no tenant escolhido</w:t>
       </w:r>
     </w:p>
     <w:p/>
@@ -891,15 +321,7 @@
     </w:p>
     <w:p>
       <w:r>
-        <w:t>Verifique se tem ruido de ‘</w:t>
-      </w:r>
-      <w:proofErr w:type="spellStart"/>
-      <w:r>
-        <w:t>username</w:t>
-      </w:r>
-      <w:proofErr w:type="spellEnd"/>
-      <w:r>
-        <w:t>’ no projeto e refatore tudo o que for necessário</w:t>
+        <w:t>Verifique se tem ruido de ‘username’ no projeto e refatore tudo o que for necessário</w:t>
       </w:r>
     </w:p>
     <w:p/>
@@ -915,55 +337,7 @@
         <w:t xml:space="preserve">) </w:t>
       </w:r>
       <w:r>
-        <w:t xml:space="preserve">Caso tenha observado mais </w:t>
-      </w:r>
-      <w:proofErr w:type="spellStart"/>
-      <w:r>
-        <w:t>inconsistencias</w:t>
-      </w:r>
-      <w:proofErr w:type="spellEnd"/>
-      <w:r>
-        <w:t xml:space="preserve"> ou </w:t>
-      </w:r>
-      <w:proofErr w:type="spellStart"/>
-      <w:r>
-        <w:t>sugestoes</w:t>
-      </w:r>
-      <w:proofErr w:type="spellEnd"/>
-      <w:r>
-        <w:t xml:space="preserve"> para </w:t>
-      </w:r>
-      <w:proofErr w:type="gramStart"/>
-      <w:r>
-        <w:t>deixar</w:t>
-      </w:r>
-      <w:proofErr w:type="gramEnd"/>
-      <w:r>
-        <w:t xml:space="preserve"> mas DDD/</w:t>
-      </w:r>
-      <w:proofErr w:type="spellStart"/>
-      <w:r>
-        <w:t>layered</w:t>
-      </w:r>
-      <w:proofErr w:type="spellEnd"/>
-      <w:r>
-        <w:t xml:space="preserve"> mas sem </w:t>
-      </w:r>
-      <w:proofErr w:type="spellStart"/>
-      <w:r>
-        <w:t>ports</w:t>
-      </w:r>
-      <w:proofErr w:type="spellEnd"/>
-      <w:r>
-        <w:t xml:space="preserve"> </w:t>
-      </w:r>
-      <w:proofErr w:type="spellStart"/>
-      <w:r>
-        <w:t>and</w:t>
-      </w:r>
-      <w:proofErr w:type="spellEnd"/>
-      <w:r>
-        <w:t xml:space="preserve"> adapters coloque aqui</w:t>
+        <w:t>Caso tenha observado mais inconsistencias ou sugestoes para deixar mas DDD/layered mas sem ports and adapters coloque aqui</w:t>
       </w:r>
     </w:p>
     <w:p/>
@@ -992,15 +366,7 @@
     <w:p>
       <w:r>
         <w:br/>
-        <w:t xml:space="preserve">lista todo o </w:t>
-      </w:r>
-      <w:proofErr w:type="spellStart"/>
-      <w:r>
-        <w:t>conteudo</w:t>
-      </w:r>
-      <w:proofErr w:type="spellEnd"/>
-      <w:r>
-        <w:t xml:space="preserve"> dos arquivos com cabeçalhos e com vários detalhes</w:t>
+        <w:t>lista todo o conteudo dos arquivos com cabeçalhos e com vários detalhes</w:t>
       </w:r>
     </w:p>
     <w:p>
@@ -1010,660 +376,135 @@
     </w:p>
     <w:p>
       <w:r>
-        <w:t xml:space="preserve">  </w:t>
-      </w:r>
-      <w:proofErr w:type="spellStart"/>
-      <w:r>
-        <w:t>echo</w:t>
-      </w:r>
-      <w:proofErr w:type="spellEnd"/>
-      <w:r>
-        <w:t xml:space="preserve"> "### PROJECT FILE INDEX"</w:t>
-      </w:r>
-    </w:p>
-    <w:p>
-      <w:r>
-        <w:t xml:space="preserve">  </w:t>
-      </w:r>
-      <w:proofErr w:type="spellStart"/>
-      <w:proofErr w:type="gramStart"/>
-      <w:r>
-        <w:t>find</w:t>
-      </w:r>
-      <w:proofErr w:type="spellEnd"/>
-      <w:r>
-        <w:t xml:space="preserve"> .</w:t>
-      </w:r>
-      <w:proofErr w:type="gramEnd"/>
-      <w:r>
-        <w:t xml:space="preserve"> -</w:t>
-      </w:r>
-      <w:proofErr w:type="spellStart"/>
-      <w:proofErr w:type="gramStart"/>
-      <w:r>
-        <w:t>type</w:t>
-      </w:r>
-      <w:proofErr w:type="spellEnd"/>
-      <w:proofErr w:type="gramEnd"/>
-      <w:r>
-        <w:t xml:space="preserve"> f \</w:t>
-      </w:r>
-    </w:p>
-    <w:p>
-      <w:r>
-        <w:t xml:space="preserve">    -</w:t>
-      </w:r>
-      <w:proofErr w:type="spellStart"/>
-      <w:proofErr w:type="gramStart"/>
-      <w:r>
-        <w:t>not</w:t>
-      </w:r>
-      <w:proofErr w:type="spellEnd"/>
-      <w:r>
-        <w:t xml:space="preserve"> -path</w:t>
-      </w:r>
-      <w:proofErr w:type="gramEnd"/>
-      <w:r>
-        <w:t xml:space="preserve"> </w:t>
-      </w:r>
-      <w:proofErr w:type="gramStart"/>
-      <w:r>
-        <w:t>"./</w:t>
-      </w:r>
-      <w:proofErr w:type="gramEnd"/>
-      <w:r>
-        <w:t>target/*" \</w:t>
-      </w:r>
-    </w:p>
-    <w:p>
-      <w:r>
-        <w:t xml:space="preserve">    </w:t>
-      </w:r>
-      <w:proofErr w:type="gramStart"/>
-      <w:r>
-        <w:t>\( -</w:t>
-      </w:r>
-      <w:proofErr w:type="spellStart"/>
-      <w:proofErr w:type="gramEnd"/>
-      <w:r>
-        <w:t>name</w:t>
-      </w:r>
-      <w:proofErr w:type="spellEnd"/>
-      <w:r>
-        <w:t xml:space="preserve"> "*.</w:t>
-      </w:r>
-      <w:proofErr w:type="spellStart"/>
-      <w:r>
-        <w:t>java</w:t>
-      </w:r>
-      <w:proofErr w:type="spellEnd"/>
-      <w:r>
-        <w:t>" \</w:t>
-      </w:r>
-    </w:p>
-    <w:p>
-      <w:r>
-        <w:t xml:space="preserve">       -</w:t>
-      </w:r>
-      <w:proofErr w:type="gramStart"/>
-      <w:r>
-        <w:t>o</w:t>
-      </w:r>
-      <w:proofErr w:type="gramEnd"/>
-      <w:r>
-        <w:t xml:space="preserve"> -path </w:t>
-      </w:r>
-      <w:proofErr w:type="gramStart"/>
-      <w:r>
-        <w:t>"./</w:t>
-      </w:r>
-      <w:proofErr w:type="spellStart"/>
-      <w:proofErr w:type="gramEnd"/>
-      <w:r>
-        <w:t>src</w:t>
-      </w:r>
-      <w:proofErr w:type="spellEnd"/>
-      <w:r>
-        <w:t>/</w:t>
-      </w:r>
-      <w:proofErr w:type="spellStart"/>
-      <w:r>
-        <w:t>main</w:t>
-      </w:r>
-      <w:proofErr w:type="spellEnd"/>
-      <w:r>
-        <w:t>/</w:t>
-      </w:r>
-      <w:proofErr w:type="spellStart"/>
-      <w:r>
-        <w:t>resources</w:t>
-      </w:r>
-      <w:proofErr w:type="spellEnd"/>
-      <w:r>
-        <w:t>/</w:t>
-      </w:r>
-      <w:proofErr w:type="spellStart"/>
-      <w:r>
-        <w:t>db</w:t>
-      </w:r>
-      <w:proofErr w:type="spellEnd"/>
-      <w:r>
-        <w:t>/</w:t>
-      </w:r>
-      <w:proofErr w:type="spellStart"/>
-      <w:r>
-        <w:t>migration</w:t>
-      </w:r>
-      <w:proofErr w:type="spellEnd"/>
-      <w:r>
-        <w:t>/*/V*.</w:t>
-      </w:r>
-      <w:proofErr w:type="spellStart"/>
-      <w:r>
-        <w:t>sql</w:t>
-      </w:r>
-      <w:proofErr w:type="spellEnd"/>
-      <w:r>
-        <w:t>" \</w:t>
-      </w:r>
-    </w:p>
-    <w:p>
-      <w:r>
-        <w:t xml:space="preserve">       -</w:t>
-      </w:r>
-      <w:proofErr w:type="gramStart"/>
-      <w:r>
-        <w:t>o</w:t>
-      </w:r>
-      <w:proofErr w:type="gramEnd"/>
-      <w:r>
-        <w:t xml:space="preserve"> -path "./pom.xml" \</w:t>
-      </w:r>
-    </w:p>
-    <w:p>
-      <w:r>
-        <w:t xml:space="preserve">       -</w:t>
-      </w:r>
-      <w:proofErr w:type="gramStart"/>
-      <w:r>
-        <w:t>o</w:t>
-      </w:r>
-      <w:proofErr w:type="gramEnd"/>
-      <w:r>
-        <w:t xml:space="preserve"> -path "./</w:t>
-      </w:r>
-      <w:proofErr w:type="spellStart"/>
-      <w:r>
-        <w:t>src</w:t>
-      </w:r>
-      <w:proofErr w:type="spellEnd"/>
-      <w:r>
-        <w:t>/</w:t>
-      </w:r>
-      <w:proofErr w:type="spellStart"/>
-      <w:r>
-        <w:t>main</w:t>
-      </w:r>
-      <w:proofErr w:type="spellEnd"/>
-      <w:r>
-        <w:t>/</w:t>
-      </w:r>
-      <w:proofErr w:type="spellStart"/>
-      <w:r>
-        <w:t>resources</w:t>
-      </w:r>
-      <w:proofErr w:type="spellEnd"/>
-      <w:r>
-        <w:t>/</w:t>
-      </w:r>
-      <w:proofErr w:type="spellStart"/>
-      <w:r>
-        <w:t>application.properties</w:t>
-      </w:r>
-      <w:proofErr w:type="spellEnd"/>
-      <w:r>
-        <w:t>" \</w:t>
-      </w:r>
-    </w:p>
-    <w:p>
-      <w:r>
-        <w:t xml:space="preserve">       -</w:t>
-      </w:r>
-      <w:proofErr w:type="gramStart"/>
-      <w:r>
-        <w:t>o</w:t>
-      </w:r>
-      <w:proofErr w:type="gramEnd"/>
-      <w:r>
-        <w:t xml:space="preserve"> -path "./</w:t>
-      </w:r>
-      <w:proofErr w:type="spellStart"/>
-      <w:r>
-        <w:t>src</w:t>
-      </w:r>
-      <w:proofErr w:type="spellEnd"/>
-      <w:r>
-        <w:t>/</w:t>
-      </w:r>
-      <w:proofErr w:type="spellStart"/>
-      <w:r>
-        <w:t>main</w:t>
-      </w:r>
-      <w:proofErr w:type="spellEnd"/>
-      <w:r>
-        <w:t>/</w:t>
-      </w:r>
-      <w:proofErr w:type="spellStart"/>
-      <w:r>
-        <w:t>resources</w:t>
-      </w:r>
-      <w:proofErr w:type="spellEnd"/>
-      <w:r>
-        <w:t>/</w:t>
-      </w:r>
-      <w:proofErr w:type="spellStart"/>
-      <w:r>
-        <w:t>application-dev.properties</w:t>
-      </w:r>
-      <w:proofErr w:type="spellEnd"/>
-      <w:r>
-        <w:t>" \</w:t>
-      </w:r>
-    </w:p>
-    <w:p>
-      <w:r>
-        <w:t xml:space="preserve">    \) | </w:t>
-      </w:r>
-      <w:proofErr w:type="spellStart"/>
-      <w:r>
-        <w:t>sort</w:t>
-      </w:r>
-      <w:proofErr w:type="spellEnd"/>
+        <w:t xml:space="preserve">  echo "### PROJECT FILE INDEX"</w:t>
+      </w:r>
+    </w:p>
+    <w:p>
+      <w:r>
+        <w:t xml:space="preserve">  find . -type f \</w:t>
+      </w:r>
+    </w:p>
+    <w:p>
+      <w:r>
+        <w:t xml:space="preserve">    -not -path "./target/*" \</w:t>
+      </w:r>
+    </w:p>
+    <w:p>
+      <w:r>
+        <w:t xml:space="preserve">    \( -name "*.java" \</w:t>
+      </w:r>
+    </w:p>
+    <w:p>
+      <w:r>
+        <w:t xml:space="preserve">       -o -path "./src/main/resources/db/migration/*/V*.sql" \</w:t>
+      </w:r>
+    </w:p>
+    <w:p>
+      <w:r>
+        <w:t xml:space="preserve">       -o -path "./pom.xml" \</w:t>
+      </w:r>
+    </w:p>
+    <w:p>
+      <w:r>
+        <w:t xml:space="preserve">       -o -path "./src/main/resources/application.properties" \</w:t>
+      </w:r>
+    </w:p>
+    <w:p>
+      <w:r>
+        <w:t xml:space="preserve">       -o -path "./src/main/resources/application-dev.properties" \</w:t>
+      </w:r>
+    </w:p>
+    <w:p>
+      <w:r>
+        <w:t xml:space="preserve">    \) | sort</w:t>
+      </w:r>
     </w:p>
     <w:p/>
     <w:p>
       <w:r>
-        <w:t xml:space="preserve">  </w:t>
-      </w:r>
-      <w:proofErr w:type="spellStart"/>
-      <w:r>
-        <w:t>echo</w:t>
-      </w:r>
-      <w:proofErr w:type="spellEnd"/>
-    </w:p>
-    <w:p>
-      <w:r>
-        <w:t xml:space="preserve">  </w:t>
-      </w:r>
-      <w:proofErr w:type="spellStart"/>
-      <w:r>
-        <w:t>echo</w:t>
-      </w:r>
-      <w:proofErr w:type="spellEnd"/>
-      <w:r>
-        <w:t xml:space="preserve"> "### FILE CONTENTS"</w:t>
-      </w:r>
-    </w:p>
-    <w:p>
-      <w:r>
-        <w:t xml:space="preserve">  </w:t>
-      </w:r>
-      <w:proofErr w:type="spellStart"/>
-      <w:r>
-        <w:t>echo</w:t>
-      </w:r>
-      <w:proofErr w:type="spellEnd"/>
+        <w:t xml:space="preserve">  echo</w:t>
+      </w:r>
+    </w:p>
+    <w:p>
+      <w:r>
+        <w:t xml:space="preserve">  echo "### FILE CONTENTS"</w:t>
+      </w:r>
+    </w:p>
+    <w:p>
+      <w:r>
+        <w:t xml:space="preserve">  echo</w:t>
+      </w:r>
     </w:p>
     <w:p/>
     <w:p>
       <w:r>
-        <w:t xml:space="preserve">  </w:t>
-      </w:r>
-      <w:proofErr w:type="spellStart"/>
-      <w:proofErr w:type="gramStart"/>
-      <w:r>
-        <w:t>find</w:t>
-      </w:r>
-      <w:proofErr w:type="spellEnd"/>
-      <w:r>
-        <w:t xml:space="preserve"> .</w:t>
-      </w:r>
-      <w:proofErr w:type="gramEnd"/>
-      <w:r>
-        <w:t xml:space="preserve"> -</w:t>
-      </w:r>
-      <w:proofErr w:type="spellStart"/>
-      <w:proofErr w:type="gramStart"/>
-      <w:r>
-        <w:t>type</w:t>
-      </w:r>
-      <w:proofErr w:type="spellEnd"/>
-      <w:proofErr w:type="gramEnd"/>
-      <w:r>
-        <w:t xml:space="preserve"> f \</w:t>
-      </w:r>
-    </w:p>
-    <w:p>
-      <w:r>
-        <w:t xml:space="preserve">    -</w:t>
-      </w:r>
-      <w:proofErr w:type="spellStart"/>
-      <w:proofErr w:type="gramStart"/>
-      <w:r>
-        <w:t>not</w:t>
-      </w:r>
-      <w:proofErr w:type="spellEnd"/>
-      <w:r>
-        <w:t xml:space="preserve"> -path</w:t>
-      </w:r>
-      <w:proofErr w:type="gramEnd"/>
-      <w:r>
-        <w:t xml:space="preserve"> </w:t>
-      </w:r>
-      <w:proofErr w:type="gramStart"/>
-      <w:r>
-        <w:t>"./</w:t>
-      </w:r>
-      <w:proofErr w:type="gramEnd"/>
-      <w:r>
-        <w:t>target/*" \</w:t>
-      </w:r>
-    </w:p>
-    <w:p>
-      <w:r>
-        <w:t xml:space="preserve">    </w:t>
-      </w:r>
-      <w:proofErr w:type="gramStart"/>
-      <w:r>
-        <w:t>\( -</w:t>
-      </w:r>
-      <w:proofErr w:type="spellStart"/>
-      <w:proofErr w:type="gramEnd"/>
-      <w:r>
-        <w:t>name</w:t>
-      </w:r>
-      <w:proofErr w:type="spellEnd"/>
-      <w:r>
-        <w:t xml:space="preserve"> "*.</w:t>
-      </w:r>
-      <w:proofErr w:type="spellStart"/>
-      <w:r>
-        <w:t>java</w:t>
-      </w:r>
-      <w:proofErr w:type="spellEnd"/>
-      <w:r>
-        <w:t>" \</w:t>
-      </w:r>
-    </w:p>
-    <w:p>
-      <w:r>
-        <w:t xml:space="preserve">       -</w:t>
-      </w:r>
-      <w:proofErr w:type="gramStart"/>
-      <w:r>
-        <w:t>o</w:t>
-      </w:r>
-      <w:proofErr w:type="gramEnd"/>
-      <w:r>
-        <w:t xml:space="preserve"> -path </w:t>
-      </w:r>
-      <w:proofErr w:type="gramStart"/>
-      <w:r>
-        <w:t>"./</w:t>
-      </w:r>
-      <w:proofErr w:type="spellStart"/>
-      <w:proofErr w:type="gramEnd"/>
-      <w:r>
-        <w:t>src</w:t>
-      </w:r>
-      <w:proofErr w:type="spellEnd"/>
-      <w:r>
-        <w:t>/</w:t>
-      </w:r>
-      <w:proofErr w:type="spellStart"/>
-      <w:r>
-        <w:t>main</w:t>
-      </w:r>
-      <w:proofErr w:type="spellEnd"/>
-      <w:r>
-        <w:t>/</w:t>
-      </w:r>
-      <w:proofErr w:type="spellStart"/>
-      <w:r>
-        <w:t>resources</w:t>
-      </w:r>
-      <w:proofErr w:type="spellEnd"/>
-      <w:r>
-        <w:t>/</w:t>
-      </w:r>
-      <w:proofErr w:type="spellStart"/>
-      <w:r>
-        <w:t>db</w:t>
-      </w:r>
-      <w:proofErr w:type="spellEnd"/>
-      <w:r>
-        <w:t>/</w:t>
-      </w:r>
-      <w:proofErr w:type="spellStart"/>
-      <w:r>
-        <w:t>migration</w:t>
-      </w:r>
-      <w:proofErr w:type="spellEnd"/>
-      <w:r>
-        <w:t>/*/V*.</w:t>
-      </w:r>
-      <w:proofErr w:type="spellStart"/>
-      <w:r>
-        <w:t>sql</w:t>
-      </w:r>
-      <w:proofErr w:type="spellEnd"/>
-      <w:r>
-        <w:t>" \</w:t>
-      </w:r>
-    </w:p>
-    <w:p>
-      <w:r>
-        <w:t xml:space="preserve">       -</w:t>
-      </w:r>
-      <w:proofErr w:type="gramStart"/>
-      <w:r>
-        <w:t>o</w:t>
-      </w:r>
-      <w:proofErr w:type="gramEnd"/>
-      <w:r>
-        <w:t xml:space="preserve"> -path "./pom.xml" \</w:t>
-      </w:r>
-    </w:p>
-    <w:p>
-      <w:r>
-        <w:t xml:space="preserve">       -</w:t>
-      </w:r>
-      <w:proofErr w:type="gramStart"/>
-      <w:r>
-        <w:t>o</w:t>
-      </w:r>
-      <w:proofErr w:type="gramEnd"/>
-      <w:r>
-        <w:t xml:space="preserve"> -path "./</w:t>
-      </w:r>
-      <w:proofErr w:type="spellStart"/>
-      <w:r>
-        <w:t>src</w:t>
-      </w:r>
-      <w:proofErr w:type="spellEnd"/>
-      <w:r>
-        <w:t>/</w:t>
-      </w:r>
-      <w:proofErr w:type="spellStart"/>
-      <w:r>
-        <w:t>main</w:t>
-      </w:r>
-      <w:proofErr w:type="spellEnd"/>
-      <w:r>
-        <w:t>/</w:t>
-      </w:r>
-      <w:proofErr w:type="spellStart"/>
-      <w:r>
-        <w:t>resources</w:t>
-      </w:r>
-      <w:proofErr w:type="spellEnd"/>
-      <w:r>
-        <w:t>/</w:t>
-      </w:r>
-      <w:proofErr w:type="spellStart"/>
-      <w:r>
-        <w:t>application.properties</w:t>
-      </w:r>
-      <w:proofErr w:type="spellEnd"/>
-      <w:r>
-        <w:t>" \</w:t>
-      </w:r>
-    </w:p>
-    <w:p>
-      <w:r>
-        <w:t xml:space="preserve">       -</w:t>
-      </w:r>
-      <w:proofErr w:type="gramStart"/>
-      <w:r>
-        <w:t>o</w:t>
-      </w:r>
-      <w:proofErr w:type="gramEnd"/>
-      <w:r>
-        <w:t xml:space="preserve"> -path "./</w:t>
-      </w:r>
-      <w:proofErr w:type="spellStart"/>
-      <w:r>
-        <w:t>src</w:t>
-      </w:r>
-      <w:proofErr w:type="spellEnd"/>
-      <w:r>
-        <w:t>/</w:t>
-      </w:r>
-      <w:proofErr w:type="spellStart"/>
-      <w:r>
-        <w:t>main</w:t>
-      </w:r>
-      <w:proofErr w:type="spellEnd"/>
-      <w:r>
-        <w:t>/</w:t>
-      </w:r>
-      <w:proofErr w:type="spellStart"/>
-      <w:r>
-        <w:t>resources</w:t>
-      </w:r>
-      <w:proofErr w:type="spellEnd"/>
-      <w:r>
-        <w:t>/</w:t>
-      </w:r>
-      <w:proofErr w:type="spellStart"/>
-      <w:r>
-        <w:t>application-dev.properties</w:t>
-      </w:r>
-      <w:proofErr w:type="spellEnd"/>
-      <w:r>
-        <w:t>" \</w:t>
-      </w:r>
-    </w:p>
-    <w:p>
-      <w:r>
-        <w:t xml:space="preserve">    \) | </w:t>
-      </w:r>
-      <w:proofErr w:type="spellStart"/>
-      <w:r>
-        <w:t>sort</w:t>
-      </w:r>
-      <w:proofErr w:type="spellEnd"/>
-      <w:r>
-        <w:t xml:space="preserve"> | </w:t>
-      </w:r>
-      <w:proofErr w:type="spellStart"/>
-      <w:r>
-        <w:t>while</w:t>
-      </w:r>
-      <w:proofErr w:type="spellEnd"/>
-      <w:r>
-        <w:t xml:space="preserve"> IFS= </w:t>
-      </w:r>
-      <w:proofErr w:type="spellStart"/>
-      <w:r>
-        <w:t>read</w:t>
-      </w:r>
-      <w:proofErr w:type="spellEnd"/>
-      <w:r>
-        <w:t xml:space="preserve"> -r f; do</w:t>
-      </w:r>
-    </w:p>
-    <w:p>
-      <w:r>
-        <w:t xml:space="preserve">      </w:t>
-      </w:r>
-      <w:proofErr w:type="spellStart"/>
-      <w:r>
-        <w:t>echo</w:t>
-      </w:r>
-      <w:proofErr w:type="spellEnd"/>
-      <w:r>
-        <w:t xml:space="preserve"> "============================================================"</w:t>
-      </w:r>
-    </w:p>
-    <w:p>
-      <w:r>
-        <w:t xml:space="preserve">      </w:t>
-      </w:r>
-      <w:proofErr w:type="spellStart"/>
-      <w:r>
-        <w:t>echo</w:t>
-      </w:r>
-      <w:proofErr w:type="spellEnd"/>
-      <w:r>
-        <w:t xml:space="preserve"> "### FILE: $f"</w:t>
-      </w:r>
-    </w:p>
-    <w:p>
-      <w:r>
-        <w:t xml:space="preserve">      </w:t>
-      </w:r>
-      <w:proofErr w:type="spellStart"/>
-      <w:r>
-        <w:t>echo</w:t>
-      </w:r>
-      <w:proofErr w:type="spellEnd"/>
-      <w:r>
-        <w:t xml:space="preserve"> "============================================================"</w:t>
-      </w:r>
-    </w:p>
-    <w:p>
-      <w:r>
-        <w:t xml:space="preserve">      </w:t>
-      </w:r>
-      <w:proofErr w:type="spellStart"/>
-      <w:r>
-        <w:t>sed</w:t>
-      </w:r>
-      <w:proofErr w:type="spellEnd"/>
-      <w:r>
-        <w:t xml:space="preserve"> 's/\r$//' "$f"</w:t>
-      </w:r>
-    </w:p>
-    <w:p>
-      <w:r>
-        <w:t xml:space="preserve">      </w:t>
-      </w:r>
-      <w:proofErr w:type="spellStart"/>
-      <w:r>
-        <w:t>echo</w:t>
-      </w:r>
-      <w:proofErr w:type="spellEnd"/>
-    </w:p>
-    <w:p>
-      <w:r>
-        <w:t xml:space="preserve">    </w:t>
-      </w:r>
-      <w:proofErr w:type="spellStart"/>
-      <w:r>
-        <w:t>done</w:t>
-      </w:r>
-      <w:proofErr w:type="spellEnd"/>
+        <w:t xml:space="preserve">  find . -type f \</w:t>
+      </w:r>
+    </w:p>
+    <w:p>
+      <w:r>
+        <w:t xml:space="preserve">    -not -path "./target/*" \</w:t>
+      </w:r>
+    </w:p>
+    <w:p>
+      <w:r>
+        <w:t xml:space="preserve">    \( -name "*.java" \</w:t>
+      </w:r>
+    </w:p>
+    <w:p>
+      <w:r>
+        <w:t xml:space="preserve">       -o -path "./src/main/resources/db/migration/*/V*.sql" \</w:t>
+      </w:r>
+    </w:p>
+    <w:p>
+      <w:r>
+        <w:t xml:space="preserve">       -o -path "./pom.xml" \</w:t>
+      </w:r>
+    </w:p>
+    <w:p>
+      <w:r>
+        <w:t xml:space="preserve">       -o -path "./src/main/resources/application.properties" \</w:t>
+      </w:r>
+    </w:p>
+    <w:p>
+      <w:r>
+        <w:t xml:space="preserve">       -o -path "./src/main/resources/application-dev.properties" \</w:t>
+      </w:r>
+    </w:p>
+    <w:p>
+      <w:r>
+        <w:t xml:space="preserve">    \) | sort | while IFS= read -r f; do</w:t>
+      </w:r>
+    </w:p>
+    <w:p>
+      <w:r>
+        <w:t xml:space="preserve">      echo "============================================================"</w:t>
+      </w:r>
+    </w:p>
+    <w:p>
+      <w:r>
+        <w:t xml:space="preserve">      echo "### FILE: $f"</w:t>
+      </w:r>
+    </w:p>
+    <w:p>
+      <w:r>
+        <w:t xml:space="preserve">      echo "============================================================"</w:t>
+      </w:r>
+    </w:p>
+    <w:p>
+      <w:r>
+        <w:t xml:space="preserve">      sed 's/\r$//' "$f"</w:t>
+      </w:r>
+    </w:p>
+    <w:p>
+      <w:r>
+        <w:t xml:space="preserve">      echo</w:t>
+      </w:r>
+    </w:p>
+    <w:p>
+      <w:r>
+        <w:t xml:space="preserve">    done</w:t>
+      </w:r>
     </w:p>
     <w:p>
       <w:r>
@@ -1675,15 +516,7 @@
     <w:p/>
     <w:p>
       <w:r>
-        <w:t xml:space="preserve">lista todo o </w:t>
-      </w:r>
-      <w:proofErr w:type="spellStart"/>
-      <w:r>
-        <w:t>conteudo</w:t>
-      </w:r>
-      <w:proofErr w:type="spellEnd"/>
-      <w:r>
-        <w:t xml:space="preserve"> dos arquivos com cabeçalhos e com vários detalhes</w:t>
+        <w:t>lista todo o conteudo dos arquivos com cabeçalhos e com vários detalhes</w:t>
       </w:r>
     </w:p>
     <w:p>
@@ -1693,280 +526,63 @@
     </w:p>
     <w:p>
       <w:r>
-        <w:t xml:space="preserve">  </w:t>
-      </w:r>
-      <w:proofErr w:type="spellStart"/>
-      <w:r>
-        <w:t>echo</w:t>
-      </w:r>
-      <w:proofErr w:type="spellEnd"/>
-      <w:r>
-        <w:t xml:space="preserve"> "### PROJECT FILE INDEX"</w:t>
-      </w:r>
-    </w:p>
-    <w:p>
-      <w:r>
-        <w:t xml:space="preserve">  </w:t>
-      </w:r>
-      <w:proofErr w:type="spellStart"/>
-      <w:proofErr w:type="gramStart"/>
-      <w:r>
-        <w:t>find</w:t>
-      </w:r>
-      <w:proofErr w:type="spellEnd"/>
-      <w:r>
-        <w:t xml:space="preserve"> .</w:t>
-      </w:r>
-      <w:proofErr w:type="gramEnd"/>
-      <w:r>
-        <w:t xml:space="preserve"> -</w:t>
-      </w:r>
-      <w:proofErr w:type="spellStart"/>
-      <w:proofErr w:type="gramStart"/>
-      <w:r>
-        <w:t>type</w:t>
-      </w:r>
-      <w:proofErr w:type="spellEnd"/>
-      <w:proofErr w:type="gramEnd"/>
-      <w:r>
-        <w:t xml:space="preserve"> f </w:t>
-      </w:r>
-      <w:proofErr w:type="gramStart"/>
-      <w:r>
-        <w:t>\( -</w:t>
-      </w:r>
-      <w:proofErr w:type="spellStart"/>
-      <w:proofErr w:type="gramEnd"/>
-      <w:r>
-        <w:t>name</w:t>
-      </w:r>
-      <w:proofErr w:type="spellEnd"/>
-      <w:r>
-        <w:t xml:space="preserve"> "*.</w:t>
-      </w:r>
-      <w:proofErr w:type="spellStart"/>
-      <w:r>
-        <w:t>java</w:t>
-      </w:r>
-      <w:proofErr w:type="spellEnd"/>
-      <w:r>
-        <w:t>" -o -</w:t>
-      </w:r>
-      <w:proofErr w:type="spellStart"/>
-      <w:r>
-        <w:t>name</w:t>
-      </w:r>
-      <w:proofErr w:type="spellEnd"/>
-      <w:r>
-        <w:t xml:space="preserve"> "*.</w:t>
-      </w:r>
-      <w:proofErr w:type="spellStart"/>
-      <w:r>
-        <w:t>sql</w:t>
-      </w:r>
-      <w:proofErr w:type="spellEnd"/>
-      <w:r>
-        <w:t xml:space="preserve">" \) | </w:t>
-      </w:r>
-      <w:proofErr w:type="spellStart"/>
-      <w:r>
-        <w:t>sort</w:t>
-      </w:r>
-      <w:proofErr w:type="spellEnd"/>
-    </w:p>
-    <w:p>
-      <w:r>
-        <w:t xml:space="preserve">  </w:t>
-      </w:r>
-      <w:proofErr w:type="spellStart"/>
-      <w:r>
-        <w:t>echo</w:t>
-      </w:r>
-      <w:proofErr w:type="spellEnd"/>
-    </w:p>
-    <w:p>
-      <w:r>
-        <w:t xml:space="preserve">  </w:t>
-      </w:r>
-      <w:proofErr w:type="spellStart"/>
-      <w:r>
-        <w:t>echo</w:t>
-      </w:r>
-      <w:proofErr w:type="spellEnd"/>
-      <w:r>
-        <w:t xml:space="preserve"> "### FILE CONTENTS"</w:t>
-      </w:r>
-    </w:p>
-    <w:p>
-      <w:r>
-        <w:t xml:space="preserve">  </w:t>
-      </w:r>
-      <w:proofErr w:type="spellStart"/>
-      <w:r>
-        <w:t>echo</w:t>
-      </w:r>
-      <w:proofErr w:type="spellEnd"/>
-    </w:p>
-    <w:p>
-      <w:r>
-        <w:t xml:space="preserve">  </w:t>
-      </w:r>
-      <w:proofErr w:type="spellStart"/>
-      <w:proofErr w:type="gramStart"/>
-      <w:r>
-        <w:t>find</w:t>
-      </w:r>
-      <w:proofErr w:type="spellEnd"/>
-      <w:r>
-        <w:t xml:space="preserve"> .</w:t>
-      </w:r>
-      <w:proofErr w:type="gramEnd"/>
-      <w:r>
-        <w:t xml:space="preserve"> -</w:t>
-      </w:r>
-      <w:proofErr w:type="spellStart"/>
-      <w:proofErr w:type="gramStart"/>
-      <w:r>
-        <w:t>type</w:t>
-      </w:r>
-      <w:proofErr w:type="spellEnd"/>
-      <w:proofErr w:type="gramEnd"/>
-      <w:r>
-        <w:t xml:space="preserve"> f </w:t>
-      </w:r>
-      <w:proofErr w:type="gramStart"/>
-      <w:r>
-        <w:t>\( -</w:t>
-      </w:r>
-      <w:proofErr w:type="spellStart"/>
-      <w:proofErr w:type="gramEnd"/>
-      <w:r>
-        <w:t>name</w:t>
-      </w:r>
-      <w:proofErr w:type="spellEnd"/>
-      <w:r>
-        <w:t xml:space="preserve"> "*.</w:t>
-      </w:r>
-      <w:proofErr w:type="spellStart"/>
-      <w:r>
-        <w:t>java</w:t>
-      </w:r>
-      <w:proofErr w:type="spellEnd"/>
-      <w:r>
-        <w:t>" -o -</w:t>
-      </w:r>
-      <w:proofErr w:type="spellStart"/>
-      <w:r>
-        <w:t>name</w:t>
-      </w:r>
-      <w:proofErr w:type="spellEnd"/>
-      <w:r>
-        <w:t xml:space="preserve"> "*.</w:t>
-      </w:r>
-      <w:proofErr w:type="spellStart"/>
-      <w:r>
-        <w:t>sql</w:t>
-      </w:r>
-      <w:proofErr w:type="spellEnd"/>
-      <w:r>
-        <w:t xml:space="preserve">" \) | </w:t>
-      </w:r>
-      <w:proofErr w:type="spellStart"/>
-      <w:r>
-        <w:t>sort</w:t>
-      </w:r>
-      <w:proofErr w:type="spellEnd"/>
-      <w:r>
-        <w:t xml:space="preserve"> | </w:t>
-      </w:r>
-      <w:proofErr w:type="spellStart"/>
-      <w:r>
-        <w:t>while</w:t>
-      </w:r>
-      <w:proofErr w:type="spellEnd"/>
-      <w:r>
-        <w:t xml:space="preserve"> </w:t>
-      </w:r>
-      <w:proofErr w:type="spellStart"/>
-      <w:r>
-        <w:t>read</w:t>
-      </w:r>
-      <w:proofErr w:type="spellEnd"/>
-      <w:r>
-        <w:t xml:space="preserve"> -r f; do</w:t>
-      </w:r>
-    </w:p>
-    <w:p>
-      <w:r>
-        <w:t xml:space="preserve">    </w:t>
-      </w:r>
-      <w:proofErr w:type="spellStart"/>
-      <w:r>
-        <w:t>echo</w:t>
-      </w:r>
-      <w:proofErr w:type="spellEnd"/>
-      <w:r>
-        <w:t xml:space="preserve"> "============================================================"</w:t>
-      </w:r>
-    </w:p>
-    <w:p>
-      <w:r>
-        <w:t xml:space="preserve">    </w:t>
-      </w:r>
-      <w:proofErr w:type="spellStart"/>
-      <w:r>
-        <w:t>echo</w:t>
-      </w:r>
-      <w:proofErr w:type="spellEnd"/>
-      <w:r>
-        <w:t xml:space="preserve"> "// FILE: $f"</w:t>
-      </w:r>
-    </w:p>
-    <w:p>
-      <w:r>
-        <w:t xml:space="preserve">    </w:t>
-      </w:r>
-      <w:proofErr w:type="spellStart"/>
-      <w:r>
-        <w:t>echo</w:t>
-      </w:r>
-      <w:proofErr w:type="spellEnd"/>
-      <w:r>
-        <w:t xml:space="preserve"> "============================================================"</w:t>
-      </w:r>
-    </w:p>
-    <w:p>
-      <w:r>
-        <w:t xml:space="preserve">    </w:t>
-      </w:r>
-      <w:proofErr w:type="spellStart"/>
-      <w:r>
-        <w:t>sed</w:t>
-      </w:r>
-      <w:proofErr w:type="spellEnd"/>
-      <w:r>
-        <w:t xml:space="preserve"> 's/\r$//' "$f"</w:t>
-      </w:r>
-    </w:p>
-    <w:p>
-      <w:r>
-        <w:t xml:space="preserve">    </w:t>
-      </w:r>
-      <w:proofErr w:type="spellStart"/>
-      <w:r>
-        <w:t>echo</w:t>
-      </w:r>
-      <w:proofErr w:type="spellEnd"/>
-    </w:p>
-    <w:p>
-      <w:r>
-        <w:t xml:space="preserve">  </w:t>
-      </w:r>
-      <w:proofErr w:type="spellStart"/>
-      <w:r>
-        <w:t>done</w:t>
-      </w:r>
-      <w:proofErr w:type="spellEnd"/>
+        <w:t xml:space="preserve">  echo "### PROJECT FILE INDEX"</w:t>
+      </w:r>
+    </w:p>
+    <w:p>
+      <w:r>
+        <w:t xml:space="preserve">  find . -type f \( -name "*.java" -o -name "*.sql" \) | sort</w:t>
+      </w:r>
+    </w:p>
+    <w:p>
+      <w:r>
+        <w:t xml:space="preserve">  echo</w:t>
+      </w:r>
+    </w:p>
+    <w:p>
+      <w:r>
+        <w:t xml:space="preserve">  echo "### FILE CONTENTS"</w:t>
+      </w:r>
+    </w:p>
+    <w:p>
+      <w:r>
+        <w:t xml:space="preserve">  echo</w:t>
+      </w:r>
+    </w:p>
+    <w:p>
+      <w:r>
+        <w:t xml:space="preserve">  find . -type f \( -name "*.java" -o -name "*.sql" \) | sort | while read -r f; do</w:t>
+      </w:r>
+    </w:p>
+    <w:p>
+      <w:r>
+        <w:t xml:space="preserve">    echo "============================================================"</w:t>
+      </w:r>
+    </w:p>
+    <w:p>
+      <w:r>
+        <w:t xml:space="preserve">    echo "// FILE: $f"</w:t>
+      </w:r>
+    </w:p>
+    <w:p>
+      <w:r>
+        <w:t xml:space="preserve">    echo "============================================================"</w:t>
+      </w:r>
+    </w:p>
+    <w:p>
+      <w:r>
+        <w:t xml:space="preserve">    sed 's/\r$//' "$f"</w:t>
+      </w:r>
+    </w:p>
+    <w:p>
+      <w:r>
+        <w:t xml:space="preserve">    echo</w:t>
+      </w:r>
+    </w:p>
+    <w:p>
+      <w:r>
+        <w:t xml:space="preserve">  done</w:t>
+      </w:r>
     </w:p>
     <w:p>
       <w:r>
@@ -1980,182 +596,51 @@
     <w:p/>
     <w:p>
       <w:r>
-        <w:t xml:space="preserve">lista todo o </w:t>
-      </w:r>
-      <w:proofErr w:type="spellStart"/>
-      <w:r>
-        <w:t>conteudo</w:t>
-      </w:r>
-      <w:proofErr w:type="spellEnd"/>
-      <w:r>
-        <w:t xml:space="preserve"> dos arquivos</w:t>
+        <w:t>lista todo o conteudo dos arquivos</w:t>
       </w:r>
       <w:r>
         <w:t xml:space="preserve"> com cabeçalhos</w:t>
       </w:r>
     </w:p>
     <w:p>
-      <w:proofErr w:type="spellStart"/>
-      <w:proofErr w:type="gramStart"/>
-      <w:r>
-        <w:t>find</w:t>
-      </w:r>
-      <w:proofErr w:type="spellEnd"/>
-      <w:r>
-        <w:t xml:space="preserve"> .</w:t>
-      </w:r>
-      <w:proofErr w:type="gramEnd"/>
-      <w:r>
-        <w:t xml:space="preserve"> -</w:t>
-      </w:r>
-      <w:proofErr w:type="spellStart"/>
-      <w:proofErr w:type="gramStart"/>
-      <w:r>
-        <w:t>type</w:t>
-      </w:r>
-      <w:proofErr w:type="spellEnd"/>
-      <w:proofErr w:type="gramEnd"/>
-      <w:r>
-        <w:t xml:space="preserve"> f </w:t>
-      </w:r>
-      <w:proofErr w:type="gramStart"/>
-      <w:r>
-        <w:t>\( -</w:t>
-      </w:r>
-      <w:proofErr w:type="spellStart"/>
-      <w:proofErr w:type="gramEnd"/>
-      <w:r>
-        <w:t>name</w:t>
-      </w:r>
-      <w:proofErr w:type="spellEnd"/>
-      <w:r>
-        <w:t xml:space="preserve"> "*.</w:t>
-      </w:r>
-      <w:proofErr w:type="spellStart"/>
-      <w:r>
-        <w:t>java</w:t>
-      </w:r>
-      <w:proofErr w:type="spellEnd"/>
-      <w:r>
-        <w:t>" -o -</w:t>
-      </w:r>
-      <w:proofErr w:type="spellStart"/>
-      <w:r>
-        <w:t>name</w:t>
-      </w:r>
-      <w:proofErr w:type="spellEnd"/>
-      <w:r>
-        <w:t xml:space="preserve"> "*.</w:t>
-      </w:r>
-      <w:proofErr w:type="spellStart"/>
-      <w:r>
-        <w:t>sql</w:t>
-      </w:r>
-      <w:proofErr w:type="spellEnd"/>
-      <w:r>
-        <w:t xml:space="preserve">" \) | </w:t>
-      </w:r>
-      <w:proofErr w:type="spellStart"/>
-      <w:r>
-        <w:t>sort</w:t>
-      </w:r>
-      <w:proofErr w:type="spellEnd"/>
-      <w:r>
-        <w:t xml:space="preserve"> | </w:t>
-      </w:r>
-      <w:proofErr w:type="spellStart"/>
-      <w:r>
-        <w:t>while</w:t>
-      </w:r>
-      <w:proofErr w:type="spellEnd"/>
-      <w:r>
-        <w:t xml:space="preserve"> </w:t>
-      </w:r>
-      <w:proofErr w:type="spellStart"/>
-      <w:r>
-        <w:t>read</w:t>
-      </w:r>
-      <w:proofErr w:type="spellEnd"/>
-      <w:r>
-        <w:t xml:space="preserve"> -r f; do</w:t>
-      </w:r>
-    </w:p>
-    <w:p>
-      <w:r>
-        <w:t xml:space="preserve">  </w:t>
-      </w:r>
-      <w:proofErr w:type="spellStart"/>
-      <w:r>
-        <w:t>echo</w:t>
-      </w:r>
-      <w:proofErr w:type="spellEnd"/>
-      <w:r>
-        <w:t xml:space="preserve"> "============================================================"</w:t>
-      </w:r>
-    </w:p>
-    <w:p>
-      <w:r>
-        <w:t xml:space="preserve">  </w:t>
-      </w:r>
-      <w:proofErr w:type="spellStart"/>
-      <w:r>
-        <w:t>echo</w:t>
-      </w:r>
-      <w:proofErr w:type="spellEnd"/>
-      <w:r>
-        <w:t xml:space="preserve"> "// FILE: $f"</w:t>
-      </w:r>
-    </w:p>
-    <w:p>
-      <w:r>
-        <w:t xml:space="preserve">  </w:t>
-      </w:r>
-      <w:proofErr w:type="spellStart"/>
-      <w:r>
-        <w:t>echo</w:t>
-      </w:r>
-      <w:proofErr w:type="spellEnd"/>
-      <w:r>
-        <w:t xml:space="preserve"> "============================================================"</w:t>
-      </w:r>
-    </w:p>
-    <w:p>
-      <w:r>
-        <w:t xml:space="preserve">  </w:t>
-      </w:r>
-      <w:proofErr w:type="spellStart"/>
-      <w:r>
-        <w:t>cat</w:t>
-      </w:r>
-      <w:proofErr w:type="spellEnd"/>
-      <w:r>
-        <w:t xml:space="preserve"> "$f"</w:t>
-      </w:r>
-    </w:p>
-    <w:p>
-      <w:r>
-        <w:t xml:space="preserve">  </w:t>
-      </w:r>
-      <w:proofErr w:type="spellStart"/>
-      <w:r>
-        <w:t>echo</w:t>
-      </w:r>
-      <w:proofErr w:type="spellEnd"/>
-    </w:p>
-    <w:p>
-      <w:pPr>
-        <w:rPr>
-          <w:b/>
-          <w:bCs/>
-        </w:rPr>
-      </w:pPr>
-      <w:proofErr w:type="spellStart"/>
-      <w:r>
-        <w:t>done</w:t>
-      </w:r>
-      <w:proofErr w:type="spellEnd"/>
-      <w:r>
-        <w:t xml:space="preserve"> &gt; all_content_with_paths05.txt</w:t>
+      <w:r>
+        <w:t>find . -type f \( -name "*.java" -o -name "*.sql" \) | sort | while read -r f; do</w:t>
+      </w:r>
+    </w:p>
+    <w:p>
+      <w:r>
+        <w:t xml:space="preserve">  echo "============================================================"</w:t>
+      </w:r>
+    </w:p>
+    <w:p>
+      <w:r>
+        <w:t xml:space="preserve">  echo "// FILE: $f"</w:t>
+      </w:r>
+    </w:p>
+    <w:p>
+      <w:r>
+        <w:t xml:space="preserve">  echo "============================================================"</w:t>
+      </w:r>
+    </w:p>
+    <w:p>
+      <w:r>
+        <w:t xml:space="preserve">  cat "$f"</w:t>
+      </w:r>
+    </w:p>
+    <w:p>
+      <w:r>
+        <w:t xml:space="preserve">  echo</w:t>
+      </w:r>
+    </w:p>
+    <w:p>
+      <w:pPr>
+        <w:rPr>
+          <w:b/>
+          <w:bCs/>
+        </w:rPr>
+      </w:pPr>
+      <w:r>
+        <w:t>done &gt; all_content_with_paths05.txt</w:t>
       </w:r>
       <w:r>
         <w:br/>
@@ -2223,62 +708,22 @@
     </w:p>
     <w:p>
       <w:r>
-        <w:t xml:space="preserve">Vou listar o que “vira padrão” em sistemas </w:t>
-      </w:r>
-      <w:proofErr w:type="spellStart"/>
-      <w:r>
-        <w:t>multi-tenant</w:t>
-      </w:r>
-      <w:proofErr w:type="spellEnd"/>
-      <w:r>
-        <w:t xml:space="preserve">/SaaS com </w:t>
-      </w:r>
-      <w:proofErr w:type="spellStart"/>
-      <w:r>
-        <w:t>control</w:t>
-      </w:r>
-      <w:proofErr w:type="spellEnd"/>
-      <w:r>
-        <w:t xml:space="preserve"> plane + </w:t>
-      </w:r>
-      <w:proofErr w:type="spellStart"/>
-      <w:r>
-        <w:t>tenant</w:t>
-      </w:r>
-      <w:proofErr w:type="spellEnd"/>
-      <w:r>
-        <w:t xml:space="preserve"> plane.</w:t>
-      </w:r>
-    </w:p>
-    <w:p>
-      <w:pPr>
-        <w:rPr>
-          <w:b/>
-          <w:bCs/>
-        </w:rPr>
-      </w:pPr>
-      <w:r>
-        <w:rPr>
-          <w:b/>
-          <w:bCs/>
-        </w:rPr>
-        <w:t xml:space="preserve">1) </w:t>
-      </w:r>
-      <w:proofErr w:type="spellStart"/>
-      <w:r>
-        <w:rPr>
-          <w:b/>
-          <w:bCs/>
-        </w:rPr>
-        <w:t>Observabilidade</w:t>
-      </w:r>
-      <w:proofErr w:type="spellEnd"/>
-      <w:r>
-        <w:rPr>
-          <w:b/>
-          <w:bCs/>
-        </w:rPr>
-        <w:t xml:space="preserve"> (quase sempre vem junto com auditoria)</w:t>
+        <w:t>Vou listar o que “vira padrão” em sistemas multi-tenant/SaaS com control plane + tenant plane.</w:t>
+      </w:r>
+    </w:p>
+    <w:p>
+      <w:pPr>
+        <w:rPr>
+          <w:b/>
+          <w:bCs/>
+        </w:rPr>
+      </w:pPr>
+      <w:r>
+        <w:rPr>
+          <w:b/>
+          <w:bCs/>
+        </w:rPr>
+        <w:t>1) Observabilidade (quase sempre vem junto com auditoria)</w:t>
       </w:r>
     </w:p>
     <w:p>
@@ -2296,53 +741,8 @@
         <w:t>Logs estruturados</w:t>
       </w:r>
       <w:r>
-        <w:t xml:space="preserve"> (JSON), com </w:t>
-      </w:r>
-      <w:proofErr w:type="spellStart"/>
-      <w:r>
-        <w:t>traceId</w:t>
-      </w:r>
-      <w:proofErr w:type="spellEnd"/>
-      <w:r>
-        <w:t xml:space="preserve">, </w:t>
-      </w:r>
-      <w:proofErr w:type="spellStart"/>
-      <w:r>
-        <w:t>accountId</w:t>
-      </w:r>
-      <w:proofErr w:type="spellEnd"/>
-      <w:r>
-        <w:t xml:space="preserve">, </w:t>
-      </w:r>
-      <w:proofErr w:type="spellStart"/>
-      <w:r>
-        <w:t>tenantSchema</w:t>
-      </w:r>
-      <w:proofErr w:type="spellEnd"/>
-      <w:r>
-        <w:t xml:space="preserve">, </w:t>
-      </w:r>
-      <w:proofErr w:type="spellStart"/>
-      <w:r>
-        <w:t>userId</w:t>
-      </w:r>
-      <w:proofErr w:type="spellEnd"/>
-      <w:r>
-        <w:t xml:space="preserve">, </w:t>
-      </w:r>
-      <w:proofErr w:type="spellStart"/>
-      <w:r>
-        <w:t>endpoint</w:t>
-      </w:r>
-      <w:proofErr w:type="spellEnd"/>
-      <w:r>
-        <w:t xml:space="preserve">, </w:t>
-      </w:r>
-      <w:proofErr w:type="spellStart"/>
-      <w:r>
-        <w:t>latency</w:t>
-      </w:r>
-      <w:proofErr w:type="spellEnd"/>
+        <w:t xml:space="preserve"> (JSON), com traceId, accountId, tenantSchema, userId, endpoint, latency</w:t>
+      </w:r>
     </w:p>
     <w:p>
       <w:pPr>
@@ -2351,7 +751,6 @@
           <w:numId w:val="1"/>
         </w:numPr>
       </w:pPr>
-      <w:proofErr w:type="spellStart"/>
       <w:r>
         <w:rPr>
           <w:b/>
@@ -2359,41 +758,8 @@
         </w:rPr>
         <w:t>Metrics</w:t>
       </w:r>
-      <w:proofErr w:type="spellEnd"/>
-      <w:r>
-        <w:t xml:space="preserve"> (</w:t>
-      </w:r>
-      <w:proofErr w:type="spellStart"/>
-      <w:r>
-        <w:t>Prometheus</w:t>
-      </w:r>
-      <w:proofErr w:type="spellEnd"/>
-      <w:r>
-        <w:t>/</w:t>
-      </w:r>
-      <w:proofErr w:type="spellStart"/>
-      <w:r>
-        <w:t>Micrometer</w:t>
-      </w:r>
-      <w:proofErr w:type="spellEnd"/>
-      <w:r>
-        <w:t xml:space="preserve">): latência por </w:t>
-      </w:r>
-      <w:proofErr w:type="spellStart"/>
-      <w:r>
-        <w:t>endpoint</w:t>
-      </w:r>
-      <w:proofErr w:type="spellEnd"/>
-      <w:r>
-        <w:t xml:space="preserve">, erros, </w:t>
-      </w:r>
-      <w:proofErr w:type="spellStart"/>
-      <w:r>
-        <w:t>throughput</w:t>
-      </w:r>
-      <w:proofErr w:type="spellEnd"/>
-      <w:r>
-        <w:t>, queries lentas</w:t>
+      <w:r>
+        <w:t xml:space="preserve"> (Prometheus/Micrometer): latência por endpoint, erros, throughput, queries lentas</w:t>
       </w:r>
     </w:p>
     <w:p>
@@ -2403,48 +769,15 @@
           <w:numId w:val="1"/>
         </w:numPr>
       </w:pPr>
-      <w:proofErr w:type="spellStart"/>
-      <w:r>
-        <w:rPr>
-          <w:b/>
-          <w:bCs/>
-        </w:rPr>
-        <w:t>Tracing</w:t>
-      </w:r>
-      <w:proofErr w:type="spellEnd"/>
-      <w:r>
-        <w:rPr>
-          <w:b/>
-          <w:bCs/>
-        </w:rPr>
-        <w:t xml:space="preserve"> distribuído</w:t>
-      </w:r>
-      <w:r>
-        <w:t xml:space="preserve"> (</w:t>
-      </w:r>
-      <w:proofErr w:type="spellStart"/>
-      <w:r>
-        <w:t>OpenTelemetry</w:t>
-      </w:r>
-      <w:proofErr w:type="spellEnd"/>
-      <w:r>
-        <w:t xml:space="preserve">): </w:t>
-      </w:r>
-      <w:proofErr w:type="spellStart"/>
-      <w:r>
-        <w:t>request</w:t>
-      </w:r>
-      <w:proofErr w:type="spellEnd"/>
-      <w:r>
-        <w:t xml:space="preserve"> → </w:t>
-      </w:r>
-      <w:proofErr w:type="spellStart"/>
-      <w:r>
-        <w:t>service</w:t>
-      </w:r>
-      <w:proofErr w:type="spellEnd"/>
-      <w:r>
-        <w:t xml:space="preserve"> → DB</w:t>
+      <w:r>
+        <w:rPr>
+          <w:b/>
+          <w:bCs/>
+        </w:rPr>
+        <w:t>Tracing distribuído</w:t>
+      </w:r>
+      <w:r>
+        <w:t xml:space="preserve"> (OpenTelemetry): request → service → DB</w:t>
       </w:r>
     </w:p>
     <w:p>
@@ -2488,47 +821,7 @@
         </w:numPr>
       </w:pPr>
       <w:r>
-        <w:t>“</w:t>
-      </w:r>
-      <w:proofErr w:type="spellStart"/>
-      <w:r>
-        <w:t>Error</w:t>
-      </w:r>
-      <w:proofErr w:type="spellEnd"/>
-      <w:r>
-        <w:t xml:space="preserve"> envelope” padrão (ex.: </w:t>
-      </w:r>
-      <w:proofErr w:type="spellStart"/>
-      <w:r>
-        <w:t>code</w:t>
-      </w:r>
-      <w:proofErr w:type="spellEnd"/>
-      <w:r>
-        <w:t xml:space="preserve">, </w:t>
-      </w:r>
-      <w:proofErr w:type="spellStart"/>
-      <w:r>
-        <w:t>message</w:t>
-      </w:r>
-      <w:proofErr w:type="spellEnd"/>
-      <w:r>
-        <w:t xml:space="preserve">, </w:t>
-      </w:r>
-      <w:proofErr w:type="spellStart"/>
-      <w:r>
-        <w:t>details</w:t>
-      </w:r>
-      <w:proofErr w:type="spellEnd"/>
-      <w:r>
-        <w:t xml:space="preserve">, </w:t>
-      </w:r>
-      <w:proofErr w:type="spellStart"/>
-      <w:r>
-        <w:t>correlationId</w:t>
-      </w:r>
-      <w:proofErr w:type="spellEnd"/>
-      <w:r>
-        <w:t>)</w:t>
+        <w:t>“Error envelope” padrão (ex.: code, message, details, correlationId)</w:t>
       </w:r>
     </w:p>
     <w:p>
@@ -2550,15 +843,7 @@
         </w:numPr>
       </w:pPr>
       <w:r>
-        <w:t xml:space="preserve">Validação de entrada (Bean </w:t>
-      </w:r>
-      <w:proofErr w:type="spellStart"/>
-      <w:r>
-        <w:t>Validation</w:t>
-      </w:r>
-      <w:proofErr w:type="spellEnd"/>
-      <w:r>
-        <w:t>) + mensagens padronizadas</w:t>
+        <w:t>Validação de entrada (Bean Validation) + mensagens padronizadas</w:t>
       </w:r>
     </w:p>
     <w:p>
@@ -2606,27 +891,10 @@
           <w:b/>
           <w:bCs/>
         </w:rPr>
-        <w:t xml:space="preserve">Rate </w:t>
-      </w:r>
-      <w:proofErr w:type="spellStart"/>
-      <w:r>
-        <w:rPr>
-          <w:b/>
-          <w:bCs/>
-        </w:rPr>
-        <w:t>limiting</w:t>
-      </w:r>
-      <w:proofErr w:type="spellEnd"/>
-      <w:r>
-        <w:t xml:space="preserve"> por </w:t>
-      </w:r>
-      <w:proofErr w:type="spellStart"/>
-      <w:r>
-        <w:t>tenant</w:t>
-      </w:r>
-      <w:proofErr w:type="spellEnd"/>
-      <w:r>
-        <w:t>/usuário</w:t>
+        <w:t>Rate limiting</w:t>
+      </w:r>
+      <w:r>
+        <w:t xml:space="preserve"> por tenant/usuário</w:t>
       </w:r>
     </w:p>
     <w:p>
@@ -2636,7 +904,6 @@
           <w:numId w:val="3"/>
         </w:numPr>
       </w:pPr>
-      <w:proofErr w:type="spellStart"/>
       <w:r>
         <w:rPr>
           <w:b/>
@@ -2644,25 +911,8 @@
         </w:rPr>
         <w:t>Idempotência</w:t>
       </w:r>
-      <w:proofErr w:type="spellEnd"/>
-      <w:r>
-        <w:t xml:space="preserve"> para </w:t>
-      </w:r>
-      <w:proofErr w:type="spellStart"/>
-      <w:r>
-        <w:t>endpoints</w:t>
-      </w:r>
-      <w:proofErr w:type="spellEnd"/>
-      <w:r>
-        <w:t xml:space="preserve"> sensíveis (pagamentos, </w:t>
-      </w:r>
-      <w:proofErr w:type="spellStart"/>
-      <w:r>
-        <w:t>webhooks</w:t>
-      </w:r>
-      <w:proofErr w:type="spellEnd"/>
-      <w:r>
-        <w:t>, criação)</w:t>
+      <w:r>
+        <w:t xml:space="preserve"> para endpoints sensíveis (pagamentos, webhooks, criação)</w:t>
       </w:r>
     </w:p>
     <w:p>
@@ -2672,21 +922,12 @@
           <w:numId w:val="3"/>
         </w:numPr>
       </w:pPr>
-      <w:proofErr w:type="spellStart"/>
-      <w:r>
-        <w:rPr>
-          <w:b/>
-          <w:bCs/>
-        </w:rPr>
-        <w:t>Audit</w:t>
-      </w:r>
-      <w:proofErr w:type="spellEnd"/>
-      <w:r>
-        <w:rPr>
-          <w:b/>
-          <w:bCs/>
-        </w:rPr>
-        <w:t xml:space="preserve"> de acesso a dados sensíveis</w:t>
+      <w:r>
+        <w:rPr>
+          <w:b/>
+          <w:bCs/>
+        </w:rPr>
+        <w:t>Audit de acesso a dados sensíveis</w:t>
       </w:r>
       <w:r>
         <w:t xml:space="preserve"> (LGPD): quem exportou, quem consultou CPF/CNPJ etc.</w:t>
@@ -2700,62 +941,22 @@
         </w:numPr>
       </w:pPr>
       <w:r>
-        <w:t>Rotação de chaves / segredos (</w:t>
-      </w:r>
-      <w:proofErr w:type="spellStart"/>
-      <w:r>
-        <w:t>Vault</w:t>
-      </w:r>
-      <w:proofErr w:type="spellEnd"/>
-      <w:r>
-        <w:t>/Secrets Manager)</w:t>
-      </w:r>
-    </w:p>
-    <w:p>
-      <w:pPr>
-        <w:rPr>
-          <w:b/>
-          <w:bCs/>
-        </w:rPr>
-      </w:pPr>
-      <w:r>
-        <w:rPr>
-          <w:b/>
-          <w:bCs/>
-        </w:rPr>
-        <w:t xml:space="preserve">4) </w:t>
-      </w:r>
-      <w:proofErr w:type="spellStart"/>
-      <w:r>
-        <w:rPr>
-          <w:b/>
-          <w:bCs/>
-        </w:rPr>
-        <w:t>Multi-tenancy</w:t>
-      </w:r>
-      <w:proofErr w:type="spellEnd"/>
-      <w:r>
-        <w:rPr>
-          <w:b/>
-          <w:bCs/>
-        </w:rPr>
-        <w:t xml:space="preserve"> </w:t>
-      </w:r>
-      <w:proofErr w:type="spellStart"/>
-      <w:r>
-        <w:rPr>
-          <w:b/>
-          <w:bCs/>
-        </w:rPr>
-        <w:t>hardening</w:t>
-      </w:r>
-      <w:proofErr w:type="spellEnd"/>
-      <w:r>
-        <w:rPr>
-          <w:b/>
-          <w:bCs/>
-        </w:rPr>
-        <w:t xml:space="preserve"> (bem típico)</w:t>
+        <w:t>Rotação de chaves / segredos (Vault/Secrets Manager)</w:t>
+      </w:r>
+    </w:p>
+    <w:p>
+      <w:pPr>
+        <w:rPr>
+          <w:b/>
+          <w:bCs/>
+        </w:rPr>
+      </w:pPr>
+      <w:r>
+        <w:rPr>
+          <w:b/>
+          <w:bCs/>
+        </w:rPr>
+        <w:t>4) Multi-tenancy hardening (bem típico)</w:t>
       </w:r>
     </w:p>
     <w:p>
@@ -2766,23 +967,7 @@
         </w:numPr>
       </w:pPr>
       <w:r>
-        <w:t xml:space="preserve">Garantias fortes de isolamento (ex.: “sempre </w:t>
-      </w:r>
-      <w:proofErr w:type="spellStart"/>
-      <w:r>
-        <w:t>setar</w:t>
-      </w:r>
-      <w:proofErr w:type="spellEnd"/>
-      <w:r>
-        <w:t xml:space="preserve"> </w:t>
-      </w:r>
-      <w:proofErr w:type="spellStart"/>
-      <w:r>
-        <w:t>schema</w:t>
-      </w:r>
-      <w:proofErr w:type="spellEnd"/>
-      <w:r>
-        <w:t xml:space="preserve"> no início da transação”)</w:t>
+        <w:t>Garantias fortes de isolamento (ex.: “sempre setar schema no início da transação”)</w:t>
       </w:r>
     </w:p>
     <w:p>
@@ -2793,31 +978,7 @@
         </w:numPr>
       </w:pPr>
       <w:r>
-        <w:t>“</w:t>
-      </w:r>
-      <w:proofErr w:type="spellStart"/>
-      <w:r>
-        <w:t>TenantContext</w:t>
-      </w:r>
-      <w:proofErr w:type="spellEnd"/>
-      <w:r>
-        <w:t xml:space="preserve"> </w:t>
-      </w:r>
-      <w:proofErr w:type="spellStart"/>
-      <w:r>
-        <w:t>leak</w:t>
-      </w:r>
-      <w:proofErr w:type="spellEnd"/>
-      <w:r>
-        <w:t xml:space="preserve"> </w:t>
-      </w:r>
-      <w:proofErr w:type="spellStart"/>
-      <w:r>
-        <w:t>prevention</w:t>
-      </w:r>
-      <w:proofErr w:type="spellEnd"/>
-      <w:r>
-        <w:t>” (você já tem validações de escopo — ótimo)</w:t>
+        <w:t>“TenantContext leak prevention” (você já tem validações de escopo — ótimo)</w:t>
       </w:r>
     </w:p>
     <w:p>
@@ -2828,21 +989,8 @@
         </w:numPr>
       </w:pPr>
       <w:r>
-        <w:t xml:space="preserve">Estratégia de migração de </w:t>
-      </w:r>
-      <w:proofErr w:type="spellStart"/>
-      <w:r>
-        <w:t>schemas</w:t>
-      </w:r>
-      <w:proofErr w:type="spellEnd"/>
-      <w:r>
-        <w:t xml:space="preserve"> e versionamento por </w:t>
-      </w:r>
-      <w:proofErr w:type="spellStart"/>
-      <w:r>
-        <w:t>tenant</w:t>
-      </w:r>
-      <w:proofErr w:type="spellEnd"/>
+        <w:t>Estratégia de migração de schemas e versionamento por tenant</w:t>
+      </w:r>
     </w:p>
     <w:p>
       <w:pPr>
@@ -2852,47 +1000,7 @@
         </w:numPr>
       </w:pPr>
       <w:r>
-        <w:t>“</w:t>
-      </w:r>
-      <w:proofErr w:type="spellStart"/>
-      <w:r>
-        <w:t>Tenant</w:t>
-      </w:r>
-      <w:proofErr w:type="spellEnd"/>
-      <w:r>
-        <w:t xml:space="preserve"> </w:t>
-      </w:r>
-      <w:proofErr w:type="spellStart"/>
-      <w:r>
-        <w:t>bootstrap</w:t>
-      </w:r>
-      <w:proofErr w:type="spellEnd"/>
-      <w:r>
-        <w:t xml:space="preserve">” transacional (criar </w:t>
-      </w:r>
-      <w:proofErr w:type="spellStart"/>
-      <w:r>
-        <w:t>schema</w:t>
-      </w:r>
-      <w:proofErr w:type="spellEnd"/>
-      <w:r>
-        <w:t xml:space="preserve"> + </w:t>
-      </w:r>
-      <w:proofErr w:type="spellStart"/>
-      <w:r>
-        <w:t>migrate</w:t>
-      </w:r>
-      <w:proofErr w:type="spellEnd"/>
-      <w:r>
-        <w:t xml:space="preserve"> + </w:t>
-      </w:r>
-      <w:proofErr w:type="spellStart"/>
-      <w:r>
-        <w:t>seed</w:t>
-      </w:r>
-      <w:proofErr w:type="spellEnd"/>
-      <w:r>
-        <w:t xml:space="preserve"> mínimo)</w:t>
+        <w:t>“Tenant bootstrap” transacional (criar schema + migrate + seed mínimo)</w:t>
       </w:r>
     </w:p>
     <w:p>
@@ -2918,15 +1026,7 @@
         </w:numPr>
       </w:pPr>
       <w:r>
-        <w:t xml:space="preserve">Índices e </w:t>
-      </w:r>
-      <w:proofErr w:type="spellStart"/>
-      <w:r>
-        <w:t>constraints</w:t>
-      </w:r>
-      <w:proofErr w:type="spellEnd"/>
-      <w:r>
-        <w:t xml:space="preserve"> (você já está forte aqui)</w:t>
+        <w:t>Índices e constraints (você já está forte aqui)</w:t>
       </w:r>
     </w:p>
     <w:p>
@@ -2937,31 +1037,7 @@
         </w:numPr>
       </w:pPr>
       <w:r>
-        <w:t>“</w:t>
-      </w:r>
-      <w:proofErr w:type="spellStart"/>
-      <w:r>
-        <w:t>Optimistic</w:t>
-      </w:r>
-      <w:proofErr w:type="spellEnd"/>
-      <w:r>
-        <w:t xml:space="preserve"> </w:t>
-      </w:r>
-      <w:proofErr w:type="spellStart"/>
-      <w:r>
-        <w:t>locking</w:t>
-      </w:r>
-      <w:proofErr w:type="spellEnd"/>
-      <w:r>
-        <w:t xml:space="preserve">” (@Version) para evitar </w:t>
-      </w:r>
-      <w:proofErr w:type="spellStart"/>
-      <w:r>
-        <w:t>lost</w:t>
-      </w:r>
-      <w:proofErr w:type="spellEnd"/>
-      <w:r>
-        <w:t xml:space="preserve"> update em operações críticas</w:t>
+        <w:t>“Optimistic locking” (@Version) para evitar lost update em operações críticas</w:t>
       </w:r>
     </w:p>
     <w:p>
@@ -2983,23 +1059,7 @@
         </w:numPr>
       </w:pPr>
       <w:r>
-        <w:t>Cache (</w:t>
-      </w:r>
-      <w:proofErr w:type="spellStart"/>
-      <w:r>
-        <w:t>Caffeine</w:t>
-      </w:r>
-      <w:proofErr w:type="spellEnd"/>
-      <w:r>
-        <w:t xml:space="preserve">/Redis) para </w:t>
-      </w:r>
-      <w:proofErr w:type="spellStart"/>
-      <w:r>
-        <w:t>reads</w:t>
-      </w:r>
-      <w:proofErr w:type="spellEnd"/>
-      <w:r>
-        <w:t xml:space="preserve"> frequentes</w:t>
+        <w:t>Cache (Caffeine/Redis) para reads frequentes</w:t>
       </w:r>
     </w:p>
     <w:p>
@@ -3024,21 +1084,8 @@
           <w:numId w:val="6"/>
         </w:numPr>
       </w:pPr>
-      <w:proofErr w:type="spellStart"/>
-      <w:r>
-        <w:t>Outbox</w:t>
-      </w:r>
-      <w:proofErr w:type="spellEnd"/>
-      <w:r>
-        <w:t xml:space="preserve"> </w:t>
-      </w:r>
-      <w:proofErr w:type="spellStart"/>
-      <w:r>
-        <w:t>pattern</w:t>
-      </w:r>
-      <w:proofErr w:type="spellEnd"/>
-      <w:r>
-        <w:t xml:space="preserve"> (se você for integrar com pagamentos/marketplaces)</w:t>
+      <w:r>
+        <w:t>Outbox pattern (se você for integrar com pagamentos/marketplaces)</w:t>
       </w:r>
     </w:p>
     <w:p>
@@ -3059,29 +1106,8 @@
           <w:numId w:val="6"/>
         </w:numPr>
       </w:pPr>
-      <w:proofErr w:type="spellStart"/>
-      <w:r>
-        <w:t>Retentativas</w:t>
-      </w:r>
-      <w:proofErr w:type="spellEnd"/>
-      <w:r>
-        <w:t xml:space="preserve"> com </w:t>
-      </w:r>
-      <w:proofErr w:type="spellStart"/>
-      <w:r>
-        <w:t>backoff</w:t>
-      </w:r>
-      <w:proofErr w:type="spellEnd"/>
-      <w:r>
-        <w:t xml:space="preserve">, </w:t>
-      </w:r>
-      <w:proofErr w:type="spellStart"/>
-      <w:r>
-        <w:t>dead-letter</w:t>
-      </w:r>
-      <w:proofErr w:type="spellEnd"/>
-      <w:r>
-        <w:t>, etc.</w:t>
+      <w:r>
+        <w:t>Retentativas com backoff, dead-letter, etc.</w:t>
       </w:r>
     </w:p>
     <w:p>
@@ -3107,23 +1133,7 @@
         </w:numPr>
       </w:pPr>
       <w:r>
-        <w:t xml:space="preserve">Testes: </w:t>
-      </w:r>
-      <w:proofErr w:type="spellStart"/>
-      <w:r>
-        <w:t>unit</w:t>
-      </w:r>
-      <w:proofErr w:type="spellEnd"/>
-      <w:r>
-        <w:t xml:space="preserve"> (domínio), integração (</w:t>
-      </w:r>
-      <w:proofErr w:type="spellStart"/>
-      <w:r>
-        <w:t>repos</w:t>
-      </w:r>
-      <w:proofErr w:type="spellEnd"/>
-      <w:r>
-        <w:t>), e2e (API)</w:t>
+        <w:t>Testes: unit (domínio), integração (repos), e2e (API)</w:t>
       </w:r>
     </w:p>
     <w:p>
@@ -3134,15 +1144,7 @@
         </w:numPr>
       </w:pPr>
       <w:r>
-        <w:t>Migrações de dados (</w:t>
-      </w:r>
-      <w:proofErr w:type="spellStart"/>
-      <w:r>
-        <w:t>seeding</w:t>
-      </w:r>
-      <w:proofErr w:type="spellEnd"/>
-      <w:r>
-        <w:t>) e ambientes</w:t>
+        <w:t>Migrações de dados (seeding) e ambientes</w:t>
       </w:r>
     </w:p>
     <w:p>
@@ -3164,15 +1166,7 @@
         </w:numPr>
       </w:pPr>
       <w:r>
-        <w:t>Documentação de API (</w:t>
-      </w:r>
-      <w:proofErr w:type="spellStart"/>
-      <w:r>
-        <w:t>OpenAPI</w:t>
-      </w:r>
-      <w:proofErr w:type="spellEnd"/>
-      <w:r>
-        <w:t>/Swagger)</w:t>
+        <w:t>Documentação de API (OpenAPI/Swagger)</w:t>
       </w:r>
     </w:p>
     <w:p/>

</xml_diff>

<commit_message>
padronizando datas no projeto
</commit_message>
<xml_diff>
--- a/meu prompt de verificacao.docx
+++ b/meu prompt de verificacao.docx
@@ -432,7 +432,6 @@
         <w:t>?</w:t>
       </w:r>
     </w:p>
-    <w:p/>
     <w:p>
       <w:r>
         <w:t>11) O processo de auditoria “</w:t>
@@ -444,6 +443,9 @@
       <w:proofErr w:type="spellEnd"/>
       <w:r>
         <w:t>” está implementado corretamente?</w:t>
+      </w:r>
+      <w:r>
+        <w:t xml:space="preserve"> Preciso colocar mais logs para registrar/documentar quem logou e quem fez o que?</w:t>
       </w:r>
     </w:p>
     <w:p>
@@ -937,15 +939,848 @@
         <w:t>?</w:t>
       </w:r>
     </w:p>
-    <w:p/>
-    <w:p>
+    <w:p>
+      <w:r>
+        <w:br/>
+        <w:t xml:space="preserve">19) </w:t>
+      </w:r>
+      <w:proofErr w:type="spellStart"/>
+      <w:r>
+        <w:t>TenantExecutor</w:t>
+      </w:r>
+      <w:proofErr w:type="spellEnd"/>
+      <w:r>
+        <w:t xml:space="preserve"> / </w:t>
+      </w:r>
+      <w:proofErr w:type="spellStart"/>
+      <w:r>
+        <w:t>PublicExecutor</w:t>
+      </w:r>
+      <w:proofErr w:type="spellEnd"/>
+      <w:r>
+        <w:t xml:space="preserve"> </w:t>
+      </w:r>
+      <w:proofErr w:type="spellStart"/>
+      <w:r>
+        <w:t>estao</w:t>
+      </w:r>
+      <w:proofErr w:type="spellEnd"/>
+      <w:r>
+        <w:t xml:space="preserve"> aplicados em todas as partes do código onde se fazem necessários?</w:t>
+      </w:r>
+    </w:p>
+    <w:p>
+      <w:r>
+        <w:t>20) Isto está acontecendo no meu projeto?</w:t>
+      </w:r>
+    </w:p>
+    <w:p>
+      <w:pPr>
+        <w:rPr>
+          <w:b/>
+          <w:bCs/>
+        </w:rPr>
+      </w:pPr>
+      <w:r>
+        <w:t xml:space="preserve">No </w:t>
+      </w:r>
+      <w:proofErr w:type="spellStart"/>
+      <w:r>
+        <w:t>Control</w:t>
+      </w:r>
+      <w:proofErr w:type="spellEnd"/>
+      <w:r>
+        <w:t xml:space="preserve"> Plane, suas </w:t>
+      </w:r>
+      <w:proofErr w:type="spellStart"/>
+      <w:r>
+        <w:t>migrations</w:t>
+      </w:r>
+      <w:proofErr w:type="spellEnd"/>
+      <w:r>
+        <w:t xml:space="preserve"> usam muito TIMESTAMPTZ (ex.: </w:t>
+      </w:r>
+      <w:proofErr w:type="spellStart"/>
+      <w:proofErr w:type="gramStart"/>
+      <w:r>
+        <w:t>accounts.created</w:t>
+      </w:r>
+      <w:proofErr w:type="gramEnd"/>
+      <w:r>
+        <w:t>_at</w:t>
+      </w:r>
+      <w:proofErr w:type="spellEnd"/>
+      <w:r>
+        <w:t xml:space="preserve">, </w:t>
+      </w:r>
+      <w:proofErr w:type="spellStart"/>
+      <w:r>
+        <w:t>controlplane_</w:t>
+      </w:r>
+      <w:proofErr w:type="gramStart"/>
+      <w:r>
+        <w:t>users.last</w:t>
+      </w:r>
+      <w:proofErr w:type="gramEnd"/>
+      <w:r>
+        <w:t>_login</w:t>
+      </w:r>
+      <w:proofErr w:type="spellEnd"/>
+      <w:r>
+        <w:t xml:space="preserve">, </w:t>
+      </w:r>
+      <w:proofErr w:type="spellStart"/>
+      <w:r>
+        <w:t>etc</w:t>
+      </w:r>
+      <w:proofErr w:type="spellEnd"/>
+      <w:r>
+        <w:t xml:space="preserve">). Nas entidades, vários campos estão como </w:t>
+      </w:r>
+      <w:proofErr w:type="spellStart"/>
+      <w:r>
+        <w:t>LocalDateTime</w:t>
+      </w:r>
+      <w:proofErr w:type="spellEnd"/>
+      <w:r>
+        <w:t xml:space="preserve">. Isso é um desalinhamento clássico: TIMESTAMPTZ representa um instante com </w:t>
+      </w:r>
+      <w:proofErr w:type="spellStart"/>
+      <w:r>
+        <w:t>timezone</w:t>
+      </w:r>
+      <w:proofErr w:type="spellEnd"/>
+      <w:r>
+        <w:t xml:space="preserve"> (normalizado). </w:t>
+      </w:r>
+      <w:proofErr w:type="spellStart"/>
+      <w:r>
+        <w:t>LocalDateTime</w:t>
+      </w:r>
+      <w:proofErr w:type="spellEnd"/>
+      <w:r>
+        <w:t xml:space="preserve"> não carrega </w:t>
+      </w:r>
+      <w:proofErr w:type="spellStart"/>
+      <w:r>
+        <w:t>timezone</w:t>
+      </w:r>
+      <w:proofErr w:type="spellEnd"/>
+      <w:r>
+        <w:t>.</w:t>
+      </w:r>
+      <w:r>
+        <w:br/>
+      </w:r>
+      <w:r>
+        <w:rPr>
+          <w:b/>
+          <w:bCs/>
+        </w:rPr>
+        <w:t>Onde está o desalinhamento (com exemplos reais do seu projeto)</w:t>
+      </w:r>
+    </w:p>
+    <w:p>
+      <w:pPr>
+        <w:rPr>
+          <w:b/>
+          <w:bCs/>
+        </w:rPr>
+      </w:pPr>
+      <w:r>
+        <w:rPr>
+          <w:b/>
+          <w:bCs/>
+        </w:rPr>
+        <w:t xml:space="preserve">1) </w:t>
+      </w:r>
+      <w:proofErr w:type="spellStart"/>
+      <w:r>
+        <w:rPr>
+          <w:b/>
+          <w:bCs/>
+        </w:rPr>
+        <w:t>Control</w:t>
+      </w:r>
+      <w:proofErr w:type="spellEnd"/>
+      <w:r>
+        <w:rPr>
+          <w:b/>
+          <w:bCs/>
+        </w:rPr>
+        <w:t xml:space="preserve"> Plane: </w:t>
+      </w:r>
+      <w:proofErr w:type="spellStart"/>
+      <w:r>
+        <w:rPr>
+          <w:b/>
+          <w:bCs/>
+        </w:rPr>
+        <w:t>migrations</w:t>
+      </w:r>
+      <w:proofErr w:type="spellEnd"/>
+      <w:r>
+        <w:rPr>
+          <w:b/>
+          <w:bCs/>
+        </w:rPr>
+        <w:t xml:space="preserve"> em TIMESTAMPTZ </w:t>
+      </w:r>
+      <w:proofErr w:type="spellStart"/>
+      <w:r>
+        <w:rPr>
+          <w:b/>
+          <w:bCs/>
+        </w:rPr>
+        <w:t>vs</w:t>
+      </w:r>
+      <w:proofErr w:type="spellEnd"/>
+      <w:r>
+        <w:rPr>
+          <w:b/>
+          <w:bCs/>
+        </w:rPr>
+        <w:t xml:space="preserve"> entidades em </w:t>
+      </w:r>
+      <w:proofErr w:type="spellStart"/>
+      <w:r>
+        <w:rPr>
+          <w:b/>
+          <w:bCs/>
+        </w:rPr>
+        <w:t>LocalDateTime</w:t>
+      </w:r>
+      <w:proofErr w:type="spellEnd"/>
+    </w:p>
+    <w:p>
+      <w:pPr>
+        <w:numPr>
+          <w:ilvl w:val="0"/>
+          <w:numId w:val="9"/>
+        </w:numPr>
+      </w:pPr>
+      <w:proofErr w:type="spellStart"/>
+      <w:proofErr w:type="gramStart"/>
+      <w:r>
+        <w:t>accounts.created</w:t>
+      </w:r>
+      <w:proofErr w:type="gramEnd"/>
+      <w:r>
+        <w:t>_at</w:t>
+      </w:r>
+      <w:proofErr w:type="spellEnd"/>
+      <w:r>
+        <w:t xml:space="preserve"> / </w:t>
+      </w:r>
+      <w:proofErr w:type="spellStart"/>
+      <w:proofErr w:type="gramStart"/>
+      <w:r>
+        <w:t>accounts.updated</w:t>
+      </w:r>
+      <w:proofErr w:type="gramEnd"/>
+      <w:r>
+        <w:t>_at</w:t>
+      </w:r>
+      <w:proofErr w:type="spellEnd"/>
+      <w:r>
+        <w:t xml:space="preserve"> são </w:t>
+      </w:r>
+      <w:r>
+        <w:rPr>
+          <w:b/>
+          <w:bCs/>
+        </w:rPr>
+        <w:t>TIMESTAMPTZ</w:t>
+      </w:r>
+      <w:r>
+        <w:t xml:space="preserve">. </w:t>
+      </w:r>
+    </w:p>
+    <w:p>
+      <w:r>
+        <w:t>all_content_with_paths_ideal72</w:t>
+      </w:r>
+    </w:p>
+    <w:p>
+      <w:pPr>
+        <w:numPr>
+          <w:ilvl w:val="0"/>
+          <w:numId w:val="9"/>
+        </w:numPr>
+      </w:pPr>
+      <w:proofErr w:type="spellStart"/>
+      <w:r>
+        <w:t>controlplane_</w:t>
+      </w:r>
+      <w:proofErr w:type="gramStart"/>
+      <w:r>
+        <w:t>users.last</w:t>
+      </w:r>
+      <w:proofErr w:type="gramEnd"/>
+      <w:r>
+        <w:t>_login</w:t>
+      </w:r>
+      <w:proofErr w:type="spellEnd"/>
+      <w:r>
+        <w:t xml:space="preserve">, </w:t>
+      </w:r>
+      <w:proofErr w:type="spellStart"/>
+      <w:r>
+        <w:t>locked_until</w:t>
+      </w:r>
+      <w:proofErr w:type="spellEnd"/>
+      <w:r>
+        <w:t xml:space="preserve">, </w:t>
+      </w:r>
+      <w:proofErr w:type="spellStart"/>
+      <w:r>
+        <w:t>password_changed_at</w:t>
+      </w:r>
+      <w:proofErr w:type="spellEnd"/>
+      <w:r>
+        <w:t xml:space="preserve">, </w:t>
+      </w:r>
+      <w:proofErr w:type="spellStart"/>
+      <w:r>
+        <w:t>created_at</w:t>
+      </w:r>
+      <w:proofErr w:type="spellEnd"/>
+      <w:r>
+        <w:t xml:space="preserve"> etc. são </w:t>
+      </w:r>
+      <w:r>
+        <w:rPr>
+          <w:b/>
+          <w:bCs/>
+        </w:rPr>
+        <w:t>TIMESTAMPTZ</w:t>
+      </w:r>
+      <w:r>
+        <w:t xml:space="preserve">. </w:t>
+      </w:r>
+    </w:p>
+    <w:p>
+      <w:r>
+        <w:t>all_content_with_paths_ideal72</w:t>
+      </w:r>
+    </w:p>
+    <w:p>
+      <w:r>
+        <w:t xml:space="preserve">Mas na entidade </w:t>
+      </w:r>
+      <w:proofErr w:type="spellStart"/>
+      <w:r>
+        <w:t>ControlPlaneUser</w:t>
+      </w:r>
+      <w:proofErr w:type="spellEnd"/>
+      <w:r>
+        <w:t xml:space="preserve"> esses campos estão como </w:t>
+      </w:r>
+      <w:proofErr w:type="spellStart"/>
+      <w:r>
+        <w:rPr>
+          <w:b/>
+          <w:bCs/>
+        </w:rPr>
+        <w:t>LocalDateTime</w:t>
+      </w:r>
+      <w:proofErr w:type="spellEnd"/>
+      <w:r>
+        <w:t>:</w:t>
+      </w:r>
+    </w:p>
+    <w:p>
+      <w:pPr>
+        <w:numPr>
+          <w:ilvl w:val="0"/>
+          <w:numId w:val="10"/>
+        </w:numPr>
+      </w:pPr>
+      <w:proofErr w:type="spellStart"/>
+      <w:r>
+        <w:t>lastLogin</w:t>
+      </w:r>
+      <w:proofErr w:type="spellEnd"/>
+      <w:r>
+        <w:t xml:space="preserve">, </w:t>
+      </w:r>
+      <w:proofErr w:type="spellStart"/>
+      <w:r>
+        <w:t>lockedUntil</w:t>
+      </w:r>
+      <w:proofErr w:type="spellEnd"/>
+      <w:r>
+        <w:t xml:space="preserve">, </w:t>
+      </w:r>
+      <w:proofErr w:type="spellStart"/>
+      <w:r>
+        <w:t>passwordChangedAt</w:t>
+      </w:r>
+      <w:proofErr w:type="spellEnd"/>
+      <w:r>
+        <w:t xml:space="preserve"> = </w:t>
+      </w:r>
+      <w:proofErr w:type="spellStart"/>
+      <w:r>
+        <w:t>LocalDateTime</w:t>
+      </w:r>
+      <w:proofErr w:type="spellEnd"/>
+      <w:r>
+        <w:t xml:space="preserve">. </w:t>
+      </w:r>
+    </w:p>
+    <w:p>
+      <w:r>
+        <w:t>all_content_with_paths_ideal72</w:t>
+      </w:r>
+    </w:p>
+    <w:p>
+      <w:pPr>
+        <w:numPr>
+          <w:ilvl w:val="0"/>
+          <w:numId w:val="10"/>
+        </w:numPr>
+      </w:pPr>
+      <w:r>
+        <w:t xml:space="preserve">E também </w:t>
+      </w:r>
+      <w:proofErr w:type="spellStart"/>
+      <w:r>
+        <w:t>createdAt</w:t>
+      </w:r>
+      <w:proofErr w:type="spellEnd"/>
+      <w:r>
+        <w:t>/</w:t>
+      </w:r>
+      <w:proofErr w:type="spellStart"/>
+      <w:r>
+        <w:t>updatedAt</w:t>
+      </w:r>
+      <w:proofErr w:type="spellEnd"/>
+      <w:r>
+        <w:t>/</w:t>
+      </w:r>
+      <w:proofErr w:type="spellStart"/>
+      <w:r>
+        <w:t>deletedAt</w:t>
+      </w:r>
+      <w:proofErr w:type="spellEnd"/>
+      <w:r>
+        <w:t xml:space="preserve"> (no trecho mais abaixo do mesmo arquivo) = </w:t>
+      </w:r>
+      <w:proofErr w:type="spellStart"/>
+      <w:r>
+        <w:t>LocalDateTime</w:t>
+      </w:r>
+      <w:proofErr w:type="spellEnd"/>
+      <w:r>
+        <w:t xml:space="preserve">. </w:t>
+      </w:r>
+    </w:p>
+    <w:p>
+      <w:r>
+        <w:t>all_content_with_paths_ideal72</w:t>
+      </w:r>
+    </w:p>
+    <w:p>
+      <w:r>
+        <w:rPr>
+          <w:rFonts w:ascii="Segoe UI Emoji" w:hAnsi="Segoe UI Emoji" w:cs="Segoe UI Emoji"/>
+        </w:rPr>
+        <w:t>✅</w:t>
+      </w:r>
+      <w:r>
+        <w:t xml:space="preserve"> Isso confirma exatamente o problema que você descreveu: </w:t>
+      </w:r>
+      <w:r>
+        <w:rPr>
+          <w:b/>
+          <w:bCs/>
+        </w:rPr>
+        <w:t xml:space="preserve">TIMESTAMPTZ (instante) ≠ </w:t>
+      </w:r>
+      <w:proofErr w:type="spellStart"/>
+      <w:r>
+        <w:rPr>
+          <w:b/>
+          <w:bCs/>
+        </w:rPr>
+        <w:t>LocalDateTime</w:t>
+      </w:r>
+      <w:proofErr w:type="spellEnd"/>
+      <w:r>
+        <w:rPr>
+          <w:b/>
+          <w:bCs/>
+        </w:rPr>
+        <w:t xml:space="preserve"> (data/hora sem offset)</w:t>
+      </w:r>
+      <w:r>
+        <w:t>.</w:t>
+      </w:r>
+    </w:p>
+    <w:p>
+      <w:r>
+        <w:pict w14:anchorId="5A7D1ABD">
+          <v:rect id="_x0000_i1031" style="width:0;height:1.5pt" o:hralign="center" o:hrstd="t" o:hr="t" fillcolor="#a0a0a0" stroked="f"/>
+        </w:pict>
+      </w:r>
+    </w:p>
+    <w:p>
+      <w:pPr>
+        <w:rPr>
+          <w:b/>
+          <w:bCs/>
+        </w:rPr>
+      </w:pPr>
+      <w:r>
+        <w:rPr>
+          <w:b/>
+          <w:bCs/>
+        </w:rPr>
+        <w:t xml:space="preserve">2) </w:t>
+      </w:r>
+      <w:proofErr w:type="spellStart"/>
+      <w:r>
+        <w:rPr>
+          <w:b/>
+          <w:bCs/>
+        </w:rPr>
+        <w:t>Tenants</w:t>
+      </w:r>
+      <w:proofErr w:type="spellEnd"/>
+      <w:r>
+        <w:rPr>
+          <w:b/>
+          <w:bCs/>
+        </w:rPr>
+        <w:t xml:space="preserve">: </w:t>
+      </w:r>
+      <w:proofErr w:type="spellStart"/>
+      <w:r>
+        <w:rPr>
+          <w:b/>
+          <w:bCs/>
+        </w:rPr>
+        <w:t>migrations</w:t>
+      </w:r>
+      <w:proofErr w:type="spellEnd"/>
+      <w:r>
+        <w:rPr>
+          <w:b/>
+          <w:bCs/>
+        </w:rPr>
+        <w:t xml:space="preserve"> em TIMESTAMP (sem TZ) — diferente do </w:t>
+      </w:r>
+      <w:proofErr w:type="spellStart"/>
+      <w:r>
+        <w:rPr>
+          <w:b/>
+          <w:bCs/>
+        </w:rPr>
+        <w:t>public</w:t>
+      </w:r>
+      <w:proofErr w:type="spellEnd"/>
+      <w:r>
+        <w:rPr>
+          <w:b/>
+          <w:bCs/>
+        </w:rPr>
+        <w:t xml:space="preserve"> </w:t>
+      </w:r>
+      <w:proofErr w:type="spellStart"/>
+      <w:r>
+        <w:rPr>
+          <w:b/>
+          <w:bCs/>
+        </w:rPr>
+        <w:t>schema</w:t>
+      </w:r>
+      <w:proofErr w:type="spellEnd"/>
+    </w:p>
+    <w:p>
+      <w:r>
+        <w:t xml:space="preserve">Ex.: </w:t>
+      </w:r>
+      <w:proofErr w:type="spellStart"/>
+      <w:proofErr w:type="gramStart"/>
+      <w:r>
+        <w:t>products.created</w:t>
+      </w:r>
+      <w:proofErr w:type="gramEnd"/>
+      <w:r>
+        <w:t>_at</w:t>
+      </w:r>
+      <w:proofErr w:type="spellEnd"/>
+      <w:r>
+        <w:t xml:space="preserve">, </w:t>
+      </w:r>
+      <w:proofErr w:type="spellStart"/>
+      <w:r>
+        <w:t>updated_at</w:t>
+      </w:r>
+      <w:proofErr w:type="spellEnd"/>
+      <w:r>
+        <w:t xml:space="preserve">, </w:t>
+      </w:r>
+      <w:proofErr w:type="spellStart"/>
+      <w:r>
+        <w:t>deleted_at</w:t>
+      </w:r>
+      <w:proofErr w:type="spellEnd"/>
+      <w:r>
+        <w:t xml:space="preserve"> estão como </w:t>
+      </w:r>
+      <w:r>
+        <w:rPr>
+          <w:b/>
+          <w:bCs/>
+        </w:rPr>
+        <w:t>TIMESTAMP</w:t>
+      </w:r>
+      <w:r>
+        <w:t xml:space="preserve">. </w:t>
+      </w:r>
+    </w:p>
+    <w:p>
+      <w:r>
+        <w:t>all_content_with_paths_ideal72</w:t>
+      </w:r>
+    </w:p>
+    <w:p>
+      <w:r>
+        <w:br/>
+        <w:t xml:space="preserve">E </w:t>
+      </w:r>
+      <w:proofErr w:type="spellStart"/>
+      <w:proofErr w:type="gramStart"/>
+      <w:r>
+        <w:t>sales.sale</w:t>
+      </w:r>
+      <w:proofErr w:type="gramEnd"/>
+      <w:r>
+        <w:t>_date</w:t>
+      </w:r>
+      <w:proofErr w:type="spellEnd"/>
+      <w:r>
+        <w:t xml:space="preserve"> / </w:t>
+      </w:r>
+      <w:proofErr w:type="spellStart"/>
+      <w:proofErr w:type="gramStart"/>
+      <w:r>
+        <w:t>sales.created</w:t>
+      </w:r>
+      <w:proofErr w:type="gramEnd"/>
+      <w:r>
+        <w:t>_at</w:t>
+      </w:r>
+      <w:proofErr w:type="spellEnd"/>
+      <w:r>
+        <w:t xml:space="preserve"> também são </w:t>
+      </w:r>
+      <w:r>
+        <w:rPr>
+          <w:b/>
+          <w:bCs/>
+        </w:rPr>
+        <w:t>TIMESTAMP</w:t>
+      </w:r>
+      <w:r>
+        <w:t xml:space="preserve">. </w:t>
+      </w:r>
+    </w:p>
+    <w:p>
+      <w:r>
+        <w:t>all_content_with_paths_ideal72</w:t>
+      </w:r>
+    </w:p>
+    <w:p>
+      <w:r>
+        <w:t xml:space="preserve">Nas entidades de </w:t>
+      </w:r>
+      <w:proofErr w:type="spellStart"/>
+      <w:r>
+        <w:t>tenant</w:t>
+      </w:r>
+      <w:proofErr w:type="spellEnd"/>
+      <w:r>
+        <w:t xml:space="preserve"> (ex.: </w:t>
+      </w:r>
+      <w:proofErr w:type="spellStart"/>
+      <w:r>
+        <w:t>Product</w:t>
+      </w:r>
+      <w:proofErr w:type="spellEnd"/>
+      <w:r>
+        <w:t xml:space="preserve">), esses campos estão como </w:t>
+      </w:r>
+      <w:proofErr w:type="spellStart"/>
+      <w:r>
+        <w:rPr>
+          <w:b/>
+          <w:bCs/>
+        </w:rPr>
+        <w:t>LocalDateTime</w:t>
+      </w:r>
+      <w:proofErr w:type="spellEnd"/>
+      <w:r>
+        <w:t xml:space="preserve">, então </w:t>
+      </w:r>
+      <w:proofErr w:type="spellStart"/>
+      <w:r>
+        <w:rPr>
+          <w:b/>
+          <w:bCs/>
+        </w:rPr>
+        <w:t>tenant</w:t>
+      </w:r>
+      <w:proofErr w:type="spellEnd"/>
+      <w:r>
+        <w:rPr>
+          <w:b/>
+          <w:bCs/>
+        </w:rPr>
+        <w:t xml:space="preserve"> ↔ </w:t>
+      </w:r>
+      <w:proofErr w:type="spellStart"/>
+      <w:r>
+        <w:rPr>
+          <w:b/>
+          <w:bCs/>
+        </w:rPr>
+        <w:t>entity</w:t>
+      </w:r>
+      <w:proofErr w:type="spellEnd"/>
+      <w:r>
+        <w:rPr>
+          <w:b/>
+          <w:bCs/>
+        </w:rPr>
+        <w:t xml:space="preserve"> está coerente</w:t>
+      </w:r>
+      <w:r>
+        <w:t xml:space="preserve"> </w:t>
+      </w:r>
+      <w:r>
+        <w:rPr>
+          <w:i/>
+          <w:iCs/>
+        </w:rPr>
+        <w:t>do jeito que está hoje</w:t>
+      </w:r>
+      <w:r>
+        <w:t xml:space="preserve"> (TIMESTAMP ↔ </w:t>
+      </w:r>
+      <w:proofErr w:type="spellStart"/>
+      <w:r>
+        <w:t>LocalDateTime</w:t>
+      </w:r>
+      <w:proofErr w:type="spellEnd"/>
+      <w:r>
+        <w:t xml:space="preserve">). </w:t>
+      </w:r>
+    </w:p>
+    <w:p>
+      <w:r>
+        <w:t>all_content_with_paths_ideal72</w:t>
+      </w:r>
+    </w:p>
+    <w:p>
+      <w:r>
+        <w:t xml:space="preserve">Mas isso confirma a outra parte do seu diagnóstico: </w:t>
+      </w:r>
+      <w:proofErr w:type="spellStart"/>
+      <w:r>
+        <w:rPr>
+          <w:b/>
+          <w:bCs/>
+        </w:rPr>
+        <w:t>public</w:t>
+      </w:r>
+      <w:proofErr w:type="spellEnd"/>
+      <w:r>
+        <w:rPr>
+          <w:b/>
+          <w:bCs/>
+        </w:rPr>
+        <w:t xml:space="preserve"> </w:t>
+      </w:r>
+      <w:proofErr w:type="spellStart"/>
+      <w:r>
+        <w:rPr>
+          <w:b/>
+          <w:bCs/>
+        </w:rPr>
+        <w:t>schema</w:t>
+      </w:r>
+      <w:proofErr w:type="spellEnd"/>
+      <w:r>
+        <w:rPr>
+          <w:b/>
+          <w:bCs/>
+        </w:rPr>
+        <w:t xml:space="preserve"> está em TIMESTAMPTZ</w:t>
+      </w:r>
+      <w:r>
+        <w:t xml:space="preserve"> e </w:t>
+      </w:r>
+      <w:proofErr w:type="spellStart"/>
+      <w:r>
+        <w:rPr>
+          <w:b/>
+          <w:bCs/>
+        </w:rPr>
+        <w:t>tenant</w:t>
+      </w:r>
+      <w:proofErr w:type="spellEnd"/>
+      <w:r>
+        <w:rPr>
+          <w:b/>
+          <w:bCs/>
+        </w:rPr>
+        <w:t xml:space="preserve"> </w:t>
+      </w:r>
+      <w:proofErr w:type="spellStart"/>
+      <w:r>
+        <w:rPr>
+          <w:b/>
+          <w:bCs/>
+        </w:rPr>
+        <w:t>schemas</w:t>
+      </w:r>
+      <w:proofErr w:type="spellEnd"/>
+      <w:r>
+        <w:rPr>
+          <w:b/>
+          <w:bCs/>
+        </w:rPr>
+        <w:t xml:space="preserve"> em TIMESTAMP</w:t>
+      </w:r>
+      <w:r>
+        <w:t xml:space="preserve">, ou seja, </w:t>
+      </w:r>
+      <w:r>
+        <w:rPr>
+          <w:b/>
+          <w:bCs/>
+        </w:rPr>
+        <w:t>o projeto não está padronizado</w:t>
+      </w:r>
+      <w:r>
+        <w:t>.</w:t>
+      </w:r>
+    </w:p>
+    <w:p>
+      <w:r>
+        <w:br/>
+      </w:r>
+      <w:r>
+        <w:t>2</w:t>
+      </w:r>
       <w:r>
         <w:t>1</w:t>
       </w:r>
       <w:r>
-        <w:t>9</w:t>
-      </w:r>
-      <w:r>
         <w:t xml:space="preserve">) </w:t>
       </w:r>
       <w:r>
@@ -989,15 +1824,7 @@
       </w:r>
       <w:proofErr w:type="spellEnd"/>
       <w:r>
-        <w:t xml:space="preserve"> </w:t>
-      </w:r>
-      <w:proofErr w:type="spellStart"/>
-      <w:r>
-        <w:t>adapters</w:t>
-      </w:r>
-      <w:proofErr w:type="spellEnd"/>
-      <w:r>
-        <w:t xml:space="preserve"> coloque aqui</w:t>
+        <w:t xml:space="preserve"> adapters coloque aqui</w:t>
       </w:r>
     </w:p>
     <w:p/>
@@ -3372,6 +4199,155 @@
     </w:lvl>
   </w:abstractNum>
   <w:abstractNum w:abstractNumId="1" w15:restartNumberingAfterBreak="0">
+    <w:nsid w:val="17A14070"/>
+    <w:multiLevelType w:val="multilevel"/>
+    <w:tmpl w:val="8F2E6BB6"/>
+    <w:lvl w:ilvl="0">
+      <w:start w:val="1"/>
+      <w:numFmt w:val="bullet"/>
+      <w:lvlText w:val=""/>
+      <w:lvlJc w:val="left"/>
+      <w:pPr>
+        <w:tabs>
+          <w:tab w:val="num" w:pos="720"/>
+        </w:tabs>
+        <w:ind w:left="720" w:hanging="360"/>
+      </w:pPr>
+      <w:rPr>
+        <w:rFonts w:ascii="Symbol" w:hAnsi="Symbol" w:hint="default"/>
+        <w:sz w:val="20"/>
+      </w:rPr>
+    </w:lvl>
+    <w:lvl w:ilvl="1" w:tentative="1">
+      <w:start w:val="1"/>
+      <w:numFmt w:val="bullet"/>
+      <w:lvlText w:val="o"/>
+      <w:lvlJc w:val="left"/>
+      <w:pPr>
+        <w:tabs>
+          <w:tab w:val="num" w:pos="1440"/>
+        </w:tabs>
+        <w:ind w:left="1440" w:hanging="360"/>
+      </w:pPr>
+      <w:rPr>
+        <w:rFonts w:ascii="Courier New" w:hAnsi="Courier New" w:hint="default"/>
+        <w:sz w:val="20"/>
+      </w:rPr>
+    </w:lvl>
+    <w:lvl w:ilvl="2" w:tentative="1">
+      <w:start w:val="1"/>
+      <w:numFmt w:val="bullet"/>
+      <w:lvlText w:val=""/>
+      <w:lvlJc w:val="left"/>
+      <w:pPr>
+        <w:tabs>
+          <w:tab w:val="num" w:pos="2160"/>
+        </w:tabs>
+        <w:ind w:left="2160" w:hanging="360"/>
+      </w:pPr>
+      <w:rPr>
+        <w:rFonts w:ascii="Wingdings" w:hAnsi="Wingdings" w:hint="default"/>
+        <w:sz w:val="20"/>
+      </w:rPr>
+    </w:lvl>
+    <w:lvl w:ilvl="3" w:tentative="1">
+      <w:start w:val="1"/>
+      <w:numFmt w:val="bullet"/>
+      <w:lvlText w:val=""/>
+      <w:lvlJc w:val="left"/>
+      <w:pPr>
+        <w:tabs>
+          <w:tab w:val="num" w:pos="2880"/>
+        </w:tabs>
+        <w:ind w:left="2880" w:hanging="360"/>
+      </w:pPr>
+      <w:rPr>
+        <w:rFonts w:ascii="Wingdings" w:hAnsi="Wingdings" w:hint="default"/>
+        <w:sz w:val="20"/>
+      </w:rPr>
+    </w:lvl>
+    <w:lvl w:ilvl="4" w:tentative="1">
+      <w:start w:val="1"/>
+      <w:numFmt w:val="bullet"/>
+      <w:lvlText w:val=""/>
+      <w:lvlJc w:val="left"/>
+      <w:pPr>
+        <w:tabs>
+          <w:tab w:val="num" w:pos="3600"/>
+        </w:tabs>
+        <w:ind w:left="3600" w:hanging="360"/>
+      </w:pPr>
+      <w:rPr>
+        <w:rFonts w:ascii="Wingdings" w:hAnsi="Wingdings" w:hint="default"/>
+        <w:sz w:val="20"/>
+      </w:rPr>
+    </w:lvl>
+    <w:lvl w:ilvl="5" w:tentative="1">
+      <w:start w:val="1"/>
+      <w:numFmt w:val="bullet"/>
+      <w:lvlText w:val=""/>
+      <w:lvlJc w:val="left"/>
+      <w:pPr>
+        <w:tabs>
+          <w:tab w:val="num" w:pos="4320"/>
+        </w:tabs>
+        <w:ind w:left="4320" w:hanging="360"/>
+      </w:pPr>
+      <w:rPr>
+        <w:rFonts w:ascii="Wingdings" w:hAnsi="Wingdings" w:hint="default"/>
+        <w:sz w:val="20"/>
+      </w:rPr>
+    </w:lvl>
+    <w:lvl w:ilvl="6" w:tentative="1">
+      <w:start w:val="1"/>
+      <w:numFmt w:val="bullet"/>
+      <w:lvlText w:val=""/>
+      <w:lvlJc w:val="left"/>
+      <w:pPr>
+        <w:tabs>
+          <w:tab w:val="num" w:pos="5040"/>
+        </w:tabs>
+        <w:ind w:left="5040" w:hanging="360"/>
+      </w:pPr>
+      <w:rPr>
+        <w:rFonts w:ascii="Wingdings" w:hAnsi="Wingdings" w:hint="default"/>
+        <w:sz w:val="20"/>
+      </w:rPr>
+    </w:lvl>
+    <w:lvl w:ilvl="7" w:tentative="1">
+      <w:start w:val="1"/>
+      <w:numFmt w:val="bullet"/>
+      <w:lvlText w:val=""/>
+      <w:lvlJc w:val="left"/>
+      <w:pPr>
+        <w:tabs>
+          <w:tab w:val="num" w:pos="5760"/>
+        </w:tabs>
+        <w:ind w:left="5760" w:hanging="360"/>
+      </w:pPr>
+      <w:rPr>
+        <w:rFonts w:ascii="Wingdings" w:hAnsi="Wingdings" w:hint="default"/>
+        <w:sz w:val="20"/>
+      </w:rPr>
+    </w:lvl>
+    <w:lvl w:ilvl="8" w:tentative="1">
+      <w:start w:val="1"/>
+      <w:numFmt w:val="bullet"/>
+      <w:lvlText w:val=""/>
+      <w:lvlJc w:val="left"/>
+      <w:pPr>
+        <w:tabs>
+          <w:tab w:val="num" w:pos="6480"/>
+        </w:tabs>
+        <w:ind w:left="6480" w:hanging="360"/>
+      </w:pPr>
+      <w:rPr>
+        <w:rFonts w:ascii="Wingdings" w:hAnsi="Wingdings" w:hint="default"/>
+        <w:sz w:val="20"/>
+      </w:rPr>
+    </w:lvl>
+  </w:abstractNum>
+  <w:abstractNum w:abstractNumId="2" w15:restartNumberingAfterBreak="0">
     <w:nsid w:val="1C371197"/>
     <w:multiLevelType w:val="multilevel"/>
     <w:tmpl w:val="F69ED1B4"/>
@@ -3520,7 +4496,7 @@
       </w:rPr>
     </w:lvl>
   </w:abstractNum>
-  <w:abstractNum w:abstractNumId="2" w15:restartNumberingAfterBreak="0">
+  <w:abstractNum w:abstractNumId="3" w15:restartNumberingAfterBreak="0">
     <w:nsid w:val="20D37ABE"/>
     <w:multiLevelType w:val="multilevel"/>
     <w:tmpl w:val="20A6DC44"/>
@@ -3669,7 +4645,7 @@
       </w:rPr>
     </w:lvl>
   </w:abstractNum>
-  <w:abstractNum w:abstractNumId="3" w15:restartNumberingAfterBreak="0">
+  <w:abstractNum w:abstractNumId="4" w15:restartNumberingAfterBreak="0">
     <w:nsid w:val="39093B4E"/>
     <w:multiLevelType w:val="multilevel"/>
     <w:tmpl w:val="C3B0C438"/>
@@ -3818,7 +4794,7 @@
       </w:rPr>
     </w:lvl>
   </w:abstractNum>
-  <w:abstractNum w:abstractNumId="4" w15:restartNumberingAfterBreak="0">
+  <w:abstractNum w:abstractNumId="5" w15:restartNumberingAfterBreak="0">
     <w:nsid w:val="4ABD6A01"/>
     <w:multiLevelType w:val="multilevel"/>
     <w:tmpl w:val="E3CEFCD6"/>
@@ -3967,7 +4943,7 @@
       </w:rPr>
     </w:lvl>
   </w:abstractNum>
-  <w:abstractNum w:abstractNumId="5" w15:restartNumberingAfterBreak="0">
+  <w:abstractNum w:abstractNumId="6" w15:restartNumberingAfterBreak="0">
     <w:nsid w:val="4DD07BB2"/>
     <w:multiLevelType w:val="multilevel"/>
     <w:tmpl w:val="465453DC"/>
@@ -4116,7 +5092,7 @@
       </w:rPr>
     </w:lvl>
   </w:abstractNum>
-  <w:abstractNum w:abstractNumId="6" w15:restartNumberingAfterBreak="0">
+  <w:abstractNum w:abstractNumId="7" w15:restartNumberingAfterBreak="0">
     <w:nsid w:val="5E424B6F"/>
     <w:multiLevelType w:val="multilevel"/>
     <w:tmpl w:val="55AC19EE"/>
@@ -4265,7 +5241,7 @@
       </w:rPr>
     </w:lvl>
   </w:abstractNum>
-  <w:abstractNum w:abstractNumId="7" w15:restartNumberingAfterBreak="0">
+  <w:abstractNum w:abstractNumId="8" w15:restartNumberingAfterBreak="0">
     <w:nsid w:val="5F1A3FA0"/>
     <w:multiLevelType w:val="multilevel"/>
     <w:tmpl w:val="2F1491B2"/>
@@ -4414,29 +5390,184 @@
       </w:rPr>
     </w:lvl>
   </w:abstractNum>
+  <w:abstractNum w:abstractNumId="9" w15:restartNumberingAfterBreak="0">
+    <w:nsid w:val="63F87C75"/>
+    <w:multiLevelType w:val="multilevel"/>
+    <w:tmpl w:val="C2549A8A"/>
+    <w:lvl w:ilvl="0">
+      <w:start w:val="1"/>
+      <w:numFmt w:val="bullet"/>
+      <w:lvlText w:val=""/>
+      <w:lvlJc w:val="left"/>
+      <w:pPr>
+        <w:tabs>
+          <w:tab w:val="num" w:pos="720"/>
+        </w:tabs>
+        <w:ind w:left="720" w:hanging="360"/>
+      </w:pPr>
+      <w:rPr>
+        <w:rFonts w:ascii="Symbol" w:hAnsi="Symbol" w:hint="default"/>
+        <w:sz w:val="20"/>
+      </w:rPr>
+    </w:lvl>
+    <w:lvl w:ilvl="1" w:tentative="1">
+      <w:start w:val="1"/>
+      <w:numFmt w:val="bullet"/>
+      <w:lvlText w:val="o"/>
+      <w:lvlJc w:val="left"/>
+      <w:pPr>
+        <w:tabs>
+          <w:tab w:val="num" w:pos="1440"/>
+        </w:tabs>
+        <w:ind w:left="1440" w:hanging="360"/>
+      </w:pPr>
+      <w:rPr>
+        <w:rFonts w:ascii="Courier New" w:hAnsi="Courier New" w:hint="default"/>
+        <w:sz w:val="20"/>
+      </w:rPr>
+    </w:lvl>
+    <w:lvl w:ilvl="2" w:tentative="1">
+      <w:start w:val="1"/>
+      <w:numFmt w:val="bullet"/>
+      <w:lvlText w:val=""/>
+      <w:lvlJc w:val="left"/>
+      <w:pPr>
+        <w:tabs>
+          <w:tab w:val="num" w:pos="2160"/>
+        </w:tabs>
+        <w:ind w:left="2160" w:hanging="360"/>
+      </w:pPr>
+      <w:rPr>
+        <w:rFonts w:ascii="Wingdings" w:hAnsi="Wingdings" w:hint="default"/>
+        <w:sz w:val="20"/>
+      </w:rPr>
+    </w:lvl>
+    <w:lvl w:ilvl="3" w:tentative="1">
+      <w:start w:val="1"/>
+      <w:numFmt w:val="bullet"/>
+      <w:lvlText w:val=""/>
+      <w:lvlJc w:val="left"/>
+      <w:pPr>
+        <w:tabs>
+          <w:tab w:val="num" w:pos="2880"/>
+        </w:tabs>
+        <w:ind w:left="2880" w:hanging="360"/>
+      </w:pPr>
+      <w:rPr>
+        <w:rFonts w:ascii="Wingdings" w:hAnsi="Wingdings" w:hint="default"/>
+        <w:sz w:val="20"/>
+      </w:rPr>
+    </w:lvl>
+    <w:lvl w:ilvl="4" w:tentative="1">
+      <w:start w:val="1"/>
+      <w:numFmt w:val="bullet"/>
+      <w:lvlText w:val=""/>
+      <w:lvlJc w:val="left"/>
+      <w:pPr>
+        <w:tabs>
+          <w:tab w:val="num" w:pos="3600"/>
+        </w:tabs>
+        <w:ind w:left="3600" w:hanging="360"/>
+      </w:pPr>
+      <w:rPr>
+        <w:rFonts w:ascii="Wingdings" w:hAnsi="Wingdings" w:hint="default"/>
+        <w:sz w:val="20"/>
+      </w:rPr>
+    </w:lvl>
+    <w:lvl w:ilvl="5" w:tentative="1">
+      <w:start w:val="1"/>
+      <w:numFmt w:val="bullet"/>
+      <w:lvlText w:val=""/>
+      <w:lvlJc w:val="left"/>
+      <w:pPr>
+        <w:tabs>
+          <w:tab w:val="num" w:pos="4320"/>
+        </w:tabs>
+        <w:ind w:left="4320" w:hanging="360"/>
+      </w:pPr>
+      <w:rPr>
+        <w:rFonts w:ascii="Wingdings" w:hAnsi="Wingdings" w:hint="default"/>
+        <w:sz w:val="20"/>
+      </w:rPr>
+    </w:lvl>
+    <w:lvl w:ilvl="6" w:tentative="1">
+      <w:start w:val="1"/>
+      <w:numFmt w:val="bullet"/>
+      <w:lvlText w:val=""/>
+      <w:lvlJc w:val="left"/>
+      <w:pPr>
+        <w:tabs>
+          <w:tab w:val="num" w:pos="5040"/>
+        </w:tabs>
+        <w:ind w:left="5040" w:hanging="360"/>
+      </w:pPr>
+      <w:rPr>
+        <w:rFonts w:ascii="Wingdings" w:hAnsi="Wingdings" w:hint="default"/>
+        <w:sz w:val="20"/>
+      </w:rPr>
+    </w:lvl>
+    <w:lvl w:ilvl="7" w:tentative="1">
+      <w:start w:val="1"/>
+      <w:numFmt w:val="bullet"/>
+      <w:lvlText w:val=""/>
+      <w:lvlJc w:val="left"/>
+      <w:pPr>
+        <w:tabs>
+          <w:tab w:val="num" w:pos="5760"/>
+        </w:tabs>
+        <w:ind w:left="5760" w:hanging="360"/>
+      </w:pPr>
+      <w:rPr>
+        <w:rFonts w:ascii="Wingdings" w:hAnsi="Wingdings" w:hint="default"/>
+        <w:sz w:val="20"/>
+      </w:rPr>
+    </w:lvl>
+    <w:lvl w:ilvl="8" w:tentative="1">
+      <w:start w:val="1"/>
+      <w:numFmt w:val="bullet"/>
+      <w:lvlText w:val=""/>
+      <w:lvlJc w:val="left"/>
+      <w:pPr>
+        <w:tabs>
+          <w:tab w:val="num" w:pos="6480"/>
+        </w:tabs>
+        <w:ind w:left="6480" w:hanging="360"/>
+      </w:pPr>
+      <w:rPr>
+        <w:rFonts w:ascii="Wingdings" w:hAnsi="Wingdings" w:hint="default"/>
+        <w:sz w:val="20"/>
+      </w:rPr>
+    </w:lvl>
+  </w:abstractNum>
   <w:num w:numId="1" w16cid:durableId="1574003555">
+    <w:abstractNumId w:val="8"/>
+  </w:num>
+  <w:num w:numId="2" w16cid:durableId="1512376399">
+    <w:abstractNumId w:val="3"/>
+  </w:num>
+  <w:num w:numId="3" w16cid:durableId="3870822">
     <w:abstractNumId w:val="7"/>
   </w:num>
-  <w:num w:numId="2" w16cid:durableId="1512376399">
+  <w:num w:numId="4" w16cid:durableId="467861807">
+    <w:abstractNumId w:val="4"/>
+  </w:num>
+  <w:num w:numId="5" w16cid:durableId="1376390673">
     <w:abstractNumId w:val="2"/>
   </w:num>
-  <w:num w:numId="3" w16cid:durableId="3870822">
-    <w:abstractNumId w:val="6"/>
-  </w:num>
-  <w:num w:numId="4" w16cid:durableId="467861807">
-    <w:abstractNumId w:val="3"/>
-  </w:num>
-  <w:num w:numId="5" w16cid:durableId="1376390673">
-    <w:abstractNumId w:val="1"/>
-  </w:num>
   <w:num w:numId="6" w16cid:durableId="757598662">
-    <w:abstractNumId w:val="4"/>
+    <w:abstractNumId w:val="5"/>
   </w:num>
   <w:num w:numId="7" w16cid:durableId="1573201747">
     <w:abstractNumId w:val="0"/>
   </w:num>
   <w:num w:numId="8" w16cid:durableId="1240410810">
-    <w:abstractNumId w:val="5"/>
+    <w:abstractNumId w:val="6"/>
+  </w:num>
+  <w:num w:numId="9" w16cid:durableId="1531332341">
+    <w:abstractNumId w:val="1"/>
+  </w:num>
+  <w:num w:numId="10" w16cid:durableId="106586714">
+    <w:abstractNumId w:val="9"/>
   </w:num>
 </w:numbering>
 </file>

</xml_diff>

<commit_message>
ajustando para deixar datas com padrao unico
</commit_message>
<xml_diff>
--- a/meu prompt de verificacao.docx
+++ b/meu prompt de verificacao.docx
@@ -397,44 +397,13 @@
     </w:p>
     <w:p>
       <w:r>
-        <w:t xml:space="preserve">10) Eu troquei </w:t>
-      </w:r>
-      <w:proofErr w:type="spellStart"/>
-      <w:r>
-        <w:t>active</w:t>
-      </w:r>
-      <w:proofErr w:type="spellEnd"/>
-      <w:r>
-        <w:t xml:space="preserve"> por </w:t>
-      </w:r>
-      <w:proofErr w:type="spellStart"/>
-      <w:r>
-        <w:t>suspendedByAdmin</w:t>
-      </w:r>
-      <w:proofErr w:type="spellEnd"/>
-      <w:r>
-        <w:t xml:space="preserve"> e </w:t>
-      </w:r>
-      <w:proofErr w:type="spellStart"/>
-      <w:r>
-        <w:t>suspendedByAccount</w:t>
-      </w:r>
-      <w:proofErr w:type="spellEnd"/>
-      <w:r>
-        <w:t xml:space="preserve">. Precisa trocar em mais algum lugar para deixar num padrão </w:t>
-      </w:r>
-      <w:proofErr w:type="spellStart"/>
-      <w:r>
-        <w:t>unico</w:t>
-      </w:r>
-      <w:proofErr w:type="spellEnd"/>
-      <w:r>
-        <w:t>?</w:t>
-      </w:r>
-    </w:p>
-    <w:p>
-      <w:r>
-        <w:t>11) O processo de auditoria “</w:t>
+        <w:t>1</w:t>
+      </w:r>
+      <w:r>
+        <w:t>0</w:t>
+      </w:r>
+      <w:r>
+        <w:t>) O processo de auditoria “</w:t>
       </w:r>
       <w:proofErr w:type="spellStart"/>
       <w:r>
@@ -450,7 +419,13 @@
     </w:p>
     <w:p>
       <w:r>
-        <w:t xml:space="preserve">12) E a ordem dos métodos </w:t>
+        <w:t>1</w:t>
+      </w:r>
+      <w:r>
+        <w:t>1</w:t>
+      </w:r>
+      <w:r>
+        <w:t xml:space="preserve">) E a ordem dos métodos </w:t>
       </w:r>
       <w:proofErr w:type="gramStart"/>
       <w:r>
@@ -478,12 +453,24 @@
     </w:p>
     <w:p>
       <w:r>
-        <w:t>13) Eu preciso fazer versionamento do meu projeto?</w:t>
-      </w:r>
-    </w:p>
-    <w:p>
-      <w:r>
-        <w:t>14) Sugira tipagem onde for conveniente e</w:t>
+        <w:t>1</w:t>
+      </w:r>
+      <w:r>
+        <w:t>2</w:t>
+      </w:r>
+      <w:r>
+        <w:t>) Eu preciso fazer versionamento do meu projeto?</w:t>
+      </w:r>
+    </w:p>
+    <w:p>
+      <w:r>
+        <w:t>1</w:t>
+      </w:r>
+      <w:r>
+        <w:t>3</w:t>
+      </w:r>
+      <w:r>
+        <w:t>) Sugira tipagem onde for conveniente e</w:t>
       </w:r>
       <w:r>
         <w:t xml:space="preserve"> onde já estiver </w:t>
@@ -514,7 +501,21 @@
           <w:b/>
           <w:bCs/>
         </w:rPr>
-        <w:t xml:space="preserve">15) Login por </w:t>
+        <w:t>1</w:t>
+      </w:r>
+      <w:r>
+        <w:rPr>
+          <w:b/>
+          <w:bCs/>
+        </w:rPr>
+        <w:t>4</w:t>
+      </w:r>
+      <w:r>
+        <w:rPr>
+          <w:b/>
+          <w:bCs/>
+        </w:rPr>
+        <w:t xml:space="preserve">) Login por </w:t>
       </w:r>
       <w:proofErr w:type="spellStart"/>
       <w:r>
@@ -886,12 +887,24 @@
     </w:p>
     <w:p>
       <w:r>
-        <w:t>16) Tem algum DTO sem uso?</w:t>
-      </w:r>
-    </w:p>
-    <w:p>
-      <w:r>
-        <w:t xml:space="preserve">17) Precisa fazer algum ajuste de </w:t>
+        <w:t>1</w:t>
+      </w:r>
+      <w:r>
+        <w:t>5</w:t>
+      </w:r>
+      <w:r>
+        <w:t>) Tem algum DTO sem uso?</w:t>
+      </w:r>
+    </w:p>
+    <w:p>
+      <w:r>
+        <w:t>1</w:t>
+      </w:r>
+      <w:r>
+        <w:t>6</w:t>
+      </w:r>
+      <w:r>
+        <w:t xml:space="preserve">) Precisa fazer algum ajuste de </w:t>
       </w:r>
       <w:proofErr w:type="spellStart"/>
       <w:r>
@@ -920,15 +933,13 @@
     </w:p>
     <w:p>
       <w:r>
-        <w:t xml:space="preserve">18) Como o projeto foi muito refatorado, há alguma </w:t>
-      </w:r>
-      <w:proofErr w:type="spellStart"/>
-      <w:r>
-        <w:t>incosistencia</w:t>
-      </w:r>
-      <w:proofErr w:type="spellEnd"/>
-      <w:r>
-        <w:t xml:space="preserve"> no uso de </w:t>
+        <w:t>1</w:t>
+      </w:r>
+      <w:r>
+        <w:t>7</w:t>
+      </w:r>
+      <w:r>
+        <w:t xml:space="preserve">) </w:t>
       </w:r>
       <w:proofErr w:type="spellStart"/>
       <w:r>
@@ -936,13 +947,29 @@
       </w:r>
       <w:proofErr w:type="spellEnd"/>
       <w:r>
-        <w:t>?</w:t>
+        <w:t xml:space="preserve"> deve ser a </w:t>
+      </w:r>
+      <w:r>
+        <w:rPr>
+          <w:b/>
+          <w:bCs/>
+        </w:rPr>
+        <w:t>única</w:t>
+      </w:r>
+      <w:r>
+        <w:t xml:space="preserve"> fonte de tempo.</w:t>
       </w:r>
     </w:p>
     <w:p>
       <w:r>
         <w:br/>
-        <w:t xml:space="preserve">19) </w:t>
+        <w:t>1</w:t>
+      </w:r>
+      <w:r>
+        <w:t>8</w:t>
+      </w:r>
+      <w:r>
+        <w:t xml:space="preserve">) </w:t>
       </w:r>
       <w:proofErr w:type="spellStart"/>
       <w:r>
@@ -971,836 +998,81 @@
     </w:p>
     <w:p>
       <w:r>
-        <w:t>20) Isto está acontecendo no meu projeto?</w:t>
-      </w:r>
-    </w:p>
-    <w:p>
-      <w:pPr>
-        <w:rPr>
-          <w:b/>
-          <w:bCs/>
-        </w:rPr>
-      </w:pPr>
-      <w:r>
-        <w:t xml:space="preserve">No </w:t>
-      </w:r>
-      <w:proofErr w:type="spellStart"/>
-      <w:r>
-        <w:t>Control</w:t>
-      </w:r>
-      <w:proofErr w:type="spellEnd"/>
-      <w:r>
-        <w:t xml:space="preserve"> Plane, suas </w:t>
-      </w:r>
-      <w:proofErr w:type="spellStart"/>
-      <w:r>
-        <w:t>migrations</w:t>
-      </w:r>
-      <w:proofErr w:type="spellEnd"/>
-      <w:r>
-        <w:t xml:space="preserve"> usam muito TIMESTAMPTZ (ex.: </w:t>
-      </w:r>
-      <w:proofErr w:type="spellStart"/>
+        <w:t>19</w:t>
+      </w:r>
+      <w:r>
+        <w:t xml:space="preserve">) </w:t>
+      </w:r>
+      <w:proofErr w:type="spellStart"/>
+      <w:r>
+        <w:rPr>
+          <w:b/>
+          <w:bCs/>
+        </w:rPr>
+        <w:t>LocalDateTime</w:t>
+      </w:r>
+      <w:proofErr w:type="spellEnd"/>
+      <w:r>
+        <w:rPr>
+          <w:b/>
+          <w:bCs/>
+        </w:rPr>
+        <w:t xml:space="preserve"> nas entidades está coerente com a sua DDL atual</w:t>
+      </w:r>
+      <w:r>
+        <w:t xml:space="preserve"> (TIMESTAMP ↔ </w:t>
+      </w:r>
+      <w:proofErr w:type="spellStart"/>
+      <w:r>
+        <w:t>LocalDateTime</w:t>
+      </w:r>
+      <w:proofErr w:type="spellEnd"/>
+      <w:r>
+        <w:t>)</w:t>
+      </w:r>
+      <w:r>
+        <w:t>? Ou seja o padrão de datas nas entidades esta coerente com o padrão de datas nas migrations?</w:t>
+      </w:r>
+    </w:p>
+    <w:p>
+      <w:r>
+        <w:br/>
+      </w:r>
+      <w:r>
+        <w:t>2</w:t>
+      </w:r>
+      <w:r>
+        <w:t>0</w:t>
+      </w:r>
+      <w:r>
+        <w:t xml:space="preserve">) </w:t>
+      </w:r>
+      <w:r>
+        <w:t xml:space="preserve">Caso tenha observado mais </w:t>
+      </w:r>
+      <w:proofErr w:type="spellStart"/>
+      <w:r>
+        <w:t>inconsistencias</w:t>
+      </w:r>
+      <w:proofErr w:type="spellEnd"/>
+      <w:r>
+        <w:t xml:space="preserve"> ou </w:t>
+      </w:r>
+      <w:proofErr w:type="spellStart"/>
+      <w:r>
+        <w:t>sugestoes</w:t>
+      </w:r>
+      <w:proofErr w:type="spellEnd"/>
+      <w:r>
+        <w:t xml:space="preserve"> para </w:t>
+      </w:r>
       <w:proofErr w:type="gramStart"/>
       <w:r>
-        <w:t>accounts.created</w:t>
+        <w:t>deixar</w:t>
       </w:r>
       <w:proofErr w:type="gramEnd"/>
       <w:r>
-        <w:t>_at</w:t>
-      </w:r>
-      <w:proofErr w:type="spellEnd"/>
-      <w:r>
-        <w:t xml:space="preserve">, </w:t>
-      </w:r>
-      <w:proofErr w:type="spellStart"/>
-      <w:r>
-        <w:t>controlplane_</w:t>
-      </w:r>
-      <w:proofErr w:type="gramStart"/>
-      <w:r>
-        <w:t>users.last</w:t>
-      </w:r>
-      <w:proofErr w:type="gramEnd"/>
-      <w:r>
-        <w:t>_login</w:t>
-      </w:r>
-      <w:proofErr w:type="spellEnd"/>
-      <w:r>
-        <w:t xml:space="preserve">, </w:t>
-      </w:r>
-      <w:proofErr w:type="spellStart"/>
-      <w:r>
-        <w:t>etc</w:t>
-      </w:r>
-      <w:proofErr w:type="spellEnd"/>
-      <w:r>
-        <w:t xml:space="preserve">). Nas entidades, vários campos estão como </w:t>
-      </w:r>
-      <w:proofErr w:type="spellStart"/>
-      <w:r>
-        <w:t>LocalDateTime</w:t>
-      </w:r>
-      <w:proofErr w:type="spellEnd"/>
-      <w:r>
-        <w:t xml:space="preserve">. Isso é um desalinhamento clássico: TIMESTAMPTZ representa um instante com </w:t>
-      </w:r>
-      <w:proofErr w:type="spellStart"/>
-      <w:r>
-        <w:t>timezone</w:t>
-      </w:r>
-      <w:proofErr w:type="spellEnd"/>
-      <w:r>
-        <w:t xml:space="preserve"> (normalizado). </w:t>
-      </w:r>
-      <w:proofErr w:type="spellStart"/>
-      <w:r>
-        <w:t>LocalDateTime</w:t>
-      </w:r>
-      <w:proofErr w:type="spellEnd"/>
-      <w:r>
-        <w:t xml:space="preserve"> não carrega </w:t>
-      </w:r>
-      <w:proofErr w:type="spellStart"/>
-      <w:r>
-        <w:t>timezone</w:t>
-      </w:r>
-      <w:proofErr w:type="spellEnd"/>
-      <w:r>
-        <w:t>.</w:t>
-      </w:r>
-      <w:r>
-        <w:br/>
-      </w:r>
-      <w:r>
-        <w:rPr>
-          <w:b/>
-          <w:bCs/>
-        </w:rPr>
-        <w:t>Onde está o desalinhamento (com exemplos reais do seu projeto)</w:t>
-      </w:r>
-    </w:p>
-    <w:p>
-      <w:pPr>
-        <w:rPr>
-          <w:b/>
-          <w:bCs/>
-        </w:rPr>
-      </w:pPr>
-      <w:r>
-        <w:rPr>
-          <w:b/>
-          <w:bCs/>
-        </w:rPr>
-        <w:t xml:space="preserve">1) </w:t>
-      </w:r>
-      <w:proofErr w:type="spellStart"/>
-      <w:r>
-        <w:rPr>
-          <w:b/>
-          <w:bCs/>
-        </w:rPr>
-        <w:t>Control</w:t>
-      </w:r>
-      <w:proofErr w:type="spellEnd"/>
-      <w:r>
-        <w:rPr>
-          <w:b/>
-          <w:bCs/>
-        </w:rPr>
-        <w:t xml:space="preserve"> Plane: </w:t>
-      </w:r>
-      <w:proofErr w:type="spellStart"/>
-      <w:r>
-        <w:rPr>
-          <w:b/>
-          <w:bCs/>
-        </w:rPr>
-        <w:t>migrations</w:t>
-      </w:r>
-      <w:proofErr w:type="spellEnd"/>
-      <w:r>
-        <w:rPr>
-          <w:b/>
-          <w:bCs/>
-        </w:rPr>
-        <w:t xml:space="preserve"> em TIMESTAMPTZ </w:t>
-      </w:r>
-      <w:proofErr w:type="spellStart"/>
-      <w:r>
-        <w:rPr>
-          <w:b/>
-          <w:bCs/>
-        </w:rPr>
-        <w:t>vs</w:t>
-      </w:r>
-      <w:proofErr w:type="spellEnd"/>
-      <w:r>
-        <w:rPr>
-          <w:b/>
-          <w:bCs/>
-        </w:rPr>
-        <w:t xml:space="preserve"> entidades em </w:t>
-      </w:r>
-      <w:proofErr w:type="spellStart"/>
-      <w:r>
-        <w:rPr>
-          <w:b/>
-          <w:bCs/>
-        </w:rPr>
-        <w:t>LocalDateTime</w:t>
-      </w:r>
-      <w:proofErr w:type="spellEnd"/>
-    </w:p>
-    <w:p>
-      <w:pPr>
-        <w:numPr>
-          <w:ilvl w:val="0"/>
-          <w:numId w:val="9"/>
-        </w:numPr>
-      </w:pPr>
-      <w:proofErr w:type="spellStart"/>
-      <w:proofErr w:type="gramStart"/>
-      <w:r>
-        <w:t>accounts.created</w:t>
-      </w:r>
-      <w:proofErr w:type="gramEnd"/>
-      <w:r>
-        <w:t>_at</w:t>
-      </w:r>
-      <w:proofErr w:type="spellEnd"/>
-      <w:r>
-        <w:t xml:space="preserve"> / </w:t>
-      </w:r>
-      <w:proofErr w:type="spellStart"/>
-      <w:proofErr w:type="gramStart"/>
-      <w:r>
-        <w:t>accounts.updated</w:t>
-      </w:r>
-      <w:proofErr w:type="gramEnd"/>
-      <w:r>
-        <w:t>_at</w:t>
-      </w:r>
-      <w:proofErr w:type="spellEnd"/>
-      <w:r>
-        <w:t xml:space="preserve"> são </w:t>
-      </w:r>
-      <w:r>
-        <w:rPr>
-          <w:b/>
-          <w:bCs/>
-        </w:rPr>
-        <w:t>TIMESTAMPTZ</w:t>
-      </w:r>
-      <w:r>
-        <w:t xml:space="preserve">. </w:t>
-      </w:r>
-    </w:p>
-    <w:p>
-      <w:r>
-        <w:t>all_content_with_paths_ideal72</w:t>
-      </w:r>
-    </w:p>
-    <w:p>
-      <w:pPr>
-        <w:numPr>
-          <w:ilvl w:val="0"/>
-          <w:numId w:val="9"/>
-        </w:numPr>
-      </w:pPr>
-      <w:proofErr w:type="spellStart"/>
-      <w:r>
-        <w:t>controlplane_</w:t>
-      </w:r>
-      <w:proofErr w:type="gramStart"/>
-      <w:r>
-        <w:t>users.last</w:t>
-      </w:r>
-      <w:proofErr w:type="gramEnd"/>
-      <w:r>
-        <w:t>_login</w:t>
-      </w:r>
-      <w:proofErr w:type="spellEnd"/>
-      <w:r>
-        <w:t xml:space="preserve">, </w:t>
-      </w:r>
-      <w:proofErr w:type="spellStart"/>
-      <w:r>
-        <w:t>locked_until</w:t>
-      </w:r>
-      <w:proofErr w:type="spellEnd"/>
-      <w:r>
-        <w:t xml:space="preserve">, </w:t>
-      </w:r>
-      <w:proofErr w:type="spellStart"/>
-      <w:r>
-        <w:t>password_changed_at</w:t>
-      </w:r>
-      <w:proofErr w:type="spellEnd"/>
-      <w:r>
-        <w:t xml:space="preserve">, </w:t>
-      </w:r>
-      <w:proofErr w:type="spellStart"/>
-      <w:r>
-        <w:t>created_at</w:t>
-      </w:r>
-      <w:proofErr w:type="spellEnd"/>
-      <w:r>
-        <w:t xml:space="preserve"> etc. são </w:t>
-      </w:r>
-      <w:r>
-        <w:rPr>
-          <w:b/>
-          <w:bCs/>
-        </w:rPr>
-        <w:t>TIMESTAMPTZ</w:t>
-      </w:r>
-      <w:r>
-        <w:t xml:space="preserve">. </w:t>
-      </w:r>
-    </w:p>
-    <w:p>
-      <w:r>
-        <w:t>all_content_with_paths_ideal72</w:t>
-      </w:r>
-    </w:p>
-    <w:p>
-      <w:r>
-        <w:t xml:space="preserve">Mas na entidade </w:t>
-      </w:r>
-      <w:proofErr w:type="spellStart"/>
-      <w:r>
-        <w:t>ControlPlaneUser</w:t>
-      </w:r>
-      <w:proofErr w:type="spellEnd"/>
-      <w:r>
-        <w:t xml:space="preserve"> esses campos estão como </w:t>
-      </w:r>
-      <w:proofErr w:type="spellStart"/>
-      <w:r>
-        <w:rPr>
-          <w:b/>
-          <w:bCs/>
-        </w:rPr>
-        <w:t>LocalDateTime</w:t>
-      </w:r>
-      <w:proofErr w:type="spellEnd"/>
-      <w:r>
-        <w:t>:</w:t>
-      </w:r>
-    </w:p>
-    <w:p>
-      <w:pPr>
-        <w:numPr>
-          <w:ilvl w:val="0"/>
-          <w:numId w:val="10"/>
-        </w:numPr>
-      </w:pPr>
-      <w:proofErr w:type="spellStart"/>
-      <w:r>
-        <w:t>lastLogin</w:t>
-      </w:r>
-      <w:proofErr w:type="spellEnd"/>
-      <w:r>
-        <w:t xml:space="preserve">, </w:t>
-      </w:r>
-      <w:proofErr w:type="spellStart"/>
-      <w:r>
-        <w:t>lockedUntil</w:t>
-      </w:r>
-      <w:proofErr w:type="spellEnd"/>
-      <w:r>
-        <w:t xml:space="preserve">, </w:t>
-      </w:r>
-      <w:proofErr w:type="spellStart"/>
-      <w:r>
-        <w:t>passwordChangedAt</w:t>
-      </w:r>
-      <w:proofErr w:type="spellEnd"/>
-      <w:r>
-        <w:t xml:space="preserve"> = </w:t>
-      </w:r>
-      <w:proofErr w:type="spellStart"/>
-      <w:r>
-        <w:t>LocalDateTime</w:t>
-      </w:r>
-      <w:proofErr w:type="spellEnd"/>
-      <w:r>
-        <w:t xml:space="preserve">. </w:t>
-      </w:r>
-    </w:p>
-    <w:p>
-      <w:r>
-        <w:t>all_content_with_paths_ideal72</w:t>
-      </w:r>
-    </w:p>
-    <w:p>
-      <w:pPr>
-        <w:numPr>
-          <w:ilvl w:val="0"/>
-          <w:numId w:val="10"/>
-        </w:numPr>
-      </w:pPr>
-      <w:r>
-        <w:t xml:space="preserve">E também </w:t>
-      </w:r>
-      <w:proofErr w:type="spellStart"/>
-      <w:r>
-        <w:t>createdAt</w:t>
-      </w:r>
-      <w:proofErr w:type="spellEnd"/>
-      <w:r>
-        <w:t>/</w:t>
-      </w:r>
-      <w:proofErr w:type="spellStart"/>
-      <w:r>
-        <w:t>updatedAt</w:t>
-      </w:r>
-      <w:proofErr w:type="spellEnd"/>
-      <w:r>
-        <w:t>/</w:t>
-      </w:r>
-      <w:proofErr w:type="spellStart"/>
-      <w:r>
-        <w:t>deletedAt</w:t>
-      </w:r>
-      <w:proofErr w:type="spellEnd"/>
-      <w:r>
-        <w:t xml:space="preserve"> (no trecho mais abaixo do mesmo arquivo) = </w:t>
-      </w:r>
-      <w:proofErr w:type="spellStart"/>
-      <w:r>
-        <w:t>LocalDateTime</w:t>
-      </w:r>
-      <w:proofErr w:type="spellEnd"/>
-      <w:r>
-        <w:t xml:space="preserve">. </w:t>
-      </w:r>
-    </w:p>
-    <w:p>
-      <w:r>
-        <w:t>all_content_with_paths_ideal72</w:t>
-      </w:r>
-    </w:p>
-    <w:p>
-      <w:r>
-        <w:rPr>
-          <w:rFonts w:ascii="Segoe UI Emoji" w:hAnsi="Segoe UI Emoji" w:cs="Segoe UI Emoji"/>
-        </w:rPr>
-        <w:t>✅</w:t>
-      </w:r>
-      <w:r>
-        <w:t xml:space="preserve"> Isso confirma exatamente o problema que você descreveu: </w:t>
-      </w:r>
-      <w:r>
-        <w:rPr>
-          <w:b/>
-          <w:bCs/>
-        </w:rPr>
-        <w:t xml:space="preserve">TIMESTAMPTZ (instante) ≠ </w:t>
-      </w:r>
-      <w:proofErr w:type="spellStart"/>
-      <w:r>
-        <w:rPr>
-          <w:b/>
-          <w:bCs/>
-        </w:rPr>
-        <w:t>LocalDateTime</w:t>
-      </w:r>
-      <w:proofErr w:type="spellEnd"/>
-      <w:r>
-        <w:rPr>
-          <w:b/>
-          <w:bCs/>
-        </w:rPr>
-        <w:t xml:space="preserve"> (data/hora sem offset)</w:t>
-      </w:r>
-      <w:r>
-        <w:t>.</w:t>
-      </w:r>
-    </w:p>
-    <w:p>
-      <w:r>
-        <w:pict w14:anchorId="5A7D1ABD">
-          <v:rect id="_x0000_i1031" style="width:0;height:1.5pt" o:hralign="center" o:hrstd="t" o:hr="t" fillcolor="#a0a0a0" stroked="f"/>
-        </w:pict>
-      </w:r>
-    </w:p>
-    <w:p>
-      <w:pPr>
-        <w:rPr>
-          <w:b/>
-          <w:bCs/>
-        </w:rPr>
-      </w:pPr>
-      <w:r>
-        <w:rPr>
-          <w:b/>
-          <w:bCs/>
-        </w:rPr>
-        <w:t xml:space="preserve">2) </w:t>
-      </w:r>
-      <w:proofErr w:type="spellStart"/>
-      <w:r>
-        <w:rPr>
-          <w:b/>
-          <w:bCs/>
-        </w:rPr>
-        <w:t>Tenants</w:t>
-      </w:r>
-      <w:proofErr w:type="spellEnd"/>
-      <w:r>
-        <w:rPr>
-          <w:b/>
-          <w:bCs/>
-        </w:rPr>
-        <w:t xml:space="preserve">: </w:t>
-      </w:r>
-      <w:proofErr w:type="spellStart"/>
-      <w:r>
-        <w:rPr>
-          <w:b/>
-          <w:bCs/>
-        </w:rPr>
-        <w:t>migrations</w:t>
-      </w:r>
-      <w:proofErr w:type="spellEnd"/>
-      <w:r>
-        <w:rPr>
-          <w:b/>
-          <w:bCs/>
-        </w:rPr>
-        <w:t xml:space="preserve"> em TIMESTAMP (sem TZ) — diferente do </w:t>
-      </w:r>
-      <w:proofErr w:type="spellStart"/>
-      <w:r>
-        <w:rPr>
-          <w:b/>
-          <w:bCs/>
-        </w:rPr>
-        <w:t>public</w:t>
-      </w:r>
-      <w:proofErr w:type="spellEnd"/>
-      <w:r>
-        <w:rPr>
-          <w:b/>
-          <w:bCs/>
-        </w:rPr>
-        <w:t xml:space="preserve"> </w:t>
-      </w:r>
-      <w:proofErr w:type="spellStart"/>
-      <w:r>
-        <w:rPr>
-          <w:b/>
-          <w:bCs/>
-        </w:rPr>
-        <w:t>schema</w:t>
-      </w:r>
-      <w:proofErr w:type="spellEnd"/>
-    </w:p>
-    <w:p>
-      <w:r>
-        <w:t xml:space="preserve">Ex.: </w:t>
-      </w:r>
-      <w:proofErr w:type="spellStart"/>
-      <w:proofErr w:type="gramStart"/>
-      <w:r>
-        <w:t>products.created</w:t>
-      </w:r>
-      <w:proofErr w:type="gramEnd"/>
-      <w:r>
-        <w:t>_at</w:t>
-      </w:r>
-      <w:proofErr w:type="spellEnd"/>
-      <w:r>
-        <w:t xml:space="preserve">, </w:t>
-      </w:r>
-      <w:proofErr w:type="spellStart"/>
-      <w:r>
-        <w:t>updated_at</w:t>
-      </w:r>
-      <w:proofErr w:type="spellEnd"/>
-      <w:r>
-        <w:t xml:space="preserve">, </w:t>
-      </w:r>
-      <w:proofErr w:type="spellStart"/>
-      <w:r>
-        <w:t>deleted_at</w:t>
-      </w:r>
-      <w:proofErr w:type="spellEnd"/>
-      <w:r>
-        <w:t xml:space="preserve"> estão como </w:t>
-      </w:r>
-      <w:r>
-        <w:rPr>
-          <w:b/>
-          <w:bCs/>
-        </w:rPr>
-        <w:t>TIMESTAMP</w:t>
-      </w:r>
-      <w:r>
-        <w:t xml:space="preserve">. </w:t>
-      </w:r>
-    </w:p>
-    <w:p>
-      <w:r>
-        <w:t>all_content_with_paths_ideal72</w:t>
-      </w:r>
-    </w:p>
-    <w:p>
-      <w:r>
-        <w:br/>
-        <w:t xml:space="preserve">E </w:t>
-      </w:r>
-      <w:proofErr w:type="spellStart"/>
-      <w:proofErr w:type="gramStart"/>
-      <w:r>
-        <w:t>sales.sale</w:t>
-      </w:r>
-      <w:proofErr w:type="gramEnd"/>
-      <w:r>
-        <w:t>_date</w:t>
-      </w:r>
-      <w:proofErr w:type="spellEnd"/>
-      <w:r>
-        <w:t xml:space="preserve"> / </w:t>
-      </w:r>
-      <w:proofErr w:type="spellStart"/>
-      <w:proofErr w:type="gramStart"/>
-      <w:r>
-        <w:t>sales.created</w:t>
-      </w:r>
-      <w:proofErr w:type="gramEnd"/>
-      <w:r>
-        <w:t>_at</w:t>
-      </w:r>
-      <w:proofErr w:type="spellEnd"/>
-      <w:r>
-        <w:t xml:space="preserve"> também são </w:t>
-      </w:r>
-      <w:r>
-        <w:rPr>
-          <w:b/>
-          <w:bCs/>
-        </w:rPr>
-        <w:t>TIMESTAMP</w:t>
-      </w:r>
-      <w:r>
-        <w:t xml:space="preserve">. </w:t>
-      </w:r>
-    </w:p>
-    <w:p>
-      <w:r>
-        <w:t>all_content_with_paths_ideal72</w:t>
-      </w:r>
-    </w:p>
-    <w:p>
-      <w:r>
-        <w:t xml:space="preserve">Nas entidades de </w:t>
-      </w:r>
-      <w:proofErr w:type="spellStart"/>
-      <w:r>
-        <w:t>tenant</w:t>
-      </w:r>
-      <w:proofErr w:type="spellEnd"/>
-      <w:r>
-        <w:t xml:space="preserve"> (ex.: </w:t>
-      </w:r>
-      <w:proofErr w:type="spellStart"/>
-      <w:r>
-        <w:t>Product</w:t>
-      </w:r>
-      <w:proofErr w:type="spellEnd"/>
-      <w:r>
-        <w:t xml:space="preserve">), esses campos estão como </w:t>
-      </w:r>
-      <w:proofErr w:type="spellStart"/>
-      <w:r>
-        <w:rPr>
-          <w:b/>
-          <w:bCs/>
-        </w:rPr>
-        <w:t>LocalDateTime</w:t>
-      </w:r>
-      <w:proofErr w:type="spellEnd"/>
-      <w:r>
-        <w:t xml:space="preserve">, então </w:t>
-      </w:r>
-      <w:proofErr w:type="spellStart"/>
-      <w:r>
-        <w:rPr>
-          <w:b/>
-          <w:bCs/>
-        </w:rPr>
-        <w:t>tenant</w:t>
-      </w:r>
-      <w:proofErr w:type="spellEnd"/>
-      <w:r>
-        <w:rPr>
-          <w:b/>
-          <w:bCs/>
-        </w:rPr>
-        <w:t xml:space="preserve"> ↔ </w:t>
-      </w:r>
-      <w:proofErr w:type="spellStart"/>
-      <w:r>
-        <w:rPr>
-          <w:b/>
-          <w:bCs/>
-        </w:rPr>
-        <w:t>entity</w:t>
-      </w:r>
-      <w:proofErr w:type="spellEnd"/>
-      <w:r>
-        <w:rPr>
-          <w:b/>
-          <w:bCs/>
-        </w:rPr>
-        <w:t xml:space="preserve"> está coerente</w:t>
-      </w:r>
-      <w:r>
-        <w:t xml:space="preserve"> </w:t>
-      </w:r>
-      <w:r>
-        <w:rPr>
-          <w:i/>
-          <w:iCs/>
-        </w:rPr>
-        <w:t>do jeito que está hoje</w:t>
-      </w:r>
-      <w:r>
-        <w:t xml:space="preserve"> (TIMESTAMP ↔ </w:t>
-      </w:r>
-      <w:proofErr w:type="spellStart"/>
-      <w:r>
-        <w:t>LocalDateTime</w:t>
-      </w:r>
-      <w:proofErr w:type="spellEnd"/>
-      <w:r>
-        <w:t xml:space="preserve">). </w:t>
-      </w:r>
-    </w:p>
-    <w:p>
-      <w:r>
-        <w:t>all_content_with_paths_ideal72</w:t>
-      </w:r>
-    </w:p>
-    <w:p>
-      <w:r>
-        <w:t xml:space="preserve">Mas isso confirma a outra parte do seu diagnóstico: </w:t>
-      </w:r>
-      <w:proofErr w:type="spellStart"/>
-      <w:r>
-        <w:rPr>
-          <w:b/>
-          <w:bCs/>
-        </w:rPr>
-        <w:t>public</w:t>
-      </w:r>
-      <w:proofErr w:type="spellEnd"/>
-      <w:r>
-        <w:rPr>
-          <w:b/>
-          <w:bCs/>
-        </w:rPr>
-        <w:t xml:space="preserve"> </w:t>
-      </w:r>
-      <w:proofErr w:type="spellStart"/>
-      <w:r>
-        <w:rPr>
-          <w:b/>
-          <w:bCs/>
-        </w:rPr>
-        <w:t>schema</w:t>
-      </w:r>
-      <w:proofErr w:type="spellEnd"/>
-      <w:r>
-        <w:rPr>
-          <w:b/>
-          <w:bCs/>
-        </w:rPr>
-        <w:t xml:space="preserve"> está em TIMESTAMPTZ</w:t>
-      </w:r>
-      <w:r>
-        <w:t xml:space="preserve"> e </w:t>
-      </w:r>
-      <w:proofErr w:type="spellStart"/>
-      <w:r>
-        <w:rPr>
-          <w:b/>
-          <w:bCs/>
-        </w:rPr>
-        <w:t>tenant</w:t>
-      </w:r>
-      <w:proofErr w:type="spellEnd"/>
-      <w:r>
-        <w:rPr>
-          <w:b/>
-          <w:bCs/>
-        </w:rPr>
-        <w:t xml:space="preserve"> </w:t>
-      </w:r>
-      <w:proofErr w:type="spellStart"/>
-      <w:r>
-        <w:rPr>
-          <w:b/>
-          <w:bCs/>
-        </w:rPr>
-        <w:t>schemas</w:t>
-      </w:r>
-      <w:proofErr w:type="spellEnd"/>
-      <w:r>
-        <w:rPr>
-          <w:b/>
-          <w:bCs/>
-        </w:rPr>
-        <w:t xml:space="preserve"> em TIMESTAMP</w:t>
-      </w:r>
-      <w:r>
-        <w:t xml:space="preserve">, ou seja, </w:t>
-      </w:r>
-      <w:r>
-        <w:rPr>
-          <w:b/>
-          <w:bCs/>
-        </w:rPr>
-        <w:t>o projeto não está padronizado</w:t>
-      </w:r>
-      <w:r>
-        <w:t>.</w:t>
-      </w:r>
-    </w:p>
-    <w:p>
-      <w:r>
-        <w:br/>
-      </w:r>
-      <w:r>
-        <w:t>2</w:t>
-      </w:r>
-      <w:r>
-        <w:t>1</w:t>
-      </w:r>
-      <w:r>
-        <w:t xml:space="preserve">) </w:t>
-      </w:r>
-      <w:r>
-        <w:t xml:space="preserve">Caso tenha observado mais </w:t>
-      </w:r>
-      <w:proofErr w:type="spellStart"/>
-      <w:r>
-        <w:t>inconsistencias</w:t>
-      </w:r>
-      <w:proofErr w:type="spellEnd"/>
-      <w:r>
-        <w:t xml:space="preserve"> ou </w:t>
-      </w:r>
-      <w:proofErr w:type="spellStart"/>
-      <w:r>
-        <w:t>sugestoes</w:t>
-      </w:r>
-      <w:proofErr w:type="spellEnd"/>
-      <w:r>
-        <w:t xml:space="preserve"> para deixar mas DDD/</w:t>
+        <w:t xml:space="preserve"> mas DDD/</w:t>
       </w:r>
       <w:proofErr w:type="spellStart"/>
       <w:r>

</xml_diff>

<commit_message>
refatorando datas e auditoria
</commit_message>
<xml_diff>
--- a/meu prompt de verificacao.docx
+++ b/meu prompt de verificacao.docx
@@ -211,10 +211,10 @@
         <w:t>4</w:t>
       </w:r>
       <w:r>
-        <w:t>) T</w:t>
-      </w:r>
-      <w:r>
-        <w:t xml:space="preserve">odo </w:t>
+        <w:t xml:space="preserve">) </w:t>
+      </w:r>
+      <w:r>
+        <w:t xml:space="preserve">Todo </w:t>
       </w:r>
       <w:proofErr w:type="spellStart"/>
       <w:r>
@@ -222,199 +222,186 @@
       </w:r>
       <w:proofErr w:type="spellEnd"/>
       <w:r>
-        <w:t xml:space="preserve"> deve ter pelo menos 1 </w:t>
-      </w:r>
-      <w:proofErr w:type="spellStart"/>
-      <w:r>
-        <w:t>application</w:t>
-      </w:r>
-      <w:proofErr w:type="spellEnd"/>
+        <w:t xml:space="preserve"> deve ter ≥1 app </w:t>
+      </w:r>
+      <w:proofErr w:type="spellStart"/>
+      <w:r>
+        <w:t>service</w:t>
+      </w:r>
+      <w:proofErr w:type="spellEnd"/>
+      <w:r>
+        <w:t xml:space="preserve"> que usa; e todo app </w:t>
+      </w:r>
+      <w:proofErr w:type="spellStart"/>
+      <w:r>
+        <w:t>service</w:t>
+      </w:r>
+      <w:proofErr w:type="spellEnd"/>
+      <w:r>
+        <w:t xml:space="preserve"> exposto deve ter </w:t>
+      </w:r>
+      <w:proofErr w:type="spellStart"/>
+      <w:r>
+        <w:t>controller</w:t>
+      </w:r>
+      <w:proofErr w:type="spellEnd"/>
+      <w:r>
+        <w:t>/</w:t>
+      </w:r>
+      <w:proofErr w:type="spellStart"/>
+      <w:r>
+        <w:t>job</w:t>
+      </w:r>
+      <w:proofErr w:type="spellEnd"/>
+    </w:p>
+    <w:p>
+      <w:r>
+        <w:t xml:space="preserve">5) Entidades em sincronismo com </w:t>
+      </w:r>
+      <w:proofErr w:type="spellStart"/>
+      <w:r>
+        <w:t>migrations</w:t>
+      </w:r>
+      <w:proofErr w:type="spellEnd"/>
+      <w:r>
+        <w:t xml:space="preserve">, estão </w:t>
+      </w:r>
+      <w:proofErr w:type="spellStart"/>
+      <w:r>
+        <w:t>compativeis</w:t>
+      </w:r>
+      <w:proofErr w:type="spellEnd"/>
+      <w:r>
+        <w:t>?</w:t>
+      </w:r>
+      <w:r>
+        <w:br/>
+      </w:r>
+      <w:r>
+        <w:t>6) Domínio “furando” o outro (</w:t>
+      </w:r>
+      <w:proofErr w:type="spellStart"/>
+      <w:r>
+        <w:t>ControlPlane</w:t>
+      </w:r>
+      <w:proofErr w:type="spellEnd"/>
+      <w:r>
+        <w:t xml:space="preserve"> ↔ </w:t>
+      </w:r>
+      <w:proofErr w:type="spellStart"/>
+      <w:r>
+        <w:t>Tenant</w:t>
+      </w:r>
+      <w:proofErr w:type="spellEnd"/>
+      <w:r>
+        <w:t>)</w:t>
+      </w:r>
+      <w:r>
+        <w:br/>
+      </w:r>
+      <w:r>
+        <w:t>7) Onde estaria violando DDD/LAYERED (se ocorrer)</w:t>
+      </w:r>
+    </w:p>
+    <w:p>
+      <w:r>
+        <w:t>8)</w:t>
+      </w:r>
       <w:r>
         <w:t xml:space="preserve"> </w:t>
       </w:r>
-      <w:proofErr w:type="spellStart"/>
-      <w:r>
-        <w:t>service</w:t>
-      </w:r>
-      <w:proofErr w:type="spellEnd"/>
-      <w:r>
-        <w:t xml:space="preserve"> que o usa; e todo </w:t>
-      </w:r>
-      <w:proofErr w:type="spellStart"/>
-      <w:r>
-        <w:t>application</w:t>
-      </w:r>
-      <w:proofErr w:type="spellEnd"/>
-      <w:r>
-        <w:t xml:space="preserve"> </w:t>
-      </w:r>
-      <w:proofErr w:type="spellStart"/>
-      <w:r>
-        <w:t>service</w:t>
-      </w:r>
-      <w:proofErr w:type="spellEnd"/>
-      <w:r>
-        <w:t xml:space="preserve"> exposto deve ter um </w:t>
-      </w:r>
-      <w:proofErr w:type="spellStart"/>
-      <w:r>
-        <w:t>controller</w:t>
-      </w:r>
-      <w:proofErr w:type="spellEnd"/>
-      <w:r>
-        <w:t xml:space="preserve"> (ou </w:t>
-      </w:r>
-      <w:proofErr w:type="spellStart"/>
-      <w:r>
-        <w:t>scheduled</w:t>
-      </w:r>
-      <w:proofErr w:type="spellEnd"/>
-      <w:r>
-        <w:t xml:space="preserve"> </w:t>
-      </w:r>
-      <w:proofErr w:type="spellStart"/>
-      <w:r>
-        <w:t>job</w:t>
-      </w:r>
-      <w:proofErr w:type="spellEnd"/>
-      <w:r>
-        <w:t>) chamando</w:t>
-      </w:r>
-      <w:r>
-        <w:t xml:space="preserve"> (</w:t>
-      </w:r>
-      <w:r>
-        <w:t>listar interfaces que não aparecem como uso</w:t>
-      </w:r>
-      <w:r>
-        <w:t>)</w:t>
-      </w:r>
-      <w:r>
-        <w:t>.</w:t>
-      </w:r>
-      <w:r>
-        <w:t xml:space="preserve"> Verifique isto.</w:t>
-      </w:r>
-    </w:p>
-    <w:p>
-      <w:r>
-        <w:t xml:space="preserve">5) Entidades em sincronismo com </w:t>
-      </w:r>
-      <w:proofErr w:type="spellStart"/>
-      <w:r>
-        <w:t>migrations</w:t>
-      </w:r>
-      <w:proofErr w:type="spellEnd"/>
-      <w:r>
-        <w:t xml:space="preserve">, estão </w:t>
-      </w:r>
-      <w:proofErr w:type="spellStart"/>
-      <w:r>
-        <w:t>compativeis</w:t>
-      </w:r>
-      <w:proofErr w:type="spellEnd"/>
+      <w:r>
+        <w:t>O</w:t>
+      </w:r>
+      <w:r>
+        <w:t xml:space="preserve"> nome do método aparece somente na interface e não aparece </w:t>
+      </w:r>
+      <w:proofErr w:type="gramStart"/>
+      <w:r>
+        <w:t>como .</w:t>
+      </w:r>
+      <w:proofErr w:type="spellStart"/>
+      <w:r>
+        <w:t>nomeDoMetodo</w:t>
+      </w:r>
+      <w:proofErr w:type="spellEnd"/>
+      <w:proofErr w:type="gramEnd"/>
       <w:r>
         <w:t>?</w:t>
       </w:r>
       <w:r>
         <w:br/>
-      </w:r>
-      <w:r>
-        <w:t>6) Domínio “furando” o outro (</w:t>
-      </w:r>
-      <w:proofErr w:type="spellStart"/>
-      <w:r>
-        <w:t>ControlPlane</w:t>
-      </w:r>
-      <w:proofErr w:type="spellEnd"/>
-      <w:r>
-        <w:t xml:space="preserve"> ↔ </w:t>
-      </w:r>
-      <w:proofErr w:type="spellStart"/>
-      <w:r>
-        <w:t>Tenant</w:t>
-      </w:r>
-      <w:proofErr w:type="spellEnd"/>
-      <w:r>
-        <w:t>)</w:t>
-      </w:r>
-      <w:r>
-        <w:br/>
-      </w:r>
-      <w:r>
-        <w:t>7) Onde estaria violando DDD/LAYERED (se ocorrer)</w:t>
-      </w:r>
-    </w:p>
-    <w:p>
-      <w:r>
-        <w:t>8)</w:t>
-      </w:r>
-      <w:r>
-        <w:t xml:space="preserve"> </w:t>
-      </w:r>
-      <w:r>
-        <w:t>O</w:t>
-      </w:r>
-      <w:r>
-        <w:t xml:space="preserve"> nome do método aparece somente na interface e não aparece </w:t>
+        <w:t xml:space="preserve">9) </w:t>
+      </w:r>
+      <w:r>
+        <w:t>Mais variáveis que podem ser enum?</w:t>
+      </w:r>
+    </w:p>
+    <w:p>
+      <w:r>
+        <w:t>1</w:t>
+      </w:r>
+      <w:r>
+        <w:t>0</w:t>
+      </w:r>
+      <w:r>
+        <w:t xml:space="preserve">) </w:t>
+      </w:r>
+      <w:r>
+        <w:t>Auditoria (“</w:t>
+      </w:r>
+      <w:proofErr w:type="spellStart"/>
+      <w:r>
+        <w:t>audits</w:t>
+      </w:r>
+      <w:proofErr w:type="spellEnd"/>
+      <w:r>
+        <w:t>”) está implementada corretamente? Precisa mais logs?</w:t>
+      </w:r>
+    </w:p>
+    <w:p>
+      <w:r>
+        <w:t>1</w:t>
+      </w:r>
+      <w:r>
+        <w:t>1</w:t>
+      </w:r>
+      <w:r>
+        <w:t xml:space="preserve">) E a ordem dos métodos </w:t>
       </w:r>
       <w:proofErr w:type="gramStart"/>
       <w:r>
-        <w:t>como .</w:t>
-      </w:r>
-      <w:proofErr w:type="spellStart"/>
-      <w:r>
-        <w:t>nomeDoMetodo</w:t>
-      </w:r>
-      <w:proofErr w:type="spellEnd"/>
+        <w:t>na classes</w:t>
+      </w:r>
       <w:proofErr w:type="gramEnd"/>
       <w:r>
-        <w:t>?</w:t>
-      </w:r>
-      <w:r>
-        <w:br/>
-        <w:t xml:space="preserve">9) Existem mais </w:t>
-      </w:r>
-      <w:proofErr w:type="spellStart"/>
-      <w:r>
-        <w:t>variaves</w:t>
-      </w:r>
-      <w:proofErr w:type="spellEnd"/>
-      <w:r>
-        <w:t xml:space="preserve"> que podem ser </w:t>
-      </w:r>
-      <w:proofErr w:type="spellStart"/>
-      <w:r>
-        <w:t>tipadas</w:t>
-      </w:r>
-      <w:proofErr w:type="spellEnd"/>
-      <w:r>
-        <w:t xml:space="preserve"> com enum</w:t>
-      </w:r>
-      <w:r>
-        <w:t xml:space="preserve"> e algumas que já poderia ser enum se eu já tenho a classe?</w:t>
-      </w:r>
+        <w:t xml:space="preserve">, </w:t>
+      </w:r>
+      <w:proofErr w:type="spellStart"/>
+      <w:proofErr w:type="gramStart"/>
+      <w:r>
+        <w:t>interfaces,etc</w:t>
+      </w:r>
+      <w:proofErr w:type="spellEnd"/>
+      <w:proofErr w:type="gramEnd"/>
+      <w:r>
+        <w:t xml:space="preserve"> estão boas? Seria melhor colocar em ordem alfabética ou por ordem </w:t>
+      </w:r>
+      <w:proofErr w:type="spellStart"/>
+      <w:r>
+        <w:t>semantica</w:t>
+      </w:r>
+      <w:proofErr w:type="spellEnd"/>
     </w:p>
     <w:p>
       <w:r>
         <w:t>1</w:t>
       </w:r>
       <w:r>
-        <w:t>0</w:t>
-      </w:r>
-      <w:r>
-        <w:t>) O processo de auditoria “</w:t>
-      </w:r>
-      <w:proofErr w:type="spellStart"/>
-      <w:r>
-        <w:t>audits</w:t>
-      </w:r>
-      <w:proofErr w:type="spellEnd"/>
-      <w:r>
-        <w:t>” está implementado corretamente?</w:t>
-      </w:r>
-      <w:r>
-        <w:t xml:space="preserve"> Preciso colocar mais logs para registrar/documentar quem logou e quem fez o que?</w:t>
+        <w:t>2</w:t>
+      </w:r>
+      <w:r>
+        <w:t>) Eu preciso fazer versionamento do meu projeto?</w:t>
       </w:r>
     </w:p>
     <w:p>
@@ -422,73 +409,18 @@
         <w:t>1</w:t>
       </w:r>
       <w:r>
-        <w:t>1</w:t>
-      </w:r>
-      <w:r>
-        <w:t xml:space="preserve">) E a ordem dos métodos </w:t>
-      </w:r>
-      <w:proofErr w:type="gramStart"/>
-      <w:r>
-        <w:t>na classes</w:t>
-      </w:r>
-      <w:proofErr w:type="gramEnd"/>
-      <w:r>
-        <w:t xml:space="preserve">, </w:t>
-      </w:r>
-      <w:proofErr w:type="spellStart"/>
-      <w:proofErr w:type="gramStart"/>
-      <w:r>
-        <w:t>interfaces,etc</w:t>
-      </w:r>
-      <w:proofErr w:type="spellEnd"/>
-      <w:proofErr w:type="gramEnd"/>
-      <w:r>
-        <w:t xml:space="preserve"> estão boas? Seria melhor colocar em ordem alfabética ou por ordem </w:t>
-      </w:r>
-      <w:proofErr w:type="spellStart"/>
-      <w:r>
-        <w:t>semantica</w:t>
-      </w:r>
-      <w:proofErr w:type="spellEnd"/>
-    </w:p>
-    <w:p>
-      <w:r>
-        <w:t>1</w:t>
-      </w:r>
-      <w:r>
-        <w:t>2</w:t>
-      </w:r>
-      <w:r>
-        <w:t>) Eu preciso fazer versionamento do meu projeto?</w:t>
-      </w:r>
-    </w:p>
-    <w:p>
-      <w:r>
-        <w:t>1</w:t>
-      </w:r>
-      <w:r>
         <w:t>3</w:t>
       </w:r>
       <w:r>
-        <w:t>) Sugira tipagem onde for conveniente e</w:t>
-      </w:r>
-      <w:r>
-        <w:t xml:space="preserve"> onde já estiver </w:t>
+        <w:t xml:space="preserve"> Sugira tipagem onde for conveniente e manter tipagem onde já estiver </w:t>
       </w:r>
       <w:proofErr w:type="spellStart"/>
       <w:r>
         <w:t>tipado</w:t>
       </w:r>
       <w:proofErr w:type="spellEnd"/>
-      <w:r>
-        <w:t xml:space="preserve"> manter tipagem e ajustar para DDD/</w:t>
-      </w:r>
-      <w:proofErr w:type="spellStart"/>
-      <w:r>
-        <w:t>layered</w:t>
-      </w:r>
-      <w:proofErr w:type="spellEnd"/>
-    </w:p>
+    </w:p>
+    <w:p/>
     <w:p>
       <w:pPr>
         <w:rPr>
@@ -686,27 +618,6 @@
     </w:p>
     <w:p>
       <w:r>
-        <w:t xml:space="preserve">Eu já fiz a refatoração.  O código .zip </w:t>
-      </w:r>
-      <w:proofErr w:type="spellStart"/>
-      <w:r>
-        <w:t>contem</w:t>
-      </w:r>
-      <w:proofErr w:type="spellEnd"/>
-      <w:r>
-        <w:t xml:space="preserve"> todo o projeto refatorado</w:t>
-      </w:r>
-    </w:p>
-    <w:p>
-      <w:r>
-        <w:t xml:space="preserve">Não deve ter mais </w:t>
-      </w:r>
-      <w:proofErr w:type="spellStart"/>
-      <w:r>
-        <w:t>username</w:t>
-      </w:r>
-      <w:proofErr w:type="spellEnd"/>
-      <w:r>
         <w:br/>
       </w:r>
       <w:r>
@@ -867,24 +778,6 @@
       </w:r>
     </w:p>
     <w:p/>
-    <w:p>
-      <w:r>
-        <w:t>Todo o login será por mail</w:t>
-      </w:r>
-    </w:p>
-    <w:p>
-      <w:r>
-        <w:t>Verifique se tem ruido de ‘</w:t>
-      </w:r>
-      <w:proofErr w:type="spellStart"/>
-      <w:r>
-        <w:t>username</w:t>
-      </w:r>
-      <w:proofErr w:type="spellEnd"/>
-      <w:r>
-        <w:t>’ no projeto e refatore tudo o que for necessário</w:t>
-      </w:r>
-    </w:p>
     <w:p>
       <w:r>
         <w:t>1</w:t>
@@ -985,42 +878,398 @@
       </w:r>
       <w:proofErr w:type="spellEnd"/>
       <w:r>
+        <w:t xml:space="preserve"> aplicados onde precisa?</w:t>
+      </w:r>
+    </w:p>
+    <w:p/>
+    <w:p>
+      <w:r>
+        <w:t>19</w:t>
+      </w:r>
+      <w:r>
+        <w:t xml:space="preserve">) </w:t>
+      </w:r>
+      <w:proofErr w:type="spellStart"/>
+      <w:r>
+        <w:rPr>
+          <w:b/>
+          <w:bCs/>
+        </w:rPr>
+        <w:t>LocalDateTime</w:t>
+      </w:r>
+      <w:proofErr w:type="spellEnd"/>
+      <w:r>
+        <w:rPr>
+          <w:b/>
+          <w:bCs/>
+        </w:rPr>
+        <w:t xml:space="preserve"> nas entidades está coerente com a sua DDL atual</w:t>
+      </w:r>
+      <w:r>
+        <w:t xml:space="preserve"> (TIMESTAMP ↔ </w:t>
+      </w:r>
+      <w:proofErr w:type="spellStart"/>
+      <w:r>
+        <w:t>LocalDateTime</w:t>
+      </w:r>
+      <w:proofErr w:type="spellEnd"/>
+      <w:r>
+        <w:t>)</w:t>
+      </w:r>
+      <w:r>
+        <w:t>? Ou seja o padrão de datas nas entidades esta coerente com o padrão de datas nas migrations?</w:t>
+      </w:r>
+    </w:p>
+    <w:p>
+      <w:r>
+        <w:br/>
+      </w:r>
+      <w:r>
+        <w:t>2</w:t>
+      </w:r>
+      <w:r>
+        <w:t>0</w:t>
+      </w:r>
+      <w:r>
+        <w:t xml:space="preserve">) </w:t>
+      </w:r>
+      <w:r>
+        <w:t xml:space="preserve">Caso tenha observado mais </w:t>
+      </w:r>
+      <w:proofErr w:type="spellStart"/>
+      <w:r>
+        <w:t>inconsistencias</w:t>
+      </w:r>
+      <w:proofErr w:type="spellEnd"/>
+      <w:r>
+        <w:t xml:space="preserve"> ou </w:t>
+      </w:r>
+      <w:proofErr w:type="spellStart"/>
+      <w:r>
+        <w:t>sugestoes</w:t>
+      </w:r>
+      <w:proofErr w:type="spellEnd"/>
+      <w:r>
+        <w:t xml:space="preserve"> para </w:t>
+      </w:r>
+      <w:proofErr w:type="gramStart"/>
+      <w:r>
+        <w:t>deixar</w:t>
+      </w:r>
+      <w:proofErr w:type="gramEnd"/>
+      <w:r>
+        <w:t xml:space="preserve"> mas DDD/</w:t>
+      </w:r>
+      <w:proofErr w:type="spellStart"/>
+      <w:r>
+        <w:t>layered</w:t>
+      </w:r>
+      <w:proofErr w:type="spellEnd"/>
+      <w:r>
+        <w:t xml:space="preserve"> mas sem </w:t>
+      </w:r>
+      <w:proofErr w:type="spellStart"/>
+      <w:r>
+        <w:t>ports</w:t>
+      </w:r>
+      <w:proofErr w:type="spellEnd"/>
+      <w:r>
         <w:t xml:space="preserve"> </w:t>
       </w:r>
       <w:proofErr w:type="spellStart"/>
       <w:r>
-        <w:t>estao</w:t>
-      </w:r>
-      <w:proofErr w:type="spellEnd"/>
-      <w:r>
-        <w:t xml:space="preserve"> aplicados em todas as partes do código onde se fazem necessários?</w:t>
-      </w:r>
-    </w:p>
-    <w:p>
-      <w:r>
-        <w:t>19</w:t>
-      </w:r>
-      <w:r>
-        <w:t xml:space="preserve">) </w:t>
-      </w:r>
-      <w:proofErr w:type="spellStart"/>
-      <w:r>
-        <w:rPr>
-          <w:b/>
-          <w:bCs/>
-        </w:rPr>
+        <w:t>and</w:t>
+      </w:r>
+      <w:proofErr w:type="spellEnd"/>
+      <w:r>
+        <w:t xml:space="preserve"> </w:t>
+      </w:r>
+      <w:proofErr w:type="spellStart"/>
+      <w:r>
+        <w:t>adapters</w:t>
+      </w:r>
+      <w:proofErr w:type="spellEnd"/>
+      <w:r>
+        <w:t xml:space="preserve"> coloque aqui</w:t>
+      </w:r>
+    </w:p>
+    <w:p/>
+    <w:p/>
+    <w:p/>
+    <w:p/>
+    <w:p>
+      <w:r>
+        <w:t>Prompt para anexo</w:t>
+      </w:r>
+      <w:r>
+        <w:br/>
+      </w:r>
+      <w:r>
+        <w:t xml:space="preserve">quero </w:t>
+      </w:r>
+      <w:proofErr w:type="spellStart"/>
+      <w:r>
+        <w:t>codigo</w:t>
+      </w:r>
+      <w:proofErr w:type="spellEnd"/>
+      <w:r>
+        <w:t xml:space="preserve"> pronto copiar e colar. sem ajuste </w:t>
+      </w:r>
+      <w:proofErr w:type="spellStart"/>
+      <w:r>
+        <w:t>cirurgico</w:t>
+      </w:r>
+      <w:proofErr w:type="spellEnd"/>
+      <w:r>
+        <w:t xml:space="preserve">. quero refatoração total para deixar </w:t>
+      </w:r>
+      <w:proofErr w:type="spellStart"/>
+      <w:r>
+        <w:t>semantico</w:t>
+      </w:r>
+      <w:proofErr w:type="spellEnd"/>
+      <w:r>
+        <w:t xml:space="preserve"> /</w:t>
+      </w:r>
+      <w:proofErr w:type="spellStart"/>
+      <w:r>
+        <w:t>ddd</w:t>
+      </w:r>
+      <w:proofErr w:type="spellEnd"/>
+      <w:r>
+        <w:t>/</w:t>
+      </w:r>
+      <w:proofErr w:type="spellStart"/>
+      <w:r>
+        <w:t>layered</w:t>
+      </w:r>
+      <w:proofErr w:type="spellEnd"/>
+      <w:r>
+        <w:t xml:space="preserve"> sem </w:t>
+      </w:r>
+      <w:proofErr w:type="spellStart"/>
+      <w:r>
+        <w:t>ports</w:t>
+      </w:r>
+      <w:proofErr w:type="spellEnd"/>
+      <w:r>
+        <w:t xml:space="preserve"> </w:t>
+      </w:r>
+      <w:proofErr w:type="spellStart"/>
+      <w:r>
+        <w:t>and</w:t>
+      </w:r>
+      <w:proofErr w:type="spellEnd"/>
+      <w:r>
+        <w:t xml:space="preserve"> </w:t>
+      </w:r>
+      <w:proofErr w:type="spellStart"/>
+      <w:r>
+        <w:t>adapters</w:t>
+      </w:r>
+      <w:proofErr w:type="spellEnd"/>
+    </w:p>
+    <w:p>
+      <w:r>
+        <w:t xml:space="preserve">pode refatorar classes, </w:t>
+      </w:r>
+      <w:proofErr w:type="spellStart"/>
+      <w:r>
+        <w:t>services</w:t>
+      </w:r>
+      <w:proofErr w:type="spellEnd"/>
+      <w:r>
+        <w:t xml:space="preserve">, </w:t>
+      </w:r>
+      <w:proofErr w:type="spellStart"/>
+      <w:r>
+        <w:t>controllers</w:t>
+      </w:r>
+      <w:proofErr w:type="spellEnd"/>
+      <w:r>
+        <w:t xml:space="preserve">, </w:t>
+      </w:r>
+      <w:proofErr w:type="spellStart"/>
+      <w:r>
+        <w:t>dtos</w:t>
+      </w:r>
+      <w:proofErr w:type="spellEnd"/>
+      <w:r>
+        <w:t xml:space="preserve">, </w:t>
+      </w:r>
+      <w:proofErr w:type="spellStart"/>
+      <w:r>
+        <w:t>etc</w:t>
+      </w:r>
+      <w:proofErr w:type="spellEnd"/>
+    </w:p>
+    <w:p>
+      <w:proofErr w:type="spellStart"/>
+      <w:r>
+        <w:t>nao</w:t>
+      </w:r>
+      <w:proofErr w:type="spellEnd"/>
+      <w:r>
+        <w:t xml:space="preserve"> envie </w:t>
+      </w:r>
+      <w:proofErr w:type="spellStart"/>
+      <w:r>
+        <w:t>snippets</w:t>
+      </w:r>
+      <w:proofErr w:type="spellEnd"/>
+      <w:r>
+        <w:t xml:space="preserve"> e sim </w:t>
+      </w:r>
+      <w:proofErr w:type="spellStart"/>
+      <w:r>
+        <w:t>codigo</w:t>
+      </w:r>
+      <w:proofErr w:type="spellEnd"/>
+      <w:r>
+        <w:t xml:space="preserve"> completo</w:t>
+      </w:r>
+    </w:p>
+    <w:p>
+      <w:r>
+        <w:t xml:space="preserve">como fazer estas </w:t>
+      </w:r>
+      <w:proofErr w:type="spellStart"/>
+      <w:r>
+        <w:t>correçoes</w:t>
+      </w:r>
+      <w:proofErr w:type="spellEnd"/>
+      <w:r>
+        <w:t>?</w:t>
+      </w:r>
+      <w:r>
+        <w:br/>
+      </w:r>
+    </w:p>
+    <w:p>
+      <w:r>
+        <w:t>========================================================================</w:t>
+      </w:r>
+    </w:p>
+    <w:p>
+      <w:r>
+        <w:br/>
+      </w:r>
+      <w:r>
+        <w:br/>
+      </w:r>
+      <w:r>
+        <w:t xml:space="preserve">Você vai refatorar 100% o projeto do anexo MAIS RECENTE (ignore anexos antigos e ignore trechos colados no chat). </w:t>
+      </w:r>
+    </w:p>
+    <w:p>
+      <w:r>
+        <w:t xml:space="preserve">Eu SEMPRE dropo o banco e rodo </w:t>
+      </w:r>
+      <w:proofErr w:type="spellStart"/>
+      <w:r>
+        <w:t>Flyway</w:t>
+      </w:r>
+      <w:proofErr w:type="spellEnd"/>
+      <w:r>
+        <w:t xml:space="preserve"> do zero. Quero tudo pronto para copiar e colar no meu </w:t>
+      </w:r>
+      <w:proofErr w:type="spellStart"/>
+      <w:r>
+        <w:t>workspace</w:t>
+      </w:r>
+      <w:proofErr w:type="spellEnd"/>
+      <w:r>
+        <w:t>.</w:t>
+      </w:r>
+    </w:p>
+    <w:p/>
+    <w:p>
+      <w:r>
+        <w:t>OBJETIVO MAIOR</w:t>
+      </w:r>
+    </w:p>
+    <w:p>
+      <w:r>
+        <w:t xml:space="preserve">- </w:t>
+      </w:r>
+      <w:proofErr w:type="spellStart"/>
+      <w:r>
+        <w:t>AppClock</w:t>
+      </w:r>
+      <w:proofErr w:type="spellEnd"/>
+      <w:r>
+        <w:t xml:space="preserve"> único + sistema auditável/investigável (uma fonte de verdade de tempo e auditoria)</w:t>
+      </w:r>
+    </w:p>
+    <w:p>
+      <w:r>
+        <w:t xml:space="preserve">- DDD / </w:t>
+      </w:r>
+      <w:proofErr w:type="spellStart"/>
+      <w:r>
+        <w:t>Layered</w:t>
+      </w:r>
+      <w:proofErr w:type="spellEnd"/>
+      <w:r>
+        <w:t xml:space="preserve"> (</w:t>
+      </w:r>
+      <w:proofErr w:type="spellStart"/>
+      <w:r>
+        <w:t>domain</w:t>
+      </w:r>
+      <w:proofErr w:type="spellEnd"/>
+      <w:r>
+        <w:t xml:space="preserve">, app, api, infra, </w:t>
+      </w:r>
+      <w:proofErr w:type="spellStart"/>
+      <w:r>
+        <w:t>shared</w:t>
+      </w:r>
+      <w:proofErr w:type="spellEnd"/>
+      <w:r>
+        <w:t xml:space="preserve">) SEM </w:t>
+      </w:r>
+      <w:proofErr w:type="spellStart"/>
+      <w:r>
+        <w:t>ports</w:t>
+      </w:r>
+      <w:proofErr w:type="spellEnd"/>
+      <w:r>
+        <w:t xml:space="preserve"> &amp; </w:t>
+      </w:r>
+      <w:proofErr w:type="spellStart"/>
+      <w:r>
+        <w:t>adapters</w:t>
+      </w:r>
+      <w:proofErr w:type="spellEnd"/>
+    </w:p>
+    <w:p>
+      <w:r>
+        <w:t>- Refatoração semântica: nomes, pacotes, responsabilidades, regras de negócio e persistência alinhadas</w:t>
+      </w:r>
+    </w:p>
+    <w:p>
+      <w:r>
+        <w:t>- Zero “meio-termo perigoso” (</w:t>
+      </w:r>
+      <w:proofErr w:type="spellStart"/>
+      <w:r>
         <w:t>LocalDateTime</w:t>
       </w:r>
       <w:proofErr w:type="spellEnd"/>
       <w:r>
-        <w:rPr>
-          <w:b/>
-          <w:bCs/>
-        </w:rPr>
-        <w:t xml:space="preserve"> nas entidades está coerente com a sua DDL atual</w:t>
-      </w:r>
-      <w:r>
-        <w:t xml:space="preserve"> (TIMESTAMP ↔ </w:t>
+        <w:t>) no domínio/app</w:t>
+      </w:r>
+    </w:p>
+    <w:p/>
+    <w:p>
+      <w:r>
+        <w:t>REGRAS DE TEMPO (OBRIGATÓRIO)</w:t>
+      </w:r>
+    </w:p>
+    <w:p>
+      <w:r>
+        <w:t xml:space="preserve">1) Instantes reais: </w:t>
       </w:r>
       <w:proofErr w:type="spellStart"/>
       <w:r>
@@ -1028,51 +1277,1035 @@
       </w:r>
       <w:proofErr w:type="spellEnd"/>
       <w:r>
+        <w:t xml:space="preserve"> -&gt; Instant (quase tudo)</w:t>
+      </w:r>
+    </w:p>
+    <w:p>
+      <w:r>
+        <w:t xml:space="preserve">   - No Java (</w:t>
+      </w:r>
+      <w:proofErr w:type="spellStart"/>
+      <w:r>
+        <w:t>domain</w:t>
+      </w:r>
+      <w:proofErr w:type="spellEnd"/>
+      <w:r>
+        <w:t>/app/api): usar Instant para instantes reais</w:t>
+      </w:r>
+    </w:p>
+    <w:p>
+      <w:r>
+        <w:t xml:space="preserve">   - No </w:t>
+      </w:r>
+      <w:proofErr w:type="spellStart"/>
+      <w:r>
+        <w:t>Postgres</w:t>
+      </w:r>
+      <w:proofErr w:type="spellEnd"/>
+      <w:r>
+        <w:t>: TIMESTAMP -&gt; TIMESTAMPTZ</w:t>
+      </w:r>
+    </w:p>
+    <w:p>
+      <w:r>
+        <w:t>2) Exceções semânticas:</w:t>
+      </w:r>
+    </w:p>
+    <w:p>
+      <w:r>
+        <w:t xml:space="preserve">   - Data civil: </w:t>
+      </w:r>
+      <w:proofErr w:type="spellStart"/>
+      <w:r>
+        <w:t>LocalDate</w:t>
+      </w:r>
+      <w:proofErr w:type="spellEnd"/>
+      <w:r>
+        <w:t xml:space="preserve"> &lt;-&gt; DATE (</w:t>
+      </w:r>
+      <w:proofErr w:type="spellStart"/>
+      <w:r>
+        <w:t>ex</w:t>
+      </w:r>
+      <w:proofErr w:type="spellEnd"/>
+      <w:r>
+        <w:t xml:space="preserve">: </w:t>
+      </w:r>
+      <w:proofErr w:type="spellStart"/>
+      <w:r>
+        <w:t>nextBillingDate</w:t>
+      </w:r>
+      <w:proofErr w:type="spellEnd"/>
+      <w:r>
+        <w:t xml:space="preserve">, </w:t>
+      </w:r>
+      <w:proofErr w:type="spellStart"/>
+      <w:r>
+        <w:t>paymentDueDate</w:t>
+      </w:r>
+      <w:proofErr w:type="spellEnd"/>
+      <w:r>
+        <w:t>, aniversário, feriados, competência)</w:t>
+      </w:r>
+    </w:p>
+    <w:p>
+      <w:r>
+        <w:t xml:space="preserve">   - Hora civil recorrente + </w:t>
+      </w:r>
+      <w:proofErr w:type="spellStart"/>
+      <w:r>
+        <w:t>timezone</w:t>
+      </w:r>
+      <w:proofErr w:type="spellEnd"/>
+      <w:r>
+        <w:t xml:space="preserve">: </w:t>
+      </w:r>
+      <w:proofErr w:type="spellStart"/>
+      <w:r>
+        <w:t>LocalTime</w:t>
+      </w:r>
+      <w:proofErr w:type="spellEnd"/>
+      <w:r>
+        <w:t xml:space="preserve"> + </w:t>
+      </w:r>
+      <w:proofErr w:type="spellStart"/>
+      <w:r>
+        <w:t>ZoneId</w:t>
+      </w:r>
+      <w:proofErr w:type="spellEnd"/>
+      <w:r>
+        <w:t xml:space="preserve"> (ou </w:t>
+      </w:r>
+      <w:proofErr w:type="spellStart"/>
+      <w:r>
+        <w:t>string</w:t>
+      </w:r>
+      <w:proofErr w:type="spellEnd"/>
+      <w:r>
+        <w:t xml:space="preserve"> IANA) quando for “todo dia 09:00 no fuso do </w:t>
+      </w:r>
+      <w:proofErr w:type="spellStart"/>
+      <w:r>
+        <w:t>tenant</w:t>
+      </w:r>
+      <w:proofErr w:type="spellEnd"/>
+      <w:r>
+        <w:t>”</w:t>
+      </w:r>
+    </w:p>
+    <w:p>
+      <w:r>
+        <w:t xml:space="preserve">3) Proibir </w:t>
+      </w:r>
+      <w:proofErr w:type="spellStart"/>
+      <w:r>
+        <w:t>LocalDateTime</w:t>
+      </w:r>
+      <w:proofErr w:type="spellEnd"/>
+      <w:r>
+        <w:t xml:space="preserve"> no </w:t>
+      </w:r>
+      <w:proofErr w:type="spellStart"/>
+      <w:r>
+        <w:t>domain</w:t>
+      </w:r>
+      <w:proofErr w:type="spellEnd"/>
+      <w:r>
+        <w:t>/app (não pode sobrar nenhum uso)</w:t>
+      </w:r>
+    </w:p>
+    <w:p/>
+    <w:p>
+      <w:r>
+        <w:t>AUDITORIA (OBRIGATÓRIO)</w:t>
+      </w:r>
+    </w:p>
+    <w:p>
+      <w:r>
+        <w:t>- Remover de TODAS entidades:</w:t>
+      </w:r>
+    </w:p>
+    <w:p>
+      <w:r>
+        <w:t xml:space="preserve">  @CreationTimestamp, @UpdateTimestamp e quaisquer </w:t>
+      </w:r>
+      <w:proofErr w:type="spellStart"/>
+      <w:r>
+        <w:t>createdAt</w:t>
+      </w:r>
+      <w:proofErr w:type="spellEnd"/>
+      <w:r>
+        <w:t>/</w:t>
+      </w:r>
+      <w:proofErr w:type="spellStart"/>
+      <w:r>
+        <w:t>updatedAt</w:t>
+      </w:r>
+      <w:proofErr w:type="spellEnd"/>
+      <w:r>
+        <w:t>/</w:t>
+      </w:r>
+      <w:proofErr w:type="spellStart"/>
+      <w:r>
+        <w:t>deletedAt</w:t>
+      </w:r>
+      <w:proofErr w:type="spellEnd"/>
+      <w:r>
+        <w:t xml:space="preserve"> fora do </w:t>
+      </w:r>
+      <w:proofErr w:type="spellStart"/>
+      <w:r>
+        <w:t>AuditInfo</w:t>
+      </w:r>
+      <w:proofErr w:type="spellEnd"/>
+    </w:p>
+    <w:p>
+      <w:r>
+        <w:t>- Manter SOMENTE:</w:t>
+      </w:r>
+    </w:p>
+    <w:p>
+      <w:r>
+        <w:t xml:space="preserve">  @Embedded </w:t>
+      </w:r>
+      <w:proofErr w:type="spellStart"/>
+      <w:r>
+        <w:t>AuditInfo</w:t>
+      </w:r>
+      <w:proofErr w:type="spellEnd"/>
+      <w:r>
+        <w:t xml:space="preserve"> (com Instant)</w:t>
+      </w:r>
+    </w:p>
+    <w:p>
+      <w:r>
+        <w:t xml:space="preserve">  @</w:t>
+      </w:r>
+      <w:proofErr w:type="gramStart"/>
+      <w:r>
+        <w:t>EntityListeners(</w:t>
+      </w:r>
+      <w:proofErr w:type="gramEnd"/>
+      <w:r>
+        <w:t>AuditEntityListener.class)</w:t>
+      </w:r>
+    </w:p>
+    <w:p>
+      <w:r>
+        <w:t xml:space="preserve">  </w:t>
+      </w:r>
+      <w:proofErr w:type="spellStart"/>
+      <w:r>
+        <w:t>AppClock</w:t>
+      </w:r>
+      <w:proofErr w:type="spellEnd"/>
+      <w:r>
+        <w:t xml:space="preserve"> como única fonte de “agora”</w:t>
+      </w:r>
+    </w:p>
+    <w:p>
+      <w:r>
+        <w:t xml:space="preserve">- Não pode haver “duas fontes de verdade” de </w:t>
+      </w:r>
+      <w:proofErr w:type="spellStart"/>
+      <w:r>
+        <w:t>timestamp</w:t>
+      </w:r>
+      <w:proofErr w:type="spellEnd"/>
+    </w:p>
+    <w:p/>
+    <w:p>
+      <w:r>
+        <w:t>SOFT DELETE (OBRIGATÓRIO)</w:t>
+      </w:r>
+    </w:p>
+    <w:p>
+      <w:r>
+        <w:t>- Padronizar soft delete em todas entidades que suportarem:</w:t>
+      </w:r>
+    </w:p>
+    <w:p>
+      <w:r>
+        <w:t xml:space="preserve">  </w:t>
+      </w:r>
+      <w:proofErr w:type="spellStart"/>
+      <w:r>
+        <w:t>deleted</w:t>
+      </w:r>
+      <w:proofErr w:type="spellEnd"/>
+      <w:r>
+        <w:t xml:space="preserve"> </w:t>
+      </w:r>
+      <w:proofErr w:type="spellStart"/>
+      <w:r>
+        <w:t>boolean</w:t>
+      </w:r>
+      <w:proofErr w:type="spellEnd"/>
+    </w:p>
+    <w:p>
+      <w:r>
+        <w:t xml:space="preserve">  </w:t>
+      </w:r>
+      <w:proofErr w:type="spellStart"/>
+      <w:proofErr w:type="gramStart"/>
+      <w:r>
+        <w:t>audit.deletedAt</w:t>
+      </w:r>
+      <w:proofErr w:type="spellEnd"/>
+      <w:proofErr w:type="gramEnd"/>
+      <w:r>
+        <w:t xml:space="preserve"> Instant</w:t>
+      </w:r>
+    </w:p>
+    <w:p>
+      <w:r>
+        <w:t xml:space="preserve">  (opcional) </w:t>
+      </w:r>
+      <w:proofErr w:type="spellStart"/>
+      <w:r>
+        <w:t>deletedBy</w:t>
+      </w:r>
+      <w:proofErr w:type="spellEnd"/>
+      <w:r>
+        <w:t xml:space="preserve"> / </w:t>
+      </w:r>
+      <w:proofErr w:type="spellStart"/>
+      <w:r>
+        <w:t>deletedByEmail</w:t>
+      </w:r>
+      <w:proofErr w:type="spellEnd"/>
+      <w:r>
+        <w:t xml:space="preserve"> (se já houver no projeto)</w:t>
+      </w:r>
+    </w:p>
+    <w:p>
+      <w:r>
+        <w:t xml:space="preserve">- Ajustar queries e repositórios para filtrar </w:t>
+      </w:r>
+      <w:proofErr w:type="spellStart"/>
+      <w:r>
+        <w:t>deleted</w:t>
+      </w:r>
+      <w:proofErr w:type="spellEnd"/>
+      <w:r>
+        <w:t>=false quando aplicável</w:t>
+      </w:r>
+    </w:p>
+    <w:p>
+      <w:r>
+        <w:t xml:space="preserve">- Ajustar </w:t>
+      </w:r>
+      <w:proofErr w:type="spellStart"/>
+      <w:r>
+        <w:t>uniques</w:t>
+      </w:r>
+      <w:proofErr w:type="spellEnd"/>
+      <w:r>
+        <w:t xml:space="preserve"> e índices usando </w:t>
+      </w:r>
+      <w:proofErr w:type="spellStart"/>
+      <w:r>
+        <w:t>partial</w:t>
+      </w:r>
+      <w:proofErr w:type="spellEnd"/>
+      <w:r>
+        <w:t xml:space="preserve"> index WHERE </w:t>
+      </w:r>
+      <w:proofErr w:type="spellStart"/>
+      <w:r>
+        <w:t>deleted</w:t>
+      </w:r>
+      <w:proofErr w:type="spellEnd"/>
+      <w:r>
+        <w:t>=false</w:t>
+      </w:r>
+    </w:p>
+    <w:p/>
+    <w:p>
+      <w:r>
+        <w:t xml:space="preserve">BORDA HTTP / </w:t>
+      </w:r>
+      <w:proofErr w:type="spellStart"/>
+      <w:r>
+        <w:t>DTOs</w:t>
+      </w:r>
+      <w:proofErr w:type="spellEnd"/>
+      <w:r>
+        <w:t xml:space="preserve"> / CONTROLLERS (OBRIGATÓRIO)</w:t>
+      </w:r>
+    </w:p>
+    <w:p>
+      <w:r>
+        <w:t xml:space="preserve">- </w:t>
+      </w:r>
+      <w:proofErr w:type="spellStart"/>
+      <w:r>
+        <w:t>Requests</w:t>
+      </w:r>
+      <w:proofErr w:type="spellEnd"/>
+      <w:r>
+        <w:t>/responses:</w:t>
+      </w:r>
+    </w:p>
+    <w:p>
+      <w:r>
+        <w:t xml:space="preserve">  - </w:t>
+      </w:r>
+      <w:proofErr w:type="gramStart"/>
+      <w:r>
+        <w:t>instantes</w:t>
+      </w:r>
+      <w:proofErr w:type="gramEnd"/>
+      <w:r>
+        <w:t xml:space="preserve"> reais: Instant (JSON com "Z")</w:t>
+      </w:r>
+    </w:p>
+    <w:p>
+      <w:r>
+        <w:t xml:space="preserve">  - </w:t>
+      </w:r>
+      <w:proofErr w:type="gramStart"/>
+      <w:r>
+        <w:t>civil</w:t>
+      </w:r>
+      <w:proofErr w:type="gramEnd"/>
+      <w:r>
+        <w:t xml:space="preserve">: </w:t>
+      </w:r>
+      <w:proofErr w:type="spellStart"/>
+      <w:r>
+        <w:t>LocalDate</w:t>
+      </w:r>
+      <w:proofErr w:type="spellEnd"/>
+    </w:p>
+    <w:p>
+      <w:r>
+        <w:t xml:space="preserve">- </w:t>
+      </w:r>
+      <w:proofErr w:type="spellStart"/>
+      <w:r>
+        <w:t>Controllers</w:t>
+      </w:r>
+      <w:proofErr w:type="spellEnd"/>
+      <w:r>
+        <w:t xml:space="preserve"> NÃO podem </w:t>
+      </w:r>
+      <w:proofErr w:type="spellStart"/>
+      <w:r>
+        <w:t>parsear</w:t>
+      </w:r>
+      <w:proofErr w:type="spellEnd"/>
+      <w:r>
+        <w:t xml:space="preserve"> </w:t>
+      </w:r>
+      <w:proofErr w:type="spellStart"/>
+      <w:r>
+        <w:t>LocalDateTime</w:t>
+      </w:r>
+      <w:proofErr w:type="spellEnd"/>
+    </w:p>
+    <w:p>
+      <w:r>
+        <w:t xml:space="preserve">  - Usar </w:t>
+      </w:r>
+      <w:proofErr w:type="spellStart"/>
+      <w:r>
+        <w:t>Instant.parse</w:t>
+      </w:r>
+      <w:proofErr w:type="spellEnd"/>
+      <w:r>
+        <w:t xml:space="preserve">(...) quando receber </w:t>
+      </w:r>
+      <w:proofErr w:type="spellStart"/>
+      <w:r>
+        <w:t>string</w:t>
+      </w:r>
+      <w:proofErr w:type="spellEnd"/>
+      <w:r>
+        <w:t xml:space="preserve"> ISO-8601 com Z</w:t>
+      </w:r>
+    </w:p>
+    <w:p>
+      <w:r>
+        <w:t xml:space="preserve">  - Se necessário, aceitar </w:t>
+      </w:r>
+      <w:proofErr w:type="spellStart"/>
+      <w:r>
+        <w:t>string</w:t>
+      </w:r>
+      <w:proofErr w:type="spellEnd"/>
+      <w:r>
+        <w:t xml:space="preserve"> e converter explicitamente (sem </w:t>
+      </w:r>
+      <w:proofErr w:type="spellStart"/>
+      <w:r>
+        <w:t>timezone</w:t>
+      </w:r>
+      <w:proofErr w:type="spellEnd"/>
+      <w:r>
+        <w:t xml:space="preserve"> implícito do servidor)</w:t>
+      </w:r>
+    </w:p>
+    <w:p>
+      <w:r>
+        <w:t>- Padronizar validação e mensagens de erro</w:t>
+      </w:r>
+    </w:p>
+    <w:p/>
+    <w:p>
+      <w:r>
+        <w:t>MIGRATIONS FLYWAY (OBRIGATÓRIO)</w:t>
+      </w:r>
+    </w:p>
+    <w:p>
+      <w:r>
+        <w:t xml:space="preserve">- Revisar e refatorar TODAS </w:t>
+      </w:r>
+      <w:proofErr w:type="spellStart"/>
+      <w:r>
+        <w:t>migrations</w:t>
+      </w:r>
+      <w:proofErr w:type="spellEnd"/>
+      <w:r>
+        <w:t xml:space="preserve"> para alinhar:</w:t>
+      </w:r>
+    </w:p>
+    <w:p>
+      <w:r>
+        <w:t xml:space="preserve">  - </w:t>
+      </w:r>
+      <w:proofErr w:type="spellStart"/>
+      <w:proofErr w:type="gramStart"/>
+      <w:r>
+        <w:t>created</w:t>
+      </w:r>
+      <w:proofErr w:type="gramEnd"/>
+      <w:r>
+        <w:t>_at</w:t>
+      </w:r>
+      <w:proofErr w:type="spellEnd"/>
+      <w:r>
+        <w:t>/</w:t>
+      </w:r>
+      <w:proofErr w:type="spellStart"/>
+      <w:r>
+        <w:t>updated_at</w:t>
+      </w:r>
+      <w:proofErr w:type="spellEnd"/>
+      <w:r>
+        <w:t>/</w:t>
+      </w:r>
+      <w:proofErr w:type="spellStart"/>
+      <w:r>
+        <w:t>deleted_at</w:t>
+      </w:r>
+      <w:proofErr w:type="spellEnd"/>
+      <w:r>
+        <w:t xml:space="preserve"> -&gt; TIMESTAMPTZ</w:t>
+      </w:r>
+    </w:p>
+    <w:p>
+      <w:r>
+        <w:t xml:space="preserve">  - </w:t>
+      </w:r>
+      <w:proofErr w:type="gramStart"/>
+      <w:r>
+        <w:t>eventos/segurança</w:t>
+      </w:r>
+      <w:proofErr w:type="gramEnd"/>
+      <w:r>
+        <w:t xml:space="preserve">: </w:t>
+      </w:r>
+      <w:proofErr w:type="spellStart"/>
+      <w:r>
+        <w:t>last_login</w:t>
+      </w:r>
+      <w:proofErr w:type="spellEnd"/>
+      <w:r>
+        <w:t xml:space="preserve">, </w:t>
+      </w:r>
+      <w:proofErr w:type="spellStart"/>
+      <w:r>
+        <w:t>locked_until</w:t>
+      </w:r>
+      <w:proofErr w:type="spellEnd"/>
+      <w:r>
+        <w:t xml:space="preserve">, </w:t>
+      </w:r>
+      <w:proofErr w:type="spellStart"/>
+      <w:r>
+        <w:t>password_changed_at</w:t>
+      </w:r>
+      <w:proofErr w:type="spellEnd"/>
+      <w:r>
+        <w:t xml:space="preserve">, </w:t>
+      </w:r>
+      <w:proofErr w:type="spellStart"/>
+      <w:r>
+        <w:t>expires_at</w:t>
+      </w:r>
+      <w:proofErr w:type="spellEnd"/>
+      <w:r>
+        <w:t xml:space="preserve">, </w:t>
+      </w:r>
+      <w:proofErr w:type="spellStart"/>
+      <w:r>
+        <w:t>occurred_at</w:t>
+      </w:r>
+      <w:proofErr w:type="spellEnd"/>
+      <w:r>
+        <w:t xml:space="preserve"> </w:t>
+      </w:r>
+      <w:proofErr w:type="spellStart"/>
+      <w:r>
+        <w:t>etc</w:t>
+      </w:r>
+      <w:proofErr w:type="spellEnd"/>
+      <w:r>
+        <w:t xml:space="preserve"> -&gt; TIMESTAMPTZ</w:t>
+      </w:r>
+    </w:p>
+    <w:p>
+      <w:r>
+        <w:t xml:space="preserve">  - </w:t>
+      </w:r>
+      <w:proofErr w:type="spellStart"/>
+      <w:proofErr w:type="gramStart"/>
+      <w:r>
+        <w:t>billing</w:t>
+      </w:r>
+      <w:proofErr w:type="spellEnd"/>
+      <w:proofErr w:type="gramEnd"/>
+      <w:r>
+        <w:t xml:space="preserve"> civil: </w:t>
+      </w:r>
+      <w:proofErr w:type="spellStart"/>
+      <w:r>
+        <w:t>payment_due_date</w:t>
+      </w:r>
+      <w:proofErr w:type="spellEnd"/>
+      <w:r>
+        <w:t xml:space="preserve">, </w:t>
+      </w:r>
+      <w:proofErr w:type="spellStart"/>
+      <w:r>
+        <w:t>next_billing_date</w:t>
+      </w:r>
+      <w:proofErr w:type="spellEnd"/>
+      <w:r>
+        <w:t xml:space="preserve"> -&gt; DATE</w:t>
+      </w:r>
+    </w:p>
+    <w:p>
+      <w:r>
+        <w:t>- Manter consistência com o domínio (Instant/</w:t>
+      </w:r>
+      <w:proofErr w:type="spellStart"/>
+      <w:r>
+        <w:t>LocalDate</w:t>
+      </w:r>
+      <w:proofErr w:type="spellEnd"/>
+      <w:r>
         <w:t>)</w:t>
       </w:r>
-      <w:r>
-        <w:t>? Ou seja o padrão de datas nas entidades esta coerente com o padrão de datas nas migrations?</w:t>
-      </w:r>
-    </w:p>
-    <w:p>
-      <w:r>
-        <w:br/>
-      </w:r>
-      <w:r>
-        <w:t>2</w:t>
-      </w:r>
-      <w:r>
-        <w:t>0</w:t>
-      </w:r>
-      <w:r>
-        <w:t xml:space="preserve">) </w:t>
-      </w:r>
-      <w:r>
-        <w:t xml:space="preserve">Caso tenha observado mais </w:t>
-      </w:r>
-      <w:proofErr w:type="spellStart"/>
-      <w:r>
-        <w:t>inconsistencias</w:t>
-      </w:r>
-      <w:proofErr w:type="spellEnd"/>
-      <w:r>
-        <w:t xml:space="preserve"> ou </w:t>
-      </w:r>
-      <w:proofErr w:type="spellStart"/>
-      <w:r>
-        <w:t>sugestoes</w:t>
-      </w:r>
-      <w:proofErr w:type="spellEnd"/>
-      <w:r>
-        <w:t xml:space="preserve"> para </w:t>
-      </w:r>
+    </w:p>
+    <w:p>
+      <w:r>
+        <w:t>- Garantir que “</w:t>
+      </w:r>
+      <w:proofErr w:type="spellStart"/>
+      <w:r>
+        <w:t>drop</w:t>
+      </w:r>
+      <w:proofErr w:type="spellEnd"/>
+      <w:r>
+        <w:t xml:space="preserve"> DB + </w:t>
+      </w:r>
+      <w:proofErr w:type="spellStart"/>
+      <w:r>
+        <w:t>migrate</w:t>
+      </w:r>
+      <w:proofErr w:type="spellEnd"/>
+      <w:r>
+        <w:t>” funciona sem intervenção manual</w:t>
+      </w:r>
+    </w:p>
+    <w:p/>
+    <w:p>
+      <w:r>
+        <w:t>DDD / LAYERED (SEM PORTS &amp; ADAPTERS)</w:t>
+      </w:r>
+    </w:p>
+    <w:p>
+      <w:r>
+        <w:t xml:space="preserve">- Domínio não pode chamar </w:t>
+      </w:r>
+      <w:proofErr w:type="spellStart"/>
       <w:proofErr w:type="gramStart"/>
       <w:r>
-        <w:t>deixar</w:t>
+        <w:t>LocalDateTime.now</w:t>
+      </w:r>
+      <w:proofErr w:type="spellEnd"/>
+      <w:r>
+        <w:t>(</w:t>
       </w:r>
       <w:proofErr w:type="gramEnd"/>
       <w:r>
-        <w:t xml:space="preserve"> mas DDD/</w:t>
+        <w:t xml:space="preserve">) ou depender de </w:t>
+      </w:r>
+      <w:proofErr w:type="spellStart"/>
+      <w:r>
+        <w:t>timezone</w:t>
+      </w:r>
+      <w:proofErr w:type="spellEnd"/>
+      <w:r>
+        <w:t xml:space="preserve"> escondido</w:t>
+      </w:r>
+    </w:p>
+    <w:p>
+      <w:r>
+        <w:t xml:space="preserve">- Domínio recebe Instant </w:t>
+      </w:r>
+      <w:proofErr w:type="spellStart"/>
+      <w:r>
+        <w:t>now</w:t>
+      </w:r>
+      <w:proofErr w:type="spellEnd"/>
+      <w:r>
+        <w:t xml:space="preserve"> via </w:t>
+      </w:r>
+      <w:proofErr w:type="spellStart"/>
+      <w:r>
+        <w:t>services</w:t>
+      </w:r>
+      <w:proofErr w:type="spellEnd"/>
+      <w:r>
+        <w:t xml:space="preserve"> (</w:t>
+      </w:r>
+      <w:proofErr w:type="spellStart"/>
+      <w:r>
+        <w:t>Application</w:t>
+      </w:r>
+      <w:proofErr w:type="spellEnd"/>
+      <w:r>
+        <w:t xml:space="preserve"> </w:t>
+      </w:r>
+      <w:proofErr w:type="spellStart"/>
+      <w:r>
+        <w:t>Layer</w:t>
+      </w:r>
+      <w:proofErr w:type="spellEnd"/>
+      <w:r>
+        <w:t>)</w:t>
+      </w:r>
+    </w:p>
+    <w:p>
+      <w:r>
+        <w:t xml:space="preserve">- Infra configura </w:t>
+      </w:r>
+      <w:proofErr w:type="spellStart"/>
+      <w:r>
+        <w:t>clock</w:t>
+      </w:r>
+      <w:proofErr w:type="spellEnd"/>
+      <w:r>
+        <w:t xml:space="preserve">, </w:t>
+      </w:r>
+      <w:proofErr w:type="spellStart"/>
+      <w:r>
+        <w:t>persistence</w:t>
+      </w:r>
+      <w:proofErr w:type="spellEnd"/>
+      <w:r>
+        <w:t xml:space="preserve">, </w:t>
+      </w:r>
+      <w:proofErr w:type="spellStart"/>
+      <w:r>
+        <w:t>listeners</w:t>
+      </w:r>
+      <w:proofErr w:type="spellEnd"/>
+      <w:r>
+        <w:t xml:space="preserve">, </w:t>
+      </w:r>
+      <w:proofErr w:type="spellStart"/>
+      <w:r>
+        <w:t>converters</w:t>
+      </w:r>
+      <w:proofErr w:type="spellEnd"/>
+    </w:p>
+    <w:p>
+      <w:r>
+        <w:t>- Refatorar pacotes e nomes para refletir o contexto (</w:t>
+      </w:r>
+      <w:proofErr w:type="spellStart"/>
+      <w:r>
+        <w:t>controlplane</w:t>
+      </w:r>
+      <w:proofErr w:type="spellEnd"/>
+      <w:r>
+        <w:t xml:space="preserve"> </w:t>
+      </w:r>
+      <w:proofErr w:type="spellStart"/>
+      <w:r>
+        <w:t>vs</w:t>
+      </w:r>
+      <w:proofErr w:type="spellEnd"/>
+      <w:r>
+        <w:t xml:space="preserve"> </w:t>
+      </w:r>
+      <w:proofErr w:type="spellStart"/>
+      <w:r>
+        <w:t>tenant</w:t>
+      </w:r>
+      <w:proofErr w:type="spellEnd"/>
+      <w:r>
+        <w:t xml:space="preserve"> </w:t>
+      </w:r>
+      <w:proofErr w:type="spellStart"/>
+      <w:r>
+        <w:t>vs</w:t>
+      </w:r>
+      <w:proofErr w:type="spellEnd"/>
+      <w:r>
+        <w:t xml:space="preserve"> </w:t>
+      </w:r>
+      <w:proofErr w:type="spellStart"/>
+      <w:r>
+        <w:t>shared</w:t>
+      </w:r>
+      <w:proofErr w:type="spellEnd"/>
+      <w:r>
+        <w:t>)</w:t>
+      </w:r>
+    </w:p>
+    <w:p>
+      <w:r>
+        <w:t xml:space="preserve">- Evitar vazamento de </w:t>
+      </w:r>
+      <w:proofErr w:type="spellStart"/>
+      <w:r>
+        <w:t>enums</w:t>
+      </w:r>
+      <w:proofErr w:type="spellEnd"/>
+      <w:r>
+        <w:t xml:space="preserve">/validações entre </w:t>
+      </w:r>
+      <w:proofErr w:type="spellStart"/>
+      <w:r>
+        <w:t>boundaries</w:t>
+      </w:r>
+      <w:proofErr w:type="spellEnd"/>
+      <w:r>
+        <w:t xml:space="preserve"> (</w:t>
+      </w:r>
+      <w:proofErr w:type="spellStart"/>
+      <w:r>
+        <w:t>controlplane</w:t>
+      </w:r>
+      <w:proofErr w:type="spellEnd"/>
+      <w:r>
+        <w:t xml:space="preserve"> </w:t>
+      </w:r>
+      <w:proofErr w:type="spellStart"/>
+      <w:r>
+        <w:t>vs</w:t>
+      </w:r>
+      <w:proofErr w:type="spellEnd"/>
+      <w:r>
+        <w:t xml:space="preserve"> </w:t>
+      </w:r>
+      <w:proofErr w:type="spellStart"/>
+      <w:r>
+        <w:t>tenant</w:t>
+      </w:r>
+      <w:proofErr w:type="spellEnd"/>
+      <w:r>
+        <w:t>)</w:t>
+      </w:r>
+    </w:p>
+    <w:p/>
+    <w:p>
+      <w:r>
+        <w:t>ENTREGÁVEIS (OBRIGATÓRIO)</w:t>
+      </w:r>
+    </w:p>
+    <w:p>
+      <w:r>
+        <w:t xml:space="preserve">1) Não envie </w:t>
+      </w:r>
+      <w:proofErr w:type="spellStart"/>
+      <w:r>
+        <w:t>snippets</w:t>
+      </w:r>
+      <w:proofErr w:type="spellEnd"/>
+      <w:r>
+        <w:t xml:space="preserve"> isolados. Envie ARQUIVOS COMPLETOS (código inteiro) prontos para copiar e colar, com:</w:t>
+      </w:r>
+    </w:p>
+    <w:p>
+      <w:r>
+        <w:t xml:space="preserve">   - </w:t>
+      </w:r>
+      <w:proofErr w:type="gramStart"/>
+      <w:r>
+        <w:t>caminho</w:t>
+      </w:r>
+      <w:proofErr w:type="gramEnd"/>
+      <w:r>
+        <w:t xml:space="preserve"> do arquivo (</w:t>
+      </w:r>
+      <w:proofErr w:type="spellStart"/>
+      <w:r>
+        <w:t>ex</w:t>
+      </w:r>
+      <w:proofErr w:type="spellEnd"/>
+      <w:r>
+        <w:t xml:space="preserve">: </w:t>
+      </w:r>
+      <w:proofErr w:type="spellStart"/>
+      <w:r>
+        <w:t>src</w:t>
+      </w:r>
+      <w:proofErr w:type="spellEnd"/>
+      <w:r>
+        <w:t>/</w:t>
+      </w:r>
+      <w:proofErr w:type="spellStart"/>
+      <w:r>
+        <w:t>main</w:t>
+      </w:r>
+      <w:proofErr w:type="spellEnd"/>
+      <w:r>
+        <w:t>/</w:t>
+      </w:r>
+      <w:proofErr w:type="spellStart"/>
+      <w:r>
+        <w:t>java</w:t>
+      </w:r>
+      <w:proofErr w:type="spellEnd"/>
+      <w:r>
+        <w:t>/.../Classe.java)</w:t>
+      </w:r>
+    </w:p>
+    <w:p>
+      <w:r>
+        <w:t xml:space="preserve">   - </w:t>
+      </w:r>
+      <w:proofErr w:type="gramStart"/>
+      <w:r>
+        <w:t>conteúdo</w:t>
+      </w:r>
+      <w:proofErr w:type="gramEnd"/>
+      <w:r>
+        <w:t xml:space="preserve"> completo do arquivo</w:t>
+      </w:r>
+    </w:p>
+    <w:p>
+      <w:r>
+        <w:t xml:space="preserve">2) Liste TODAS as alterações feitas e o porquê (em </w:t>
+      </w:r>
+      <w:proofErr w:type="spellStart"/>
+      <w:r>
+        <w:t>bullets</w:t>
+      </w:r>
+      <w:proofErr w:type="spellEnd"/>
+      <w:r>
+        <w:t>)</w:t>
+      </w:r>
+    </w:p>
+    <w:p>
+      <w:r>
+        <w:t>3) Liste um checklist final de validação:</w:t>
+      </w:r>
+    </w:p>
+    <w:p>
+      <w:r>
+        <w:t xml:space="preserve">   - </w:t>
+      </w:r>
+      <w:proofErr w:type="gramStart"/>
+      <w:r>
+        <w:t>build</w:t>
+      </w:r>
+      <w:proofErr w:type="gramEnd"/>
+      <w:r>
+        <w:t xml:space="preserve">, testes, subir app, </w:t>
+      </w:r>
+      <w:proofErr w:type="spellStart"/>
+      <w:r>
+        <w:t>endpoints</w:t>
+      </w:r>
+      <w:proofErr w:type="spellEnd"/>
+      <w:r>
+        <w:t xml:space="preserve"> principais, e “</w:t>
+      </w:r>
+      <w:proofErr w:type="spellStart"/>
+      <w:r>
+        <w:t>drop</w:t>
+      </w:r>
+      <w:proofErr w:type="spellEnd"/>
+      <w:r>
+        <w:t xml:space="preserve"> DB + </w:t>
+      </w:r>
+      <w:proofErr w:type="spellStart"/>
+      <w:r>
+        <w:t>migrate</w:t>
+      </w:r>
+      <w:proofErr w:type="spellEnd"/>
+      <w:r>
+        <w:t>”</w:t>
+      </w:r>
+    </w:p>
+    <w:p>
+      <w:r>
+        <w:t>4) Se algo precisar ser removido/renomeado, faça a mudança completa (</w:t>
+      </w:r>
+      <w:proofErr w:type="spellStart"/>
+      <w:r>
+        <w:t>imports</w:t>
+      </w:r>
+      <w:proofErr w:type="spellEnd"/>
+      <w:r>
+        <w:t xml:space="preserve">, referências, </w:t>
+      </w:r>
+      <w:proofErr w:type="spellStart"/>
+      <w:r>
+        <w:t>usages</w:t>
+      </w:r>
+      <w:proofErr w:type="spellEnd"/>
+      <w:r>
+        <w:t xml:space="preserve">, </w:t>
+      </w:r>
+      <w:proofErr w:type="spellStart"/>
+      <w:r>
+        <w:t>migrations</w:t>
+      </w:r>
+      <w:proofErr w:type="spellEnd"/>
+      <w:r>
+        <w:t xml:space="preserve">, </w:t>
+      </w:r>
+      <w:proofErr w:type="spellStart"/>
+      <w:r>
+        <w:t>etc</w:t>
+      </w:r>
+      <w:proofErr w:type="spellEnd"/>
+      <w:r>
+        <w:t>)</w:t>
+      </w:r>
+    </w:p>
+    <w:p/>
+    <w:p>
+      <w:r>
+        <w:t>IMPORTANTE</w:t>
+      </w:r>
+    </w:p>
+    <w:p>
+      <w:r>
+        <w:t>- Não quero “ajuste cirúrgico”. Quero refatoração total e semântica.</w:t>
+      </w:r>
+    </w:p>
+    <w:p>
+      <w:r>
+        <w:t>- Se uma classe ficar “meio certa”, refatore até ficar coerente com DDD/</w:t>
       </w:r>
       <w:proofErr w:type="spellStart"/>
       <w:r>
@@ -1080,23 +2313,12 @@
       </w:r>
       <w:proofErr w:type="spellEnd"/>
       <w:r>
-        <w:t xml:space="preserve"> mas sem </w:t>
-      </w:r>
-      <w:proofErr w:type="spellStart"/>
-      <w:r>
-        <w:t>ports</w:t>
-      </w:r>
-      <w:proofErr w:type="spellEnd"/>
-      <w:r>
-        <w:t xml:space="preserve"> </w:t>
-      </w:r>
-      <w:proofErr w:type="spellStart"/>
-      <w:r>
-        <w:t>and</w:t>
-      </w:r>
-      <w:proofErr w:type="spellEnd"/>
-      <w:r>
-        <w:t xml:space="preserve"> adapters coloque aqui</w:t>
+        <w:t>.</w:t>
+      </w:r>
+    </w:p>
+    <w:p>
+      <w:r>
+        <w:t>- O anexo mais recente é a ÚNICA fonte de verdade.</w:t>
       </w:r>
     </w:p>
     <w:p/>
@@ -1118,1227 +2340,6 @@
     <w:p/>
     <w:p/>
     <w:p/>
-    <w:p/>
-    <w:p/>
-    <w:p/>
-    <w:p/>
-    <w:p>
-      <w:r>
-        <w:br/>
-        <w:t xml:space="preserve">lista todo o </w:t>
-      </w:r>
-      <w:proofErr w:type="spellStart"/>
-      <w:r>
-        <w:t>conteudo</w:t>
-      </w:r>
-      <w:proofErr w:type="spellEnd"/>
-      <w:r>
-        <w:t xml:space="preserve"> dos arquivos com cabeçalhos e com vários detalhes</w:t>
-      </w:r>
-    </w:p>
-    <w:p>
-      <w:r>
-        <w:t>{</w:t>
-      </w:r>
-    </w:p>
-    <w:p>
-      <w:r>
-        <w:t xml:space="preserve">  </w:t>
-      </w:r>
-      <w:proofErr w:type="spellStart"/>
-      <w:r>
-        <w:t>echo</w:t>
-      </w:r>
-      <w:proofErr w:type="spellEnd"/>
-      <w:r>
-        <w:t xml:space="preserve"> "### PROJECT FILE INDEX"</w:t>
-      </w:r>
-    </w:p>
-    <w:p>
-      <w:r>
-        <w:t xml:space="preserve">  </w:t>
-      </w:r>
-      <w:proofErr w:type="spellStart"/>
-      <w:proofErr w:type="gramStart"/>
-      <w:r>
-        <w:t>find</w:t>
-      </w:r>
-      <w:proofErr w:type="spellEnd"/>
-      <w:r>
-        <w:t xml:space="preserve"> .</w:t>
-      </w:r>
-      <w:proofErr w:type="gramEnd"/>
-      <w:r>
-        <w:t xml:space="preserve"> -</w:t>
-      </w:r>
-      <w:proofErr w:type="spellStart"/>
-      <w:proofErr w:type="gramStart"/>
-      <w:r>
-        <w:t>type</w:t>
-      </w:r>
-      <w:proofErr w:type="spellEnd"/>
-      <w:proofErr w:type="gramEnd"/>
-      <w:r>
-        <w:t xml:space="preserve"> f \</w:t>
-      </w:r>
-    </w:p>
-    <w:p>
-      <w:r>
-        <w:t xml:space="preserve">    -</w:t>
-      </w:r>
-      <w:proofErr w:type="spellStart"/>
-      <w:proofErr w:type="gramStart"/>
-      <w:r>
-        <w:t>not</w:t>
-      </w:r>
-      <w:proofErr w:type="spellEnd"/>
-      <w:r>
-        <w:t xml:space="preserve"> -path</w:t>
-      </w:r>
-      <w:proofErr w:type="gramEnd"/>
-      <w:r>
-        <w:t xml:space="preserve"> </w:t>
-      </w:r>
-      <w:proofErr w:type="gramStart"/>
-      <w:r>
-        <w:t>"./</w:t>
-      </w:r>
-      <w:proofErr w:type="gramEnd"/>
-      <w:r>
-        <w:t>target/*" \</w:t>
-      </w:r>
-    </w:p>
-    <w:p>
-      <w:r>
-        <w:t xml:space="preserve">    </w:t>
-      </w:r>
-      <w:proofErr w:type="gramStart"/>
-      <w:r>
-        <w:t>\( -</w:t>
-      </w:r>
-      <w:proofErr w:type="spellStart"/>
-      <w:proofErr w:type="gramEnd"/>
-      <w:r>
-        <w:t>name</w:t>
-      </w:r>
-      <w:proofErr w:type="spellEnd"/>
-      <w:r>
-        <w:t xml:space="preserve"> "*.</w:t>
-      </w:r>
-      <w:proofErr w:type="spellStart"/>
-      <w:r>
-        <w:t>java</w:t>
-      </w:r>
-      <w:proofErr w:type="spellEnd"/>
-      <w:r>
-        <w:t>" \</w:t>
-      </w:r>
-    </w:p>
-    <w:p>
-      <w:r>
-        <w:t xml:space="preserve">       -</w:t>
-      </w:r>
-      <w:proofErr w:type="gramStart"/>
-      <w:r>
-        <w:t>o</w:t>
-      </w:r>
-      <w:proofErr w:type="gramEnd"/>
-      <w:r>
-        <w:t xml:space="preserve"> -path </w:t>
-      </w:r>
-      <w:proofErr w:type="gramStart"/>
-      <w:r>
-        <w:t>"./</w:t>
-      </w:r>
-      <w:proofErr w:type="spellStart"/>
-      <w:proofErr w:type="gramEnd"/>
-      <w:r>
-        <w:t>src</w:t>
-      </w:r>
-      <w:proofErr w:type="spellEnd"/>
-      <w:r>
-        <w:t>/</w:t>
-      </w:r>
-      <w:proofErr w:type="spellStart"/>
-      <w:r>
-        <w:t>main</w:t>
-      </w:r>
-      <w:proofErr w:type="spellEnd"/>
-      <w:r>
-        <w:t>/</w:t>
-      </w:r>
-      <w:proofErr w:type="spellStart"/>
-      <w:r>
-        <w:t>resources</w:t>
-      </w:r>
-      <w:proofErr w:type="spellEnd"/>
-      <w:r>
-        <w:t>/</w:t>
-      </w:r>
-      <w:proofErr w:type="spellStart"/>
-      <w:r>
-        <w:t>db</w:t>
-      </w:r>
-      <w:proofErr w:type="spellEnd"/>
-      <w:r>
-        <w:t>/</w:t>
-      </w:r>
-      <w:proofErr w:type="spellStart"/>
-      <w:r>
-        <w:t>migration</w:t>
-      </w:r>
-      <w:proofErr w:type="spellEnd"/>
-      <w:r>
-        <w:t>/*/V*.</w:t>
-      </w:r>
-      <w:proofErr w:type="spellStart"/>
-      <w:r>
-        <w:t>sql</w:t>
-      </w:r>
-      <w:proofErr w:type="spellEnd"/>
-      <w:r>
-        <w:t>" \</w:t>
-      </w:r>
-    </w:p>
-    <w:p>
-      <w:r>
-        <w:t xml:space="preserve">       -</w:t>
-      </w:r>
-      <w:proofErr w:type="gramStart"/>
-      <w:r>
-        <w:t>o</w:t>
-      </w:r>
-      <w:proofErr w:type="gramEnd"/>
-      <w:r>
-        <w:t xml:space="preserve"> -path "./pom.xml" \</w:t>
-      </w:r>
-    </w:p>
-    <w:p>
-      <w:r>
-        <w:t xml:space="preserve">       -</w:t>
-      </w:r>
-      <w:proofErr w:type="gramStart"/>
-      <w:r>
-        <w:t>o</w:t>
-      </w:r>
-      <w:proofErr w:type="gramEnd"/>
-      <w:r>
-        <w:t xml:space="preserve"> -path "./</w:t>
-      </w:r>
-      <w:proofErr w:type="spellStart"/>
-      <w:r>
-        <w:t>src</w:t>
-      </w:r>
-      <w:proofErr w:type="spellEnd"/>
-      <w:r>
-        <w:t>/</w:t>
-      </w:r>
-      <w:proofErr w:type="spellStart"/>
-      <w:r>
-        <w:t>main</w:t>
-      </w:r>
-      <w:proofErr w:type="spellEnd"/>
-      <w:r>
-        <w:t>/</w:t>
-      </w:r>
-      <w:proofErr w:type="spellStart"/>
-      <w:r>
-        <w:t>resources</w:t>
-      </w:r>
-      <w:proofErr w:type="spellEnd"/>
-      <w:r>
-        <w:t>/</w:t>
-      </w:r>
-      <w:proofErr w:type="spellStart"/>
-      <w:r>
-        <w:t>application.properties</w:t>
-      </w:r>
-      <w:proofErr w:type="spellEnd"/>
-      <w:r>
-        <w:t>" \</w:t>
-      </w:r>
-    </w:p>
-    <w:p>
-      <w:r>
-        <w:t xml:space="preserve">       -</w:t>
-      </w:r>
-      <w:proofErr w:type="gramStart"/>
-      <w:r>
-        <w:t>o</w:t>
-      </w:r>
-      <w:proofErr w:type="gramEnd"/>
-      <w:r>
-        <w:t xml:space="preserve"> -path "./</w:t>
-      </w:r>
-      <w:proofErr w:type="spellStart"/>
-      <w:r>
-        <w:t>src</w:t>
-      </w:r>
-      <w:proofErr w:type="spellEnd"/>
-      <w:r>
-        <w:t>/</w:t>
-      </w:r>
-      <w:proofErr w:type="spellStart"/>
-      <w:r>
-        <w:t>main</w:t>
-      </w:r>
-      <w:proofErr w:type="spellEnd"/>
-      <w:r>
-        <w:t>/</w:t>
-      </w:r>
-      <w:proofErr w:type="spellStart"/>
-      <w:r>
-        <w:t>resources</w:t>
-      </w:r>
-      <w:proofErr w:type="spellEnd"/>
-      <w:r>
-        <w:t>/</w:t>
-      </w:r>
-      <w:proofErr w:type="spellStart"/>
-      <w:r>
-        <w:t>application-dev.properties</w:t>
-      </w:r>
-      <w:proofErr w:type="spellEnd"/>
-      <w:r>
-        <w:t>" \</w:t>
-      </w:r>
-    </w:p>
-    <w:p>
-      <w:r>
-        <w:t xml:space="preserve">    \) | </w:t>
-      </w:r>
-      <w:proofErr w:type="spellStart"/>
-      <w:r>
-        <w:t>sort</w:t>
-      </w:r>
-      <w:proofErr w:type="spellEnd"/>
-    </w:p>
-    <w:p/>
-    <w:p>
-      <w:r>
-        <w:t xml:space="preserve">  </w:t>
-      </w:r>
-      <w:proofErr w:type="spellStart"/>
-      <w:r>
-        <w:t>echo</w:t>
-      </w:r>
-      <w:proofErr w:type="spellEnd"/>
-    </w:p>
-    <w:p>
-      <w:r>
-        <w:t xml:space="preserve">  </w:t>
-      </w:r>
-      <w:proofErr w:type="spellStart"/>
-      <w:r>
-        <w:t>echo</w:t>
-      </w:r>
-      <w:proofErr w:type="spellEnd"/>
-      <w:r>
-        <w:t xml:space="preserve"> "### FILE CONTENTS"</w:t>
-      </w:r>
-    </w:p>
-    <w:p>
-      <w:r>
-        <w:t xml:space="preserve">  </w:t>
-      </w:r>
-      <w:proofErr w:type="spellStart"/>
-      <w:r>
-        <w:t>echo</w:t>
-      </w:r>
-      <w:proofErr w:type="spellEnd"/>
-    </w:p>
-    <w:p/>
-    <w:p>
-      <w:r>
-        <w:t xml:space="preserve">  </w:t>
-      </w:r>
-      <w:proofErr w:type="spellStart"/>
-      <w:proofErr w:type="gramStart"/>
-      <w:r>
-        <w:t>find</w:t>
-      </w:r>
-      <w:proofErr w:type="spellEnd"/>
-      <w:r>
-        <w:t xml:space="preserve"> .</w:t>
-      </w:r>
-      <w:proofErr w:type="gramEnd"/>
-      <w:r>
-        <w:t xml:space="preserve"> -</w:t>
-      </w:r>
-      <w:proofErr w:type="spellStart"/>
-      <w:proofErr w:type="gramStart"/>
-      <w:r>
-        <w:t>type</w:t>
-      </w:r>
-      <w:proofErr w:type="spellEnd"/>
-      <w:proofErr w:type="gramEnd"/>
-      <w:r>
-        <w:t xml:space="preserve"> f \</w:t>
-      </w:r>
-    </w:p>
-    <w:p>
-      <w:r>
-        <w:t xml:space="preserve">    -</w:t>
-      </w:r>
-      <w:proofErr w:type="spellStart"/>
-      <w:proofErr w:type="gramStart"/>
-      <w:r>
-        <w:t>not</w:t>
-      </w:r>
-      <w:proofErr w:type="spellEnd"/>
-      <w:r>
-        <w:t xml:space="preserve"> -path</w:t>
-      </w:r>
-      <w:proofErr w:type="gramEnd"/>
-      <w:r>
-        <w:t xml:space="preserve"> </w:t>
-      </w:r>
-      <w:proofErr w:type="gramStart"/>
-      <w:r>
-        <w:t>"./</w:t>
-      </w:r>
-      <w:proofErr w:type="gramEnd"/>
-      <w:r>
-        <w:t>target/*" \</w:t>
-      </w:r>
-    </w:p>
-    <w:p>
-      <w:r>
-        <w:t xml:space="preserve">    </w:t>
-      </w:r>
-      <w:proofErr w:type="gramStart"/>
-      <w:r>
-        <w:t>\( -</w:t>
-      </w:r>
-      <w:proofErr w:type="spellStart"/>
-      <w:proofErr w:type="gramEnd"/>
-      <w:r>
-        <w:t>name</w:t>
-      </w:r>
-      <w:proofErr w:type="spellEnd"/>
-      <w:r>
-        <w:t xml:space="preserve"> "*.</w:t>
-      </w:r>
-      <w:proofErr w:type="spellStart"/>
-      <w:r>
-        <w:t>java</w:t>
-      </w:r>
-      <w:proofErr w:type="spellEnd"/>
-      <w:r>
-        <w:t>" \</w:t>
-      </w:r>
-    </w:p>
-    <w:p>
-      <w:r>
-        <w:t xml:space="preserve">       -</w:t>
-      </w:r>
-      <w:proofErr w:type="gramStart"/>
-      <w:r>
-        <w:t>o</w:t>
-      </w:r>
-      <w:proofErr w:type="gramEnd"/>
-      <w:r>
-        <w:t xml:space="preserve"> -path </w:t>
-      </w:r>
-      <w:proofErr w:type="gramStart"/>
-      <w:r>
-        <w:t>"./</w:t>
-      </w:r>
-      <w:proofErr w:type="spellStart"/>
-      <w:proofErr w:type="gramEnd"/>
-      <w:r>
-        <w:t>src</w:t>
-      </w:r>
-      <w:proofErr w:type="spellEnd"/>
-      <w:r>
-        <w:t>/</w:t>
-      </w:r>
-      <w:proofErr w:type="spellStart"/>
-      <w:r>
-        <w:t>main</w:t>
-      </w:r>
-      <w:proofErr w:type="spellEnd"/>
-      <w:r>
-        <w:t>/</w:t>
-      </w:r>
-      <w:proofErr w:type="spellStart"/>
-      <w:r>
-        <w:t>resources</w:t>
-      </w:r>
-      <w:proofErr w:type="spellEnd"/>
-      <w:r>
-        <w:t>/</w:t>
-      </w:r>
-      <w:proofErr w:type="spellStart"/>
-      <w:r>
-        <w:t>db</w:t>
-      </w:r>
-      <w:proofErr w:type="spellEnd"/>
-      <w:r>
-        <w:t>/</w:t>
-      </w:r>
-      <w:proofErr w:type="spellStart"/>
-      <w:r>
-        <w:t>migration</w:t>
-      </w:r>
-      <w:proofErr w:type="spellEnd"/>
-      <w:r>
-        <w:t>/*/V*.</w:t>
-      </w:r>
-      <w:proofErr w:type="spellStart"/>
-      <w:r>
-        <w:t>sql</w:t>
-      </w:r>
-      <w:proofErr w:type="spellEnd"/>
-      <w:r>
-        <w:t>" \</w:t>
-      </w:r>
-    </w:p>
-    <w:p>
-      <w:r>
-        <w:t xml:space="preserve">       -</w:t>
-      </w:r>
-      <w:proofErr w:type="gramStart"/>
-      <w:r>
-        <w:t>o</w:t>
-      </w:r>
-      <w:proofErr w:type="gramEnd"/>
-      <w:r>
-        <w:t xml:space="preserve"> -path "./pom.xml" \</w:t>
-      </w:r>
-    </w:p>
-    <w:p>
-      <w:r>
-        <w:t xml:space="preserve">       -</w:t>
-      </w:r>
-      <w:proofErr w:type="gramStart"/>
-      <w:r>
-        <w:t>o</w:t>
-      </w:r>
-      <w:proofErr w:type="gramEnd"/>
-      <w:r>
-        <w:t xml:space="preserve"> -path "./</w:t>
-      </w:r>
-      <w:proofErr w:type="spellStart"/>
-      <w:r>
-        <w:t>src</w:t>
-      </w:r>
-      <w:proofErr w:type="spellEnd"/>
-      <w:r>
-        <w:t>/</w:t>
-      </w:r>
-      <w:proofErr w:type="spellStart"/>
-      <w:r>
-        <w:t>main</w:t>
-      </w:r>
-      <w:proofErr w:type="spellEnd"/>
-      <w:r>
-        <w:t>/</w:t>
-      </w:r>
-      <w:proofErr w:type="spellStart"/>
-      <w:r>
-        <w:t>resources</w:t>
-      </w:r>
-      <w:proofErr w:type="spellEnd"/>
-      <w:r>
-        <w:t>/</w:t>
-      </w:r>
-      <w:proofErr w:type="spellStart"/>
-      <w:r>
-        <w:t>application.properties</w:t>
-      </w:r>
-      <w:proofErr w:type="spellEnd"/>
-      <w:r>
-        <w:t>" \</w:t>
-      </w:r>
-    </w:p>
-    <w:p>
-      <w:r>
-        <w:t xml:space="preserve">       -</w:t>
-      </w:r>
-      <w:proofErr w:type="gramStart"/>
-      <w:r>
-        <w:t>o</w:t>
-      </w:r>
-      <w:proofErr w:type="gramEnd"/>
-      <w:r>
-        <w:t xml:space="preserve"> -path "./</w:t>
-      </w:r>
-      <w:proofErr w:type="spellStart"/>
-      <w:r>
-        <w:t>src</w:t>
-      </w:r>
-      <w:proofErr w:type="spellEnd"/>
-      <w:r>
-        <w:t>/</w:t>
-      </w:r>
-      <w:proofErr w:type="spellStart"/>
-      <w:r>
-        <w:t>main</w:t>
-      </w:r>
-      <w:proofErr w:type="spellEnd"/>
-      <w:r>
-        <w:t>/</w:t>
-      </w:r>
-      <w:proofErr w:type="spellStart"/>
-      <w:r>
-        <w:t>resources</w:t>
-      </w:r>
-      <w:proofErr w:type="spellEnd"/>
-      <w:r>
-        <w:t>/</w:t>
-      </w:r>
-      <w:proofErr w:type="spellStart"/>
-      <w:r>
-        <w:t>application-dev.properties</w:t>
-      </w:r>
-      <w:proofErr w:type="spellEnd"/>
-      <w:r>
-        <w:t>" \</w:t>
-      </w:r>
-    </w:p>
-    <w:p>
-      <w:r>
-        <w:t xml:space="preserve">    \) | </w:t>
-      </w:r>
-      <w:proofErr w:type="spellStart"/>
-      <w:r>
-        <w:t>sort</w:t>
-      </w:r>
-      <w:proofErr w:type="spellEnd"/>
-      <w:r>
-        <w:t xml:space="preserve"> | </w:t>
-      </w:r>
-      <w:proofErr w:type="spellStart"/>
-      <w:r>
-        <w:t>while</w:t>
-      </w:r>
-      <w:proofErr w:type="spellEnd"/>
-      <w:r>
-        <w:t xml:space="preserve"> IFS= </w:t>
-      </w:r>
-      <w:proofErr w:type="spellStart"/>
-      <w:r>
-        <w:t>read</w:t>
-      </w:r>
-      <w:proofErr w:type="spellEnd"/>
-      <w:r>
-        <w:t xml:space="preserve"> -r f; do</w:t>
-      </w:r>
-    </w:p>
-    <w:p>
-      <w:r>
-        <w:t xml:space="preserve">      </w:t>
-      </w:r>
-      <w:proofErr w:type="spellStart"/>
-      <w:r>
-        <w:t>echo</w:t>
-      </w:r>
-      <w:proofErr w:type="spellEnd"/>
-      <w:r>
-        <w:t xml:space="preserve"> "============================================================"</w:t>
-      </w:r>
-    </w:p>
-    <w:p>
-      <w:r>
-        <w:t xml:space="preserve">      </w:t>
-      </w:r>
-      <w:proofErr w:type="spellStart"/>
-      <w:r>
-        <w:t>echo</w:t>
-      </w:r>
-      <w:proofErr w:type="spellEnd"/>
-      <w:r>
-        <w:t xml:space="preserve"> "### FILE: $f"</w:t>
-      </w:r>
-    </w:p>
-    <w:p>
-      <w:r>
-        <w:t xml:space="preserve">      </w:t>
-      </w:r>
-      <w:proofErr w:type="spellStart"/>
-      <w:r>
-        <w:t>echo</w:t>
-      </w:r>
-      <w:proofErr w:type="spellEnd"/>
-      <w:r>
-        <w:t xml:space="preserve"> "============================================================"</w:t>
-      </w:r>
-    </w:p>
-    <w:p>
-      <w:r>
-        <w:t xml:space="preserve">      </w:t>
-      </w:r>
-      <w:proofErr w:type="spellStart"/>
-      <w:r>
-        <w:t>sed</w:t>
-      </w:r>
-      <w:proofErr w:type="spellEnd"/>
-      <w:r>
-        <w:t xml:space="preserve"> 's/\r$//' "$f"</w:t>
-      </w:r>
-    </w:p>
-    <w:p>
-      <w:r>
-        <w:t xml:space="preserve">      </w:t>
-      </w:r>
-      <w:proofErr w:type="spellStart"/>
-      <w:r>
-        <w:t>echo</w:t>
-      </w:r>
-      <w:proofErr w:type="spellEnd"/>
-    </w:p>
-    <w:p>
-      <w:r>
-        <w:t xml:space="preserve">    </w:t>
-      </w:r>
-      <w:proofErr w:type="spellStart"/>
-      <w:r>
-        <w:t>done</w:t>
-      </w:r>
-      <w:proofErr w:type="spellEnd"/>
-    </w:p>
-    <w:p>
-      <w:r>
-        <w:t>} &gt; all_content_with_paths555.txt</w:t>
-      </w:r>
-    </w:p>
-    <w:p/>
-    <w:p/>
-    <w:p/>
-    <w:p>
-      <w:r>
-        <w:t xml:space="preserve">lista todo o </w:t>
-      </w:r>
-      <w:proofErr w:type="spellStart"/>
-      <w:r>
-        <w:t>conteudo</w:t>
-      </w:r>
-      <w:proofErr w:type="spellEnd"/>
-      <w:r>
-        <w:t xml:space="preserve"> dos arquivos com cabeçalhos e com vários detalhes</w:t>
-      </w:r>
-    </w:p>
-    <w:p>
-      <w:r>
-        <w:t>{</w:t>
-      </w:r>
-    </w:p>
-    <w:p>
-      <w:r>
-        <w:t xml:space="preserve">  </w:t>
-      </w:r>
-      <w:proofErr w:type="spellStart"/>
-      <w:r>
-        <w:t>echo</w:t>
-      </w:r>
-      <w:proofErr w:type="spellEnd"/>
-      <w:r>
-        <w:t xml:space="preserve"> "### PROJECT FILE INDEX"</w:t>
-      </w:r>
-    </w:p>
-    <w:p>
-      <w:r>
-        <w:t xml:space="preserve">  </w:t>
-      </w:r>
-      <w:proofErr w:type="spellStart"/>
-      <w:proofErr w:type="gramStart"/>
-      <w:r>
-        <w:t>find</w:t>
-      </w:r>
-      <w:proofErr w:type="spellEnd"/>
-      <w:r>
-        <w:t xml:space="preserve"> .</w:t>
-      </w:r>
-      <w:proofErr w:type="gramEnd"/>
-      <w:r>
-        <w:t xml:space="preserve"> -</w:t>
-      </w:r>
-      <w:proofErr w:type="spellStart"/>
-      <w:proofErr w:type="gramStart"/>
-      <w:r>
-        <w:t>type</w:t>
-      </w:r>
-      <w:proofErr w:type="spellEnd"/>
-      <w:proofErr w:type="gramEnd"/>
-      <w:r>
-        <w:t xml:space="preserve"> f </w:t>
-      </w:r>
-      <w:proofErr w:type="gramStart"/>
-      <w:r>
-        <w:t>\( -</w:t>
-      </w:r>
-      <w:proofErr w:type="spellStart"/>
-      <w:proofErr w:type="gramEnd"/>
-      <w:r>
-        <w:t>name</w:t>
-      </w:r>
-      <w:proofErr w:type="spellEnd"/>
-      <w:r>
-        <w:t xml:space="preserve"> "*.</w:t>
-      </w:r>
-      <w:proofErr w:type="spellStart"/>
-      <w:r>
-        <w:t>java</w:t>
-      </w:r>
-      <w:proofErr w:type="spellEnd"/>
-      <w:r>
-        <w:t>" -o -</w:t>
-      </w:r>
-      <w:proofErr w:type="spellStart"/>
-      <w:r>
-        <w:t>name</w:t>
-      </w:r>
-      <w:proofErr w:type="spellEnd"/>
-      <w:r>
-        <w:t xml:space="preserve"> "*.</w:t>
-      </w:r>
-      <w:proofErr w:type="spellStart"/>
-      <w:r>
-        <w:t>sql</w:t>
-      </w:r>
-      <w:proofErr w:type="spellEnd"/>
-      <w:r>
-        <w:t xml:space="preserve">" \) | </w:t>
-      </w:r>
-      <w:proofErr w:type="spellStart"/>
-      <w:r>
-        <w:t>sort</w:t>
-      </w:r>
-      <w:proofErr w:type="spellEnd"/>
-    </w:p>
-    <w:p>
-      <w:r>
-        <w:t xml:space="preserve">  </w:t>
-      </w:r>
-      <w:proofErr w:type="spellStart"/>
-      <w:r>
-        <w:t>echo</w:t>
-      </w:r>
-      <w:proofErr w:type="spellEnd"/>
-    </w:p>
-    <w:p>
-      <w:r>
-        <w:t xml:space="preserve">  </w:t>
-      </w:r>
-      <w:proofErr w:type="spellStart"/>
-      <w:r>
-        <w:t>echo</w:t>
-      </w:r>
-      <w:proofErr w:type="spellEnd"/>
-      <w:r>
-        <w:t xml:space="preserve"> "### FILE CONTENTS"</w:t>
-      </w:r>
-    </w:p>
-    <w:p>
-      <w:r>
-        <w:t xml:space="preserve">  </w:t>
-      </w:r>
-      <w:proofErr w:type="spellStart"/>
-      <w:r>
-        <w:t>echo</w:t>
-      </w:r>
-      <w:proofErr w:type="spellEnd"/>
-    </w:p>
-    <w:p>
-      <w:r>
-        <w:t xml:space="preserve">  </w:t>
-      </w:r>
-      <w:proofErr w:type="spellStart"/>
-      <w:proofErr w:type="gramStart"/>
-      <w:r>
-        <w:t>find</w:t>
-      </w:r>
-      <w:proofErr w:type="spellEnd"/>
-      <w:r>
-        <w:t xml:space="preserve"> .</w:t>
-      </w:r>
-      <w:proofErr w:type="gramEnd"/>
-      <w:r>
-        <w:t xml:space="preserve"> -</w:t>
-      </w:r>
-      <w:proofErr w:type="spellStart"/>
-      <w:proofErr w:type="gramStart"/>
-      <w:r>
-        <w:t>type</w:t>
-      </w:r>
-      <w:proofErr w:type="spellEnd"/>
-      <w:proofErr w:type="gramEnd"/>
-      <w:r>
-        <w:t xml:space="preserve"> f </w:t>
-      </w:r>
-      <w:proofErr w:type="gramStart"/>
-      <w:r>
-        <w:t>\( -</w:t>
-      </w:r>
-      <w:proofErr w:type="spellStart"/>
-      <w:proofErr w:type="gramEnd"/>
-      <w:r>
-        <w:t>name</w:t>
-      </w:r>
-      <w:proofErr w:type="spellEnd"/>
-      <w:r>
-        <w:t xml:space="preserve"> "*.</w:t>
-      </w:r>
-      <w:proofErr w:type="spellStart"/>
-      <w:r>
-        <w:t>java</w:t>
-      </w:r>
-      <w:proofErr w:type="spellEnd"/>
-      <w:r>
-        <w:t>" -o -</w:t>
-      </w:r>
-      <w:proofErr w:type="spellStart"/>
-      <w:r>
-        <w:t>name</w:t>
-      </w:r>
-      <w:proofErr w:type="spellEnd"/>
-      <w:r>
-        <w:t xml:space="preserve"> "*.</w:t>
-      </w:r>
-      <w:proofErr w:type="spellStart"/>
-      <w:r>
-        <w:t>sql</w:t>
-      </w:r>
-      <w:proofErr w:type="spellEnd"/>
-      <w:r>
-        <w:t xml:space="preserve">" \) | </w:t>
-      </w:r>
-      <w:proofErr w:type="spellStart"/>
-      <w:r>
-        <w:t>sort</w:t>
-      </w:r>
-      <w:proofErr w:type="spellEnd"/>
-      <w:r>
-        <w:t xml:space="preserve"> | </w:t>
-      </w:r>
-      <w:proofErr w:type="spellStart"/>
-      <w:r>
-        <w:t>while</w:t>
-      </w:r>
-      <w:proofErr w:type="spellEnd"/>
-      <w:r>
-        <w:t xml:space="preserve"> </w:t>
-      </w:r>
-      <w:proofErr w:type="spellStart"/>
-      <w:r>
-        <w:t>read</w:t>
-      </w:r>
-      <w:proofErr w:type="spellEnd"/>
-      <w:r>
-        <w:t xml:space="preserve"> -r f; do</w:t>
-      </w:r>
-    </w:p>
-    <w:p>
-      <w:r>
-        <w:t xml:space="preserve">    </w:t>
-      </w:r>
-      <w:proofErr w:type="spellStart"/>
-      <w:r>
-        <w:t>echo</w:t>
-      </w:r>
-      <w:proofErr w:type="spellEnd"/>
-      <w:r>
-        <w:t xml:space="preserve"> "============================================================"</w:t>
-      </w:r>
-    </w:p>
-    <w:p>
-      <w:r>
-        <w:t xml:space="preserve">    </w:t>
-      </w:r>
-      <w:proofErr w:type="spellStart"/>
-      <w:r>
-        <w:t>echo</w:t>
-      </w:r>
-      <w:proofErr w:type="spellEnd"/>
-      <w:r>
-        <w:t xml:space="preserve"> "// FILE: $f"</w:t>
-      </w:r>
-    </w:p>
-    <w:p>
-      <w:r>
-        <w:t xml:space="preserve">    </w:t>
-      </w:r>
-      <w:proofErr w:type="spellStart"/>
-      <w:r>
-        <w:t>echo</w:t>
-      </w:r>
-      <w:proofErr w:type="spellEnd"/>
-      <w:r>
-        <w:t xml:space="preserve"> "============================================================"</w:t>
-      </w:r>
-    </w:p>
-    <w:p>
-      <w:r>
-        <w:t xml:space="preserve">    </w:t>
-      </w:r>
-      <w:proofErr w:type="spellStart"/>
-      <w:r>
-        <w:t>sed</w:t>
-      </w:r>
-      <w:proofErr w:type="spellEnd"/>
-      <w:r>
-        <w:t xml:space="preserve"> 's/\r$//' "$f"</w:t>
-      </w:r>
-    </w:p>
-    <w:p>
-      <w:r>
-        <w:t xml:space="preserve">    </w:t>
-      </w:r>
-      <w:proofErr w:type="spellStart"/>
-      <w:r>
-        <w:t>echo</w:t>
-      </w:r>
-      <w:proofErr w:type="spellEnd"/>
-    </w:p>
-    <w:p>
-      <w:r>
-        <w:t xml:space="preserve">  </w:t>
-      </w:r>
-      <w:proofErr w:type="spellStart"/>
-      <w:r>
-        <w:t>done</w:t>
-      </w:r>
-      <w:proofErr w:type="spellEnd"/>
-    </w:p>
-    <w:p>
-      <w:r>
-        <w:t>} &gt; all_content_with_paths999.txt</w:t>
-      </w:r>
-    </w:p>
-    <w:p/>
-    <w:p/>
-    <w:p/>
-    <w:p/>
-    <w:p/>
-    <w:p>
-      <w:r>
-        <w:t xml:space="preserve">lista todo o </w:t>
-      </w:r>
-      <w:proofErr w:type="spellStart"/>
-      <w:r>
-        <w:t>conteudo</w:t>
-      </w:r>
-      <w:proofErr w:type="spellEnd"/>
-      <w:r>
-        <w:t xml:space="preserve"> dos arquivos</w:t>
-      </w:r>
-      <w:r>
-        <w:t xml:space="preserve"> com cabeçalhos</w:t>
-      </w:r>
-    </w:p>
-    <w:p>
-      <w:proofErr w:type="spellStart"/>
-      <w:proofErr w:type="gramStart"/>
-      <w:r>
-        <w:t>find</w:t>
-      </w:r>
-      <w:proofErr w:type="spellEnd"/>
-      <w:r>
-        <w:t xml:space="preserve"> .</w:t>
-      </w:r>
-      <w:proofErr w:type="gramEnd"/>
-      <w:r>
-        <w:t xml:space="preserve"> -</w:t>
-      </w:r>
-      <w:proofErr w:type="spellStart"/>
-      <w:proofErr w:type="gramStart"/>
-      <w:r>
-        <w:t>type</w:t>
-      </w:r>
-      <w:proofErr w:type="spellEnd"/>
-      <w:proofErr w:type="gramEnd"/>
-      <w:r>
-        <w:t xml:space="preserve"> f </w:t>
-      </w:r>
-      <w:proofErr w:type="gramStart"/>
-      <w:r>
-        <w:t>\( -</w:t>
-      </w:r>
-      <w:proofErr w:type="spellStart"/>
-      <w:proofErr w:type="gramEnd"/>
-      <w:r>
-        <w:t>name</w:t>
-      </w:r>
-      <w:proofErr w:type="spellEnd"/>
-      <w:r>
-        <w:t xml:space="preserve"> "*.</w:t>
-      </w:r>
-      <w:proofErr w:type="spellStart"/>
-      <w:r>
-        <w:t>java</w:t>
-      </w:r>
-      <w:proofErr w:type="spellEnd"/>
-      <w:r>
-        <w:t>" -o -</w:t>
-      </w:r>
-      <w:proofErr w:type="spellStart"/>
-      <w:r>
-        <w:t>name</w:t>
-      </w:r>
-      <w:proofErr w:type="spellEnd"/>
-      <w:r>
-        <w:t xml:space="preserve"> "*.</w:t>
-      </w:r>
-      <w:proofErr w:type="spellStart"/>
-      <w:r>
-        <w:t>sql</w:t>
-      </w:r>
-      <w:proofErr w:type="spellEnd"/>
-      <w:r>
-        <w:t xml:space="preserve">" \) | </w:t>
-      </w:r>
-      <w:proofErr w:type="spellStart"/>
-      <w:r>
-        <w:t>sort</w:t>
-      </w:r>
-      <w:proofErr w:type="spellEnd"/>
-      <w:r>
-        <w:t xml:space="preserve"> | </w:t>
-      </w:r>
-      <w:proofErr w:type="spellStart"/>
-      <w:r>
-        <w:t>while</w:t>
-      </w:r>
-      <w:proofErr w:type="spellEnd"/>
-      <w:r>
-        <w:t xml:space="preserve"> </w:t>
-      </w:r>
-      <w:proofErr w:type="spellStart"/>
-      <w:r>
-        <w:t>read</w:t>
-      </w:r>
-      <w:proofErr w:type="spellEnd"/>
-      <w:r>
-        <w:t xml:space="preserve"> -r f; do</w:t>
-      </w:r>
-    </w:p>
-    <w:p>
-      <w:r>
-        <w:t xml:space="preserve">  </w:t>
-      </w:r>
-      <w:proofErr w:type="spellStart"/>
-      <w:r>
-        <w:t>echo</w:t>
-      </w:r>
-      <w:proofErr w:type="spellEnd"/>
-      <w:r>
-        <w:t xml:space="preserve"> "============================================================"</w:t>
-      </w:r>
-    </w:p>
-    <w:p>
-      <w:r>
-        <w:t xml:space="preserve">  </w:t>
-      </w:r>
-      <w:proofErr w:type="spellStart"/>
-      <w:r>
-        <w:t>echo</w:t>
-      </w:r>
-      <w:proofErr w:type="spellEnd"/>
-      <w:r>
-        <w:t xml:space="preserve"> "// FILE: $f"</w:t>
-      </w:r>
-    </w:p>
-    <w:p>
-      <w:r>
-        <w:t xml:space="preserve">  </w:t>
-      </w:r>
-      <w:proofErr w:type="spellStart"/>
-      <w:r>
-        <w:t>echo</w:t>
-      </w:r>
-      <w:proofErr w:type="spellEnd"/>
-      <w:r>
-        <w:t xml:space="preserve"> "============================================================"</w:t>
-      </w:r>
-    </w:p>
-    <w:p>
-      <w:r>
-        <w:t xml:space="preserve">  </w:t>
-      </w:r>
-      <w:proofErr w:type="spellStart"/>
-      <w:r>
-        <w:t>cat</w:t>
-      </w:r>
-      <w:proofErr w:type="spellEnd"/>
-      <w:r>
-        <w:t xml:space="preserve"> "$f"</w:t>
-      </w:r>
-    </w:p>
-    <w:p>
-      <w:r>
-        <w:t xml:space="preserve">  </w:t>
-      </w:r>
-      <w:proofErr w:type="spellStart"/>
-      <w:r>
-        <w:t>echo</w:t>
-      </w:r>
-      <w:proofErr w:type="spellEnd"/>
-    </w:p>
-    <w:p>
-      <w:pPr>
-        <w:rPr>
-          <w:b/>
-          <w:bCs/>
-        </w:rPr>
-      </w:pPr>
-      <w:proofErr w:type="spellStart"/>
-      <w:r>
-        <w:t>done</w:t>
-      </w:r>
-      <w:proofErr w:type="spellEnd"/>
-      <w:r>
-        <w:t xml:space="preserve"> &gt; all_content_with_paths05.txt</w:t>
-      </w:r>
-      <w:r>
-        <w:br/>
-      </w:r>
-      <w:r>
-        <w:br/>
-      </w:r>
-      <w:r>
-        <w:br/>
-      </w:r>
-    </w:p>
-    <w:p>
-      <w:pPr>
-        <w:rPr>
-          <w:b/>
-          <w:bCs/>
-        </w:rPr>
-      </w:pPr>
-      <w:r>
-        <w:rPr>
-          <w:b/>
-          <w:bCs/>
-        </w:rPr>
-        <w:t>http://localhost:8080/swagger-ui/index.html</w:t>
-      </w:r>
-    </w:p>
-    <w:p>
-      <w:pPr>
-        <w:rPr>
-          <w:b/>
-          <w:bCs/>
-        </w:rPr>
-      </w:pPr>
-    </w:p>
-    <w:p>
-      <w:pPr>
-        <w:rPr>
-          <w:b/>
-          <w:bCs/>
-        </w:rPr>
-      </w:pPr>
-    </w:p>
-    <w:p>
-      <w:pPr>
-        <w:rPr>
-          <w:b/>
-          <w:bCs/>
-        </w:rPr>
-      </w:pPr>
-    </w:p>
     <w:p>
       <w:pPr>
         <w:rPr>
@@ -5445,6 +5446,7 @@
   <w:style w:type="character" w:default="1" w:styleId="Fontepargpadro">
     <w:name w:val="Default Paragraph Font"/>
     <w:uiPriority w:val="1"/>
+    <w:semiHidden/>
     <w:unhideWhenUsed/>
   </w:style>
   <w:style w:type="table" w:default="1" w:styleId="Tabelanormal">
@@ -5758,6 +5760,19 @@
       <w:spacing w:val="5"/>
     </w:rPr>
   </w:style>
+  <w:style w:type="paragraph" w:styleId="NormalWeb">
+    <w:name w:val="Normal (Web)"/>
+    <w:basedOn w:val="Normal"/>
+    <w:uiPriority w:val="99"/>
+    <w:semiHidden/>
+    <w:unhideWhenUsed/>
+    <w:rsid w:val="009401C8"/>
+    <w:rPr>
+      <w:rFonts w:ascii="Times New Roman" w:hAnsi="Times New Roman" w:cs="Times New Roman"/>
+      <w:sz w:val="24"/>
+      <w:szCs w:val="24"/>
+    </w:rPr>
+  </w:style>
 </w:styles>
 </file>
 

</xml_diff>

<commit_message>
codigo compilando; programa subindo
</commit_message>
<xml_diff>
--- a/meu prompt de verificacao.docx
+++ b/meu prompt de verificacao.docx
@@ -78,6 +78,17 @@
       <w:r>
         <w:t xml:space="preserve"> / </w:t>
       </w:r>
+      <w:r>
+        <w:t xml:space="preserve">clean </w:t>
+      </w:r>
+      <w:proofErr w:type="spellStart"/>
+      <w:r>
+        <w:t>code</w:t>
+      </w:r>
+      <w:proofErr w:type="spellEnd"/>
+      <w:r>
+        <w:t xml:space="preserve"> / </w:t>
+      </w:r>
       <w:proofErr w:type="spellStart"/>
       <w:r>
         <w:t>layered</w:t>
@@ -153,7 +164,21 @@
       </w:r>
       <w:proofErr w:type="spellEnd"/>
       <w:r>
-        <w:t xml:space="preserve"> / semântica DDD/</w:t>
+        <w:t xml:space="preserve"> / </w:t>
+      </w:r>
+      <w:r>
+        <w:t xml:space="preserve">clean </w:t>
+      </w:r>
+      <w:proofErr w:type="spellStart"/>
+      <w:r>
+        <w:t>code</w:t>
+      </w:r>
+      <w:proofErr w:type="spellEnd"/>
+      <w:r>
+        <w:t xml:space="preserve"> /</w:t>
+      </w:r>
+      <w:r>
+        <w:t>semântica DDD/</w:t>
       </w:r>
       <w:proofErr w:type="spellStart"/>
       <w:r>
@@ -917,18 +942,79 @@
         <w:t>)</w:t>
       </w:r>
       <w:r>
-        <w:t>? Ou seja o padrão de datas nas entidades esta coerente com o padrão de datas nas migrations?</w:t>
-      </w:r>
-    </w:p>
-    <w:p>
+        <w:t xml:space="preserve">? </w:t>
+      </w:r>
+      <w:proofErr w:type="gramStart"/>
+      <w:r>
+        <w:t>Ou seja</w:t>
+      </w:r>
+      <w:proofErr w:type="gramEnd"/>
+      <w:r>
+        <w:t xml:space="preserve"> o padrão de datas nas entidades esta coerente com o padrão de datas nas </w:t>
+      </w:r>
+      <w:proofErr w:type="spellStart"/>
+      <w:r>
+        <w:t>migrations</w:t>
+      </w:r>
+      <w:proofErr w:type="spellEnd"/>
+      <w:r>
+        <w:t>?</w:t>
+      </w:r>
+    </w:p>
+    <w:p>
+      <w:r>
+        <w:t>A</w:t>
+      </w:r>
+    </w:p>
+    <w:p>
+      <w:r>
+        <w:t>20) Existe alguma classe que pode ser enquadrada como “</w:t>
+      </w:r>
+      <w:proofErr w:type="spellStart"/>
+      <w:r>
+        <w:t>God</w:t>
+      </w:r>
+      <w:proofErr w:type="spellEnd"/>
+      <w:r>
+        <w:t xml:space="preserve"> </w:t>
+      </w:r>
+      <w:proofErr w:type="spellStart"/>
+      <w:r>
+        <w:t>class</w:t>
+      </w:r>
+      <w:proofErr w:type="spellEnd"/>
+      <w:r>
+        <w:t xml:space="preserve">”, ou seja, </w:t>
+      </w:r>
+      <w:proofErr w:type="spellStart"/>
+      <w:proofErr w:type="gramStart"/>
+      <w:r>
+        <w:t>esta</w:t>
+      </w:r>
+      <w:proofErr w:type="spellEnd"/>
+      <w:proofErr w:type="gramEnd"/>
+      <w:r>
+        <w:t xml:space="preserve"> tendo </w:t>
+      </w:r>
+      <w:proofErr w:type="gramStart"/>
+      <w:r>
+        <w:t>muitas tarefa</w:t>
+      </w:r>
+      <w:proofErr w:type="gramEnd"/>
+      <w:r>
+        <w:t xml:space="preserve"> e poderia ser dividida?</w:t>
+      </w:r>
       <w:r>
         <w:br/>
       </w:r>
       <w:r>
+        <w:br/>
+      </w:r>
+      <w:r>
         <w:t>2</w:t>
       </w:r>
       <w:r>
-        <w:t>0</w:t>
+        <w:t>1</w:t>
       </w:r>
       <w:r>
         <w:t xml:space="preserve">) </w:t>
@@ -1156,8 +1242,6 @@
       </w:r>
       <w:r>
         <w:br/>
-      </w:r>
-      <w:r>
         <w:t xml:space="preserve">Você vai refatorar 100% o projeto do anexo MAIS RECENTE (ignore anexos antigos e ignore trechos colados no chat). </w:t>
       </w:r>
     </w:p>

</xml_diff>

<commit_message>
refatorando usando o meu prompt
</commit_message>
<xml_diff>
--- a/meu prompt de verificacao.docx
+++ b/meu prompt de verificacao.docx
@@ -488,23 +488,14 @@
           <w:b/>
           <w:bCs/>
         </w:rPr>
-        <w:t xml:space="preserve">, sem </w:t>
-      </w:r>
-      <w:proofErr w:type="spellStart"/>
+        <w:t>;</w:t>
+      </w:r>
       <w:r>
         <w:rPr>
           <w:b/>
           <w:bCs/>
         </w:rPr>
-        <w:t>username</w:t>
-      </w:r>
-      <w:proofErr w:type="spellEnd"/>
-      <w:r>
-        <w:rPr>
-          <w:b/>
-          <w:bCs/>
-        </w:rPr>
-        <w:t xml:space="preserve">, e </w:t>
+        <w:t xml:space="preserve">  </w:t>
       </w:r>
       <w:proofErr w:type="spellStart"/>
       <w:r>

</xml_diff>

<commit_message>
refatorando para ajustar troca de senha
</commit_message>
<xml_diff>
--- a/meu prompt de verificacao.docx
+++ b/meu prompt de verificacao.docx
@@ -1000,12 +1000,25 @@
       </w:r>
       <w:r>
         <w:br/>
+        <w:t>21)</w:t>
+      </w:r>
+      <w:r>
+        <w:t xml:space="preserve"> </w:t>
+      </w:r>
+      <w:r>
+        <w:t>Lista completa dos NOT_IMPLEMENTED (com “onde” e “o que falta”)</w:t>
+      </w:r>
+      <w:r>
+        <w:br/>
+      </w:r>
+      <w:r>
+        <w:br/>
       </w:r>
       <w:r>
         <w:t>2</w:t>
       </w:r>
       <w:r>
-        <w:t>1</w:t>
+        <w:t>2</w:t>
       </w:r>
       <w:r>
         <w:t xml:space="preserve">) </w:t>
@@ -1027,15 +1040,7 @@
       </w:r>
       <w:proofErr w:type="spellEnd"/>
       <w:r>
-        <w:t xml:space="preserve"> para </w:t>
-      </w:r>
-      <w:proofErr w:type="gramStart"/>
-      <w:r>
-        <w:t>deixar</w:t>
-      </w:r>
-      <w:proofErr w:type="gramEnd"/>
-      <w:r>
-        <w:t xml:space="preserve"> mas DDD/</w:t>
+        <w:t xml:space="preserve"> para deixar mas DDD/</w:t>
       </w:r>
       <w:proofErr w:type="spellStart"/>
       <w:r>
@@ -5521,7 +5526,6 @@
   <w:style w:type="character" w:default="1" w:styleId="Fontepargpadro">
     <w:name w:val="Default Paragraph Font"/>
     <w:uiPriority w:val="1"/>
-    <w:semiHidden/>
     <w:unhideWhenUsed/>
   </w:style>
   <w:style w:type="table" w:default="1" w:styleId="Tabelanormal">

</xml_diff>

<commit_message>
refatorando ajustem em opçao de tenant
</commit_message>
<xml_diff>
--- a/meu prompt de verificacao.docx
+++ b/meu prompt de verificacao.docx
@@ -54,11 +54,9 @@
       <w:r>
         <w:t xml:space="preserve">Não quero ajuste “cirúrgico” e sim o ajuste </w:t>
       </w:r>
-      <w:proofErr w:type="gramStart"/>
-      <w:r>
-        <w:t>correto ,</w:t>
-      </w:r>
-      <w:proofErr w:type="gramEnd"/>
+      <w:r>
+        <w:t>correto,</w:t>
+      </w:r>
       <w:r>
         <w:t xml:space="preserve"> mesmo tendo que fazer vários </w:t>
       </w:r>
@@ -70,11 +68,9 @@
       <w:r>
         <w:t xml:space="preserve"> </w:t>
       </w:r>
-      <w:proofErr w:type="gramStart"/>
-      <w:r>
-        <w:t>( DDD</w:t>
-      </w:r>
-      <w:proofErr w:type="gramEnd"/>
+      <w:r>
+        <w:t>(DDD</w:t>
+      </w:r>
       <w:r>
         <w:t xml:space="preserve"> / </w:t>
       </w:r>
@@ -339,11 +335,14 @@
         <w:t>O</w:t>
       </w:r>
       <w:r>
-        <w:t xml:space="preserve"> nome do método aparece somente na interface e não aparece </w:t>
+        <w:t xml:space="preserve"> nome do método aparece somente na interface e não aparece como </w:t>
       </w:r>
       <w:proofErr w:type="gramStart"/>
       <w:r>
-        <w:t>como .</w:t>
+        <w:t>“</w:t>
+      </w:r>
+      <w:r>
+        <w:t>.</w:t>
       </w:r>
       <w:proofErr w:type="spellStart"/>
       <w:r>
@@ -351,6 +350,9 @@
       </w:r>
       <w:proofErr w:type="spellEnd"/>
       <w:proofErr w:type="gramEnd"/>
+      <w:r>
+        <w:t>”</w:t>
+      </w:r>
       <w:r>
         <w:t>?</w:t>
       </w:r>
@@ -394,29 +396,21 @@
       <w:r>
         <w:t xml:space="preserve">) E a ordem dos métodos </w:t>
       </w:r>
-      <w:proofErr w:type="gramStart"/>
-      <w:r>
-        <w:t>na classes</w:t>
-      </w:r>
-      <w:proofErr w:type="gramEnd"/>
-      <w:r>
-        <w:t xml:space="preserve">, </w:t>
-      </w:r>
-      <w:proofErr w:type="spellStart"/>
-      <w:proofErr w:type="gramStart"/>
-      <w:r>
-        <w:t>interfaces,etc</w:t>
-      </w:r>
-      <w:proofErr w:type="spellEnd"/>
-      <w:proofErr w:type="gramEnd"/>
+      <w:r>
+        <w:t>nas classes</w:t>
+      </w:r>
+      <w:r>
+        <w:t>, interfaces,</w:t>
+      </w:r>
+      <w:r>
+        <w:t xml:space="preserve"> etc.</w:t>
+      </w:r>
       <w:r>
         <w:t xml:space="preserve"> estão boas? Seria melhor colocar em ordem alfabética ou por ordem </w:t>
       </w:r>
-      <w:proofErr w:type="spellStart"/>
-      <w:r>
-        <w:t>semantica</w:t>
-      </w:r>
-      <w:proofErr w:type="spellEnd"/>
+      <w:r>
+        <w:t>semântica</w:t>
+      </w:r>
     </w:p>
     <w:p>
       <w:r>
@@ -474,15 +468,14 @@
         </w:rPr>
         <w:t xml:space="preserve">) Login por </w:t>
       </w:r>
-      <w:proofErr w:type="spellStart"/>
+      <w:proofErr w:type="gramStart"/>
       <w:r>
         <w:rPr>
           <w:b/>
           <w:bCs/>
         </w:rPr>
-        <w:t>email</w:t>
-      </w:r>
-      <w:proofErr w:type="spellEnd"/>
+        <w:t>e-mail</w:t>
+      </w:r>
       <w:r>
         <w:rPr>
           <w:b/>
@@ -506,6 +499,7 @@
         <w:t>slug</w:t>
       </w:r>
       <w:proofErr w:type="spellEnd"/>
+      <w:proofErr w:type="gramEnd"/>
       <w:r>
         <w:rPr>
           <w:b/>
@@ -537,11 +531,9 @@
       <w:r>
         <w:t xml:space="preserve">login por </w:t>
       </w:r>
-      <w:proofErr w:type="spellStart"/>
-      <w:r>
-        <w:t>email</w:t>
-      </w:r>
-      <w:proofErr w:type="spellEnd"/>
+      <w:r>
+        <w:t>e-mail</w:t>
+      </w:r>
       <w:r>
         <w:t xml:space="preserve"> + </w:t>
       </w:r>
@@ -935,35 +927,100 @@
       <w:r>
         <w:t xml:space="preserve">? </w:t>
       </w:r>
+      <w:r>
+        <w:t>Ou seja,</w:t>
+      </w:r>
+      <w:r>
+        <w:t xml:space="preserve"> o padrão de datas nas entidades esta coerente com o padrão de datas nas </w:t>
+      </w:r>
+      <w:proofErr w:type="spellStart"/>
+      <w:r>
+        <w:t>migrations</w:t>
+      </w:r>
+      <w:proofErr w:type="spellEnd"/>
+      <w:r>
+        <w:t>?</w:t>
+      </w:r>
+    </w:p>
+    <w:p>
+      <w:r>
+        <w:t>20) Existe alguma classe que pode ser enquadrada como “</w:t>
+      </w:r>
+      <w:proofErr w:type="spellStart"/>
+      <w:r>
+        <w:t>God</w:t>
+      </w:r>
+      <w:proofErr w:type="spellEnd"/>
+      <w:r>
+        <w:t xml:space="preserve"> </w:t>
+      </w:r>
+      <w:proofErr w:type="spellStart"/>
+      <w:r>
+        <w:t>class</w:t>
+      </w:r>
+      <w:proofErr w:type="spellEnd"/>
+      <w:r>
+        <w:t xml:space="preserve">”, ou seja, </w:t>
+      </w:r>
+      <w:r>
+        <w:t>está</w:t>
+      </w:r>
+      <w:r>
+        <w:t xml:space="preserve"> tendo muitas tarefa</w:t>
+      </w:r>
+      <w:r>
+        <w:t>s</w:t>
+      </w:r>
+      <w:r>
+        <w:t xml:space="preserve"> e poderia ser dividida?</w:t>
+      </w:r>
+    </w:p>
+    <w:p>
+      <w:r>
+        <w:t>2</w:t>
+      </w:r>
+      <w:r>
+        <w:t>1</w:t>
+      </w:r>
+      <w:r>
+        <w:t>) Como eu fiz muitas refatorações neste projeto verifique se há comentários que não refletem exatamente o que o código embaixo do comentário faz.</w:t>
+      </w:r>
+      <w:r>
+        <w:br/>
+      </w:r>
+      <w:r>
+        <w:br/>
+      </w:r>
+      <w:r>
+        <w:t xml:space="preserve">22) A </w:t>
+      </w:r>
       <w:proofErr w:type="gramStart"/>
       <w:r>
-        <w:t>Ou seja</w:t>
+        <w:t>inclusão ,</w:t>
       </w:r>
       <w:proofErr w:type="gramEnd"/>
       <w:r>
-        <w:t xml:space="preserve"> o padrão de datas nas entidades esta coerente com o padrão de datas nas </w:t>
-      </w:r>
-      <w:proofErr w:type="spellStart"/>
-      <w:r>
-        <w:t>migrations</w:t>
-      </w:r>
-      <w:proofErr w:type="spellEnd"/>
-      <w:r>
-        <w:t>?</w:t>
-      </w:r>
-    </w:p>
-    <w:p>
-      <w:r>
-        <w:t>A</w:t>
-      </w:r>
-    </w:p>
-    <w:p>
-      <w:r>
-        <w:t>20) Existe alguma classe que pode ser enquadrada como “</w:t>
-      </w:r>
-      <w:proofErr w:type="spellStart"/>
-      <w:r>
-        <w:t>God</w:t>
+        <w:t xml:space="preserve"> exclusão, alteração e operações de usuários em geral estão sendo registradas em logs?</w:t>
+      </w:r>
+    </w:p>
+    <w:p>
+      <w:r>
+        <w:t xml:space="preserve">23) O nome da variável deve ser igual ao nome da </w:t>
+      </w:r>
+      <w:proofErr w:type="gramStart"/>
+      <w:r>
+        <w:t>classe</w:t>
+      </w:r>
+      <w:proofErr w:type="gramEnd"/>
+      <w:r>
+        <w:t xml:space="preserve"> mas em minúscula como no exemplo abaixo</w:t>
+      </w:r>
+      <w:r>
+        <w:br/>
+      </w:r>
+      <w:proofErr w:type="spellStart"/>
+      <w:r>
+        <w:t>ControlPlaneUserService</w:t>
       </w:r>
       <w:proofErr w:type="spellEnd"/>
       <w:r>
@@ -971,54 +1028,19 @@
       </w:r>
       <w:proofErr w:type="spellStart"/>
       <w:r>
-        <w:t>class</w:t>
-      </w:r>
-      <w:proofErr w:type="spellEnd"/>
-      <w:r>
-        <w:t xml:space="preserve">”, ou seja, </w:t>
-      </w:r>
-      <w:proofErr w:type="spellStart"/>
-      <w:proofErr w:type="gramStart"/>
-      <w:r>
-        <w:t>esta</w:t>
-      </w:r>
-      <w:proofErr w:type="spellEnd"/>
-      <w:proofErr w:type="gramEnd"/>
-      <w:r>
-        <w:t xml:space="preserve"> tendo </w:t>
-      </w:r>
-      <w:proofErr w:type="gramStart"/>
-      <w:r>
-        <w:t>muitas tarefa</w:t>
-      </w:r>
-      <w:proofErr w:type="gramEnd"/>
-      <w:r>
-        <w:t xml:space="preserve"> e poderia ser dividida?</w:t>
-      </w:r>
+        <w:t>controlPlaneUserService</w:t>
+      </w:r>
+      <w:proofErr w:type="spellEnd"/>
+    </w:p>
+    <w:p>
       <w:r>
         <w:br/>
       </w:r>
       <w:r>
-        <w:br/>
-        <w:t>21)</w:t>
-      </w:r>
-      <w:r>
-        <w:t xml:space="preserve"> </w:t>
-      </w:r>
-      <w:r>
-        <w:t>Lista completa dos NOT_IMPLEMENTED (com “onde” e “o que falta”)</w:t>
-      </w:r>
-      <w:r>
-        <w:br/>
-      </w:r>
-      <w:r>
-        <w:br/>
-      </w:r>
-      <w:r>
         <w:t>2</w:t>
       </w:r>
       <w:r>
-        <w:t>2</w:t>
+        <w:t>4</w:t>
       </w:r>
       <w:r>
         <w:t xml:space="preserve">) </w:t>
@@ -1026,21 +1048,23 @@
       <w:r>
         <w:t xml:space="preserve">Caso tenha observado mais </w:t>
       </w:r>
-      <w:proofErr w:type="spellStart"/>
-      <w:r>
-        <w:t>inconsistencias</w:t>
-      </w:r>
-      <w:proofErr w:type="spellEnd"/>
+      <w:r>
+        <w:t>inconsistências</w:t>
+      </w:r>
       <w:r>
         <w:t xml:space="preserve"> ou </w:t>
       </w:r>
-      <w:proofErr w:type="spellStart"/>
-      <w:r>
-        <w:t>sugestoes</w:t>
-      </w:r>
-      <w:proofErr w:type="spellEnd"/>
-      <w:r>
-        <w:t xml:space="preserve"> para deixar mas DDD/</w:t>
+      <w:r>
+        <w:t>sugestões</w:t>
+      </w:r>
+      <w:r>
+        <w:t xml:space="preserve"> para </w:t>
+      </w:r>
+      <w:r>
+        <w:t>deixar,</w:t>
+      </w:r>
+      <w:r>
+        <w:t xml:space="preserve"> mas DDD/</w:t>
       </w:r>
       <w:proofErr w:type="spellStart"/>
       <w:r>

</xml_diff>

<commit_message>
projeto antes da divisao de TenantUserService em partes
</commit_message>
<xml_diff>
--- a/meu prompt de verificacao.docx
+++ b/meu prompt de verificacao.docx
@@ -439,7 +439,6 @@
       </w:r>
       <w:proofErr w:type="spellEnd"/>
     </w:p>
-    <w:p/>
     <w:p>
       <w:pPr>
         <w:rPr>
@@ -466,189 +465,461 @@
           <w:b/>
           <w:bCs/>
         </w:rPr>
-        <w:t xml:space="preserve">) Login por </w:t>
-      </w:r>
-      <w:proofErr w:type="gramStart"/>
-      <w:r>
-        <w:rPr>
-          <w:b/>
-          <w:bCs/>
-        </w:rPr>
-        <w:t>e-mail</w:t>
-      </w:r>
-      <w:r>
-        <w:rPr>
-          <w:b/>
-          <w:bCs/>
-        </w:rPr>
-        <w:t>;</w:t>
-      </w:r>
-      <w:r>
-        <w:rPr>
-          <w:b/>
-          <w:bCs/>
-        </w:rPr>
-        <w:t xml:space="preserve">  </w:t>
-      </w:r>
-      <w:proofErr w:type="spellStart"/>
-      <w:r>
-        <w:rPr>
-          <w:b/>
-          <w:bCs/>
-        </w:rPr>
-        <w:t>slug</w:t>
-      </w:r>
-      <w:proofErr w:type="spellEnd"/>
-      <w:proofErr w:type="gramEnd"/>
-      <w:r>
-        <w:rPr>
-          <w:b/>
-          <w:bCs/>
-        </w:rPr>
-        <w:t xml:space="preserve"> só se houver ambiguidade</w:t>
-      </w:r>
-    </w:p>
-    <w:p>
-      <w:r>
-        <w:t xml:space="preserve">Aqui vai uma implementação completa, pronta pra copiar/colar (sem </w:t>
-      </w:r>
-      <w:proofErr w:type="spellStart"/>
-      <w:r>
-        <w:t>snippets</w:t>
-      </w:r>
-      <w:proofErr w:type="spellEnd"/>
-      <w:r>
-        <w:t>), que resolve exatamente:</w:t>
+        <w:t xml:space="preserve">) </w:t>
+      </w:r>
+      <w:r>
+        <w:rPr>
+          <w:b/>
+          <w:bCs/>
+        </w:rPr>
+        <w:t xml:space="preserve">O login de </w:t>
+      </w:r>
+      <w:proofErr w:type="spellStart"/>
+      <w:r>
+        <w:rPr>
+          <w:b/>
+          <w:bCs/>
+        </w:rPr>
+        <w:t>tenant</w:t>
+      </w:r>
+      <w:proofErr w:type="spellEnd"/>
+      <w:r>
+        <w:rPr>
+          <w:b/>
+          <w:bCs/>
+        </w:rPr>
+        <w:t xml:space="preserve"> deve ser assim</w:t>
+      </w:r>
+    </w:p>
+    <w:p>
+      <w:pPr>
+        <w:rPr>
+          <w:b/>
+          <w:bCs/>
+        </w:rPr>
+      </w:pPr>
+      <w:r>
+        <w:rPr>
+          <w:b/>
+          <w:bCs/>
+        </w:rPr>
+        <w:t xml:space="preserve">Caso 1: </w:t>
+      </w:r>
+      <w:proofErr w:type="spellStart"/>
+      <w:r>
+        <w:rPr>
+          <w:b/>
+          <w:bCs/>
+        </w:rPr>
+        <w:t>email</w:t>
+      </w:r>
+      <w:proofErr w:type="spellEnd"/>
+      <w:r>
+        <w:rPr>
+          <w:b/>
+          <w:bCs/>
+        </w:rPr>
+        <w:t xml:space="preserve"> + </w:t>
+      </w:r>
+      <w:proofErr w:type="spellStart"/>
+      <w:r>
+        <w:rPr>
+          <w:b/>
+          <w:bCs/>
+        </w:rPr>
+        <w:t>password</w:t>
+      </w:r>
+      <w:proofErr w:type="spellEnd"/>
+      <w:r>
+        <w:rPr>
+          <w:b/>
+          <w:bCs/>
+        </w:rPr>
+        <w:t xml:space="preserve"> → 1 </w:t>
+      </w:r>
+      <w:proofErr w:type="spellStart"/>
+      <w:r>
+        <w:rPr>
+          <w:b/>
+          <w:bCs/>
+        </w:rPr>
+        <w:t>tenant</w:t>
+      </w:r>
+      <w:proofErr w:type="spellEnd"/>
+      <w:r>
+        <w:rPr>
+          <w:b/>
+          <w:bCs/>
+        </w:rPr>
+        <w:t xml:space="preserve"> válido</w:t>
       </w:r>
     </w:p>
     <w:p>
       <w:pPr>
         <w:numPr>
           <w:ilvl w:val="0"/>
-          <w:numId w:val="8"/>
+          <w:numId w:val="11"/>
         </w:numPr>
       </w:pPr>
       <w:r>
-        <w:t xml:space="preserve">login por </w:t>
-      </w:r>
-      <w:r>
-        <w:t>e-mail</w:t>
-      </w:r>
-      <w:r>
-        <w:t xml:space="preserve"> + </w:t>
-      </w:r>
-      <w:proofErr w:type="spellStart"/>
-      <w:r>
-        <w:t>password</w:t>
-      </w:r>
-      <w:proofErr w:type="spellEnd"/>
+        <w:t xml:space="preserve">O </w:t>
+      </w:r>
+      <w:proofErr w:type="spellStart"/>
+      <w:r>
+        <w:t>backend</w:t>
+      </w:r>
+      <w:proofErr w:type="spellEnd"/>
+      <w:r>
+        <w:t xml:space="preserve"> autentica direto</w:t>
+      </w:r>
     </w:p>
     <w:p>
       <w:pPr>
         <w:numPr>
           <w:ilvl w:val="0"/>
-          <w:numId w:val="8"/>
+          <w:numId w:val="11"/>
         </w:numPr>
       </w:pPr>
       <w:r>
-        <w:t xml:space="preserve">se houver </w:t>
-      </w:r>
-      <w:r>
-        <w:rPr>
-          <w:b/>
-          <w:bCs/>
-        </w:rPr>
-        <w:t xml:space="preserve">1 </w:t>
-      </w:r>
-      <w:proofErr w:type="spellStart"/>
-      <w:r>
-        <w:rPr>
-          <w:b/>
-          <w:bCs/>
-        </w:rPr>
-        <w:t>tenant</w:t>
-      </w:r>
-      <w:proofErr w:type="spellEnd"/>
-      <w:r>
-        <w:t xml:space="preserve"> para esse </w:t>
-      </w:r>
-      <w:proofErr w:type="spellStart"/>
-      <w:r>
-        <w:t>email+password</w:t>
-      </w:r>
-      <w:proofErr w:type="spellEnd"/>
-      <w:r>
-        <w:t xml:space="preserve"> → retorna token e entra</w:t>
+        <w:t xml:space="preserve">Retorna </w:t>
+      </w:r>
+      <w:r>
+        <w:rPr>
+          <w:b/>
+          <w:bCs/>
+        </w:rPr>
+        <w:t>200 + JWT</w:t>
       </w:r>
     </w:p>
     <w:p>
       <w:pPr>
         <w:numPr>
           <w:ilvl w:val="0"/>
-          <w:numId w:val="8"/>
+          <w:numId w:val="11"/>
         </w:numPr>
       </w:pPr>
       <w:r>
-        <w:t xml:space="preserve">se houver </w:t>
-      </w:r>
-      <w:r>
-        <w:rPr>
-          <w:b/>
-          <w:bCs/>
-        </w:rPr>
-        <w:t xml:space="preserve">&gt;1 </w:t>
-      </w:r>
-      <w:proofErr w:type="spellStart"/>
-      <w:r>
-        <w:rPr>
-          <w:b/>
-          <w:bCs/>
-        </w:rPr>
+        <w:t>Login concluído</w:t>
+      </w:r>
+    </w:p>
+    <w:p/>
+    <w:p>
+      <w:pPr>
+        <w:rPr>
+          <w:b/>
+          <w:bCs/>
+        </w:rPr>
+      </w:pPr>
+      <w:r>
+        <w:rPr>
+          <w:b/>
+          <w:bCs/>
+        </w:rPr>
+        <w:t xml:space="preserve">Caso 2: </w:t>
+      </w:r>
+      <w:proofErr w:type="spellStart"/>
+      <w:r>
+        <w:rPr>
+          <w:b/>
+          <w:bCs/>
+        </w:rPr>
+        <w:t>email</w:t>
+      </w:r>
+      <w:proofErr w:type="spellEnd"/>
+      <w:r>
+        <w:rPr>
+          <w:b/>
+          <w:bCs/>
+        </w:rPr>
+        <w:t xml:space="preserve"> + </w:t>
+      </w:r>
+      <w:proofErr w:type="spellStart"/>
+      <w:r>
+        <w:rPr>
+          <w:b/>
+          <w:bCs/>
+        </w:rPr>
+        <w:t>password</w:t>
+      </w:r>
+      <w:proofErr w:type="spellEnd"/>
+      <w:r>
+        <w:rPr>
+          <w:b/>
+          <w:bCs/>
+        </w:rPr>
+        <w:t xml:space="preserve"> → mais de 1 </w:t>
+      </w:r>
+      <w:proofErr w:type="spellStart"/>
+      <w:r>
+        <w:rPr>
+          <w:b/>
+          <w:bCs/>
+        </w:rPr>
+        <w:t>tenant</w:t>
+      </w:r>
+      <w:proofErr w:type="spellEnd"/>
+      <w:r>
+        <w:rPr>
+          <w:b/>
+          <w:bCs/>
+        </w:rPr>
+        <w:t xml:space="preserve"> válido</w:t>
+      </w:r>
+    </w:p>
+    <w:p>
+      <w:pPr>
+        <w:numPr>
+          <w:ilvl w:val="0"/>
+          <w:numId w:val="12"/>
+        </w:numPr>
+      </w:pPr>
+      <w:r>
+        <w:t xml:space="preserve">O </w:t>
+      </w:r>
+      <w:proofErr w:type="spellStart"/>
+      <w:r>
+        <w:t>backend</w:t>
+      </w:r>
+      <w:proofErr w:type="spellEnd"/>
+      <w:r>
+        <w:t xml:space="preserve"> </w:t>
+      </w:r>
+      <w:proofErr w:type="spellStart"/>
+      <w:r>
+        <w:t>valida</w:t>
+      </w:r>
+      <w:proofErr w:type="spellEnd"/>
+      <w:r>
+        <w:t xml:space="preserve"> a senha em todos os </w:t>
+      </w:r>
+      <w:proofErr w:type="spellStart"/>
+      <w:r>
+        <w:t>tenants</w:t>
+      </w:r>
+      <w:proofErr w:type="spellEnd"/>
+    </w:p>
+    <w:p>
+      <w:pPr>
+        <w:numPr>
+          <w:ilvl w:val="0"/>
+          <w:numId w:val="12"/>
+        </w:numPr>
+      </w:pPr>
+      <w:r>
+        <w:t>Detecta ambiguidade</w:t>
+      </w:r>
+    </w:p>
+    <w:p>
+      <w:pPr>
+        <w:numPr>
+          <w:ilvl w:val="0"/>
+          <w:numId w:val="12"/>
+        </w:numPr>
+      </w:pPr>
+      <w:r>
+        <w:t xml:space="preserve">Retorna </w:t>
+      </w:r>
+      <w:r>
+        <w:rPr>
+          <w:b/>
+          <w:bCs/>
+        </w:rPr>
+        <w:t>409 + TENANT_SELECTION_REQUIRED</w:t>
+      </w:r>
+    </w:p>
+    <w:p>
+      <w:pPr>
+        <w:numPr>
+          <w:ilvl w:val="0"/>
+          <w:numId w:val="12"/>
+        </w:numPr>
+      </w:pPr>
+      <w:r>
+        <w:t>Envia:</w:t>
+      </w:r>
+    </w:p>
+    <w:p>
+      <w:pPr>
+        <w:numPr>
+          <w:ilvl w:val="1"/>
+          <w:numId w:val="12"/>
+        </w:numPr>
+      </w:pPr>
+      <w:proofErr w:type="spellStart"/>
+      <w:r>
+        <w:t>challengeId</w:t>
+      </w:r>
+      <w:proofErr w:type="spellEnd"/>
+    </w:p>
+    <w:p>
+      <w:pPr>
+        <w:numPr>
+          <w:ilvl w:val="1"/>
+          <w:numId w:val="12"/>
+        </w:numPr>
+      </w:pPr>
+      <w:r>
+        <w:t xml:space="preserve">lista de </w:t>
+      </w:r>
+      <w:proofErr w:type="spellStart"/>
+      <w:r>
+        <w:t>tenants</w:t>
+      </w:r>
+      <w:proofErr w:type="spellEnd"/>
+      <w:r>
+        <w:t xml:space="preserve"> disponíveis (</w:t>
+      </w:r>
+      <w:proofErr w:type="spellStart"/>
+      <w:r>
+        <w:t>details</w:t>
+      </w:r>
+      <w:proofErr w:type="spellEnd"/>
+      <w:r>
+        <w:t>)</w:t>
+      </w:r>
+    </w:p>
+    <w:p>
+      <w:pPr>
+        <w:numPr>
+          <w:ilvl w:val="0"/>
+          <w:numId w:val="12"/>
+        </w:numPr>
+      </w:pPr>
+      <w:r>
+        <w:rPr>
+          <w:b/>
+          <w:bCs/>
+        </w:rPr>
+        <w:t>Nenhum token ainda</w:t>
+      </w:r>
+    </w:p>
+    <w:p>
+      <w:pPr>
+        <w:rPr>
+          <w:b/>
+          <w:bCs/>
+        </w:rPr>
+      </w:pPr>
+      <w:r>
+        <w:rPr>
+          <w:b/>
+          <w:bCs/>
+        </w:rPr>
+        <w:t>Continuação (somente no caso 2)</w:t>
+      </w:r>
+    </w:p>
+    <w:p>
+      <w:pPr>
+        <w:rPr>
+          <w:b/>
+          <w:bCs/>
+        </w:rPr>
+      </w:pPr>
+      <w:r>
+        <w:rPr>
+          <w:b/>
+          <w:bCs/>
+        </w:rPr>
+        <w:t>POST /api/</w:t>
+      </w:r>
+      <w:proofErr w:type="spellStart"/>
+      <w:r>
+        <w:rPr>
+          <w:b/>
+          <w:bCs/>
+        </w:rPr>
+        <w:t>tenant</w:t>
+      </w:r>
+      <w:proofErr w:type="spellEnd"/>
+      <w:r>
+        <w:rPr>
+          <w:b/>
+          <w:bCs/>
+        </w:rPr>
+        <w:t>/</w:t>
+      </w:r>
+      <w:proofErr w:type="spellStart"/>
+      <w:r>
+        <w:rPr>
+          <w:b/>
+          <w:bCs/>
+        </w:rPr>
+        <w:t>auth</w:t>
+      </w:r>
+      <w:proofErr w:type="spellEnd"/>
+      <w:r>
+        <w:rPr>
+          <w:b/>
+          <w:bCs/>
+        </w:rPr>
+        <w:t>/login/</w:t>
+      </w:r>
+      <w:proofErr w:type="spellStart"/>
+      <w:r>
+        <w:rPr>
+          <w:b/>
+          <w:bCs/>
+        </w:rPr>
+        <w:t>confirm</w:t>
+      </w:r>
+      <w:proofErr w:type="spellEnd"/>
+    </w:p>
+    <w:p>
+      <w:pPr>
+        <w:numPr>
+          <w:ilvl w:val="0"/>
+          <w:numId w:val="13"/>
+        </w:numPr>
+      </w:pPr>
+      <w:r>
+        <w:t xml:space="preserve">Envia </w:t>
+      </w:r>
+      <w:proofErr w:type="spellStart"/>
+      <w:r>
+        <w:t>challengeId</w:t>
+      </w:r>
+      <w:proofErr w:type="spellEnd"/>
+      <w:r>
+        <w:t xml:space="preserve"> + </w:t>
+      </w:r>
+      <w:proofErr w:type="spellStart"/>
+      <w:r>
         <w:t>slug</w:t>
       </w:r>
       <w:proofErr w:type="spellEnd"/>
       <w:r>
-        <w:t xml:space="preserve"> → retorna lista de </w:t>
-      </w:r>
-      <w:proofErr w:type="spellStart"/>
-      <w:r>
-        <w:t>slugs</w:t>
-      </w:r>
-      <w:proofErr w:type="spellEnd"/>
-      <w:r>
-        <w:t xml:space="preserve"> e exige 2ª tentativa com </w:t>
-      </w:r>
-      <w:proofErr w:type="spellStart"/>
-      <w:r>
-        <w:t>slug</w:t>
-      </w:r>
-      <w:proofErr w:type="spellEnd"/>
-    </w:p>
-    <w:p>
-      <w:r>
-        <w:br/>
-      </w:r>
-      <w:r>
-        <w:br/>
-      </w:r>
-      <w:proofErr w:type="gramStart"/>
-      <w:r>
-        <w:t xml:space="preserve">  </w:t>
-      </w:r>
-      <w:r>
-        <w:rPr>
-          <w:b/>
-          <w:bCs/>
-        </w:rPr>
-        <w:t>Se</w:t>
-      </w:r>
-      <w:proofErr w:type="gramEnd"/>
-      <w:r>
-        <w:rPr>
-          <w:b/>
-          <w:bCs/>
-        </w:rPr>
-        <w:t xml:space="preserve"> só 1 </w:t>
+        <w:t xml:space="preserve"> (ou </w:t>
+      </w:r>
+      <w:proofErr w:type="spellStart"/>
+      <w:r>
+        <w:t>accountId</w:t>
+      </w:r>
+      <w:proofErr w:type="spellEnd"/>
+      <w:r>
+        <w:t>)</w:t>
+      </w:r>
+    </w:p>
+    <w:p>
+      <w:pPr>
+        <w:numPr>
+          <w:ilvl w:val="0"/>
+          <w:numId w:val="13"/>
+        </w:numPr>
+      </w:pPr>
+      <w:proofErr w:type="spellStart"/>
+      <w:r>
+        <w:t>Backend</w:t>
+      </w:r>
+      <w:proofErr w:type="spellEnd"/>
+      <w:r>
+        <w:t xml:space="preserve"> autentica </w:t>
+      </w:r>
+      <w:r>
+        <w:rPr>
+          <w:b/>
+          <w:bCs/>
+        </w:rPr>
+        <w:t xml:space="preserve">apenas no </w:t>
       </w:r>
       <w:proofErr w:type="spellStart"/>
       <w:r>
@@ -660,131 +931,32 @@
       </w:r>
       <w:proofErr w:type="spellEnd"/>
       <w:r>
-        <w:t xml:space="preserve"> → autentica e retorna </w:t>
-      </w:r>
-      <w:r>
-        <w:rPr>
-          <w:b/>
-          <w:bCs/>
-        </w:rPr>
-        <w:t>JWT</w:t>
-      </w:r>
-      <w:r>
-        <w:t xml:space="preserve"> direto</w:t>
-      </w:r>
-    </w:p>
-    <w:p>
-      <w:proofErr w:type="gramStart"/>
-      <w:r>
-        <w:t xml:space="preserve">  </w:t>
-      </w:r>
-      <w:r>
-        <w:rPr>
-          <w:b/>
-          <w:bCs/>
-        </w:rPr>
-        <w:t>Se</w:t>
-      </w:r>
-      <w:proofErr w:type="gramEnd"/>
-      <w:r>
-        <w:rPr>
-          <w:b/>
-          <w:bCs/>
-        </w:rPr>
-        <w:t xml:space="preserve"> vários e </w:t>
-      </w:r>
-      <w:proofErr w:type="spellStart"/>
-      <w:r>
-        <w:rPr>
-          <w:b/>
-          <w:bCs/>
-        </w:rPr>
-        <w:t>accountId</w:t>
-      </w:r>
-      <w:proofErr w:type="spellEnd"/>
-      <w:r>
-        <w:rPr>
-          <w:b/>
-          <w:bCs/>
-        </w:rPr>
-        <w:t xml:space="preserve"> não veio</w:t>
-      </w:r>
-      <w:r>
-        <w:t xml:space="preserve"> → retorna TENANT_SELECTION_REQUIRED com </w:t>
-      </w:r>
-      <w:proofErr w:type="spellStart"/>
-      <w:r>
-        <w:t>details</w:t>
-      </w:r>
-      <w:proofErr w:type="spellEnd"/>
-      <w:r>
-        <w:t xml:space="preserve"> = </w:t>
-      </w:r>
-      <w:proofErr w:type="spellStart"/>
-      <w:r>
-        <w:t>List</w:t>
-      </w:r>
-      <w:proofErr w:type="spellEnd"/>
-      <w:r>
-        <w:t>&lt;</w:t>
-      </w:r>
-      <w:proofErr w:type="spellStart"/>
-      <w:r>
-        <w:t>TenantSelectionOption</w:t>
-      </w:r>
-      <w:proofErr w:type="spellEnd"/>
-      <w:r>
-        <w:t>&gt;</w:t>
-      </w:r>
-    </w:p>
-    <w:p>
-      <w:proofErr w:type="gramStart"/>
-      <w:r>
-        <w:t xml:space="preserve">  </w:t>
-      </w:r>
-      <w:r>
-        <w:rPr>
-          <w:b/>
-          <w:bCs/>
-        </w:rPr>
-        <w:t>Se</w:t>
-      </w:r>
-      <w:proofErr w:type="gramEnd"/>
-      <w:r>
-        <w:rPr>
-          <w:b/>
-          <w:bCs/>
-        </w:rPr>
-        <w:t xml:space="preserve"> vários e </w:t>
-      </w:r>
-      <w:proofErr w:type="spellStart"/>
-      <w:r>
-        <w:rPr>
-          <w:b/>
-          <w:bCs/>
-        </w:rPr>
-        <w:t>accountId</w:t>
-      </w:r>
-      <w:proofErr w:type="spellEnd"/>
-      <w:r>
-        <w:rPr>
-          <w:b/>
-          <w:bCs/>
-        </w:rPr>
-        <w:t xml:space="preserve"> veio</w:t>
-      </w:r>
-      <w:r>
-        <w:t xml:space="preserve"> → autentica só no </w:t>
-      </w:r>
-      <w:proofErr w:type="spellStart"/>
-      <w:r>
-        <w:t>tenant</w:t>
-      </w:r>
-      <w:proofErr w:type="spellEnd"/>
-      <w:r>
+        <w:rPr>
+          <w:b/>
+          <w:bCs/>
+        </w:rPr>
         <w:t xml:space="preserve"> escolhido</w:t>
       </w:r>
     </w:p>
+    <w:p>
+      <w:pPr>
+        <w:numPr>
+          <w:ilvl w:val="0"/>
+          <w:numId w:val="13"/>
+        </w:numPr>
+      </w:pPr>
+      <w:r>
+        <w:t xml:space="preserve">Retorna </w:t>
+      </w:r>
+      <w:r>
+        <w:rPr>
+          <w:b/>
+          <w:bCs/>
+        </w:rPr>
+        <w:t>200 + JWT</w:t>
+      </w:r>
+    </w:p>
+    <w:p/>
     <w:p/>
     <w:p>
       <w:r>
@@ -1002,13 +1174,42 @@
       <w:r>
         <w:t xml:space="preserve"> exclusão, alteração e operações de usuários em geral estão sendo registradas em logs?</w:t>
       </w:r>
-    </w:p>
-    <w:p>
-      <w:r>
-        <w:t xml:space="preserve">23) O nome da variável deve ser igual ao nome da </w:t>
+      <w:r>
+        <w:br/>
+      </w:r>
+      <w:r>
+        <w:br/>
+        <w:t xml:space="preserve">23) Existe alguma </w:t>
       </w:r>
       <w:proofErr w:type="gramStart"/>
       <w:r>
+        <w:t>classe ,</w:t>
+      </w:r>
+      <w:proofErr w:type="gramEnd"/>
+      <w:r>
+        <w:t xml:space="preserve"> variável ou </w:t>
+      </w:r>
+      <w:proofErr w:type="spellStart"/>
+      <w:r>
+        <w:t>package</w:t>
+      </w:r>
+      <w:proofErr w:type="spellEnd"/>
+      <w:r>
+        <w:t xml:space="preserve"> que precisaria de uma troca por um nome mais semântico?</w:t>
+      </w:r>
+    </w:p>
+    <w:p>
+      <w:r>
+        <w:t>2</w:t>
+      </w:r>
+      <w:r>
+        <w:t>4</w:t>
+      </w:r>
+      <w:r>
+        <w:t xml:space="preserve">) O nome da variável deve ser igual ao nome da </w:t>
+      </w:r>
+      <w:proofErr w:type="gramStart"/>
+      <w:r>
         <w:t>classe</w:t>
       </w:r>
       <w:proofErr w:type="gramEnd"/>
@@ -1034,13 +1235,34 @@
     </w:p>
     <w:p>
       <w:r>
+        <w:t xml:space="preserve">25) Há métodos que tem nomes </w:t>
+      </w:r>
+      <w:proofErr w:type="gramStart"/>
+      <w:r>
+        <w:t>diferentes</w:t>
+      </w:r>
+      <w:proofErr w:type="gramEnd"/>
+      <w:r>
+        <w:t xml:space="preserve"> mas a </w:t>
+      </w:r>
+      <w:proofErr w:type="spellStart"/>
+      <w:r>
+        <w:t>a</w:t>
+      </w:r>
+      <w:proofErr w:type="spellEnd"/>
+      <w:r>
+        <w:t xml:space="preserve"> mesma funcionalidade e estão duplicados?</w:t>
+      </w:r>
+    </w:p>
+    <w:p>
+      <w:r>
         <w:br/>
       </w:r>
       <w:r>
         <w:t>2</w:t>
       </w:r>
       <w:r>
-        <w:t>4</w:t>
+        <w:t>6</w:t>
       </w:r>
       <w:r>
         <w:t xml:space="preserve">) </w:t>
@@ -1104,166 +1326,109 @@
     <w:p/>
     <w:p/>
     <w:p>
+      <w:pPr>
+        <w:pBdr>
+          <w:bottom w:val="double" w:sz="6" w:space="1" w:color="auto"/>
+        </w:pBdr>
+      </w:pPr>
       <w:r>
         <w:t>Prompt para anexo</w:t>
       </w:r>
-      <w:r>
-        <w:br/>
-      </w:r>
-      <w:r>
-        <w:t xml:space="preserve">quero </w:t>
-      </w:r>
-      <w:proofErr w:type="spellStart"/>
-      <w:r>
-        <w:t>codigo</w:t>
-      </w:r>
-      <w:proofErr w:type="spellEnd"/>
-      <w:r>
-        <w:t xml:space="preserve"> pronto copiar e colar. sem ajuste </w:t>
-      </w:r>
-      <w:proofErr w:type="spellStart"/>
-      <w:r>
-        <w:t>cirurgico</w:t>
-      </w:r>
-      <w:proofErr w:type="spellEnd"/>
-      <w:r>
-        <w:t xml:space="preserve">. quero refatoração total para deixar </w:t>
-      </w:r>
-      <w:proofErr w:type="spellStart"/>
-      <w:r>
-        <w:t>semantico</w:t>
-      </w:r>
-      <w:proofErr w:type="spellEnd"/>
-      <w:r>
-        <w:t xml:space="preserve"> /</w:t>
-      </w:r>
-      <w:proofErr w:type="spellStart"/>
-      <w:r>
-        <w:t>ddd</w:t>
-      </w:r>
-      <w:proofErr w:type="spellEnd"/>
-      <w:r>
-        <w:t>/</w:t>
-      </w:r>
-      <w:proofErr w:type="spellStart"/>
-      <w:r>
-        <w:t>layered</w:t>
-      </w:r>
-      <w:proofErr w:type="spellEnd"/>
-      <w:r>
-        <w:t xml:space="preserve"> sem </w:t>
-      </w:r>
-      <w:proofErr w:type="spellStart"/>
-      <w:r>
-        <w:t>ports</w:t>
-      </w:r>
-      <w:proofErr w:type="spellEnd"/>
-      <w:r>
-        <w:t xml:space="preserve"> </w:t>
-      </w:r>
-      <w:proofErr w:type="spellStart"/>
-      <w:r>
-        <w:t>and</w:t>
-      </w:r>
-      <w:proofErr w:type="spellEnd"/>
-      <w:r>
-        <w:t xml:space="preserve"> </w:t>
-      </w:r>
-      <w:proofErr w:type="spellStart"/>
-      <w:r>
-        <w:t>adapters</w:t>
-      </w:r>
-      <w:proofErr w:type="spellEnd"/>
-    </w:p>
-    <w:p>
-      <w:r>
-        <w:t xml:space="preserve">pode refatorar classes, </w:t>
-      </w:r>
-      <w:proofErr w:type="spellStart"/>
-      <w:r>
-        <w:t>services</w:t>
-      </w:r>
-      <w:proofErr w:type="spellEnd"/>
-      <w:r>
-        <w:t xml:space="preserve">, </w:t>
-      </w:r>
-      <w:proofErr w:type="spellStart"/>
-      <w:r>
-        <w:t>controllers</w:t>
-      </w:r>
-      <w:proofErr w:type="spellEnd"/>
-      <w:r>
-        <w:t xml:space="preserve">, </w:t>
-      </w:r>
-      <w:proofErr w:type="spellStart"/>
-      <w:r>
-        <w:t>dtos</w:t>
-      </w:r>
-      <w:proofErr w:type="spellEnd"/>
-      <w:r>
-        <w:t xml:space="preserve">, </w:t>
-      </w:r>
-      <w:proofErr w:type="spellStart"/>
-      <w:r>
-        <w:t>etc</w:t>
-      </w:r>
-      <w:proofErr w:type="spellEnd"/>
-    </w:p>
-    <w:p>
-      <w:proofErr w:type="spellStart"/>
-      <w:r>
-        <w:t>nao</w:t>
-      </w:r>
-      <w:proofErr w:type="spellEnd"/>
-      <w:r>
-        <w:t xml:space="preserve"> envie </w:t>
-      </w:r>
-      <w:proofErr w:type="spellStart"/>
-      <w:r>
-        <w:t>snippets</w:t>
-      </w:r>
-      <w:proofErr w:type="spellEnd"/>
-      <w:r>
-        <w:t xml:space="preserve"> e sim </w:t>
-      </w:r>
-      <w:proofErr w:type="spellStart"/>
-      <w:r>
-        <w:t>codigo</w:t>
-      </w:r>
-      <w:proofErr w:type="spellEnd"/>
-      <w:r>
-        <w:t xml:space="preserve"> completo</w:t>
-      </w:r>
-    </w:p>
-    <w:p>
-      <w:r>
-        <w:t xml:space="preserve">como fazer estas </w:t>
-      </w:r>
-      <w:proofErr w:type="spellStart"/>
-      <w:r>
-        <w:t>correçoes</w:t>
-      </w:r>
-      <w:proofErr w:type="spellEnd"/>
-      <w:r>
-        <w:t>?</w:t>
-      </w:r>
-      <w:r>
-        <w:br/>
-      </w:r>
-    </w:p>
-    <w:p>
-      <w:r>
-        <w:t>========================================================================</w:t>
-      </w:r>
-    </w:p>
-    <w:p>
-      <w:r>
-        <w:br/>
-      </w:r>
+    </w:p>
+    <w:p>
       <w:r>
         <w:br/>
         <w:t xml:space="preserve">Você vai refatorar 100% o projeto do anexo MAIS RECENTE (ignore anexos antigos e ignore trechos colados no chat). </w:t>
       </w:r>
+      <w:r>
+        <w:br/>
+        <w:t>Algumas sugestões já foram aplicadas. Verifique isto</w:t>
+      </w:r>
+    </w:p>
+    <w:p>
+      <w:r>
+        <w:t xml:space="preserve">quero refatoração total para deixar </w:t>
+      </w:r>
+      <w:proofErr w:type="spellStart"/>
+      <w:r>
+        <w:t>semantico</w:t>
+      </w:r>
+      <w:proofErr w:type="spellEnd"/>
+      <w:r>
+        <w:t xml:space="preserve"> /</w:t>
+      </w:r>
+      <w:proofErr w:type="spellStart"/>
+      <w:r>
+        <w:t>ddd</w:t>
+      </w:r>
+      <w:proofErr w:type="spellEnd"/>
+      <w:r>
+        <w:t>/</w:t>
+      </w:r>
+      <w:proofErr w:type="spellStart"/>
+      <w:r>
+        <w:t>layered</w:t>
+      </w:r>
+      <w:proofErr w:type="spellEnd"/>
+      <w:r>
+        <w:t xml:space="preserve"> sem </w:t>
+      </w:r>
+      <w:proofErr w:type="spellStart"/>
+      <w:r>
+        <w:t>ports</w:t>
+      </w:r>
+      <w:proofErr w:type="spellEnd"/>
+      <w:r>
+        <w:t xml:space="preserve"> </w:t>
+      </w:r>
+      <w:proofErr w:type="spellStart"/>
+      <w:r>
+        <w:t>and</w:t>
+      </w:r>
+      <w:proofErr w:type="spellEnd"/>
+      <w:r>
+        <w:t xml:space="preserve"> </w:t>
+      </w:r>
+      <w:proofErr w:type="spellStart"/>
+      <w:r>
+        <w:t>adapters</w:t>
+      </w:r>
+      <w:proofErr w:type="spellEnd"/>
+      <w:r>
+        <w:br/>
+      </w:r>
+      <w:r>
+        <w:t xml:space="preserve">pode refatorar classes, </w:t>
+      </w:r>
+      <w:proofErr w:type="spellStart"/>
+      <w:r>
+        <w:t>services</w:t>
+      </w:r>
+      <w:proofErr w:type="spellEnd"/>
+      <w:r>
+        <w:t xml:space="preserve">, </w:t>
+      </w:r>
+      <w:proofErr w:type="spellStart"/>
+      <w:r>
+        <w:t>controllers</w:t>
+      </w:r>
+      <w:proofErr w:type="spellEnd"/>
+      <w:r>
+        <w:t xml:space="preserve">, </w:t>
+      </w:r>
+      <w:proofErr w:type="spellStart"/>
+      <w:r>
+        <w:t>dtos</w:t>
+      </w:r>
+      <w:proofErr w:type="spellEnd"/>
+      <w:r>
+        <w:t xml:space="preserve">, </w:t>
+      </w:r>
+      <w:proofErr w:type="spellStart"/>
+      <w:r>
+        <w:t>etc</w:t>
+      </w:r>
+      <w:proofErr w:type="spellEnd"/>
     </w:p>
     <w:p>
       <w:r>
@@ -1286,6 +1451,32 @@
         <w:t>.</w:t>
       </w:r>
     </w:p>
+    <w:p>
+      <w:r>
+        <w:t xml:space="preserve">como fazer estas </w:t>
+      </w:r>
+      <w:proofErr w:type="spellStart"/>
+      <w:r>
+        <w:t>correçoes</w:t>
+      </w:r>
+      <w:proofErr w:type="spellEnd"/>
+      <w:r>
+        <w:t>?</w:t>
+      </w:r>
+      <w:r>
+        <w:br/>
+      </w:r>
+    </w:p>
+    <w:p>
+      <w:r>
+        <w:t>========================================================================</w:t>
+      </w:r>
+    </w:p>
+    <w:p>
+      <w:r>
+        <w:br/>
+      </w:r>
+    </w:p>
     <w:p/>
     <w:p>
       <w:r>
@@ -1364,258 +1555,6 @@
       <w:r>
         <w:t>) no domínio/app</w:t>
       </w:r>
-    </w:p>
-    <w:p/>
-    <w:p>
-      <w:r>
-        <w:t>REGRAS DE TEMPO (OBRIGATÓRIO)</w:t>
-      </w:r>
-    </w:p>
-    <w:p>
-      <w:r>
-        <w:t xml:space="preserve">1) Instantes reais: </w:t>
-      </w:r>
-      <w:proofErr w:type="spellStart"/>
-      <w:r>
-        <w:t>LocalDateTime</w:t>
-      </w:r>
-      <w:proofErr w:type="spellEnd"/>
-      <w:r>
-        <w:t xml:space="preserve"> -&gt; Instant (quase tudo)</w:t>
-      </w:r>
-    </w:p>
-    <w:p>
-      <w:r>
-        <w:t xml:space="preserve">   - No Java (</w:t>
-      </w:r>
-      <w:proofErr w:type="spellStart"/>
-      <w:r>
-        <w:t>domain</w:t>
-      </w:r>
-      <w:proofErr w:type="spellEnd"/>
-      <w:r>
-        <w:t>/app/api): usar Instant para instantes reais</w:t>
-      </w:r>
-    </w:p>
-    <w:p>
-      <w:r>
-        <w:t xml:space="preserve">   - No </w:t>
-      </w:r>
-      <w:proofErr w:type="spellStart"/>
-      <w:r>
-        <w:t>Postgres</w:t>
-      </w:r>
-      <w:proofErr w:type="spellEnd"/>
-      <w:r>
-        <w:t>: TIMESTAMP -&gt; TIMESTAMPTZ</w:t>
-      </w:r>
-    </w:p>
-    <w:p>
-      <w:r>
-        <w:t>2) Exceções semânticas:</w:t>
-      </w:r>
-    </w:p>
-    <w:p>
-      <w:r>
-        <w:t xml:space="preserve">   - Data civil: </w:t>
-      </w:r>
-      <w:proofErr w:type="spellStart"/>
-      <w:r>
-        <w:t>LocalDate</w:t>
-      </w:r>
-      <w:proofErr w:type="spellEnd"/>
-      <w:r>
-        <w:t xml:space="preserve"> &lt;-&gt; DATE (</w:t>
-      </w:r>
-      <w:proofErr w:type="spellStart"/>
-      <w:r>
-        <w:t>ex</w:t>
-      </w:r>
-      <w:proofErr w:type="spellEnd"/>
-      <w:r>
-        <w:t xml:space="preserve">: </w:t>
-      </w:r>
-      <w:proofErr w:type="spellStart"/>
-      <w:r>
-        <w:t>nextBillingDate</w:t>
-      </w:r>
-      <w:proofErr w:type="spellEnd"/>
-      <w:r>
-        <w:t xml:space="preserve">, </w:t>
-      </w:r>
-      <w:proofErr w:type="spellStart"/>
-      <w:r>
-        <w:t>paymentDueDate</w:t>
-      </w:r>
-      <w:proofErr w:type="spellEnd"/>
-      <w:r>
-        <w:t>, aniversário, feriados, competência)</w:t>
-      </w:r>
-    </w:p>
-    <w:p>
-      <w:r>
-        <w:t xml:space="preserve">   - Hora civil recorrente + </w:t>
-      </w:r>
-      <w:proofErr w:type="spellStart"/>
-      <w:r>
-        <w:t>timezone</w:t>
-      </w:r>
-      <w:proofErr w:type="spellEnd"/>
-      <w:r>
-        <w:t xml:space="preserve">: </w:t>
-      </w:r>
-      <w:proofErr w:type="spellStart"/>
-      <w:r>
-        <w:t>LocalTime</w:t>
-      </w:r>
-      <w:proofErr w:type="spellEnd"/>
-      <w:r>
-        <w:t xml:space="preserve"> + </w:t>
-      </w:r>
-      <w:proofErr w:type="spellStart"/>
-      <w:r>
-        <w:t>ZoneId</w:t>
-      </w:r>
-      <w:proofErr w:type="spellEnd"/>
-      <w:r>
-        <w:t xml:space="preserve"> (ou </w:t>
-      </w:r>
-      <w:proofErr w:type="spellStart"/>
-      <w:r>
-        <w:t>string</w:t>
-      </w:r>
-      <w:proofErr w:type="spellEnd"/>
-      <w:r>
-        <w:t xml:space="preserve"> IANA) quando for “todo dia 09:00 no fuso do </w:t>
-      </w:r>
-      <w:proofErr w:type="spellStart"/>
-      <w:r>
-        <w:t>tenant</w:t>
-      </w:r>
-      <w:proofErr w:type="spellEnd"/>
-      <w:r>
-        <w:t>”</w:t>
-      </w:r>
-    </w:p>
-    <w:p>
-      <w:r>
-        <w:t xml:space="preserve">3) Proibir </w:t>
-      </w:r>
-      <w:proofErr w:type="spellStart"/>
-      <w:r>
-        <w:t>LocalDateTime</w:t>
-      </w:r>
-      <w:proofErr w:type="spellEnd"/>
-      <w:r>
-        <w:t xml:space="preserve"> no </w:t>
-      </w:r>
-      <w:proofErr w:type="spellStart"/>
-      <w:r>
-        <w:t>domain</w:t>
-      </w:r>
-      <w:proofErr w:type="spellEnd"/>
-      <w:r>
-        <w:t>/app (não pode sobrar nenhum uso)</w:t>
-      </w:r>
-    </w:p>
-    <w:p/>
-    <w:p>
-      <w:r>
-        <w:t>AUDITORIA (OBRIGATÓRIO)</w:t>
-      </w:r>
-    </w:p>
-    <w:p>
-      <w:r>
-        <w:t>- Remover de TODAS entidades:</w:t>
-      </w:r>
-    </w:p>
-    <w:p>
-      <w:r>
-        <w:t xml:space="preserve">  @CreationTimestamp, @UpdateTimestamp e quaisquer </w:t>
-      </w:r>
-      <w:proofErr w:type="spellStart"/>
-      <w:r>
-        <w:t>createdAt</w:t>
-      </w:r>
-      <w:proofErr w:type="spellEnd"/>
-      <w:r>
-        <w:t>/</w:t>
-      </w:r>
-      <w:proofErr w:type="spellStart"/>
-      <w:r>
-        <w:t>updatedAt</w:t>
-      </w:r>
-      <w:proofErr w:type="spellEnd"/>
-      <w:r>
-        <w:t>/</w:t>
-      </w:r>
-      <w:proofErr w:type="spellStart"/>
-      <w:r>
-        <w:t>deletedAt</w:t>
-      </w:r>
-      <w:proofErr w:type="spellEnd"/>
-      <w:r>
-        <w:t xml:space="preserve"> fora do </w:t>
-      </w:r>
-      <w:proofErr w:type="spellStart"/>
-      <w:r>
-        <w:t>AuditInfo</w:t>
-      </w:r>
-      <w:proofErr w:type="spellEnd"/>
-    </w:p>
-    <w:p>
-      <w:r>
-        <w:t>- Manter SOMENTE:</w:t>
-      </w:r>
-    </w:p>
-    <w:p>
-      <w:r>
-        <w:t xml:space="preserve">  @Embedded </w:t>
-      </w:r>
-      <w:proofErr w:type="spellStart"/>
-      <w:r>
-        <w:t>AuditInfo</w:t>
-      </w:r>
-      <w:proofErr w:type="spellEnd"/>
-      <w:r>
-        <w:t xml:space="preserve"> (com Instant)</w:t>
-      </w:r>
-    </w:p>
-    <w:p>
-      <w:r>
-        <w:t xml:space="preserve">  @</w:t>
-      </w:r>
-      <w:proofErr w:type="gramStart"/>
-      <w:r>
-        <w:t>EntityListeners(</w:t>
-      </w:r>
-      <w:proofErr w:type="gramEnd"/>
-      <w:r>
-        <w:t>AuditEntityListener.class)</w:t>
-      </w:r>
-    </w:p>
-    <w:p>
-      <w:r>
-        <w:t xml:space="preserve">  </w:t>
-      </w:r>
-      <w:proofErr w:type="spellStart"/>
-      <w:r>
-        <w:t>AppClock</w:t>
-      </w:r>
-      <w:proofErr w:type="spellEnd"/>
-      <w:r>
-        <w:t xml:space="preserve"> como única fonte de “agora”</w:t>
-      </w:r>
-    </w:p>
-    <w:p>
-      <w:r>
-        <w:t xml:space="preserve">- Não pode haver “duas fontes de verdade” de </w:t>
-      </w:r>
-      <w:proofErr w:type="spellStart"/>
-      <w:r>
-        <w:t>timestamp</w:t>
-      </w:r>
-      <w:proofErr w:type="spellEnd"/>
     </w:p>
     <w:p/>
     <w:p>
@@ -3427,6 +3366,155 @@
 <file path=word/numbering.xml><?xml version="1.0" encoding="utf-8"?>
 <w:numbering xmlns:wpc="http://schemas.microsoft.com/office/word/2010/wordprocessingCanvas" xmlns:cx="http://schemas.microsoft.com/office/drawing/2014/chartex" xmlns:cx1="http://schemas.microsoft.com/office/drawing/2015/9/8/chartex" xmlns:cx2="http://schemas.microsoft.com/office/drawing/2015/10/21/chartex" xmlns:cx3="http://schemas.microsoft.com/office/drawing/2016/5/9/chartex" xmlns:cx4="http://schemas.microsoft.com/office/drawing/2016/5/10/chartex" xmlns:cx5="http://schemas.microsoft.com/office/drawing/2016/5/11/chartex" xmlns:cx6="http://schemas.microsoft.com/office/drawing/2016/5/12/chartex" xmlns:cx7="http://schemas.microsoft.com/office/drawing/2016/5/13/chartex" xmlns:cx8="http://schemas.microsoft.com/office/drawing/2016/5/14/chartex" xmlns:mc="http://schemas.openxmlformats.org/markup-compatibility/2006" xmlns:aink="http://schemas.microsoft.com/office/drawing/2016/ink" xmlns:am3d="http://schemas.microsoft.com/office/drawing/2017/model3d" xmlns:o="urn:schemas-microsoft-com:office:office" xmlns:oel="http://schemas.microsoft.com/office/2019/extlst" xmlns:r="http://schemas.openxmlformats.org/officeDocument/2006/relationships" xmlns:m="http://schemas.openxmlformats.org/officeDocument/2006/math" xmlns:v="urn:schemas-microsoft-com:vml" xmlns:wp14="http://schemas.microsoft.com/office/word/2010/wordprocessingDrawing" xmlns:wp="http://schemas.openxmlformats.org/drawingml/2006/wordprocessingDrawing" xmlns:w10="urn:schemas-microsoft-com:office:word" xmlns:w="http://schemas.openxmlformats.org/wordprocessingml/2006/main" xmlns:w14="http://schemas.microsoft.com/office/word/2010/wordml" xmlns:w15="http://schemas.microsoft.com/office/word/2012/wordml" xmlns:w16cex="http://schemas.microsoft.com/office/word/2018/wordml/cex" xmlns:w16cid="http://schemas.microsoft.com/office/word/2016/wordml/cid" xmlns:w16="http://schemas.microsoft.com/office/word/2018/wordml" xmlns:w16du="http://schemas.microsoft.com/office/word/2023/wordml/word16du" xmlns:w16sdtdh="http://schemas.microsoft.com/office/word/2020/wordml/sdtdatahash" xmlns:w16sdtfl="http://schemas.microsoft.com/office/word/2024/wordml/sdtformatlock" xmlns:w16se="http://schemas.microsoft.com/office/word/2015/wordml/symex" xmlns:wpg="http://schemas.microsoft.com/office/word/2010/wordprocessingGroup" xmlns:wpi="http://schemas.microsoft.com/office/word/2010/wordprocessingInk" xmlns:wne="http://schemas.microsoft.com/office/word/2006/wordml" xmlns:wps="http://schemas.microsoft.com/office/word/2010/wordprocessingShape" mc:Ignorable="w14 w15 w16se w16cid w16 w16cex w16sdtdh w16sdtfl w16du wp14">
   <w:abstractNum w:abstractNumId="0" w15:restartNumberingAfterBreak="0">
+    <w:nsid w:val="101A7858"/>
+    <w:multiLevelType w:val="multilevel"/>
+    <w:tmpl w:val="279A8B48"/>
+    <w:lvl w:ilvl="0">
+      <w:start w:val="1"/>
+      <w:numFmt w:val="bullet"/>
+      <w:lvlText w:val=""/>
+      <w:lvlJc w:val="left"/>
+      <w:pPr>
+        <w:tabs>
+          <w:tab w:val="num" w:pos="720"/>
+        </w:tabs>
+        <w:ind w:left="720" w:hanging="360"/>
+      </w:pPr>
+      <w:rPr>
+        <w:rFonts w:ascii="Symbol" w:hAnsi="Symbol" w:hint="default"/>
+        <w:sz w:val="20"/>
+      </w:rPr>
+    </w:lvl>
+    <w:lvl w:ilvl="1" w:tentative="1">
+      <w:start w:val="1"/>
+      <w:numFmt w:val="bullet"/>
+      <w:lvlText w:val="o"/>
+      <w:lvlJc w:val="left"/>
+      <w:pPr>
+        <w:tabs>
+          <w:tab w:val="num" w:pos="1440"/>
+        </w:tabs>
+        <w:ind w:left="1440" w:hanging="360"/>
+      </w:pPr>
+      <w:rPr>
+        <w:rFonts w:ascii="Courier New" w:hAnsi="Courier New" w:hint="default"/>
+        <w:sz w:val="20"/>
+      </w:rPr>
+    </w:lvl>
+    <w:lvl w:ilvl="2" w:tentative="1">
+      <w:start w:val="1"/>
+      <w:numFmt w:val="bullet"/>
+      <w:lvlText w:val=""/>
+      <w:lvlJc w:val="left"/>
+      <w:pPr>
+        <w:tabs>
+          <w:tab w:val="num" w:pos="2160"/>
+        </w:tabs>
+        <w:ind w:left="2160" w:hanging="360"/>
+      </w:pPr>
+      <w:rPr>
+        <w:rFonts w:ascii="Wingdings" w:hAnsi="Wingdings" w:hint="default"/>
+        <w:sz w:val="20"/>
+      </w:rPr>
+    </w:lvl>
+    <w:lvl w:ilvl="3" w:tentative="1">
+      <w:start w:val="1"/>
+      <w:numFmt w:val="bullet"/>
+      <w:lvlText w:val=""/>
+      <w:lvlJc w:val="left"/>
+      <w:pPr>
+        <w:tabs>
+          <w:tab w:val="num" w:pos="2880"/>
+        </w:tabs>
+        <w:ind w:left="2880" w:hanging="360"/>
+      </w:pPr>
+      <w:rPr>
+        <w:rFonts w:ascii="Wingdings" w:hAnsi="Wingdings" w:hint="default"/>
+        <w:sz w:val="20"/>
+      </w:rPr>
+    </w:lvl>
+    <w:lvl w:ilvl="4" w:tentative="1">
+      <w:start w:val="1"/>
+      <w:numFmt w:val="bullet"/>
+      <w:lvlText w:val=""/>
+      <w:lvlJc w:val="left"/>
+      <w:pPr>
+        <w:tabs>
+          <w:tab w:val="num" w:pos="3600"/>
+        </w:tabs>
+        <w:ind w:left="3600" w:hanging="360"/>
+      </w:pPr>
+      <w:rPr>
+        <w:rFonts w:ascii="Wingdings" w:hAnsi="Wingdings" w:hint="default"/>
+        <w:sz w:val="20"/>
+      </w:rPr>
+    </w:lvl>
+    <w:lvl w:ilvl="5" w:tentative="1">
+      <w:start w:val="1"/>
+      <w:numFmt w:val="bullet"/>
+      <w:lvlText w:val=""/>
+      <w:lvlJc w:val="left"/>
+      <w:pPr>
+        <w:tabs>
+          <w:tab w:val="num" w:pos="4320"/>
+        </w:tabs>
+        <w:ind w:left="4320" w:hanging="360"/>
+      </w:pPr>
+      <w:rPr>
+        <w:rFonts w:ascii="Wingdings" w:hAnsi="Wingdings" w:hint="default"/>
+        <w:sz w:val="20"/>
+      </w:rPr>
+    </w:lvl>
+    <w:lvl w:ilvl="6" w:tentative="1">
+      <w:start w:val="1"/>
+      <w:numFmt w:val="bullet"/>
+      <w:lvlText w:val=""/>
+      <w:lvlJc w:val="left"/>
+      <w:pPr>
+        <w:tabs>
+          <w:tab w:val="num" w:pos="5040"/>
+        </w:tabs>
+        <w:ind w:left="5040" w:hanging="360"/>
+      </w:pPr>
+      <w:rPr>
+        <w:rFonts w:ascii="Wingdings" w:hAnsi="Wingdings" w:hint="default"/>
+        <w:sz w:val="20"/>
+      </w:rPr>
+    </w:lvl>
+    <w:lvl w:ilvl="7" w:tentative="1">
+      <w:start w:val="1"/>
+      <w:numFmt w:val="bullet"/>
+      <w:lvlText w:val=""/>
+      <w:lvlJc w:val="left"/>
+      <w:pPr>
+        <w:tabs>
+          <w:tab w:val="num" w:pos="5760"/>
+        </w:tabs>
+        <w:ind w:left="5760" w:hanging="360"/>
+      </w:pPr>
+      <w:rPr>
+        <w:rFonts w:ascii="Wingdings" w:hAnsi="Wingdings" w:hint="default"/>
+        <w:sz w:val="20"/>
+      </w:rPr>
+    </w:lvl>
+    <w:lvl w:ilvl="8" w:tentative="1">
+      <w:start w:val="1"/>
+      <w:numFmt w:val="bullet"/>
+      <w:lvlText w:val=""/>
+      <w:lvlJc w:val="left"/>
+      <w:pPr>
+        <w:tabs>
+          <w:tab w:val="num" w:pos="6480"/>
+        </w:tabs>
+        <w:ind w:left="6480" w:hanging="360"/>
+      </w:pPr>
+      <w:rPr>
+        <w:rFonts w:ascii="Wingdings" w:hAnsi="Wingdings" w:hint="default"/>
+        <w:sz w:val="20"/>
+      </w:rPr>
+    </w:lvl>
+  </w:abstractNum>
+  <w:abstractNum w:abstractNumId="1" w15:restartNumberingAfterBreak="0">
     <w:nsid w:val="151F066B"/>
     <w:multiLevelType w:val="multilevel"/>
     <w:tmpl w:val="DC8EF82E"/>
@@ -3575,7 +3663,7 @@
       </w:rPr>
     </w:lvl>
   </w:abstractNum>
-  <w:abstractNum w:abstractNumId="1" w15:restartNumberingAfterBreak="0">
+  <w:abstractNum w:abstractNumId="2" w15:restartNumberingAfterBreak="0">
     <w:nsid w:val="17A14070"/>
     <w:multiLevelType w:val="multilevel"/>
     <w:tmpl w:val="8F2E6BB6"/>
@@ -3724,7 +3812,7 @@
       </w:rPr>
     </w:lvl>
   </w:abstractNum>
-  <w:abstractNum w:abstractNumId="2" w15:restartNumberingAfterBreak="0">
+  <w:abstractNum w:abstractNumId="3" w15:restartNumberingAfterBreak="0">
     <w:nsid w:val="1C371197"/>
     <w:multiLevelType w:val="multilevel"/>
     <w:tmpl w:val="F69ED1B4"/>
@@ -3873,7 +3961,7 @@
       </w:rPr>
     </w:lvl>
   </w:abstractNum>
-  <w:abstractNum w:abstractNumId="3" w15:restartNumberingAfterBreak="0">
+  <w:abstractNum w:abstractNumId="4" w15:restartNumberingAfterBreak="0">
     <w:nsid w:val="20D37ABE"/>
     <w:multiLevelType w:val="multilevel"/>
     <w:tmpl w:val="20A6DC44"/>
@@ -4022,7 +4110,156 @@
       </w:rPr>
     </w:lvl>
   </w:abstractNum>
-  <w:abstractNum w:abstractNumId="4" w15:restartNumberingAfterBreak="0">
+  <w:abstractNum w:abstractNumId="5" w15:restartNumberingAfterBreak="0">
+    <w:nsid w:val="22500FD2"/>
+    <w:multiLevelType w:val="multilevel"/>
+    <w:tmpl w:val="4202C724"/>
+    <w:lvl w:ilvl="0">
+      <w:start w:val="1"/>
+      <w:numFmt w:val="bullet"/>
+      <w:lvlText w:val=""/>
+      <w:lvlJc w:val="left"/>
+      <w:pPr>
+        <w:tabs>
+          <w:tab w:val="num" w:pos="720"/>
+        </w:tabs>
+        <w:ind w:left="720" w:hanging="360"/>
+      </w:pPr>
+      <w:rPr>
+        <w:rFonts w:ascii="Symbol" w:hAnsi="Symbol" w:hint="default"/>
+        <w:sz w:val="20"/>
+      </w:rPr>
+    </w:lvl>
+    <w:lvl w:ilvl="1" w:tentative="1">
+      <w:start w:val="1"/>
+      <w:numFmt w:val="bullet"/>
+      <w:lvlText w:val="o"/>
+      <w:lvlJc w:val="left"/>
+      <w:pPr>
+        <w:tabs>
+          <w:tab w:val="num" w:pos="1440"/>
+        </w:tabs>
+        <w:ind w:left="1440" w:hanging="360"/>
+      </w:pPr>
+      <w:rPr>
+        <w:rFonts w:ascii="Courier New" w:hAnsi="Courier New" w:hint="default"/>
+        <w:sz w:val="20"/>
+      </w:rPr>
+    </w:lvl>
+    <w:lvl w:ilvl="2" w:tentative="1">
+      <w:start w:val="1"/>
+      <w:numFmt w:val="bullet"/>
+      <w:lvlText w:val=""/>
+      <w:lvlJc w:val="left"/>
+      <w:pPr>
+        <w:tabs>
+          <w:tab w:val="num" w:pos="2160"/>
+        </w:tabs>
+        <w:ind w:left="2160" w:hanging="360"/>
+      </w:pPr>
+      <w:rPr>
+        <w:rFonts w:ascii="Wingdings" w:hAnsi="Wingdings" w:hint="default"/>
+        <w:sz w:val="20"/>
+      </w:rPr>
+    </w:lvl>
+    <w:lvl w:ilvl="3" w:tentative="1">
+      <w:start w:val="1"/>
+      <w:numFmt w:val="bullet"/>
+      <w:lvlText w:val=""/>
+      <w:lvlJc w:val="left"/>
+      <w:pPr>
+        <w:tabs>
+          <w:tab w:val="num" w:pos="2880"/>
+        </w:tabs>
+        <w:ind w:left="2880" w:hanging="360"/>
+      </w:pPr>
+      <w:rPr>
+        <w:rFonts w:ascii="Wingdings" w:hAnsi="Wingdings" w:hint="default"/>
+        <w:sz w:val="20"/>
+      </w:rPr>
+    </w:lvl>
+    <w:lvl w:ilvl="4" w:tentative="1">
+      <w:start w:val="1"/>
+      <w:numFmt w:val="bullet"/>
+      <w:lvlText w:val=""/>
+      <w:lvlJc w:val="left"/>
+      <w:pPr>
+        <w:tabs>
+          <w:tab w:val="num" w:pos="3600"/>
+        </w:tabs>
+        <w:ind w:left="3600" w:hanging="360"/>
+      </w:pPr>
+      <w:rPr>
+        <w:rFonts w:ascii="Wingdings" w:hAnsi="Wingdings" w:hint="default"/>
+        <w:sz w:val="20"/>
+      </w:rPr>
+    </w:lvl>
+    <w:lvl w:ilvl="5" w:tentative="1">
+      <w:start w:val="1"/>
+      <w:numFmt w:val="bullet"/>
+      <w:lvlText w:val=""/>
+      <w:lvlJc w:val="left"/>
+      <w:pPr>
+        <w:tabs>
+          <w:tab w:val="num" w:pos="4320"/>
+        </w:tabs>
+        <w:ind w:left="4320" w:hanging="360"/>
+      </w:pPr>
+      <w:rPr>
+        <w:rFonts w:ascii="Wingdings" w:hAnsi="Wingdings" w:hint="default"/>
+        <w:sz w:val="20"/>
+      </w:rPr>
+    </w:lvl>
+    <w:lvl w:ilvl="6" w:tentative="1">
+      <w:start w:val="1"/>
+      <w:numFmt w:val="bullet"/>
+      <w:lvlText w:val=""/>
+      <w:lvlJc w:val="left"/>
+      <w:pPr>
+        <w:tabs>
+          <w:tab w:val="num" w:pos="5040"/>
+        </w:tabs>
+        <w:ind w:left="5040" w:hanging="360"/>
+      </w:pPr>
+      <w:rPr>
+        <w:rFonts w:ascii="Wingdings" w:hAnsi="Wingdings" w:hint="default"/>
+        <w:sz w:val="20"/>
+      </w:rPr>
+    </w:lvl>
+    <w:lvl w:ilvl="7" w:tentative="1">
+      <w:start w:val="1"/>
+      <w:numFmt w:val="bullet"/>
+      <w:lvlText w:val=""/>
+      <w:lvlJc w:val="left"/>
+      <w:pPr>
+        <w:tabs>
+          <w:tab w:val="num" w:pos="5760"/>
+        </w:tabs>
+        <w:ind w:left="5760" w:hanging="360"/>
+      </w:pPr>
+      <w:rPr>
+        <w:rFonts w:ascii="Wingdings" w:hAnsi="Wingdings" w:hint="default"/>
+        <w:sz w:val="20"/>
+      </w:rPr>
+    </w:lvl>
+    <w:lvl w:ilvl="8" w:tentative="1">
+      <w:start w:val="1"/>
+      <w:numFmt w:val="bullet"/>
+      <w:lvlText w:val=""/>
+      <w:lvlJc w:val="left"/>
+      <w:pPr>
+        <w:tabs>
+          <w:tab w:val="num" w:pos="6480"/>
+        </w:tabs>
+        <w:ind w:left="6480" w:hanging="360"/>
+      </w:pPr>
+      <w:rPr>
+        <w:rFonts w:ascii="Wingdings" w:hAnsi="Wingdings" w:hint="default"/>
+        <w:sz w:val="20"/>
+      </w:rPr>
+    </w:lvl>
+  </w:abstractNum>
+  <w:abstractNum w:abstractNumId="6" w15:restartNumberingAfterBreak="0">
     <w:nsid w:val="39093B4E"/>
     <w:multiLevelType w:val="multilevel"/>
     <w:tmpl w:val="C3B0C438"/>
@@ -4171,7 +4408,156 @@
       </w:rPr>
     </w:lvl>
   </w:abstractNum>
-  <w:abstractNum w:abstractNumId="5" w15:restartNumberingAfterBreak="0">
+  <w:abstractNum w:abstractNumId="7" w15:restartNumberingAfterBreak="0">
+    <w:nsid w:val="463E7331"/>
+    <w:multiLevelType w:val="multilevel"/>
+    <w:tmpl w:val="F4840FAA"/>
+    <w:lvl w:ilvl="0">
+      <w:start w:val="1"/>
+      <w:numFmt w:val="bullet"/>
+      <w:lvlText w:val=""/>
+      <w:lvlJc w:val="left"/>
+      <w:pPr>
+        <w:tabs>
+          <w:tab w:val="num" w:pos="720"/>
+        </w:tabs>
+        <w:ind w:left="720" w:hanging="360"/>
+      </w:pPr>
+      <w:rPr>
+        <w:rFonts w:ascii="Symbol" w:hAnsi="Symbol" w:hint="default"/>
+        <w:sz w:val="20"/>
+      </w:rPr>
+    </w:lvl>
+    <w:lvl w:ilvl="1">
+      <w:start w:val="1"/>
+      <w:numFmt w:val="bullet"/>
+      <w:lvlText w:val="o"/>
+      <w:lvlJc w:val="left"/>
+      <w:pPr>
+        <w:tabs>
+          <w:tab w:val="num" w:pos="1440"/>
+        </w:tabs>
+        <w:ind w:left="1440" w:hanging="360"/>
+      </w:pPr>
+      <w:rPr>
+        <w:rFonts w:ascii="Courier New" w:hAnsi="Courier New" w:hint="default"/>
+        <w:sz w:val="20"/>
+      </w:rPr>
+    </w:lvl>
+    <w:lvl w:ilvl="2" w:tentative="1">
+      <w:start w:val="1"/>
+      <w:numFmt w:val="bullet"/>
+      <w:lvlText w:val=""/>
+      <w:lvlJc w:val="left"/>
+      <w:pPr>
+        <w:tabs>
+          <w:tab w:val="num" w:pos="2160"/>
+        </w:tabs>
+        <w:ind w:left="2160" w:hanging="360"/>
+      </w:pPr>
+      <w:rPr>
+        <w:rFonts w:ascii="Wingdings" w:hAnsi="Wingdings" w:hint="default"/>
+        <w:sz w:val="20"/>
+      </w:rPr>
+    </w:lvl>
+    <w:lvl w:ilvl="3" w:tentative="1">
+      <w:start w:val="1"/>
+      <w:numFmt w:val="bullet"/>
+      <w:lvlText w:val=""/>
+      <w:lvlJc w:val="left"/>
+      <w:pPr>
+        <w:tabs>
+          <w:tab w:val="num" w:pos="2880"/>
+        </w:tabs>
+        <w:ind w:left="2880" w:hanging="360"/>
+      </w:pPr>
+      <w:rPr>
+        <w:rFonts w:ascii="Wingdings" w:hAnsi="Wingdings" w:hint="default"/>
+        <w:sz w:val="20"/>
+      </w:rPr>
+    </w:lvl>
+    <w:lvl w:ilvl="4" w:tentative="1">
+      <w:start w:val="1"/>
+      <w:numFmt w:val="bullet"/>
+      <w:lvlText w:val=""/>
+      <w:lvlJc w:val="left"/>
+      <w:pPr>
+        <w:tabs>
+          <w:tab w:val="num" w:pos="3600"/>
+        </w:tabs>
+        <w:ind w:left="3600" w:hanging="360"/>
+      </w:pPr>
+      <w:rPr>
+        <w:rFonts w:ascii="Wingdings" w:hAnsi="Wingdings" w:hint="default"/>
+        <w:sz w:val="20"/>
+      </w:rPr>
+    </w:lvl>
+    <w:lvl w:ilvl="5" w:tentative="1">
+      <w:start w:val="1"/>
+      <w:numFmt w:val="bullet"/>
+      <w:lvlText w:val=""/>
+      <w:lvlJc w:val="left"/>
+      <w:pPr>
+        <w:tabs>
+          <w:tab w:val="num" w:pos="4320"/>
+        </w:tabs>
+        <w:ind w:left="4320" w:hanging="360"/>
+      </w:pPr>
+      <w:rPr>
+        <w:rFonts w:ascii="Wingdings" w:hAnsi="Wingdings" w:hint="default"/>
+        <w:sz w:val="20"/>
+      </w:rPr>
+    </w:lvl>
+    <w:lvl w:ilvl="6" w:tentative="1">
+      <w:start w:val="1"/>
+      <w:numFmt w:val="bullet"/>
+      <w:lvlText w:val=""/>
+      <w:lvlJc w:val="left"/>
+      <w:pPr>
+        <w:tabs>
+          <w:tab w:val="num" w:pos="5040"/>
+        </w:tabs>
+        <w:ind w:left="5040" w:hanging="360"/>
+      </w:pPr>
+      <w:rPr>
+        <w:rFonts w:ascii="Wingdings" w:hAnsi="Wingdings" w:hint="default"/>
+        <w:sz w:val="20"/>
+      </w:rPr>
+    </w:lvl>
+    <w:lvl w:ilvl="7" w:tentative="1">
+      <w:start w:val="1"/>
+      <w:numFmt w:val="bullet"/>
+      <w:lvlText w:val=""/>
+      <w:lvlJc w:val="left"/>
+      <w:pPr>
+        <w:tabs>
+          <w:tab w:val="num" w:pos="5760"/>
+        </w:tabs>
+        <w:ind w:left="5760" w:hanging="360"/>
+      </w:pPr>
+      <w:rPr>
+        <w:rFonts w:ascii="Wingdings" w:hAnsi="Wingdings" w:hint="default"/>
+        <w:sz w:val="20"/>
+      </w:rPr>
+    </w:lvl>
+    <w:lvl w:ilvl="8" w:tentative="1">
+      <w:start w:val="1"/>
+      <w:numFmt w:val="bullet"/>
+      <w:lvlText w:val=""/>
+      <w:lvlJc w:val="left"/>
+      <w:pPr>
+        <w:tabs>
+          <w:tab w:val="num" w:pos="6480"/>
+        </w:tabs>
+        <w:ind w:left="6480" w:hanging="360"/>
+      </w:pPr>
+      <w:rPr>
+        <w:rFonts w:ascii="Wingdings" w:hAnsi="Wingdings" w:hint="default"/>
+        <w:sz w:val="20"/>
+      </w:rPr>
+    </w:lvl>
+  </w:abstractNum>
+  <w:abstractNum w:abstractNumId="8" w15:restartNumberingAfterBreak="0">
     <w:nsid w:val="4ABD6A01"/>
     <w:multiLevelType w:val="multilevel"/>
     <w:tmpl w:val="E3CEFCD6"/>
@@ -4320,7 +4706,7 @@
       </w:rPr>
     </w:lvl>
   </w:abstractNum>
-  <w:abstractNum w:abstractNumId="6" w15:restartNumberingAfterBreak="0">
+  <w:abstractNum w:abstractNumId="9" w15:restartNumberingAfterBreak="0">
     <w:nsid w:val="4DD07BB2"/>
     <w:multiLevelType w:val="multilevel"/>
     <w:tmpl w:val="465453DC"/>
@@ -4469,7 +4855,7 @@
       </w:rPr>
     </w:lvl>
   </w:abstractNum>
-  <w:abstractNum w:abstractNumId="7" w15:restartNumberingAfterBreak="0">
+  <w:abstractNum w:abstractNumId="10" w15:restartNumberingAfterBreak="0">
     <w:nsid w:val="5E424B6F"/>
     <w:multiLevelType w:val="multilevel"/>
     <w:tmpl w:val="55AC19EE"/>
@@ -4618,7 +5004,7 @@
       </w:rPr>
     </w:lvl>
   </w:abstractNum>
-  <w:abstractNum w:abstractNumId="8" w15:restartNumberingAfterBreak="0">
+  <w:abstractNum w:abstractNumId="11" w15:restartNumberingAfterBreak="0">
     <w:nsid w:val="5F1A3FA0"/>
     <w:multiLevelType w:val="multilevel"/>
     <w:tmpl w:val="2F1491B2"/>
@@ -4767,7 +5153,7 @@
       </w:rPr>
     </w:lvl>
   </w:abstractNum>
-  <w:abstractNum w:abstractNumId="9" w15:restartNumberingAfterBreak="0">
+  <w:abstractNum w:abstractNumId="12" w15:restartNumberingAfterBreak="0">
     <w:nsid w:val="63F87C75"/>
     <w:multiLevelType w:val="multilevel"/>
     <w:tmpl w:val="C2549A8A"/>
@@ -4917,34 +5303,43 @@
     </w:lvl>
   </w:abstractNum>
   <w:num w:numId="1" w16cid:durableId="1574003555">
+    <w:abstractNumId w:val="11"/>
+  </w:num>
+  <w:num w:numId="2" w16cid:durableId="1512376399">
+    <w:abstractNumId w:val="4"/>
+  </w:num>
+  <w:num w:numId="3" w16cid:durableId="3870822">
+    <w:abstractNumId w:val="10"/>
+  </w:num>
+  <w:num w:numId="4" w16cid:durableId="467861807">
+    <w:abstractNumId w:val="6"/>
+  </w:num>
+  <w:num w:numId="5" w16cid:durableId="1376390673">
+    <w:abstractNumId w:val="3"/>
+  </w:num>
+  <w:num w:numId="6" w16cid:durableId="757598662">
     <w:abstractNumId w:val="8"/>
   </w:num>
-  <w:num w:numId="2" w16cid:durableId="1512376399">
-    <w:abstractNumId w:val="3"/>
+  <w:num w:numId="7" w16cid:durableId="1573201747">
+    <w:abstractNumId w:val="1"/>
   </w:num>
-  <w:num w:numId="3" w16cid:durableId="3870822">
+  <w:num w:numId="8" w16cid:durableId="1240410810">
+    <w:abstractNumId w:val="9"/>
+  </w:num>
+  <w:num w:numId="9" w16cid:durableId="1531332341">
+    <w:abstractNumId w:val="2"/>
+  </w:num>
+  <w:num w:numId="10" w16cid:durableId="106586714">
+    <w:abstractNumId w:val="12"/>
+  </w:num>
+  <w:num w:numId="11" w16cid:durableId="1877086113">
+    <w:abstractNumId w:val="0"/>
+  </w:num>
+  <w:num w:numId="12" w16cid:durableId="814563174">
     <w:abstractNumId w:val="7"/>
   </w:num>
-  <w:num w:numId="4" w16cid:durableId="467861807">
-    <w:abstractNumId w:val="4"/>
-  </w:num>
-  <w:num w:numId="5" w16cid:durableId="1376390673">
-    <w:abstractNumId w:val="2"/>
-  </w:num>
-  <w:num w:numId="6" w16cid:durableId="757598662">
+  <w:num w:numId="13" w16cid:durableId="859465879">
     <w:abstractNumId w:val="5"/>
-  </w:num>
-  <w:num w:numId="7" w16cid:durableId="1573201747">
-    <w:abstractNumId w:val="0"/>
-  </w:num>
-  <w:num w:numId="8" w16cid:durableId="1240410810">
-    <w:abstractNumId w:val="6"/>
-  </w:num>
-  <w:num w:numId="9" w16cid:durableId="1531332341">
-    <w:abstractNumId w:val="1"/>
-  </w:num>
-  <w:num w:numId="10" w16cid:durableId="106586714">
-    <w:abstractNumId w:val="9"/>
   </w:num>
 </w:numbering>
 </file>
@@ -5550,6 +5945,7 @@
   <w:style w:type="character" w:default="1" w:styleId="Fontepargpadro">
     <w:name w:val="Default Paragraph Font"/>
     <w:uiPriority w:val="1"/>
+    <w:semiHidden/>
     <w:unhideWhenUsed/>
   </w:style>
   <w:style w:type="table" w:default="1" w:styleId="Tabelanormal">

</xml_diff>

<commit_message>
refatorando mais um pouco
</commit_message>
<xml_diff>
--- a/meu prompt de verificacao.docx
+++ b/meu prompt de verificacao.docx
@@ -1256,13 +1256,26 @@
     </w:p>
     <w:p>
       <w:r>
+        <w:t xml:space="preserve">26) O meu projeto </w:t>
+      </w:r>
+      <w:proofErr w:type="gramStart"/>
+      <w:r>
+        <w:t>está Escalável</w:t>
+      </w:r>
+      <w:proofErr w:type="gramEnd"/>
+      <w:r>
+        <w:t>, resiliente e desacoplado? E que outras características ele deve ter que ainda não estão implementas para ser um SaaS de alta qualidade?</w:t>
+      </w:r>
+    </w:p>
+    <w:p>
+      <w:r>
         <w:br/>
       </w:r>
       <w:r>
         <w:t>2</w:t>
       </w:r>
       <w:r>
-        <w:t>6</w:t>
+        <w:t>7</w:t>
       </w:r>
       <w:r>
         <w:t xml:space="preserve">) </w:t>
@@ -1286,18 +1299,13 @@
         <w:t>deixar,</w:t>
       </w:r>
       <w:r>
-        <w:t xml:space="preserve"> mas </w:t>
-      </w:r>
-      <w:proofErr w:type="gramStart"/>
-      <w:r>
-        <w:t>DDD/</w:t>
+        <w:t xml:space="preserve"> mas DDD/</w:t>
       </w:r>
       <w:proofErr w:type="spellStart"/>
       <w:r>
         <w:t>layered</w:t>
       </w:r>
       <w:proofErr w:type="spellEnd"/>
-      <w:proofErr w:type="gramEnd"/>
       <w:r>
         <w:t xml:space="preserve"> mas sem </w:t>
       </w:r>
@@ -1327,11 +1335,6 @@
       </w:r>
     </w:p>
     <w:p/>
-    <w:p>
-      <w:r>
-        <w:t>Escalável, resiliente e desacoplado</w:t>
-      </w:r>
-    </w:p>
     <w:p/>
     <w:p/>
     <w:p/>

</xml_diff>

<commit_message>
quebrando tenantuserservice pq ta mto grande
</commit_message>
<xml_diff>
--- a/meu prompt de verificacao.docx
+++ b/meu prompt de verificacao.docx
@@ -9,7 +9,7 @@
     </w:p>
     <w:p>
       <w:r>
-        <w:t xml:space="preserve"> Examine todo o código</w:t>
+        <w:t>Examine todo o código</w:t>
       </w:r>
       <w:r>
         <w:t xml:space="preserve"> em detalhes</w:t>
@@ -17,25 +17,11 @@
       <w:r>
         <w:t xml:space="preserve">. Todo o meu projeto </w:t>
       </w:r>
-      <w:proofErr w:type="spellStart"/>
-      <w:proofErr w:type="gramStart"/>
-      <w:r>
-        <w:t>esta</w:t>
-      </w:r>
-      <w:proofErr w:type="spellEnd"/>
-      <w:proofErr w:type="gramEnd"/>
-      <w:r>
-        <w:t xml:space="preserve"> aqui e </w:t>
-      </w:r>
-      <w:proofErr w:type="spellStart"/>
-      <w:proofErr w:type="gramStart"/>
-      <w:r>
-        <w:t>esta</w:t>
-      </w:r>
-      <w:proofErr w:type="spellEnd"/>
-      <w:proofErr w:type="gramEnd"/>
-      <w:r>
-        <w:t xml:space="preserve"> compilando.</w:t>
+      <w:r>
+        <w:t>está</w:t>
+      </w:r>
+      <w:r>
+        <w:t xml:space="preserve"> aqui e compilando.</w:t>
       </w:r>
       <w:r>
         <w:t xml:space="preserve"> </w:t>
@@ -131,6 +117,11 @@
       <w:proofErr w:type="spellEnd"/>
       <w:r>
         <w:t xml:space="preserve"> de código e sim o código completo no contexto da classe.</w:t>
+      </w:r>
+    </w:p>
+    <w:p>
+      <w:r>
+        <w:t>Quero todas as respostas em detalhes.</w:t>
       </w:r>
     </w:p>
     <w:p>
@@ -1269,13 +1260,118 @@
     </w:p>
     <w:p>
       <w:r>
+        <w:t>27) Eu preciso rodar testes automatizado neste projeto neste momento?</w:t>
+      </w:r>
+    </w:p>
+    <w:p>
+      <w:pPr>
+        <w:rPr>
+          <w:b/>
+          <w:bCs/>
+        </w:rPr>
+      </w:pPr>
+      <w:r>
+        <w:t xml:space="preserve">28) Como o projeto </w:t>
+      </w:r>
+      <w:proofErr w:type="gramStart"/>
+      <w:r>
+        <w:t>esta</w:t>
+      </w:r>
+      <w:proofErr w:type="gramEnd"/>
+      <w:r>
+        <w:t xml:space="preserve"> em desenvolvimento seria bom aplicar </w:t>
+      </w:r>
+      <w:r>
+        <w:rPr>
+          <w:b/>
+          <w:bCs/>
+        </w:rPr>
+        <w:t xml:space="preserve">CI mínimo (build + testes + </w:t>
+      </w:r>
+      <w:proofErr w:type="spellStart"/>
+      <w:r>
+        <w:rPr>
+          <w:b/>
+          <w:bCs/>
+        </w:rPr>
+        <w:t>Postgres</w:t>
+      </w:r>
+      <w:proofErr w:type="spellEnd"/>
+      <w:r>
+        <w:rPr>
+          <w:b/>
+          <w:bCs/>
+        </w:rPr>
+        <w:t xml:space="preserve"> + </w:t>
+      </w:r>
+      <w:proofErr w:type="spellStart"/>
+      <w:r>
+        <w:rPr>
+          <w:b/>
+          <w:bCs/>
+        </w:rPr>
+        <w:t>Flyway</w:t>
+      </w:r>
+      <w:proofErr w:type="spellEnd"/>
+      <w:r>
+        <w:rPr>
+          <w:b/>
+          <w:bCs/>
+        </w:rPr>
+        <w:t>)</w:t>
+      </w:r>
+      <w:r>
+        <w:rPr>
+          <w:b/>
+          <w:bCs/>
+        </w:rPr>
+        <w:t>?</w:t>
+      </w:r>
+    </w:p>
+    <w:p>
+      <w:pPr>
+        <w:rPr>
+          <w:b/>
+          <w:bCs/>
+        </w:rPr>
+      </w:pPr>
+    </w:p>
+    <w:p>
+      <w:r>
+        <w:rPr>
+          <w:b/>
+          <w:bCs/>
+        </w:rPr>
+        <w:t xml:space="preserve">29) Este projeto vai se integrar com o mercado livre. Vai “puxar” vendas de lá. Cada </w:t>
+      </w:r>
+      <w:proofErr w:type="spellStart"/>
+      <w:r>
+        <w:rPr>
+          <w:b/>
+          <w:bCs/>
+        </w:rPr>
+        <w:t>tenant</w:t>
+      </w:r>
+      <w:proofErr w:type="spellEnd"/>
+      <w:r>
+        <w:rPr>
+          <w:b/>
+          <w:bCs/>
+        </w:rPr>
+        <w:t xml:space="preserve"> vai ter a sua conta mercado livre. Qual seria o primeiro passo para isto para não ficar confuso?</w:t>
+      </w:r>
+      <w:r>
+        <w:rPr>
+          <w:b/>
+          <w:bCs/>
+        </w:rPr>
         <w:br/>
       </w:r>
       <w:r>
-        <w:t>2</w:t>
-      </w:r>
-      <w:r>
-        <w:t>7</w:t>
+        <w:br/>
+      </w:r>
+      <w:r>
+        <w:t>30</w:t>
       </w:r>
       <w:r>
         <w:t xml:space="preserve">) </w:t>

</xml_diff>

<commit_message>
refatorando ajustando roles e permissions
</commit_message>
<xml_diff>
--- a/meu prompt de verificacao.docx
+++ b/meu prompt de verificacao.docx
@@ -1431,6 +1431,288 @@
       </w:r>
     </w:p>
     <w:p/>
+    <w:p>
+      <w:r>
+        <w:t>REGRAS</w:t>
+      </w:r>
+    </w:p>
+    <w:p>
+      <w:pPr>
+        <w:rPr>
+          <w:b/>
+          <w:bCs/>
+        </w:rPr>
+      </w:pPr>
+      <w:r>
+        <w:rPr>
+          <w:b/>
+          <w:bCs/>
+        </w:rPr>
+        <w:t>Regras automáticas (para aplicar “consistente no projeto todo”)</w:t>
+      </w:r>
+    </w:p>
+    <w:p>
+      <w:r>
+        <w:t>Além do mapa acima, estas regras deixam tudo uniforme:</w:t>
+      </w:r>
+    </w:p>
+    <w:p>
+      <w:pPr>
+        <w:numPr>
+          <w:ilvl w:val="0"/>
+          <w:numId w:val="14"/>
+        </w:numPr>
+      </w:pPr>
+      <w:r>
+        <w:rPr>
+          <w:b/>
+          <w:bCs/>
+        </w:rPr>
+        <w:t xml:space="preserve">Variável = classe </w:t>
+      </w:r>
+      <w:proofErr w:type="spellStart"/>
+      <w:r>
+        <w:rPr>
+          <w:b/>
+          <w:bCs/>
+        </w:rPr>
+        <w:t>camelCase</w:t>
+      </w:r>
+      <w:proofErr w:type="spellEnd"/>
+      <w:r>
+        <w:br/>
+        <w:t xml:space="preserve">Ex.: </w:t>
+      </w:r>
+      <w:proofErr w:type="spellStart"/>
+      <w:r>
+        <w:t>ControlPlaneUserService</w:t>
+      </w:r>
+      <w:proofErr w:type="spellEnd"/>
+      <w:r>
+        <w:t xml:space="preserve"> </w:t>
+      </w:r>
+      <w:proofErr w:type="spellStart"/>
+      <w:r>
+        <w:t>controlPlaneUserService</w:t>
+      </w:r>
+      <w:proofErr w:type="spellEnd"/>
+    </w:p>
+    <w:p>
+      <w:pPr>
+        <w:numPr>
+          <w:ilvl w:val="0"/>
+          <w:numId w:val="14"/>
+        </w:numPr>
+      </w:pPr>
+      <w:r>
+        <w:rPr>
+          <w:b/>
+          <w:bCs/>
+        </w:rPr>
+        <w:t>Sufixos por papel</w:t>
+      </w:r>
+    </w:p>
+    <w:p>
+      <w:pPr>
+        <w:numPr>
+          <w:ilvl w:val="0"/>
+          <w:numId w:val="15"/>
+        </w:numPr>
+      </w:pPr>
+      <w:r>
+        <w:t>*</w:t>
+      </w:r>
+      <w:proofErr w:type="spellStart"/>
+      <w:r>
+        <w:t>Controller</w:t>
+      </w:r>
+      <w:proofErr w:type="spellEnd"/>
+      <w:r>
+        <w:t xml:space="preserve"> (web/api)</w:t>
+      </w:r>
+    </w:p>
+    <w:p>
+      <w:pPr>
+        <w:numPr>
+          <w:ilvl w:val="0"/>
+          <w:numId w:val="15"/>
+        </w:numPr>
+      </w:pPr>
+      <w:r>
+        <w:t>*</w:t>
+      </w:r>
+      <w:proofErr w:type="spellStart"/>
+      <w:r>
+        <w:t>AppService</w:t>
+      </w:r>
+      <w:proofErr w:type="spellEnd"/>
+      <w:r>
+        <w:t xml:space="preserve"> (fachada de casos de uso)</w:t>
+      </w:r>
+    </w:p>
+    <w:p>
+      <w:pPr>
+        <w:numPr>
+          <w:ilvl w:val="0"/>
+          <w:numId w:val="15"/>
+        </w:numPr>
+      </w:pPr>
+      <w:r>
+        <w:t>*</w:t>
+      </w:r>
+      <w:proofErr w:type="spellStart"/>
+      <w:r>
+        <w:t>CommandService</w:t>
+      </w:r>
+      <w:proofErr w:type="spellEnd"/>
+      <w:r>
+        <w:t xml:space="preserve"> / *</w:t>
+      </w:r>
+      <w:proofErr w:type="spellStart"/>
+      <w:r>
+        <w:t>QueryService</w:t>
+      </w:r>
+      <w:proofErr w:type="spellEnd"/>
+    </w:p>
+    <w:p>
+      <w:pPr>
+        <w:numPr>
+          <w:ilvl w:val="0"/>
+          <w:numId w:val="15"/>
+        </w:numPr>
+      </w:pPr>
+      <w:r>
+        <w:t>*</w:t>
+      </w:r>
+      <w:proofErr w:type="spellStart"/>
+      <w:r>
+        <w:t>Repository</w:t>
+      </w:r>
+      <w:proofErr w:type="spellEnd"/>
+    </w:p>
+    <w:p>
+      <w:pPr>
+        <w:numPr>
+          <w:ilvl w:val="0"/>
+          <w:numId w:val="15"/>
+        </w:numPr>
+      </w:pPr>
+      <w:r>
+        <w:t>*Executor (troca de contexto / execução)</w:t>
+      </w:r>
+    </w:p>
+    <w:p>
+      <w:pPr>
+        <w:numPr>
+          <w:ilvl w:val="0"/>
+          <w:numId w:val="15"/>
+        </w:numPr>
+      </w:pPr>
+      <w:r>
+        <w:t>*</w:t>
+      </w:r>
+      <w:proofErr w:type="spellStart"/>
+      <w:r>
+        <w:t>UnitOfWork</w:t>
+      </w:r>
+      <w:proofErr w:type="spellEnd"/>
+      <w:r>
+        <w:t xml:space="preserve"> (TX </w:t>
+      </w:r>
+      <w:proofErr w:type="spellStart"/>
+      <w:r>
+        <w:t>boundary</w:t>
+      </w:r>
+      <w:proofErr w:type="spellEnd"/>
+      <w:r>
+        <w:t>)</w:t>
+      </w:r>
+    </w:p>
+    <w:p>
+      <w:pPr>
+        <w:numPr>
+          <w:ilvl w:val="0"/>
+          <w:numId w:val="15"/>
+        </w:numPr>
+      </w:pPr>
+      <w:r>
+        <w:t>*</w:t>
+      </w:r>
+      <w:proofErr w:type="spellStart"/>
+      <w:r>
+        <w:t>ProvisioningService</w:t>
+      </w:r>
+      <w:proofErr w:type="spellEnd"/>
+      <w:r>
+        <w:t xml:space="preserve"> (coordena)</w:t>
+      </w:r>
+    </w:p>
+    <w:p>
+      <w:pPr>
+        <w:numPr>
+          <w:ilvl w:val="0"/>
+          <w:numId w:val="15"/>
+        </w:numPr>
+      </w:pPr>
+      <w:r>
+        <w:t>*</w:t>
+      </w:r>
+      <w:proofErr w:type="spellStart"/>
+      <w:r>
+        <w:t>ProvisioningWorker</w:t>
+      </w:r>
+      <w:proofErr w:type="spellEnd"/>
+      <w:r>
+        <w:t xml:space="preserve"> (faz)</w:t>
+      </w:r>
+    </w:p>
+    <w:p>
+      <w:pPr>
+        <w:numPr>
+          <w:ilvl w:val="0"/>
+          <w:numId w:val="16"/>
+        </w:numPr>
+      </w:pPr>
+      <w:r>
+        <w:rPr>
+          <w:b/>
+          <w:bCs/>
+        </w:rPr>
+        <w:t>“</w:t>
+      </w:r>
+      <w:proofErr w:type="spellStart"/>
+      <w:r>
+        <w:rPr>
+          <w:b/>
+          <w:bCs/>
+        </w:rPr>
+        <w:t>Facade</w:t>
+      </w:r>
+      <w:proofErr w:type="spellEnd"/>
+      <w:r>
+        <w:rPr>
+          <w:b/>
+          <w:bCs/>
+        </w:rPr>
+        <w:t>/</w:t>
+      </w:r>
+      <w:proofErr w:type="spellStart"/>
+      <w:r>
+        <w:rPr>
+          <w:b/>
+          <w:bCs/>
+        </w:rPr>
+        <w:t>Orchestrator</w:t>
+      </w:r>
+      <w:proofErr w:type="spellEnd"/>
+      <w:r>
+        <w:rPr>
+          <w:b/>
+          <w:bCs/>
+        </w:rPr>
+        <w:t>/Manager” só quando realmente necessário</w:t>
+      </w:r>
+    </w:p>
     <w:p/>
     <w:p/>
     <w:p/>
@@ -1539,6 +1821,19 @@
         <w:t>etc</w:t>
       </w:r>
       <w:proofErr w:type="spellEnd"/>
+    </w:p>
+    <w:p>
+      <w:r>
+        <w:t>sempre coloque comentários no padrão “</w:t>
+      </w:r>
+      <w:proofErr w:type="spellStart"/>
+      <w:r>
+        <w:t>javadoc</w:t>
+      </w:r>
+      <w:proofErr w:type="spellEnd"/>
+      <w:r>
+        <w:t>” no cabeçalho do código e um comentário adicional no inicio de cada método para mais clareza</w:t>
+      </w:r>
     </w:p>
     <w:p>
       <w:r>
@@ -3476,6 +3771,119 @@
 <file path=word/numbering.xml><?xml version="1.0" encoding="utf-8"?>
 <w:numbering xmlns:wpc="http://schemas.microsoft.com/office/word/2010/wordprocessingCanvas" xmlns:cx="http://schemas.microsoft.com/office/drawing/2014/chartex" xmlns:cx1="http://schemas.microsoft.com/office/drawing/2015/9/8/chartex" xmlns:cx2="http://schemas.microsoft.com/office/drawing/2015/10/21/chartex" xmlns:cx3="http://schemas.microsoft.com/office/drawing/2016/5/9/chartex" xmlns:cx4="http://schemas.microsoft.com/office/drawing/2016/5/10/chartex" xmlns:cx5="http://schemas.microsoft.com/office/drawing/2016/5/11/chartex" xmlns:cx6="http://schemas.microsoft.com/office/drawing/2016/5/12/chartex" xmlns:cx7="http://schemas.microsoft.com/office/drawing/2016/5/13/chartex" xmlns:cx8="http://schemas.microsoft.com/office/drawing/2016/5/14/chartex" xmlns:mc="http://schemas.openxmlformats.org/markup-compatibility/2006" xmlns:aink="http://schemas.microsoft.com/office/drawing/2016/ink" xmlns:am3d="http://schemas.microsoft.com/office/drawing/2017/model3d" xmlns:o="urn:schemas-microsoft-com:office:office" xmlns:oel="http://schemas.microsoft.com/office/2019/extlst" xmlns:r="http://schemas.openxmlformats.org/officeDocument/2006/relationships" xmlns:m="http://schemas.openxmlformats.org/officeDocument/2006/math" xmlns:v="urn:schemas-microsoft-com:vml" xmlns:wp14="http://schemas.microsoft.com/office/word/2010/wordprocessingDrawing" xmlns:wp="http://schemas.openxmlformats.org/drawingml/2006/wordprocessingDrawing" xmlns:w10="urn:schemas-microsoft-com:office:word" xmlns:w="http://schemas.openxmlformats.org/wordprocessingml/2006/main" xmlns:w14="http://schemas.microsoft.com/office/word/2010/wordml" xmlns:w15="http://schemas.microsoft.com/office/word/2012/wordml" xmlns:w16cex="http://schemas.microsoft.com/office/word/2018/wordml/cex" xmlns:w16cid="http://schemas.microsoft.com/office/word/2016/wordml/cid" xmlns:w16="http://schemas.microsoft.com/office/word/2018/wordml" xmlns:w16du="http://schemas.microsoft.com/office/word/2023/wordml/word16du" xmlns:w16sdtdh="http://schemas.microsoft.com/office/word/2020/wordml/sdtdatahash" xmlns:w16sdtfl="http://schemas.microsoft.com/office/word/2024/wordml/sdtformatlock" xmlns:w16se="http://schemas.microsoft.com/office/word/2015/wordml/symex" xmlns:wpg="http://schemas.microsoft.com/office/word/2010/wordprocessingGroup" xmlns:wpi="http://schemas.microsoft.com/office/word/2010/wordprocessingInk" xmlns:wne="http://schemas.microsoft.com/office/word/2006/wordml" xmlns:wps="http://schemas.microsoft.com/office/word/2010/wordprocessingShape" mc:Ignorable="w14 w15 w16se w16cid w16 w16cex w16sdtdh w16sdtfl w16du wp14">
   <w:abstractNum w:abstractNumId="0" w15:restartNumberingAfterBreak="0">
+    <w:nsid w:val="02C86B0C"/>
+    <w:multiLevelType w:val="multilevel"/>
+    <w:tmpl w:val="D0029B0A"/>
+    <w:lvl w:ilvl="0">
+      <w:start w:val="3"/>
+      <w:numFmt w:val="decimal"/>
+      <w:lvlText w:val="%1."/>
+      <w:lvlJc w:val="left"/>
+      <w:pPr>
+        <w:tabs>
+          <w:tab w:val="num" w:pos="720"/>
+        </w:tabs>
+        <w:ind w:left="720" w:hanging="360"/>
+      </w:pPr>
+    </w:lvl>
+    <w:lvl w:ilvl="1" w:tentative="1">
+      <w:start w:val="1"/>
+      <w:numFmt w:val="decimal"/>
+      <w:lvlText w:val="%2."/>
+      <w:lvlJc w:val="left"/>
+      <w:pPr>
+        <w:tabs>
+          <w:tab w:val="num" w:pos="1440"/>
+        </w:tabs>
+        <w:ind w:left="1440" w:hanging="360"/>
+      </w:pPr>
+    </w:lvl>
+    <w:lvl w:ilvl="2" w:tentative="1">
+      <w:start w:val="1"/>
+      <w:numFmt w:val="decimal"/>
+      <w:lvlText w:val="%3."/>
+      <w:lvlJc w:val="left"/>
+      <w:pPr>
+        <w:tabs>
+          <w:tab w:val="num" w:pos="2160"/>
+        </w:tabs>
+        <w:ind w:left="2160" w:hanging="360"/>
+      </w:pPr>
+    </w:lvl>
+    <w:lvl w:ilvl="3" w:tentative="1">
+      <w:start w:val="1"/>
+      <w:numFmt w:val="decimal"/>
+      <w:lvlText w:val="%4."/>
+      <w:lvlJc w:val="left"/>
+      <w:pPr>
+        <w:tabs>
+          <w:tab w:val="num" w:pos="2880"/>
+        </w:tabs>
+        <w:ind w:left="2880" w:hanging="360"/>
+      </w:pPr>
+    </w:lvl>
+    <w:lvl w:ilvl="4" w:tentative="1">
+      <w:start w:val="1"/>
+      <w:numFmt w:val="decimal"/>
+      <w:lvlText w:val="%5."/>
+      <w:lvlJc w:val="left"/>
+      <w:pPr>
+        <w:tabs>
+          <w:tab w:val="num" w:pos="3600"/>
+        </w:tabs>
+        <w:ind w:left="3600" w:hanging="360"/>
+      </w:pPr>
+    </w:lvl>
+    <w:lvl w:ilvl="5" w:tentative="1">
+      <w:start w:val="1"/>
+      <w:numFmt w:val="decimal"/>
+      <w:lvlText w:val="%6."/>
+      <w:lvlJc w:val="left"/>
+      <w:pPr>
+        <w:tabs>
+          <w:tab w:val="num" w:pos="4320"/>
+        </w:tabs>
+        <w:ind w:left="4320" w:hanging="360"/>
+      </w:pPr>
+    </w:lvl>
+    <w:lvl w:ilvl="6" w:tentative="1">
+      <w:start w:val="1"/>
+      <w:numFmt w:val="decimal"/>
+      <w:lvlText w:val="%7."/>
+      <w:lvlJc w:val="left"/>
+      <w:pPr>
+        <w:tabs>
+          <w:tab w:val="num" w:pos="5040"/>
+        </w:tabs>
+        <w:ind w:left="5040" w:hanging="360"/>
+      </w:pPr>
+    </w:lvl>
+    <w:lvl w:ilvl="7" w:tentative="1">
+      <w:start w:val="1"/>
+      <w:numFmt w:val="decimal"/>
+      <w:lvlText w:val="%8."/>
+      <w:lvlJc w:val="left"/>
+      <w:pPr>
+        <w:tabs>
+          <w:tab w:val="num" w:pos="5760"/>
+        </w:tabs>
+        <w:ind w:left="5760" w:hanging="360"/>
+      </w:pPr>
+    </w:lvl>
+    <w:lvl w:ilvl="8" w:tentative="1">
+      <w:start w:val="1"/>
+      <w:numFmt w:val="decimal"/>
+      <w:lvlText w:val="%9."/>
+      <w:lvlJc w:val="left"/>
+      <w:pPr>
+        <w:tabs>
+          <w:tab w:val="num" w:pos="6480"/>
+        </w:tabs>
+        <w:ind w:left="6480" w:hanging="360"/>
+      </w:pPr>
+    </w:lvl>
+  </w:abstractNum>
+  <w:abstractNum w:abstractNumId="1" w15:restartNumberingAfterBreak="0">
     <w:nsid w:val="101A7858"/>
     <w:multiLevelType w:val="multilevel"/>
     <w:tmpl w:val="279A8B48"/>
@@ -3624,7 +4032,7 @@
       </w:rPr>
     </w:lvl>
   </w:abstractNum>
-  <w:abstractNum w:abstractNumId="1" w15:restartNumberingAfterBreak="0">
+  <w:abstractNum w:abstractNumId="2" w15:restartNumberingAfterBreak="0">
     <w:nsid w:val="151F066B"/>
     <w:multiLevelType w:val="multilevel"/>
     <w:tmpl w:val="DC8EF82E"/>
@@ -3773,7 +4181,7 @@
       </w:rPr>
     </w:lvl>
   </w:abstractNum>
-  <w:abstractNum w:abstractNumId="2" w15:restartNumberingAfterBreak="0">
+  <w:abstractNum w:abstractNumId="3" w15:restartNumberingAfterBreak="0">
     <w:nsid w:val="17A14070"/>
     <w:multiLevelType w:val="multilevel"/>
     <w:tmpl w:val="8F2E6BB6"/>
@@ -3922,7 +4330,7 @@
       </w:rPr>
     </w:lvl>
   </w:abstractNum>
-  <w:abstractNum w:abstractNumId="3" w15:restartNumberingAfterBreak="0">
+  <w:abstractNum w:abstractNumId="4" w15:restartNumberingAfterBreak="0">
     <w:nsid w:val="1C371197"/>
     <w:multiLevelType w:val="multilevel"/>
     <w:tmpl w:val="F69ED1B4"/>
@@ -4071,7 +4479,7 @@
       </w:rPr>
     </w:lvl>
   </w:abstractNum>
-  <w:abstractNum w:abstractNumId="4" w15:restartNumberingAfterBreak="0">
+  <w:abstractNum w:abstractNumId="5" w15:restartNumberingAfterBreak="0">
     <w:nsid w:val="20D37ABE"/>
     <w:multiLevelType w:val="multilevel"/>
     <w:tmpl w:val="20A6DC44"/>
@@ -4220,7 +4628,7 @@
       </w:rPr>
     </w:lvl>
   </w:abstractNum>
-  <w:abstractNum w:abstractNumId="5" w15:restartNumberingAfterBreak="0">
+  <w:abstractNum w:abstractNumId="6" w15:restartNumberingAfterBreak="0">
     <w:nsid w:val="22500FD2"/>
     <w:multiLevelType w:val="multilevel"/>
     <w:tmpl w:val="4202C724"/>
@@ -4369,7 +4777,120 @@
       </w:rPr>
     </w:lvl>
   </w:abstractNum>
-  <w:abstractNum w:abstractNumId="6" w15:restartNumberingAfterBreak="0">
+  <w:abstractNum w:abstractNumId="7" w15:restartNumberingAfterBreak="0">
+    <w:nsid w:val="2AD26817"/>
+    <w:multiLevelType w:val="multilevel"/>
+    <w:tmpl w:val="2BDE4E14"/>
+    <w:lvl w:ilvl="0">
+      <w:start w:val="1"/>
+      <w:numFmt w:val="decimal"/>
+      <w:lvlText w:val="%1."/>
+      <w:lvlJc w:val="left"/>
+      <w:pPr>
+        <w:tabs>
+          <w:tab w:val="num" w:pos="720"/>
+        </w:tabs>
+        <w:ind w:left="720" w:hanging="360"/>
+      </w:pPr>
+    </w:lvl>
+    <w:lvl w:ilvl="1" w:tentative="1">
+      <w:start w:val="1"/>
+      <w:numFmt w:val="decimal"/>
+      <w:lvlText w:val="%2."/>
+      <w:lvlJc w:val="left"/>
+      <w:pPr>
+        <w:tabs>
+          <w:tab w:val="num" w:pos="1440"/>
+        </w:tabs>
+        <w:ind w:left="1440" w:hanging="360"/>
+      </w:pPr>
+    </w:lvl>
+    <w:lvl w:ilvl="2" w:tentative="1">
+      <w:start w:val="1"/>
+      <w:numFmt w:val="decimal"/>
+      <w:lvlText w:val="%3."/>
+      <w:lvlJc w:val="left"/>
+      <w:pPr>
+        <w:tabs>
+          <w:tab w:val="num" w:pos="2160"/>
+        </w:tabs>
+        <w:ind w:left="2160" w:hanging="360"/>
+      </w:pPr>
+    </w:lvl>
+    <w:lvl w:ilvl="3" w:tentative="1">
+      <w:start w:val="1"/>
+      <w:numFmt w:val="decimal"/>
+      <w:lvlText w:val="%4."/>
+      <w:lvlJc w:val="left"/>
+      <w:pPr>
+        <w:tabs>
+          <w:tab w:val="num" w:pos="2880"/>
+        </w:tabs>
+        <w:ind w:left="2880" w:hanging="360"/>
+      </w:pPr>
+    </w:lvl>
+    <w:lvl w:ilvl="4" w:tentative="1">
+      <w:start w:val="1"/>
+      <w:numFmt w:val="decimal"/>
+      <w:lvlText w:val="%5."/>
+      <w:lvlJc w:val="left"/>
+      <w:pPr>
+        <w:tabs>
+          <w:tab w:val="num" w:pos="3600"/>
+        </w:tabs>
+        <w:ind w:left="3600" w:hanging="360"/>
+      </w:pPr>
+    </w:lvl>
+    <w:lvl w:ilvl="5" w:tentative="1">
+      <w:start w:val="1"/>
+      <w:numFmt w:val="decimal"/>
+      <w:lvlText w:val="%6."/>
+      <w:lvlJc w:val="left"/>
+      <w:pPr>
+        <w:tabs>
+          <w:tab w:val="num" w:pos="4320"/>
+        </w:tabs>
+        <w:ind w:left="4320" w:hanging="360"/>
+      </w:pPr>
+    </w:lvl>
+    <w:lvl w:ilvl="6" w:tentative="1">
+      <w:start w:val="1"/>
+      <w:numFmt w:val="decimal"/>
+      <w:lvlText w:val="%7."/>
+      <w:lvlJc w:val="left"/>
+      <w:pPr>
+        <w:tabs>
+          <w:tab w:val="num" w:pos="5040"/>
+        </w:tabs>
+        <w:ind w:left="5040" w:hanging="360"/>
+      </w:pPr>
+    </w:lvl>
+    <w:lvl w:ilvl="7" w:tentative="1">
+      <w:start w:val="1"/>
+      <w:numFmt w:val="decimal"/>
+      <w:lvlText w:val="%8."/>
+      <w:lvlJc w:val="left"/>
+      <w:pPr>
+        <w:tabs>
+          <w:tab w:val="num" w:pos="5760"/>
+        </w:tabs>
+        <w:ind w:left="5760" w:hanging="360"/>
+      </w:pPr>
+    </w:lvl>
+    <w:lvl w:ilvl="8" w:tentative="1">
+      <w:start w:val="1"/>
+      <w:numFmt w:val="decimal"/>
+      <w:lvlText w:val="%9."/>
+      <w:lvlJc w:val="left"/>
+      <w:pPr>
+        <w:tabs>
+          <w:tab w:val="num" w:pos="6480"/>
+        </w:tabs>
+        <w:ind w:left="6480" w:hanging="360"/>
+      </w:pPr>
+    </w:lvl>
+  </w:abstractNum>
+  <w:abstractNum w:abstractNumId="8" w15:restartNumberingAfterBreak="0">
     <w:nsid w:val="39093B4E"/>
     <w:multiLevelType w:val="multilevel"/>
     <w:tmpl w:val="C3B0C438"/>
@@ -4518,7 +5039,7 @@
       </w:rPr>
     </w:lvl>
   </w:abstractNum>
-  <w:abstractNum w:abstractNumId="7" w15:restartNumberingAfterBreak="0">
+  <w:abstractNum w:abstractNumId="9" w15:restartNumberingAfterBreak="0">
     <w:nsid w:val="463E7331"/>
     <w:multiLevelType w:val="multilevel"/>
     <w:tmpl w:val="F4840FAA"/>
@@ -4667,7 +5188,7 @@
       </w:rPr>
     </w:lvl>
   </w:abstractNum>
-  <w:abstractNum w:abstractNumId="8" w15:restartNumberingAfterBreak="0">
+  <w:abstractNum w:abstractNumId="10" w15:restartNumberingAfterBreak="0">
     <w:nsid w:val="4ABD6A01"/>
     <w:multiLevelType w:val="multilevel"/>
     <w:tmpl w:val="E3CEFCD6"/>
@@ -4816,7 +5337,7 @@
       </w:rPr>
     </w:lvl>
   </w:abstractNum>
-  <w:abstractNum w:abstractNumId="9" w15:restartNumberingAfterBreak="0">
+  <w:abstractNum w:abstractNumId="11" w15:restartNumberingAfterBreak="0">
     <w:nsid w:val="4DD07BB2"/>
     <w:multiLevelType w:val="multilevel"/>
     <w:tmpl w:val="465453DC"/>
@@ -4965,7 +5486,7 @@
       </w:rPr>
     </w:lvl>
   </w:abstractNum>
-  <w:abstractNum w:abstractNumId="10" w15:restartNumberingAfterBreak="0">
+  <w:abstractNum w:abstractNumId="12" w15:restartNumberingAfterBreak="0">
     <w:nsid w:val="5E424B6F"/>
     <w:multiLevelType w:val="multilevel"/>
     <w:tmpl w:val="55AC19EE"/>
@@ -5114,7 +5635,7 @@
       </w:rPr>
     </w:lvl>
   </w:abstractNum>
-  <w:abstractNum w:abstractNumId="11" w15:restartNumberingAfterBreak="0">
+  <w:abstractNum w:abstractNumId="13" w15:restartNumberingAfterBreak="0">
     <w:nsid w:val="5F1A3FA0"/>
     <w:multiLevelType w:val="multilevel"/>
     <w:tmpl w:val="2F1491B2"/>
@@ -5263,7 +5784,7 @@
       </w:rPr>
     </w:lvl>
   </w:abstractNum>
-  <w:abstractNum w:abstractNumId="12" w15:restartNumberingAfterBreak="0">
+  <w:abstractNum w:abstractNumId="14" w15:restartNumberingAfterBreak="0">
     <w:nsid w:val="63F87C75"/>
     <w:multiLevelType w:val="multilevel"/>
     <w:tmpl w:val="C2549A8A"/>
@@ -5412,44 +5933,202 @@
       </w:rPr>
     </w:lvl>
   </w:abstractNum>
+  <w:abstractNum w:abstractNumId="15" w15:restartNumberingAfterBreak="0">
+    <w:nsid w:val="6FCC31DA"/>
+    <w:multiLevelType w:val="multilevel"/>
+    <w:tmpl w:val="684CB7B6"/>
+    <w:lvl w:ilvl="0">
+      <w:start w:val="1"/>
+      <w:numFmt w:val="bullet"/>
+      <w:lvlText w:val=""/>
+      <w:lvlJc w:val="left"/>
+      <w:pPr>
+        <w:tabs>
+          <w:tab w:val="num" w:pos="720"/>
+        </w:tabs>
+        <w:ind w:left="720" w:hanging="360"/>
+      </w:pPr>
+      <w:rPr>
+        <w:rFonts w:ascii="Symbol" w:hAnsi="Symbol" w:hint="default"/>
+        <w:sz w:val="20"/>
+      </w:rPr>
+    </w:lvl>
+    <w:lvl w:ilvl="1" w:tentative="1">
+      <w:start w:val="1"/>
+      <w:numFmt w:val="bullet"/>
+      <w:lvlText w:val="o"/>
+      <w:lvlJc w:val="left"/>
+      <w:pPr>
+        <w:tabs>
+          <w:tab w:val="num" w:pos="1440"/>
+        </w:tabs>
+        <w:ind w:left="1440" w:hanging="360"/>
+      </w:pPr>
+      <w:rPr>
+        <w:rFonts w:ascii="Courier New" w:hAnsi="Courier New" w:hint="default"/>
+        <w:sz w:val="20"/>
+      </w:rPr>
+    </w:lvl>
+    <w:lvl w:ilvl="2" w:tentative="1">
+      <w:start w:val="1"/>
+      <w:numFmt w:val="bullet"/>
+      <w:lvlText w:val=""/>
+      <w:lvlJc w:val="left"/>
+      <w:pPr>
+        <w:tabs>
+          <w:tab w:val="num" w:pos="2160"/>
+        </w:tabs>
+        <w:ind w:left="2160" w:hanging="360"/>
+      </w:pPr>
+      <w:rPr>
+        <w:rFonts w:ascii="Wingdings" w:hAnsi="Wingdings" w:hint="default"/>
+        <w:sz w:val="20"/>
+      </w:rPr>
+    </w:lvl>
+    <w:lvl w:ilvl="3" w:tentative="1">
+      <w:start w:val="1"/>
+      <w:numFmt w:val="bullet"/>
+      <w:lvlText w:val=""/>
+      <w:lvlJc w:val="left"/>
+      <w:pPr>
+        <w:tabs>
+          <w:tab w:val="num" w:pos="2880"/>
+        </w:tabs>
+        <w:ind w:left="2880" w:hanging="360"/>
+      </w:pPr>
+      <w:rPr>
+        <w:rFonts w:ascii="Wingdings" w:hAnsi="Wingdings" w:hint="default"/>
+        <w:sz w:val="20"/>
+      </w:rPr>
+    </w:lvl>
+    <w:lvl w:ilvl="4" w:tentative="1">
+      <w:start w:val="1"/>
+      <w:numFmt w:val="bullet"/>
+      <w:lvlText w:val=""/>
+      <w:lvlJc w:val="left"/>
+      <w:pPr>
+        <w:tabs>
+          <w:tab w:val="num" w:pos="3600"/>
+        </w:tabs>
+        <w:ind w:left="3600" w:hanging="360"/>
+      </w:pPr>
+      <w:rPr>
+        <w:rFonts w:ascii="Wingdings" w:hAnsi="Wingdings" w:hint="default"/>
+        <w:sz w:val="20"/>
+      </w:rPr>
+    </w:lvl>
+    <w:lvl w:ilvl="5" w:tentative="1">
+      <w:start w:val="1"/>
+      <w:numFmt w:val="bullet"/>
+      <w:lvlText w:val=""/>
+      <w:lvlJc w:val="left"/>
+      <w:pPr>
+        <w:tabs>
+          <w:tab w:val="num" w:pos="4320"/>
+        </w:tabs>
+        <w:ind w:left="4320" w:hanging="360"/>
+      </w:pPr>
+      <w:rPr>
+        <w:rFonts w:ascii="Wingdings" w:hAnsi="Wingdings" w:hint="default"/>
+        <w:sz w:val="20"/>
+      </w:rPr>
+    </w:lvl>
+    <w:lvl w:ilvl="6" w:tentative="1">
+      <w:start w:val="1"/>
+      <w:numFmt w:val="bullet"/>
+      <w:lvlText w:val=""/>
+      <w:lvlJc w:val="left"/>
+      <w:pPr>
+        <w:tabs>
+          <w:tab w:val="num" w:pos="5040"/>
+        </w:tabs>
+        <w:ind w:left="5040" w:hanging="360"/>
+      </w:pPr>
+      <w:rPr>
+        <w:rFonts w:ascii="Wingdings" w:hAnsi="Wingdings" w:hint="default"/>
+        <w:sz w:val="20"/>
+      </w:rPr>
+    </w:lvl>
+    <w:lvl w:ilvl="7" w:tentative="1">
+      <w:start w:val="1"/>
+      <w:numFmt w:val="bullet"/>
+      <w:lvlText w:val=""/>
+      <w:lvlJc w:val="left"/>
+      <w:pPr>
+        <w:tabs>
+          <w:tab w:val="num" w:pos="5760"/>
+        </w:tabs>
+        <w:ind w:left="5760" w:hanging="360"/>
+      </w:pPr>
+      <w:rPr>
+        <w:rFonts w:ascii="Wingdings" w:hAnsi="Wingdings" w:hint="default"/>
+        <w:sz w:val="20"/>
+      </w:rPr>
+    </w:lvl>
+    <w:lvl w:ilvl="8" w:tentative="1">
+      <w:start w:val="1"/>
+      <w:numFmt w:val="bullet"/>
+      <w:lvlText w:val=""/>
+      <w:lvlJc w:val="left"/>
+      <w:pPr>
+        <w:tabs>
+          <w:tab w:val="num" w:pos="6480"/>
+        </w:tabs>
+        <w:ind w:left="6480" w:hanging="360"/>
+      </w:pPr>
+      <w:rPr>
+        <w:rFonts w:ascii="Wingdings" w:hAnsi="Wingdings" w:hint="default"/>
+        <w:sz w:val="20"/>
+      </w:rPr>
+    </w:lvl>
+  </w:abstractNum>
   <w:num w:numId="1" w16cid:durableId="1574003555">
+    <w:abstractNumId w:val="13"/>
+  </w:num>
+  <w:num w:numId="2" w16cid:durableId="1512376399">
+    <w:abstractNumId w:val="5"/>
+  </w:num>
+  <w:num w:numId="3" w16cid:durableId="3870822">
+    <w:abstractNumId w:val="12"/>
+  </w:num>
+  <w:num w:numId="4" w16cid:durableId="467861807">
+    <w:abstractNumId w:val="8"/>
+  </w:num>
+  <w:num w:numId="5" w16cid:durableId="1376390673">
+    <w:abstractNumId w:val="4"/>
+  </w:num>
+  <w:num w:numId="6" w16cid:durableId="757598662">
+    <w:abstractNumId w:val="10"/>
+  </w:num>
+  <w:num w:numId="7" w16cid:durableId="1573201747">
+    <w:abstractNumId w:val="2"/>
+  </w:num>
+  <w:num w:numId="8" w16cid:durableId="1240410810">
     <w:abstractNumId w:val="11"/>
   </w:num>
-  <w:num w:numId="2" w16cid:durableId="1512376399">
-    <w:abstractNumId w:val="4"/>
+  <w:num w:numId="9" w16cid:durableId="1531332341">
+    <w:abstractNumId w:val="3"/>
   </w:num>
-  <w:num w:numId="3" w16cid:durableId="3870822">
-    <w:abstractNumId w:val="10"/>
+  <w:num w:numId="10" w16cid:durableId="106586714">
+    <w:abstractNumId w:val="14"/>
   </w:num>
-  <w:num w:numId="4" w16cid:durableId="467861807">
+  <w:num w:numId="11" w16cid:durableId="1877086113">
+    <w:abstractNumId w:val="1"/>
+  </w:num>
+  <w:num w:numId="12" w16cid:durableId="814563174">
+    <w:abstractNumId w:val="9"/>
+  </w:num>
+  <w:num w:numId="13" w16cid:durableId="859465879">
     <w:abstractNumId w:val="6"/>
   </w:num>
-  <w:num w:numId="5" w16cid:durableId="1376390673">
-    <w:abstractNumId w:val="3"/>
-  </w:num>
-  <w:num w:numId="6" w16cid:durableId="757598662">
-    <w:abstractNumId w:val="8"/>
-  </w:num>
-  <w:num w:numId="7" w16cid:durableId="1573201747">
-    <w:abstractNumId w:val="1"/>
-  </w:num>
-  <w:num w:numId="8" w16cid:durableId="1240410810">
-    <w:abstractNumId w:val="9"/>
-  </w:num>
-  <w:num w:numId="9" w16cid:durableId="1531332341">
-    <w:abstractNumId w:val="2"/>
-  </w:num>
-  <w:num w:numId="10" w16cid:durableId="106586714">
-    <w:abstractNumId w:val="12"/>
-  </w:num>
-  <w:num w:numId="11" w16cid:durableId="1877086113">
-    <w:abstractNumId w:val="0"/>
-  </w:num>
-  <w:num w:numId="12" w16cid:durableId="814563174">
+  <w:num w:numId="14" w16cid:durableId="1873109464">
     <w:abstractNumId w:val="7"/>
   </w:num>
-  <w:num w:numId="13" w16cid:durableId="859465879">
-    <w:abstractNumId w:val="5"/>
+  <w:num w:numId="15" w16cid:durableId="646863073">
+    <w:abstractNumId w:val="15"/>
+  </w:num>
+  <w:num w:numId="16" w16cid:durableId="573123421">
+    <w:abstractNumId w:val="0"/>
   </w:num>
 </w:numbering>
 </file>
@@ -6055,7 +6734,6 @@
   <w:style w:type="character" w:default="1" w:styleId="Fontepargpadro">
     <w:name w:val="Default Paragraph Font"/>
     <w:uiPriority w:val="1"/>
-    <w:semiHidden/>
     <w:unhideWhenUsed/>
   </w:style>
   <w:style w:type="table" w:default="1" w:styleId="Tabelanormal">

</xml_diff>

<commit_message>
chore: mensagens de erro mais amigaves. compilando e rodando
</commit_message>
<xml_diff>
--- a/meu prompt de verificacao.docx
+++ b/meu prompt de verificacao.docx
@@ -1327,22 +1327,127 @@
         </w:rPr>
         <w:t>?</w:t>
       </w:r>
-    </w:p>
-    <w:p>
-      <w:pPr>
-        <w:rPr>
-          <w:b/>
-          <w:bCs/>
-        </w:rPr>
-      </w:pPr>
-    </w:p>
-    <w:p>
-      <w:r>
-        <w:rPr>
-          <w:b/>
-          <w:bCs/>
-        </w:rPr>
-        <w:t xml:space="preserve">29) Este projeto vai se integrar com o mercado livre. Vai “puxar” vendas de lá. Cada </w:t>
+      <w:r>
+        <w:rPr>
+          <w:b/>
+          <w:bCs/>
+        </w:rPr>
+        <w:br/>
+      </w:r>
+      <w:r>
+        <w:rPr>
+          <w:b/>
+          <w:bCs/>
+        </w:rPr>
+        <w:br/>
+        <w:t>29) T</w:t>
+      </w:r>
+      <w:r>
+        <w:rPr>
+          <w:b/>
+          <w:bCs/>
+        </w:rPr>
+        <w:t>odo erro de regra us</w:t>
+      </w:r>
+      <w:r>
+        <w:rPr>
+          <w:b/>
+          <w:bCs/>
+        </w:rPr>
+        <w:t xml:space="preserve">a </w:t>
+      </w:r>
+      <w:proofErr w:type="spellStart"/>
+      <w:r>
+        <w:rPr>
+          <w:b/>
+          <w:bCs/>
+        </w:rPr>
+        <w:t>ApiException</w:t>
+      </w:r>
+      <w:proofErr w:type="spellEnd"/>
+      <w:r>
+        <w:rPr>
+          <w:b/>
+          <w:bCs/>
+        </w:rPr>
+        <w:t xml:space="preserve"> com </w:t>
+      </w:r>
+      <w:r>
+        <w:rPr>
+          <w:b/>
+          <w:bCs/>
+        </w:rPr>
+        <w:t xml:space="preserve"> </w:t>
+      </w:r>
+      <w:proofErr w:type="spellStart"/>
+      <w:r>
+        <w:rPr>
+          <w:b/>
+          <w:bCs/>
+        </w:rPr>
+        <w:t>ApiErrorCode</w:t>
+      </w:r>
+      <w:proofErr w:type="spellEnd"/>
+      <w:r>
+        <w:rPr>
+          <w:b/>
+          <w:bCs/>
+        </w:rPr>
+        <w:t xml:space="preserve"> correto</w:t>
+      </w:r>
+      <w:r>
+        <w:rPr>
+          <w:b/>
+          <w:bCs/>
+        </w:rPr>
+        <w:t>?</w:t>
+      </w:r>
+    </w:p>
+    <w:p>
+      <w:pPr>
+        <w:rPr>
+          <w:b/>
+          <w:bCs/>
+        </w:rPr>
+      </w:pPr>
+      <w:r>
+        <w:rPr>
+          <w:b/>
+          <w:bCs/>
+        </w:rPr>
+        <w:t xml:space="preserve">30) Me mostre quais os </w:t>
+      </w:r>
+      <w:proofErr w:type="spellStart"/>
+      <w:r>
+        <w:rPr>
+          <w:b/>
+          <w:bCs/>
+        </w:rPr>
+        <w:t>controllers</w:t>
+      </w:r>
+      <w:proofErr w:type="spellEnd"/>
+      <w:r>
+        <w:rPr>
+          <w:b/>
+          <w:bCs/>
+        </w:rPr>
+        <w:t xml:space="preserve"> que não estão usando DTO</w:t>
+      </w:r>
+    </w:p>
+    <w:p>
+      <w:r>
+        <w:rPr>
+          <w:b/>
+          <w:bCs/>
+        </w:rPr>
+        <w:t>31</w:t>
+      </w:r>
+      <w:r>
+        <w:rPr>
+          <w:b/>
+          <w:bCs/>
+        </w:rPr>
+        <w:t xml:space="preserve">) Este projeto vai se integrar com o mercado livre. Vai “puxar” vendas de lá. Cada </w:t>
       </w:r>
       <w:proofErr w:type="spellStart"/>
       <w:r>
@@ -1371,7 +1476,10 @@
         <w:br/>
       </w:r>
       <w:r>
-        <w:t>30</w:t>
+        <w:t>3</w:t>
+      </w:r>
+      <w:r>
+        <w:t>2</w:t>
       </w:r>
       <w:r>
         <w:t xml:space="preserve">) </w:t>

</xml_diff>

<commit_message>
chore: vou implementar logout e refresh de control plane.compilando
</commit_message>
<xml_diff>
--- a/meu prompt de verificacao.docx
+++ b/meu prompt de verificacao.docx
@@ -1370,15 +1370,23 @@
           <w:b/>
           <w:bCs/>
         </w:rPr>
-        <w:t xml:space="preserve"> com </w:t>
-      </w:r>
-      <w:r>
-        <w:rPr>
-          <w:b/>
-          <w:bCs/>
-        </w:rPr>
         <w:t xml:space="preserve"> </w:t>
       </w:r>
+      <w:proofErr w:type="gramStart"/>
+      <w:r>
+        <w:rPr>
+          <w:b/>
+          <w:bCs/>
+        </w:rPr>
+        <w:t xml:space="preserve">com </w:t>
+      </w:r>
+      <w:r>
+        <w:rPr>
+          <w:b/>
+          <w:bCs/>
+        </w:rPr>
+        <w:t xml:space="preserve"> </w:t>
+      </w:r>
       <w:proofErr w:type="spellStart"/>
       <w:r>
         <w:rPr>
@@ -1388,6 +1396,7 @@
         <w:t>ApiErrorCode</w:t>
       </w:r>
       <w:proofErr w:type="spellEnd"/>
+      <w:proofErr w:type="gramEnd"/>
       <w:r>
         <w:rPr>
           <w:b/>
@@ -1503,13 +1512,18 @@
         <w:t>deixar,</w:t>
       </w:r>
       <w:r>
-        <w:t xml:space="preserve"> mas DDD/</w:t>
+        <w:t xml:space="preserve"> mas </w:t>
+      </w:r>
+      <w:proofErr w:type="gramStart"/>
+      <w:r>
+        <w:t>DDD/</w:t>
       </w:r>
       <w:proofErr w:type="spellStart"/>
       <w:r>
         <w:t>layered</w:t>
       </w:r>
       <w:proofErr w:type="spellEnd"/>
+      <w:proofErr w:type="gramEnd"/>
       <w:r>
         <w:t xml:space="preserve"> mas sem </w:t>
       </w:r>
@@ -1538,6 +1552,15 @@
         <w:t xml:space="preserve"> coloque aqui</w:t>
       </w:r>
     </w:p>
+    <w:p/>
+    <w:p/>
+    <w:p>
+      <w:r>
+        <w:t>SUBIR O PROJETO E COLAR O LOG DE SUBIDA NO CHAT PARA ANALISE</w:t>
+      </w:r>
+    </w:p>
+    <w:p/>
+    <w:p/>
     <w:p/>
     <w:p>
       <w:r>
@@ -1821,6 +1844,9 @@
         <w:t>/Manager” só quando realmente necessário</w:t>
       </w:r>
     </w:p>
+    <w:p/>
+    <w:p/>
+    <w:p/>
     <w:p/>
     <w:p/>
     <w:p/>
@@ -6842,6 +6868,7 @@
   <w:style w:type="character" w:default="1" w:styleId="Fontepargpadro">
     <w:name w:val="Default Paragraph Font"/>
     <w:uiPriority w:val="1"/>
+    <w:semiHidden/>
     <w:unhideWhenUsed/>
   </w:style>
   <w:style w:type="table" w:default="1" w:styleId="Tabelanormal">

</xml_diff>

<commit_message>
feature: implementado logout tenant e controlplante e refresh controlplane. nao testado ainda.compilando
</commit_message>
<xml_diff>
--- a/meu prompt de verificacao.docx
+++ b/meu prompt de verificacao.docx
@@ -1424,7 +1424,14 @@
           <w:b/>
           <w:bCs/>
         </w:rPr>
-        <w:t xml:space="preserve">30) Me mostre quais os </w:t>
+        <w:t xml:space="preserve">30) Me mostre </w:t>
+      </w:r>
+      <w:r>
+        <w:rPr>
+          <w:b/>
+          <w:bCs/>
+        </w:rPr>
+        <w:t xml:space="preserve">3 </w:t>
       </w:r>
       <w:proofErr w:type="spellStart"/>
       <w:r>
@@ -1440,16 +1447,118 @@
           <w:b/>
           <w:bCs/>
         </w:rPr>
-        <w:t xml:space="preserve"> que não estão usando DTO</w:t>
-      </w:r>
-    </w:p>
-    <w:p>
-      <w:r>
-        <w:rPr>
-          <w:b/>
-          <w:bCs/>
-        </w:rPr>
-        <w:t>31</w:t>
+        <w:t xml:space="preserve"> que não estão usando DT</w:t>
+      </w:r>
+      <w:r>
+        <w:rPr>
+          <w:b/>
+          <w:bCs/>
+        </w:rPr>
+        <w:t xml:space="preserve">O.  </w:t>
+      </w:r>
+      <w:proofErr w:type="spellStart"/>
+      <w:r>
+        <w:rPr>
+          <w:b/>
+          <w:bCs/>
+        </w:rPr>
+        <w:t>Controller</w:t>
+      </w:r>
+      <w:proofErr w:type="spellEnd"/>
+      <w:r>
+        <w:rPr>
+          <w:b/>
+          <w:bCs/>
+        </w:rPr>
+        <w:t xml:space="preserve"> NUNCA recebe Entity no @RequestBody</w:t>
+      </w:r>
+    </w:p>
+    <w:p>
+      <w:pPr>
+        <w:rPr>
+          <w:b/>
+          <w:bCs/>
+        </w:rPr>
+      </w:pPr>
+      <w:r>
+        <w:rPr>
+          <w:b/>
+          <w:bCs/>
+        </w:rPr>
+        <w:t>31) Liste pra mim 3 classes que são importantes e que não tem JAVADOC</w:t>
+      </w:r>
+    </w:p>
+    <w:p>
+      <w:pPr>
+        <w:rPr>
+          <w:b/>
+          <w:bCs/>
+        </w:rPr>
+      </w:pPr>
+      <w:r>
+        <w:rPr>
+          <w:b/>
+          <w:bCs/>
+        </w:rPr>
+        <w:t xml:space="preserve">32) Liste para mim 3 classes </w:t>
+      </w:r>
+      <w:proofErr w:type="gramStart"/>
+      <w:r>
+        <w:rPr>
+          <w:b/>
+          <w:bCs/>
+        </w:rPr>
+        <w:t xml:space="preserve">que  </w:t>
+      </w:r>
+      <w:proofErr w:type="spellStart"/>
+      <w:r>
+        <w:rPr>
+          <w:b/>
+          <w:bCs/>
+        </w:rPr>
+        <w:t>Controller</w:t>
+      </w:r>
+      <w:proofErr w:type="spellEnd"/>
+      <w:proofErr w:type="gramEnd"/>
+      <w:r>
+        <w:rPr>
+          <w:b/>
+          <w:bCs/>
+        </w:rPr>
+        <w:t xml:space="preserve"> chama </w:t>
+      </w:r>
+      <w:proofErr w:type="spellStart"/>
+      <w:r>
+        <w:rPr>
+          <w:b/>
+          <w:bCs/>
+        </w:rPr>
+        <w:t>Repository</w:t>
+      </w:r>
+      <w:proofErr w:type="spellEnd"/>
+    </w:p>
+    <w:p>
+      <w:pPr>
+        <w:rPr>
+          <w:b/>
+          <w:bCs/>
+        </w:rPr>
+      </w:pPr>
+    </w:p>
+    <w:p>
+      <w:r>
+        <w:rPr>
+          <w:b/>
+          <w:bCs/>
+        </w:rPr>
+        <w:t>3</w:t>
+      </w:r>
+      <w:r>
+        <w:rPr>
+          <w:b/>
+          <w:bCs/>
+        </w:rPr>
+        <w:t>2</w:t>
       </w:r>
       <w:r>
         <w:rPr>
@@ -1488,7 +1597,7 @@
         <w:t>3</w:t>
       </w:r>
       <w:r>
-        <w:t>2</w:t>
+        <w:t>3</w:t>
       </w:r>
       <w:r>
         <w:t xml:space="preserve">) </w:t>
@@ -1851,166 +1960,6 @@
     <w:p/>
     <w:p/>
     <w:p/>
-    <w:p>
-      <w:pPr>
-        <w:pBdr>
-          <w:bottom w:val="double" w:sz="6" w:space="1" w:color="auto"/>
-        </w:pBdr>
-      </w:pPr>
-      <w:r>
-        <w:t>Prompt para anexo</w:t>
-      </w:r>
-    </w:p>
-    <w:p>
-      <w:r>
-        <w:br/>
-        <w:t xml:space="preserve">Você vai refatorar 100% o projeto do anexo MAIS RECENTE (ignore anexos antigos e ignore trechos colados no chat). </w:t>
-      </w:r>
-      <w:r>
-        <w:br/>
-        <w:t>Algumas sugestões já foram aplicadas. Verifique isto</w:t>
-      </w:r>
-    </w:p>
-    <w:p>
-      <w:r>
-        <w:t xml:space="preserve">quero refatoração total para deixar </w:t>
-      </w:r>
-      <w:proofErr w:type="spellStart"/>
-      <w:r>
-        <w:t>semantico</w:t>
-      </w:r>
-      <w:proofErr w:type="spellEnd"/>
-      <w:r>
-        <w:t xml:space="preserve"> /</w:t>
-      </w:r>
-      <w:proofErr w:type="spellStart"/>
-      <w:r>
-        <w:t>ddd</w:t>
-      </w:r>
-      <w:proofErr w:type="spellEnd"/>
-      <w:r>
-        <w:t>/</w:t>
-      </w:r>
-      <w:proofErr w:type="spellStart"/>
-      <w:r>
-        <w:t>layered</w:t>
-      </w:r>
-      <w:proofErr w:type="spellEnd"/>
-      <w:r>
-        <w:t xml:space="preserve"> sem </w:t>
-      </w:r>
-      <w:proofErr w:type="spellStart"/>
-      <w:r>
-        <w:t>ports</w:t>
-      </w:r>
-      <w:proofErr w:type="spellEnd"/>
-      <w:r>
-        <w:t xml:space="preserve"> </w:t>
-      </w:r>
-      <w:proofErr w:type="spellStart"/>
-      <w:r>
-        <w:t>and</w:t>
-      </w:r>
-      <w:proofErr w:type="spellEnd"/>
-      <w:r>
-        <w:t xml:space="preserve"> </w:t>
-      </w:r>
-      <w:proofErr w:type="spellStart"/>
-      <w:r>
-        <w:t>adapters</w:t>
-      </w:r>
-      <w:proofErr w:type="spellEnd"/>
-      <w:r>
-        <w:br/>
-      </w:r>
-      <w:r>
-        <w:t xml:space="preserve">pode refatorar classes, </w:t>
-      </w:r>
-      <w:proofErr w:type="spellStart"/>
-      <w:r>
-        <w:t>services</w:t>
-      </w:r>
-      <w:proofErr w:type="spellEnd"/>
-      <w:r>
-        <w:t xml:space="preserve">, </w:t>
-      </w:r>
-      <w:proofErr w:type="spellStart"/>
-      <w:r>
-        <w:t>controllers</w:t>
-      </w:r>
-      <w:proofErr w:type="spellEnd"/>
-      <w:r>
-        <w:t xml:space="preserve">, </w:t>
-      </w:r>
-      <w:proofErr w:type="spellStart"/>
-      <w:r>
-        <w:t>dtos</w:t>
-      </w:r>
-      <w:proofErr w:type="spellEnd"/>
-      <w:r>
-        <w:t xml:space="preserve">, </w:t>
-      </w:r>
-      <w:proofErr w:type="spellStart"/>
-      <w:r>
-        <w:t>etc</w:t>
-      </w:r>
-      <w:proofErr w:type="spellEnd"/>
-    </w:p>
-    <w:p>
-      <w:r>
-        <w:t>sempre coloque comentários no padrão “</w:t>
-      </w:r>
-      <w:proofErr w:type="spellStart"/>
-      <w:r>
-        <w:t>javadoc</w:t>
-      </w:r>
-      <w:proofErr w:type="spellEnd"/>
-      <w:r>
-        <w:t>” no cabeçalho do código e um comentário adicional no inicio de cada método para mais clareza</w:t>
-      </w:r>
-    </w:p>
-    <w:p>
-      <w:r>
-        <w:t xml:space="preserve">Eu SEMPRE dropo o banco e rodo </w:t>
-      </w:r>
-      <w:proofErr w:type="spellStart"/>
-      <w:r>
-        <w:t>Flyway</w:t>
-      </w:r>
-      <w:proofErr w:type="spellEnd"/>
-      <w:r>
-        <w:t xml:space="preserve"> do zero. Quero tudo pronto para copiar e colar no meu </w:t>
-      </w:r>
-      <w:proofErr w:type="spellStart"/>
-      <w:r>
-        <w:t>workspace</w:t>
-      </w:r>
-      <w:proofErr w:type="spellEnd"/>
-      <w:r>
-        <w:t>.</w:t>
-      </w:r>
-    </w:p>
-    <w:p>
-      <w:r>
-        <w:t xml:space="preserve">como fazer estas </w:t>
-      </w:r>
-      <w:proofErr w:type="spellStart"/>
-      <w:r>
-        <w:t>correçoes</w:t>
-      </w:r>
-      <w:proofErr w:type="spellEnd"/>
-      <w:r>
-        <w:t>?</w:t>
-      </w:r>
-      <w:r>
-        <w:br/>
-      </w:r>
-    </w:p>
-    <w:p>
-      <w:r>
-        <w:t>========================================================================</w:t>
-      </w:r>
-    </w:p>
     <w:p>
       <w:r>
         <w:br/>
@@ -6868,7 +6817,6 @@
   <w:style w:type="character" w:default="1" w:styleId="Fontepargpadro">
     <w:name w:val="Default Paragraph Font"/>
     <w:uiPriority w:val="1"/>
-    <w:semiHidden/>
     <w:unhideWhenUsed/>
   </w:style>
   <w:style w:type="table" w:default="1" w:styleId="Tabelanormal">

</xml_diff>

<commit_message>
test(e2e): corrige testes de autenticação do Control Plane
</commit_message>
<xml_diff>
--- a/meu prompt de verificacao.docx
+++ b/meu prompt de verificacao.docx
@@ -1138,7 +1138,21 @@
         <w:t>s</w:t>
       </w:r>
       <w:r>
-        <w:t xml:space="preserve"> e poderia ser dividida?</w:t>
+        <w:t xml:space="preserve"> e poderia ser dividida</w:t>
+      </w:r>
+      <w:r>
+        <w:t xml:space="preserve"> em </w:t>
+      </w:r>
+      <w:proofErr w:type="spellStart"/>
+      <w:r>
+        <w:t>command</w:t>
+      </w:r>
+      <w:proofErr w:type="spellEnd"/>
+      <w:r>
+        <w:t xml:space="preserve"> e queries</w:t>
+      </w:r>
+      <w:r>
+        <w:t>?</w:t>
       </w:r>
     </w:p>
     <w:p>
@@ -1649,6 +1663,13 @@
           <w:bCs/>
         </w:rPr>
       </w:pPr>
+      <w:r>
+        <w:rPr>
+          <w:b/>
+          <w:bCs/>
+        </w:rPr>
+        <w:t>34) Como o projeto está aumentando no número de classe sugira algumas mudanças no nome de algumas classes pra aumentar a semântica do projeto.</w:t>
+      </w:r>
     </w:p>
     <w:p>
       <w:r>
@@ -1663,7 +1684,7 @@
           <w:b/>
           <w:bCs/>
         </w:rPr>
-        <w:t>4</w:t>
+        <w:t>5</w:t>
       </w:r>
       <w:r>
         <w:rPr>
@@ -1702,7 +1723,7 @@
         <w:t>3</w:t>
       </w:r>
       <w:r>
-        <w:t>5</w:t>
+        <w:t>6</w:t>
       </w:r>
       <w:r>
         <w:t xml:space="preserve">) </w:t>

</xml_diff>